<commit_message>
Created timetime, sitebible and fixed proposal document
</commit_message>
<xml_diff>
--- a/Document/proposal_Uptrend.docx
+++ b/Document/proposal_Uptrend.docx
@@ -1217,27 +1217,13 @@
           <w:r>
             <w:fldChar w:fldCharType="separate"/>
           </w:r>
-          <w:hyperlink w:anchor="_Toc102397154" w:history="1">
+          <w:hyperlink w:anchor="_Toc108990470" w:history="1">
             <w:r>
               <w:rPr>
                 <w:rStyle w:val="Hyperlink"/>
                 <w:noProof/>
               </w:rPr>
-              <w:t>U</w:t>
-            </w:r>
-            <w:r>
-              <w:rPr>
-                <w:rStyle w:val="Hyperlink"/>
-                <w:noProof/>
-              </w:rPr>
-              <w:t>Pt</w:t>
-            </w:r>
-            <w:r>
-              <w:rPr>
-                <w:rStyle w:val="Hyperlink"/>
-                <w:noProof/>
-              </w:rPr>
-              <w:t>rends</w:t>
+              <w:t>UPtrend</w:t>
             </w:r>
             <w:r>
               <w:rPr>
@@ -1258,7 +1244,7 @@
                 <w:noProof/>
                 <w:webHidden/>
               </w:rPr>
-              <w:instrText xml:space="preserve"> PAGEREF _Toc102397154 \h </w:instrText>
+              <w:instrText xml:space="preserve"> PAGEREF _Toc108990470 \h </w:instrText>
             </w:r>
             <w:r>
               <w:rPr>
@@ -1302,7 +1288,7 @@
               <w:lang w:eastAsia="en-IN"/>
             </w:rPr>
           </w:pPr>
-          <w:hyperlink w:anchor="_Toc102397155" w:history="1">
+          <w:hyperlink w:anchor="_Toc108990471" w:history="1">
             <w:r>
               <w:rPr>
                 <w:rStyle w:val="Hyperlink"/>
@@ -1344,7 +1330,7 @@
                 <w:noProof/>
                 <w:webHidden/>
               </w:rPr>
-              <w:instrText xml:space="preserve"> PAGEREF _Toc102397155 \h </w:instrText>
+              <w:instrText xml:space="preserve"> PAGEREF _Toc108990471 \h </w:instrText>
             </w:r>
             <w:r>
               <w:rPr>
@@ -1387,38 +1373,14 @@
               <w:lang w:eastAsia="en-IN"/>
             </w:rPr>
           </w:pPr>
-          <w:hyperlink w:anchor="_Toc102397156" w:history="1">
+          <w:hyperlink w:anchor="_Toc108990472" w:history="1">
             <w:r>
               <w:rPr>
                 <w:rStyle w:val="Hyperlink"/>
                 <w:rFonts w:ascii="Times New Roman" w:hAnsi="Times New Roman" w:cs="Times New Roman"/>
                 <w:noProof/>
               </w:rPr>
-              <w:t xml:space="preserve">1.1 </w:t>
-            </w:r>
-            <w:r>
-              <w:rPr>
-                <w:rStyle w:val="Hyperlink"/>
-                <w:rFonts w:ascii="Times New Roman" w:hAnsi="Times New Roman" w:cs="Times New Roman"/>
-                <w:noProof/>
-              </w:rPr>
-              <w:t>U</w:t>
-            </w:r>
-            <w:r>
-              <w:rPr>
-                <w:rStyle w:val="Hyperlink"/>
-                <w:rFonts w:ascii="Times New Roman" w:hAnsi="Times New Roman" w:cs="Times New Roman"/>
-                <w:noProof/>
-              </w:rPr>
-              <w:t>Pt</w:t>
-            </w:r>
-            <w:r>
-              <w:rPr>
-                <w:rStyle w:val="Hyperlink"/>
-                <w:rFonts w:ascii="Times New Roman" w:hAnsi="Times New Roman" w:cs="Times New Roman"/>
-                <w:noProof/>
-              </w:rPr>
-              <w:t>rend</w:t>
+              <w:t>1.1 UPtrend</w:t>
             </w:r>
             <w:r>
               <w:rPr>
@@ -1439,7 +1401,7 @@
                 <w:noProof/>
                 <w:webHidden/>
               </w:rPr>
-              <w:instrText xml:space="preserve"> PAGEREF _Toc102397156 \h </w:instrText>
+              <w:instrText xml:space="preserve"> PAGEREF _Toc108990472 \h </w:instrText>
             </w:r>
             <w:r>
               <w:rPr>
@@ -1482,7 +1444,7 @@
               <w:lang w:eastAsia="en-IN"/>
             </w:rPr>
           </w:pPr>
-          <w:hyperlink w:anchor="_Toc102397157" w:history="1">
+          <w:hyperlink w:anchor="_Toc108990473" w:history="1">
             <w:r>
               <w:rPr>
                 <w:rStyle w:val="Hyperlink"/>
@@ -1510,7 +1472,7 @@
                 <w:noProof/>
                 <w:webHidden/>
               </w:rPr>
-              <w:instrText xml:space="preserve"> PAGEREF _Toc102397157 \h </w:instrText>
+              <w:instrText xml:space="preserve"> PAGEREF _Toc108990473 \h </w:instrText>
             </w:r>
             <w:r>
               <w:rPr>
@@ -1553,7 +1515,7 @@
               <w:lang w:eastAsia="en-IN"/>
             </w:rPr>
           </w:pPr>
-          <w:hyperlink w:anchor="_Toc102397158" w:history="1">
+          <w:hyperlink w:anchor="_Toc108990474" w:history="1">
             <w:r>
               <w:rPr>
                 <w:rStyle w:val="Hyperlink"/>
@@ -1580,7 +1542,7 @@
                 <w:noProof/>
                 <w:webHidden/>
               </w:rPr>
-              <w:instrText xml:space="preserve"> PAGEREF _Toc102397158 \h </w:instrText>
+              <w:instrText xml:space="preserve"> PAGEREF _Toc108990474 \h </w:instrText>
             </w:r>
             <w:r>
               <w:rPr>
@@ -1623,7 +1585,7 @@
               <w:lang w:eastAsia="en-IN"/>
             </w:rPr>
           </w:pPr>
-          <w:hyperlink w:anchor="_Toc102397159" w:history="1">
+          <w:hyperlink w:anchor="_Toc108990475" w:history="1">
             <w:r>
               <w:rPr>
                 <w:rStyle w:val="Hyperlink"/>
@@ -1651,7 +1613,7 @@
                 <w:noProof/>
                 <w:webHidden/>
               </w:rPr>
-              <w:instrText xml:space="preserve"> PAGEREF _Toc102397159 \h </w:instrText>
+              <w:instrText xml:space="preserve"> PAGEREF _Toc108990475 \h </w:instrText>
             </w:r>
             <w:r>
               <w:rPr>
@@ -1694,7 +1656,7 @@
               <w:lang w:eastAsia="en-IN"/>
             </w:rPr>
           </w:pPr>
-          <w:hyperlink w:anchor="_Toc102397160" w:history="1">
+          <w:hyperlink w:anchor="_Toc108990476" w:history="1">
             <w:r>
               <w:rPr>
                 <w:rStyle w:val="Hyperlink"/>
@@ -1721,7 +1683,7 @@
                 <w:noProof/>
                 <w:webHidden/>
               </w:rPr>
-              <w:instrText xml:space="preserve"> PAGEREF _Toc102397160 \h </w:instrText>
+              <w:instrText xml:space="preserve"> PAGEREF _Toc108990476 \h </w:instrText>
             </w:r>
             <w:r>
               <w:rPr>
@@ -1764,7 +1726,7 @@
               <w:lang w:eastAsia="en-IN"/>
             </w:rPr>
           </w:pPr>
-          <w:hyperlink w:anchor="_Toc102397161" w:history="1">
+          <w:hyperlink w:anchor="_Toc108990477" w:history="1">
             <w:r>
               <w:rPr>
                 <w:rStyle w:val="Hyperlink"/>
@@ -1791,7 +1753,7 @@
                 <w:noProof/>
                 <w:webHidden/>
               </w:rPr>
-              <w:instrText xml:space="preserve"> PAGEREF _Toc102397161 \h </w:instrText>
+              <w:instrText xml:space="preserve"> PAGEREF _Toc108990477 \h </w:instrText>
             </w:r>
             <w:r>
               <w:rPr>
@@ -1834,7 +1796,7 @@
               <w:lang w:eastAsia="en-IN"/>
             </w:rPr>
           </w:pPr>
-          <w:hyperlink w:anchor="_Toc102397162" w:history="1">
+          <w:hyperlink w:anchor="_Toc108990478" w:history="1">
             <w:r>
               <w:rPr>
                 <w:rStyle w:val="Hyperlink"/>
@@ -1861,7 +1823,7 @@
                 <w:noProof/>
                 <w:webHidden/>
               </w:rPr>
-              <w:instrText xml:space="preserve"> PAGEREF _Toc102397162 \h </w:instrText>
+              <w:instrText xml:space="preserve"> PAGEREF _Toc108990478 \h </w:instrText>
             </w:r>
             <w:r>
               <w:rPr>
@@ -1904,7 +1866,7 @@
               <w:lang w:eastAsia="en-IN"/>
             </w:rPr>
           </w:pPr>
-          <w:hyperlink w:anchor="_Toc102397163" w:history="1">
+          <w:hyperlink w:anchor="_Toc108990479" w:history="1">
             <w:r>
               <w:rPr>
                 <w:rStyle w:val="Hyperlink"/>
@@ -1931,7 +1893,7 @@
                 <w:noProof/>
                 <w:webHidden/>
               </w:rPr>
-              <w:instrText xml:space="preserve"> PAGEREF _Toc102397163 \h </w:instrText>
+              <w:instrText xml:space="preserve"> PAGEREF _Toc108990479 \h </w:instrText>
             </w:r>
             <w:r>
               <w:rPr>
@@ -1974,13 +1936,13 @@
               <w:lang w:eastAsia="en-IN"/>
             </w:rPr>
           </w:pPr>
-          <w:hyperlink w:anchor="_Toc102397164" w:history="1">
+          <w:hyperlink w:anchor="_Toc108990480" w:history="1">
             <w:r>
               <w:rPr>
                 <w:rStyle w:val="Hyperlink"/>
                 <w:noProof/>
               </w:rPr>
-              <w:t>8.0 Assumptions</w:t>
+              <w:t>9.0 Assumptions</w:t>
             </w:r>
             <w:r>
               <w:rPr>
@@ -2001,7 +1963,7 @@
                 <w:noProof/>
                 <w:webHidden/>
               </w:rPr>
-              <w:instrText xml:space="preserve"> PAGEREF _Toc102397164 \h </w:instrText>
+              <w:instrText xml:space="preserve"> PAGEREF _Toc108990480 \h </w:instrText>
             </w:r>
             <w:r>
               <w:rPr>
@@ -2044,13 +2006,13 @@
               <w:lang w:eastAsia="en-IN"/>
             </w:rPr>
           </w:pPr>
-          <w:hyperlink w:anchor="_Toc102397165" w:history="1">
+          <w:hyperlink w:anchor="_Toc108990481" w:history="1">
             <w:r>
               <w:rPr>
                 <w:rStyle w:val="Hyperlink"/>
                 <w:noProof/>
               </w:rPr>
-              <w:t>9.0 Qualifications</w:t>
+              <w:t>10.0 Qualifications</w:t>
             </w:r>
             <w:r>
               <w:rPr>
@@ -2071,7 +2033,7 @@
                 <w:noProof/>
                 <w:webHidden/>
               </w:rPr>
-              <w:instrText xml:space="preserve"> PAGEREF _Toc102397165 \h </w:instrText>
+              <w:instrText xml:space="preserve"> PAGEREF _Toc108990481 \h </w:instrText>
             </w:r>
             <w:r>
               <w:rPr>
@@ -2114,13 +2076,13 @@
               <w:lang w:eastAsia="en-IN"/>
             </w:rPr>
           </w:pPr>
-          <w:hyperlink w:anchor="_Toc102397166" w:history="1">
+          <w:hyperlink w:anchor="_Toc108990482" w:history="1">
             <w:r>
               <w:rPr>
                 <w:rStyle w:val="Hyperlink"/>
                 <w:noProof/>
               </w:rPr>
-              <w:t>10.0 Scope Statement</w:t>
+              <w:t>11.0 Scope Statement</w:t>
             </w:r>
             <w:r>
               <w:rPr>
@@ -2141,7 +2103,7 @@
                 <w:noProof/>
                 <w:webHidden/>
               </w:rPr>
-              <w:instrText xml:space="preserve"> PAGEREF _Toc102397166 \h </w:instrText>
+              <w:instrText xml:space="preserve"> PAGEREF _Toc108990482 \h </w:instrText>
             </w:r>
             <w:r>
               <w:rPr>
@@ -2161,7 +2123,7 @@
                 <w:noProof/>
                 <w:webHidden/>
               </w:rPr>
-              <w:t>10</w:t>
+              <w:t>9</w:t>
             </w:r>
             <w:r>
               <w:rPr>
@@ -2185,13 +2147,13 @@
               <w:lang w:eastAsia="en-IN"/>
             </w:rPr>
           </w:pPr>
-          <w:hyperlink w:anchor="_Toc102397167" w:history="1">
+          <w:hyperlink w:anchor="_Toc108990483" w:history="1">
             <w:r>
               <w:rPr>
                 <w:rStyle w:val="Hyperlink"/>
                 <w:noProof/>
               </w:rPr>
-              <w:t>11.0</w:t>
+              <w:t>12.0</w:t>
             </w:r>
             <w:r>
               <w:rPr>
@@ -2227,7 +2189,7 @@
                 <w:noProof/>
                 <w:webHidden/>
               </w:rPr>
-              <w:instrText xml:space="preserve"> PAGEREF _Toc102397167 \h </w:instrText>
+              <w:instrText xml:space="preserve"> PAGEREF _Toc108990483 \h </w:instrText>
             </w:r>
             <w:r>
               <w:rPr>
@@ -2247,7 +2209,7 @@
                 <w:noProof/>
                 <w:webHidden/>
               </w:rPr>
-              <w:t>10</w:t>
+              <w:t>9</w:t>
             </w:r>
             <w:r>
               <w:rPr>
@@ -2270,14 +2232,14 @@
               <w:lang w:eastAsia="en-IN"/>
             </w:rPr>
           </w:pPr>
-          <w:hyperlink w:anchor="_Toc102397168" w:history="1">
+          <w:hyperlink w:anchor="_Toc108990484" w:history="1">
             <w:r>
               <w:rPr>
                 <w:rStyle w:val="Hyperlink"/>
                 <w:rFonts w:ascii="Times New Roman" w:hAnsi="Times New Roman" w:cs="Times New Roman"/>
                 <w:noProof/>
               </w:rPr>
-              <w:t>6.1 Primary Audience</w:t>
+              <w:t>12.1 Primary Audience</w:t>
             </w:r>
             <w:r>
               <w:rPr>
@@ -2298,7 +2260,7 @@
                 <w:noProof/>
                 <w:webHidden/>
               </w:rPr>
-              <w:instrText xml:space="preserve"> PAGEREF _Toc102397168 \h </w:instrText>
+              <w:instrText xml:space="preserve"> PAGEREF _Toc108990484 \h </w:instrText>
             </w:r>
             <w:r>
               <w:rPr>
@@ -2341,14 +2303,14 @@
               <w:lang w:eastAsia="en-IN"/>
             </w:rPr>
           </w:pPr>
-          <w:hyperlink w:anchor="_Toc102397169" w:history="1">
+          <w:hyperlink w:anchor="_Toc108990485" w:history="1">
             <w:r>
               <w:rPr>
                 <w:rStyle w:val="Hyperlink"/>
                 <w:rFonts w:ascii="Times New Roman" w:hAnsi="Times New Roman" w:cs="Times New Roman"/>
                 <w:noProof/>
               </w:rPr>
-              <w:t>6.2 Secondary Audience</w:t>
+              <w:t>12.2 Secondary Audience</w:t>
             </w:r>
             <w:r>
               <w:rPr>
@@ -2369,7 +2331,7 @@
                 <w:noProof/>
                 <w:webHidden/>
               </w:rPr>
-              <w:instrText xml:space="preserve"> PAGEREF _Toc102397169 \h </w:instrText>
+              <w:instrText xml:space="preserve"> PAGEREF _Toc108990485 \h </w:instrText>
             </w:r>
             <w:r>
               <w:rPr>
@@ -2412,13 +2374,13 @@
               <w:lang w:eastAsia="en-IN"/>
             </w:rPr>
           </w:pPr>
-          <w:hyperlink w:anchor="_Toc102397170" w:history="1">
+          <w:hyperlink w:anchor="_Toc108990486" w:history="1">
             <w:r>
               <w:rPr>
                 <w:rStyle w:val="Hyperlink"/>
                 <w:noProof/>
               </w:rPr>
-              <w:t>11.0 Budget</w:t>
+              <w:t>13.0 Budget</w:t>
             </w:r>
             <w:r>
               <w:rPr>
@@ -2439,7 +2401,7 @@
                 <w:noProof/>
                 <w:webHidden/>
               </w:rPr>
-              <w:instrText xml:space="preserve"> PAGEREF _Toc102397170 \h </w:instrText>
+              <w:instrText xml:space="preserve"> PAGEREF _Toc108990486 \h </w:instrText>
             </w:r>
             <w:r>
               <w:rPr>
@@ -2459,7 +2421,7 @@
                 <w:noProof/>
                 <w:webHidden/>
               </w:rPr>
-              <w:t>11</w:t>
+              <w:t>10</w:t>
             </w:r>
             <w:r>
               <w:rPr>
@@ -2482,13 +2444,13 @@
               <w:lang w:eastAsia="en-IN"/>
             </w:rPr>
           </w:pPr>
-          <w:hyperlink w:anchor="_Toc102397171" w:history="1">
+          <w:hyperlink w:anchor="_Toc108990487" w:history="1">
             <w:r>
               <w:rPr>
                 <w:rStyle w:val="Hyperlink"/>
                 <w:noProof/>
               </w:rPr>
-              <w:t>12.0 Workplan</w:t>
+              <w:t>14.0 Workplan</w:t>
             </w:r>
             <w:r>
               <w:rPr>
@@ -2509,7 +2471,7 @@
                 <w:noProof/>
                 <w:webHidden/>
               </w:rPr>
-              <w:instrText xml:space="preserve"> PAGEREF _Toc102397171 \h </w:instrText>
+              <w:instrText xml:space="preserve"> PAGEREF _Toc108990487 \h </w:instrText>
             </w:r>
             <w:r>
               <w:rPr>
@@ -2552,13 +2514,13 @@
               <w:lang w:eastAsia="en-IN"/>
             </w:rPr>
           </w:pPr>
-          <w:hyperlink w:anchor="_Toc102397172" w:history="1">
+          <w:hyperlink w:anchor="_Toc108990488" w:history="1">
             <w:r>
               <w:rPr>
                 <w:rStyle w:val="Hyperlink"/>
                 <w:noProof/>
               </w:rPr>
-              <w:t>13.0 Timeline</w:t>
+              <w:t>15.0 Timeline</w:t>
             </w:r>
             <w:r>
               <w:rPr>
@@ -2579,7 +2541,7 @@
                 <w:noProof/>
                 <w:webHidden/>
               </w:rPr>
-              <w:instrText xml:space="preserve"> PAGEREF _Toc102397172 \h </w:instrText>
+              <w:instrText xml:space="preserve"> PAGEREF _Toc108990488 \h </w:instrText>
             </w:r>
             <w:r>
               <w:rPr>
@@ -2599,7 +2561,7 @@
                 <w:noProof/>
                 <w:webHidden/>
               </w:rPr>
-              <w:t>12</w:t>
+              <w:t>11</w:t>
             </w:r>
             <w:r>
               <w:rPr>
@@ -2622,13 +2584,13 @@
               <w:lang w:eastAsia="en-IN"/>
             </w:rPr>
           </w:pPr>
-          <w:hyperlink w:anchor="_Toc102397173" w:history="1">
+          <w:hyperlink w:anchor="_Toc108990489" w:history="1">
             <w:r>
               <w:rPr>
                 <w:rStyle w:val="Hyperlink"/>
                 <w:noProof/>
               </w:rPr>
-              <w:t>15.0 Appendixes</w:t>
+              <w:t>16.0 Appendixes</w:t>
             </w:r>
             <w:r>
               <w:rPr>
@@ -2649,7 +2611,7 @@
                 <w:noProof/>
                 <w:webHidden/>
               </w:rPr>
-              <w:instrText xml:space="preserve"> PAGEREF _Toc102397173 \h </w:instrText>
+              <w:instrText xml:space="preserve"> PAGEREF _Toc108990489 \h </w:instrText>
             </w:r>
             <w:r>
               <w:rPr>
@@ -2692,14 +2654,14 @@
               <w:lang w:eastAsia="en-IN"/>
             </w:rPr>
           </w:pPr>
-          <w:hyperlink w:anchor="_Toc102397174" w:history="1">
+          <w:hyperlink w:anchor="_Toc108990490" w:history="1">
             <w:r>
               <w:rPr>
                 <w:rStyle w:val="Hyperlink"/>
                 <w:rFonts w:ascii="Times New Roman" w:hAnsi="Times New Roman" w:cs="Times New Roman"/>
                 <w:noProof/>
               </w:rPr>
-              <w:t>15.1 Design Mock-ups</w:t>
+              <w:t>16.1 Design Mock-ups</w:t>
             </w:r>
             <w:r>
               <w:rPr>
@@ -2720,7 +2682,7 @@
                 <w:noProof/>
                 <w:webHidden/>
               </w:rPr>
-              <w:instrText xml:space="preserve"> PAGEREF _Toc102397174 \h </w:instrText>
+              <w:instrText xml:space="preserve"> PAGEREF _Toc108990490 \h </w:instrText>
             </w:r>
             <w:r>
               <w:rPr>
@@ -2748,36 +2710,6 @@
                 <w:webHidden/>
               </w:rPr>
               <w:fldChar w:fldCharType="end"/>
-            </w:r>
-          </w:hyperlink>
-        </w:p>
-        <w:p>
-          <w:pPr>
-            <w:pStyle w:val="TOC3"/>
-            <w:tabs>
-              <w:tab w:val="right" w:leader="dot" w:pos="9016"/>
-            </w:tabs>
-            <w:rPr>
-              <w:rFonts w:eastAsiaTheme="minorEastAsia"/>
-              <w:noProof/>
-              <w:lang w:eastAsia="en-IN"/>
-            </w:rPr>
-          </w:pPr>
-          <w:hyperlink w:anchor="_Toc102397175" w:history="1">
-            <w:r>
-              <w:rPr>
-                <w:rStyle w:val="Hyperlink"/>
-                <w:rFonts w:ascii="Times New Roman" w:hAnsi="Times New Roman" w:cs="Times New Roman"/>
-                <w:noProof/>
-              </w:rPr>
-              <w:t>11.2.1 Browser Chrome View</w:t>
-            </w:r>
-            <w:r>
-              <w:rPr>
-                <w:noProof/>
-                <w:webHidden/>
-              </w:rPr>
-              <w:tab/>
             </w:r>
           </w:hyperlink>
         </w:p>
@@ -2793,13 +2725,14 @@
               <w:lang w:eastAsia="en-IN"/>
             </w:rPr>
           </w:pPr>
-          <w:hyperlink w:anchor="_Toc102397176" w:history="1">
+          <w:hyperlink w:anchor="_Toc108990491" w:history="1">
             <w:r>
               <w:rPr>
                 <w:rStyle w:val="Hyperlink"/>
+                <w:rFonts w:ascii="Times New Roman" w:hAnsi="Times New Roman" w:cs="Times New Roman"/>
                 <w:noProof/>
               </w:rPr>
-              <w:t>15.2 Invoice</w:t>
+              <w:t>16.2 Invoice</w:t>
             </w:r>
             <w:r>
               <w:rPr>
@@ -2820,7 +2753,7 @@
                 <w:noProof/>
                 <w:webHidden/>
               </w:rPr>
-              <w:instrText xml:space="preserve"> PAGEREF _Toc102397176 \h </w:instrText>
+              <w:instrText xml:space="preserve"> PAGEREF _Toc108990491 \h </w:instrText>
             </w:r>
             <w:r>
               <w:rPr>
@@ -2863,13 +2796,13 @@
               <w:lang w:eastAsia="en-IN"/>
             </w:rPr>
           </w:pPr>
-          <w:hyperlink w:anchor="_Toc102397177" w:history="1">
+          <w:hyperlink w:anchor="_Toc108990492" w:history="1">
             <w:r>
               <w:rPr>
                 <w:rStyle w:val="Hyperlink"/>
                 <w:noProof/>
               </w:rPr>
-              <w:t>16.0 Site Bible</w:t>
+              <w:t>17.0 Site Bible</w:t>
             </w:r>
             <w:r>
               <w:rPr>
@@ -2890,7 +2823,7 @@
                 <w:noProof/>
                 <w:webHidden/>
               </w:rPr>
-              <w:instrText xml:space="preserve"> PAGEREF _Toc102397177 \h </w:instrText>
+              <w:instrText xml:space="preserve"> PAGEREF _Toc108990492 \h </w:instrText>
             </w:r>
             <w:r>
               <w:rPr>
@@ -2982,9 +2915,11 @@
         <w:spacing w:after="143"/>
         <w:ind w:left="-5"/>
       </w:pPr>
+      <w:bookmarkStart w:id="0" w:name="_Toc108990470"/>
       <w:r>
         <w:t>UPtrend</w:t>
       </w:r>
+      <w:bookmarkEnd w:id="0"/>
     </w:p>
     <w:p>
       <w:pPr>
@@ -3311,18 +3246,17 @@
           <w:numId w:val="19"/>
         </w:numPr>
       </w:pPr>
-      <w:bookmarkStart w:id="0" w:name="_Toc88764060"/>
-      <w:bookmarkStart w:id="1" w:name="_Toc88764083"/>
-      <w:bookmarkStart w:id="2" w:name="_Toc102339158"/>
-      <w:bookmarkStart w:id="3" w:name="_Toc102339438"/>
-      <w:bookmarkStart w:id="4" w:name="_Toc102339720"/>
-      <w:bookmarkStart w:id="5" w:name="_Toc102340288"/>
-      <w:bookmarkStart w:id="6" w:name="_Toc102340355"/>
-      <w:bookmarkStart w:id="7" w:name="_Toc102397155"/>
+      <w:bookmarkStart w:id="1" w:name="_Toc88764060"/>
+      <w:bookmarkStart w:id="2" w:name="_Toc88764083"/>
+      <w:bookmarkStart w:id="3" w:name="_Toc102339158"/>
+      <w:bookmarkStart w:id="4" w:name="_Toc102339438"/>
+      <w:bookmarkStart w:id="5" w:name="_Toc102339720"/>
+      <w:bookmarkStart w:id="6" w:name="_Toc102340288"/>
+      <w:bookmarkStart w:id="7" w:name="_Toc102340355"/>
+      <w:bookmarkStart w:id="8" w:name="_Toc108990471"/>
       <w:r>
         <w:t>Background</w:t>
       </w:r>
-      <w:bookmarkEnd w:id="0"/>
       <w:bookmarkEnd w:id="1"/>
       <w:bookmarkEnd w:id="2"/>
       <w:bookmarkEnd w:id="3"/>
@@ -3330,6 +3264,7 @@
       <w:bookmarkEnd w:id="5"/>
       <w:bookmarkEnd w:id="6"/>
       <w:bookmarkEnd w:id="7"/>
+      <w:bookmarkEnd w:id="8"/>
       <w:r>
         <w:t xml:space="preserve"> </w:t>
       </w:r>
@@ -3350,14 +3285,14 @@
           <w:color w:val="auto"/>
         </w:rPr>
       </w:pPr>
-      <w:bookmarkStart w:id="8" w:name="_Toc88764061"/>
-      <w:bookmarkStart w:id="9" w:name="_Toc88764084"/>
-      <w:bookmarkStart w:id="10" w:name="_Toc102339159"/>
-      <w:bookmarkStart w:id="11" w:name="_Toc102339439"/>
-      <w:bookmarkStart w:id="12" w:name="_Toc102339721"/>
-      <w:bookmarkStart w:id="13" w:name="_Toc102340289"/>
-      <w:bookmarkStart w:id="14" w:name="_Toc102340356"/>
-      <w:bookmarkStart w:id="15" w:name="_Toc102397156"/>
+      <w:bookmarkStart w:id="9" w:name="_Toc88764061"/>
+      <w:bookmarkStart w:id="10" w:name="_Toc88764084"/>
+      <w:bookmarkStart w:id="11" w:name="_Toc102339159"/>
+      <w:bookmarkStart w:id="12" w:name="_Toc102339439"/>
+      <w:bookmarkStart w:id="13" w:name="_Toc102339721"/>
+      <w:bookmarkStart w:id="14" w:name="_Toc102340289"/>
+      <w:bookmarkStart w:id="15" w:name="_Toc102340356"/>
+      <w:bookmarkStart w:id="16" w:name="_Toc108990472"/>
       <w:r>
         <w:rPr>
           <w:rFonts w:ascii="Times New Roman" w:hAnsi="Times New Roman" w:cs="Times New Roman"/>
@@ -3365,7 +3300,6 @@
         </w:rPr>
         <w:t xml:space="preserve">1.1 </w:t>
       </w:r>
-      <w:bookmarkEnd w:id="8"/>
       <w:bookmarkEnd w:id="9"/>
       <w:bookmarkEnd w:id="10"/>
       <w:bookmarkEnd w:id="11"/>
@@ -3382,6 +3316,7 @@
         </w:rPr>
         <w:t>UPtrend</w:t>
       </w:r>
+      <w:bookmarkEnd w:id="16"/>
     </w:p>
     <w:p>
       <w:pPr>
@@ -3789,14 +3724,14 @@
           <w:szCs w:val="28"/>
         </w:rPr>
       </w:pPr>
-      <w:bookmarkStart w:id="16" w:name="_Toc88764062"/>
-      <w:bookmarkStart w:id="17" w:name="_Toc88764085"/>
-      <w:bookmarkStart w:id="18" w:name="_Toc102339160"/>
-      <w:bookmarkStart w:id="19" w:name="_Toc102339440"/>
-      <w:bookmarkStart w:id="20" w:name="_Toc102339722"/>
-      <w:bookmarkStart w:id="21" w:name="_Toc102340290"/>
-      <w:bookmarkStart w:id="22" w:name="_Toc102340357"/>
-      <w:bookmarkStart w:id="23" w:name="_Toc102397157"/>
+      <w:bookmarkStart w:id="17" w:name="_Toc88764062"/>
+      <w:bookmarkStart w:id="18" w:name="_Toc88764085"/>
+      <w:bookmarkStart w:id="19" w:name="_Toc102339160"/>
+      <w:bookmarkStart w:id="20" w:name="_Toc102339440"/>
+      <w:bookmarkStart w:id="21" w:name="_Toc102339722"/>
+      <w:bookmarkStart w:id="22" w:name="_Toc102340290"/>
+      <w:bookmarkStart w:id="23" w:name="_Toc102340357"/>
+      <w:bookmarkStart w:id="24" w:name="_Toc108990473"/>
       <w:r>
         <w:rPr>
           <w:rFonts w:ascii="Times New Roman" w:hAnsi="Times New Roman" w:cs="Times New Roman"/>
@@ -3813,7 +3748,6 @@
         </w:rPr>
         <w:t>Developer Solution Inc</w:t>
       </w:r>
-      <w:bookmarkEnd w:id="16"/>
       <w:bookmarkEnd w:id="17"/>
       <w:bookmarkEnd w:id="18"/>
       <w:bookmarkEnd w:id="19"/>
@@ -3821,6 +3755,7 @@
       <w:bookmarkEnd w:id="21"/>
       <w:bookmarkEnd w:id="22"/>
       <w:bookmarkEnd w:id="23"/>
+      <w:bookmarkEnd w:id="24"/>
     </w:p>
     <w:p>
       <w:pPr>
@@ -4185,7 +4120,7 @@
           <w:szCs w:val="24"/>
           <w:shd w:val="clear" w:color="auto" w:fill="FFFFFF"/>
         </w:rPr>
-        <w:t xml:space="preserve"> and stored in different tables. Secondly, we will use PHP to convert all the existing HTML</w:t>
+        <w:t xml:space="preserve"> and stored in different tables. Secondly, we will use PHP </w:t>
       </w:r>
       <w:r>
         <w:rPr>
@@ -4195,7 +4130,7 @@
           <w:szCs w:val="24"/>
           <w:shd w:val="clear" w:color="auto" w:fill="FFFFFF"/>
         </w:rPr>
-        <w:t xml:space="preserve"> Pages</w:t>
+        <w:t>with the MVC</w:t>
       </w:r>
       <w:r>
         <w:rPr>
@@ -4205,7 +4140,7 @@
           <w:szCs w:val="24"/>
           <w:shd w:val="clear" w:color="auto" w:fill="FFFFFF"/>
         </w:rPr>
-        <w:t xml:space="preserve"> with the MVC</w:t>
+        <w:t xml:space="preserve"> </w:t>
       </w:r>
       <w:r>
         <w:rPr>
@@ -4215,7 +4150,7 @@
           <w:szCs w:val="24"/>
           <w:shd w:val="clear" w:color="auto" w:fill="FFFFFF"/>
         </w:rPr>
-        <w:t xml:space="preserve"> </w:t>
+        <w:t>(Model View Controller) and front controller design patter</w:t>
       </w:r>
       <w:r>
         <w:rPr>
@@ -4225,7 +4160,7 @@
           <w:szCs w:val="24"/>
           <w:shd w:val="clear" w:color="auto" w:fill="FFFFFF"/>
         </w:rPr>
-        <w:t>(Model View Controller) and front controller design patter</w:t>
+        <w:t>n</w:t>
       </w:r>
       <w:r>
         <w:rPr>
@@ -4235,27 +4170,8 @@
           <w:szCs w:val="24"/>
           <w:shd w:val="clear" w:color="auto" w:fill="FFFFFF"/>
         </w:rPr>
-        <w:t>n</w:t>
-      </w:r>
-      <w:r>
-        <w:rPr>
-          <w:rFonts w:ascii="Times New Roman" w:hAnsi="Times New Roman" w:cs="Times New Roman"/>
-          <w:color w:val="242424"/>
-          <w:sz w:val="24"/>
-          <w:szCs w:val="24"/>
-          <w:shd w:val="clear" w:color="auto" w:fill="FFFFFF"/>
-        </w:rPr>
         <w:t>. With PHP and MySQL, we can get data from the database and dynamically render pages.</w:t>
       </w:r>
-    </w:p>
-    <w:p>
-      <w:pPr>
-        <w:rPr>
-          <w:rFonts w:ascii="Times New Roman" w:hAnsi="Times New Roman" w:cs="Times New Roman"/>
-          <w:sz w:val="24"/>
-          <w:szCs w:val="24"/>
-        </w:rPr>
-      </w:pPr>
     </w:p>
     <w:p>
       <w:pPr>
@@ -4271,18 +4187,17 @@
         <w:pStyle w:val="Heading1"/>
         <w:ind w:left="-5"/>
       </w:pPr>
-      <w:bookmarkStart w:id="24" w:name="_Toc88764063"/>
-      <w:bookmarkStart w:id="25" w:name="_Toc88764086"/>
-      <w:bookmarkStart w:id="26" w:name="_Toc102339161"/>
-      <w:bookmarkStart w:id="27" w:name="_Toc102339441"/>
-      <w:bookmarkStart w:id="28" w:name="_Toc102339723"/>
-      <w:bookmarkStart w:id="29" w:name="_Toc102340291"/>
-      <w:bookmarkStart w:id="30" w:name="_Toc102340358"/>
-      <w:bookmarkStart w:id="31" w:name="_Toc102397158"/>
+      <w:bookmarkStart w:id="25" w:name="_Toc88764063"/>
+      <w:bookmarkStart w:id="26" w:name="_Toc88764086"/>
+      <w:bookmarkStart w:id="27" w:name="_Toc102339161"/>
+      <w:bookmarkStart w:id="28" w:name="_Toc102339441"/>
+      <w:bookmarkStart w:id="29" w:name="_Toc102339723"/>
+      <w:bookmarkStart w:id="30" w:name="_Toc102340291"/>
+      <w:bookmarkStart w:id="31" w:name="_Toc102340358"/>
+      <w:bookmarkStart w:id="32" w:name="_Toc108990474"/>
       <w:r>
         <w:t>2.0 Goals and Objectives</w:t>
       </w:r>
-      <w:bookmarkEnd w:id="24"/>
       <w:bookmarkEnd w:id="25"/>
       <w:bookmarkEnd w:id="26"/>
       <w:bookmarkEnd w:id="27"/>
@@ -4290,6 +4205,7 @@
       <w:bookmarkEnd w:id="29"/>
       <w:bookmarkEnd w:id="30"/>
       <w:bookmarkEnd w:id="31"/>
+      <w:bookmarkEnd w:id="32"/>
     </w:p>
     <w:p>
       <w:pPr>
@@ -4745,7 +4661,7 @@
           <w:lang w:val="en-US"/>
         </w:rPr>
       </w:pPr>
-      <w:bookmarkStart w:id="32" w:name="_Toc102397159"/>
+      <w:bookmarkStart w:id="33" w:name="_Toc108990475"/>
       <w:r>
         <w:rPr>
           <w:lang w:val="en-US"/>
@@ -4758,7 +4674,7 @@
         </w:rPr>
         <w:t>Database</w:t>
       </w:r>
-      <w:bookmarkEnd w:id="32"/>
+      <w:bookmarkEnd w:id="33"/>
     </w:p>
     <w:p>
       <w:pPr>
@@ -4949,48 +4865,56 @@
           <w:szCs w:val="24"/>
           <w:lang w:val="en-US"/>
         </w:rPr>
+        <w:t xml:space="preserve">For Users table, data is collected mainly through </w:t>
+      </w:r>
+      <w:r>
+        <w:rPr>
+          <w:color w:val="000000" w:themeColor="text1"/>
+          <w:szCs w:val="24"/>
+          <w:lang w:val="en-US"/>
+        </w:rPr>
+        <w:t>registration</w:t>
+      </w:r>
+      <w:r>
+        <w:rPr>
+          <w:color w:val="000000" w:themeColor="text1"/>
+          <w:szCs w:val="24"/>
+          <w:lang w:val="en-US"/>
+        </w:rPr>
+        <w:t xml:space="preserve"> process</w:t>
+      </w:r>
+      <w:r>
+        <w:rPr>
+          <w:color w:val="000000" w:themeColor="text1"/>
+          <w:szCs w:val="24"/>
+          <w:lang w:val="en-US"/>
+        </w:rPr>
+        <w:t>. We are storing user’s name, email, password, phone, city, province, postal code</w:t>
+      </w:r>
+      <w:r>
+        <w:rPr>
+          <w:color w:val="000000" w:themeColor="text1"/>
+          <w:szCs w:val="24"/>
+          <w:lang w:val="en-US"/>
+        </w:rPr>
+        <w:t xml:space="preserve">, country. </w:t>
+      </w:r>
+      <w:r>
+        <w:rPr>
+          <w:color w:val="000000" w:themeColor="text1"/>
+          <w:szCs w:val="24"/>
+          <w:lang w:val="en-US"/>
+        </w:rPr>
+        <w:t xml:space="preserve">After </w:t>
+      </w:r>
+      <w:r>
+        <w:rPr>
+          <w:color w:val="000000" w:themeColor="text1"/>
+          <w:szCs w:val="24"/>
+          <w:lang w:val="en-US"/>
+        </w:rPr>
         <w:lastRenderedPageBreak/>
-        <w:t xml:space="preserve">For Users table, data is collected mainly through </w:t>
-      </w:r>
-      <w:r>
-        <w:rPr>
-          <w:color w:val="000000" w:themeColor="text1"/>
-          <w:szCs w:val="24"/>
-          <w:lang w:val="en-US"/>
-        </w:rPr>
-        <w:t>registration</w:t>
-      </w:r>
-      <w:r>
-        <w:rPr>
-          <w:color w:val="000000" w:themeColor="text1"/>
-          <w:szCs w:val="24"/>
-          <w:lang w:val="en-US"/>
-        </w:rPr>
-        <w:t xml:space="preserve"> process</w:t>
-      </w:r>
-      <w:r>
-        <w:rPr>
-          <w:color w:val="000000" w:themeColor="text1"/>
-          <w:szCs w:val="24"/>
-          <w:lang w:val="en-US"/>
-        </w:rPr>
-        <w:t>. We are storing user’s name, email, password, phone, city, province, postal code</w:t>
-      </w:r>
-      <w:r>
-        <w:rPr>
-          <w:color w:val="000000" w:themeColor="text1"/>
-          <w:szCs w:val="24"/>
-          <w:lang w:val="en-US"/>
-        </w:rPr>
-        <w:t xml:space="preserve">, country. </w:t>
-      </w:r>
-      <w:r>
-        <w:rPr>
-          <w:color w:val="000000" w:themeColor="text1"/>
-          <w:szCs w:val="24"/>
-          <w:lang w:val="en-US"/>
-        </w:rPr>
-        <w:t>After registration, user will be redirected to login page. With that email and password</w:t>
+        <w:t>registration, user will be redirected to login page. With that email and password</w:t>
       </w:r>
       <w:r>
         <w:rPr>
@@ -5506,7 +5430,7 @@
           <w:szCs w:val="36"/>
         </w:rPr>
       </w:pPr>
-      <w:bookmarkStart w:id="33" w:name="_Toc102397160"/>
+      <w:bookmarkStart w:id="34" w:name="_Toc108990476"/>
       <w:r>
         <w:rPr>
           <w:szCs w:val="36"/>
@@ -5519,7 +5443,7 @@
         </w:rPr>
         <w:t>Use Cases</w:t>
       </w:r>
-      <w:bookmarkEnd w:id="33"/>
+      <w:bookmarkEnd w:id="34"/>
     </w:p>
     <w:p>
       <w:pPr>
@@ -5847,6 +5771,7 @@
           <w:sz w:val="28"/>
           <w:szCs w:val="28"/>
         </w:rPr>
+        <w:lastRenderedPageBreak/>
         <w:t>Admin users</w:t>
       </w:r>
     </w:p>
@@ -6247,7 +6172,7 @@
           <w:szCs w:val="36"/>
         </w:rPr>
       </w:pPr>
-      <w:bookmarkStart w:id="34" w:name="_Toc102397161"/>
+      <w:bookmarkStart w:id="35" w:name="_Toc108990477"/>
       <w:r>
         <w:rPr>
           <w:szCs w:val="36"/>
@@ -6260,7 +6185,7 @@
         </w:rPr>
         <w:t>Security</w:t>
       </w:r>
-      <w:bookmarkEnd w:id="34"/>
+      <w:bookmarkEnd w:id="35"/>
     </w:p>
     <w:p>
       <w:pPr>
@@ -6468,14 +6393,14 @@
       <w:pPr>
         <w:pStyle w:val="Heading1"/>
       </w:pPr>
-      <w:bookmarkStart w:id="35" w:name="_Toc102397162"/>
+      <w:bookmarkStart w:id="36" w:name="_Toc108990478"/>
       <w:r>
         <w:t xml:space="preserve">6.0 </w:t>
       </w:r>
       <w:r>
         <w:t>Sitemap</w:t>
       </w:r>
-      <w:bookmarkEnd w:id="35"/>
+      <w:bookmarkEnd w:id="36"/>
     </w:p>
     <w:p>
       <w:pPr>
@@ -6795,12 +6720,12 @@
           </wp:inline>
         </w:drawing>
       </w:r>
-      <w:bookmarkStart w:id="36" w:name="_Toc102397163"/>
     </w:p>
     <w:p>
       <w:pPr>
         <w:pStyle w:val="Heading1"/>
       </w:pPr>
+      <w:bookmarkStart w:id="37" w:name="_Toc108990479"/>
       <w:r>
         <w:lastRenderedPageBreak/>
         <w:t>7</w:t>
@@ -6814,7 +6739,7 @@
       <w:r>
         <w:t>Physical Data Model</w:t>
       </w:r>
-      <w:bookmarkEnd w:id="36"/>
+      <w:bookmarkEnd w:id="37"/>
     </w:p>
     <w:p>
       <w:pPr>
@@ -6896,12 +6821,12 @@
       <w:pPr>
         <w:pStyle w:val="Heading1"/>
       </w:pPr>
-      <w:bookmarkStart w:id="37" w:name="_Toc102339162"/>
-      <w:bookmarkStart w:id="38" w:name="_Toc102339442"/>
-      <w:bookmarkStart w:id="39" w:name="_Toc102339724"/>
-      <w:bookmarkStart w:id="40" w:name="_Toc102340292"/>
-      <w:bookmarkStart w:id="41" w:name="_Toc102340359"/>
-      <w:bookmarkStart w:id="42" w:name="_Toc102397164"/>
+      <w:bookmarkStart w:id="38" w:name="_Toc102339162"/>
+      <w:bookmarkStart w:id="39" w:name="_Toc102339442"/>
+      <w:bookmarkStart w:id="40" w:name="_Toc102339724"/>
+      <w:bookmarkStart w:id="41" w:name="_Toc102340292"/>
+      <w:bookmarkStart w:id="42" w:name="_Toc102340359"/>
+      <w:bookmarkStart w:id="43" w:name="_Toc108990480"/>
       <w:r>
         <w:lastRenderedPageBreak/>
         <w:t>9</w:t>
@@ -6912,12 +6837,12 @@
       <w:r>
         <w:t>Assumptions</w:t>
       </w:r>
-      <w:bookmarkEnd w:id="37"/>
       <w:bookmarkEnd w:id="38"/>
       <w:bookmarkEnd w:id="39"/>
       <w:bookmarkEnd w:id="40"/>
       <w:bookmarkEnd w:id="41"/>
       <w:bookmarkEnd w:id="42"/>
+      <w:bookmarkEnd w:id="43"/>
     </w:p>
     <w:p>
       <w:pPr>
@@ -7037,14 +6962,14 @@
           <w:szCs w:val="36"/>
         </w:rPr>
       </w:pPr>
-      <w:bookmarkStart w:id="43" w:name="_Toc88764064"/>
-      <w:bookmarkStart w:id="44" w:name="_Toc88764087"/>
-      <w:bookmarkStart w:id="45" w:name="_Toc102339163"/>
-      <w:bookmarkStart w:id="46" w:name="_Toc102339443"/>
-      <w:bookmarkStart w:id="47" w:name="_Toc102339725"/>
-      <w:bookmarkStart w:id="48" w:name="_Toc102340293"/>
-      <w:bookmarkStart w:id="49" w:name="_Toc102340360"/>
-      <w:bookmarkStart w:id="50" w:name="_Toc102397165"/>
+      <w:bookmarkStart w:id="44" w:name="_Toc88764064"/>
+      <w:bookmarkStart w:id="45" w:name="_Toc88764087"/>
+      <w:bookmarkStart w:id="46" w:name="_Toc102339163"/>
+      <w:bookmarkStart w:id="47" w:name="_Toc102339443"/>
+      <w:bookmarkStart w:id="48" w:name="_Toc102339725"/>
+      <w:bookmarkStart w:id="49" w:name="_Toc102340293"/>
+      <w:bookmarkStart w:id="50" w:name="_Toc102340360"/>
+      <w:bookmarkStart w:id="51" w:name="_Toc108990481"/>
       <w:r>
         <w:rPr>
           <w:szCs w:val="36"/>
@@ -7063,7 +6988,6 @@
         </w:rPr>
         <w:t>0 Qualifications</w:t>
       </w:r>
-      <w:bookmarkEnd w:id="43"/>
       <w:bookmarkEnd w:id="44"/>
       <w:bookmarkEnd w:id="45"/>
       <w:bookmarkEnd w:id="46"/>
@@ -7071,6 +6995,7 @@
       <w:bookmarkEnd w:id="48"/>
       <w:bookmarkEnd w:id="49"/>
       <w:bookmarkEnd w:id="50"/>
+      <w:bookmarkEnd w:id="51"/>
       <w:r>
         <w:rPr>
           <w:szCs w:val="36"/>
@@ -7711,14 +7636,14 @@
           <w:szCs w:val="36"/>
         </w:rPr>
       </w:pPr>
-      <w:bookmarkStart w:id="51" w:name="_Toc88764065"/>
-      <w:bookmarkStart w:id="52" w:name="_Toc88764088"/>
-      <w:bookmarkStart w:id="53" w:name="_Toc102339164"/>
-      <w:bookmarkStart w:id="54" w:name="_Toc102339444"/>
-      <w:bookmarkStart w:id="55" w:name="_Toc102339726"/>
-      <w:bookmarkStart w:id="56" w:name="_Toc102340294"/>
-      <w:bookmarkStart w:id="57" w:name="_Toc102340361"/>
-      <w:bookmarkStart w:id="58" w:name="_Toc102397166"/>
+      <w:bookmarkStart w:id="52" w:name="_Toc88764065"/>
+      <w:bookmarkStart w:id="53" w:name="_Toc88764088"/>
+      <w:bookmarkStart w:id="54" w:name="_Toc102339164"/>
+      <w:bookmarkStart w:id="55" w:name="_Toc102339444"/>
+      <w:bookmarkStart w:id="56" w:name="_Toc102339726"/>
+      <w:bookmarkStart w:id="57" w:name="_Toc102340294"/>
+      <w:bookmarkStart w:id="58" w:name="_Toc102340361"/>
+      <w:bookmarkStart w:id="59" w:name="_Toc108990482"/>
       <w:r>
         <w:rPr>
           <w:szCs w:val="36"/>
@@ -7737,7 +7662,6 @@
         </w:rPr>
         <w:t>.0 Scope Statement</w:t>
       </w:r>
-      <w:bookmarkEnd w:id="51"/>
       <w:bookmarkEnd w:id="52"/>
       <w:bookmarkEnd w:id="53"/>
       <w:bookmarkEnd w:id="54"/>
@@ -7745,6 +7669,7 @@
       <w:bookmarkEnd w:id="56"/>
       <w:bookmarkEnd w:id="57"/>
       <w:bookmarkEnd w:id="58"/>
+      <w:bookmarkEnd w:id="59"/>
     </w:p>
     <w:p>
       <w:pPr>
@@ -7800,21 +7725,20 @@
           <w:szCs w:val="36"/>
         </w:rPr>
       </w:pPr>
-      <w:bookmarkStart w:id="59" w:name="_Toc88764066"/>
-      <w:bookmarkStart w:id="60" w:name="_Toc88764089"/>
-      <w:bookmarkStart w:id="61" w:name="_Toc102339165"/>
-      <w:bookmarkStart w:id="62" w:name="_Toc102339445"/>
-      <w:bookmarkStart w:id="63" w:name="_Toc102339727"/>
-      <w:bookmarkStart w:id="64" w:name="_Toc102340295"/>
-      <w:bookmarkStart w:id="65" w:name="_Toc102340362"/>
-      <w:bookmarkStart w:id="66" w:name="_Toc102397167"/>
+      <w:bookmarkStart w:id="60" w:name="_Toc88764066"/>
+      <w:bookmarkStart w:id="61" w:name="_Toc88764089"/>
+      <w:bookmarkStart w:id="62" w:name="_Toc102339165"/>
+      <w:bookmarkStart w:id="63" w:name="_Toc102339445"/>
+      <w:bookmarkStart w:id="64" w:name="_Toc102339727"/>
+      <w:bookmarkStart w:id="65" w:name="_Toc102340295"/>
+      <w:bookmarkStart w:id="66" w:name="_Toc102340362"/>
+      <w:bookmarkStart w:id="67" w:name="_Toc108990483"/>
       <w:r>
         <w:rPr>
           <w:szCs w:val="36"/>
         </w:rPr>
         <w:t>Target Audience</w:t>
       </w:r>
-      <w:bookmarkEnd w:id="59"/>
       <w:bookmarkEnd w:id="60"/>
       <w:bookmarkEnd w:id="61"/>
       <w:bookmarkEnd w:id="62"/>
@@ -7822,6 +7746,7 @@
       <w:bookmarkEnd w:id="64"/>
       <w:bookmarkEnd w:id="65"/>
       <w:bookmarkEnd w:id="66"/>
+      <w:bookmarkEnd w:id="67"/>
     </w:p>
     <w:p>
       <w:pPr>
@@ -7843,14 +7768,14 @@
           <w:szCs w:val="28"/>
         </w:rPr>
       </w:pPr>
-      <w:bookmarkStart w:id="67" w:name="_Toc88764067"/>
-      <w:bookmarkStart w:id="68" w:name="_Toc88764090"/>
-      <w:bookmarkStart w:id="69" w:name="_Toc102339166"/>
-      <w:bookmarkStart w:id="70" w:name="_Toc102339446"/>
-      <w:bookmarkStart w:id="71" w:name="_Toc102339728"/>
-      <w:bookmarkStart w:id="72" w:name="_Toc102340296"/>
-      <w:bookmarkStart w:id="73" w:name="_Toc102340363"/>
-      <w:bookmarkStart w:id="74" w:name="_Toc102397168"/>
+      <w:bookmarkStart w:id="68" w:name="_Toc88764067"/>
+      <w:bookmarkStart w:id="69" w:name="_Toc88764090"/>
+      <w:bookmarkStart w:id="70" w:name="_Toc102339166"/>
+      <w:bookmarkStart w:id="71" w:name="_Toc102339446"/>
+      <w:bookmarkStart w:id="72" w:name="_Toc102339728"/>
+      <w:bookmarkStart w:id="73" w:name="_Toc102340296"/>
+      <w:bookmarkStart w:id="74" w:name="_Toc102340363"/>
+      <w:bookmarkStart w:id="75" w:name="_Toc108990484"/>
       <w:r>
         <w:rPr>
           <w:rFonts w:ascii="Times New Roman" w:hAnsi="Times New Roman" w:cs="Times New Roman"/>
@@ -7879,7 +7804,6 @@
         </w:rPr>
         <w:t>.1 Primary Audience</w:t>
       </w:r>
-      <w:bookmarkEnd w:id="67"/>
       <w:bookmarkEnd w:id="68"/>
       <w:bookmarkEnd w:id="69"/>
       <w:bookmarkEnd w:id="70"/>
@@ -7887,6 +7811,7 @@
       <w:bookmarkEnd w:id="72"/>
       <w:bookmarkEnd w:id="73"/>
       <w:bookmarkEnd w:id="74"/>
+      <w:bookmarkEnd w:id="75"/>
     </w:p>
     <w:p>
       <w:pPr>
@@ -7939,6 +7864,20 @@
           <w:szCs w:val="24"/>
           <w:lang w:val="en-CA"/>
         </w:rPr>
+        <w:t xml:space="preserve"> and </w:t>
+      </w:r>
+      <w:r>
+        <w:rPr>
+          <w:szCs w:val="24"/>
+          <w:lang w:val="en-CA"/>
+        </w:rPr>
+        <w:t>men</w:t>
+      </w:r>
+      <w:r>
+        <w:rPr>
+          <w:szCs w:val="24"/>
+          <w:lang w:val="en-CA"/>
+        </w:rPr>
         <w:t xml:space="preserve"> </w:t>
       </w:r>
       <w:r>
@@ -7946,21 +7885,21 @@
           <w:szCs w:val="24"/>
           <w:lang w:val="en-CA"/>
         </w:rPr>
-        <w:t>in the age range</w:t>
+        <w:t>of every</w:t>
       </w:r>
       <w:r>
         <w:rPr>
           <w:szCs w:val="24"/>
           <w:lang w:val="en-CA"/>
         </w:rPr>
-        <w:t xml:space="preserve"> of</w:t>
+        <w:t xml:space="preserve"> age range</w:t>
       </w:r>
       <w:r>
         <w:rPr>
           <w:szCs w:val="24"/>
           <w:lang w:val="en-CA"/>
         </w:rPr>
-        <w:t xml:space="preserve"> 18-</w:t>
+        <w:t>.</w:t>
       </w:r>
       <w:r>
         <w:rPr>
@@ -7974,13 +7913,62 @@
           <w:szCs w:val="24"/>
           <w:lang w:val="en-CA"/>
         </w:rPr>
-        <w:t>45</w:t>
+        <w:t>Either t</w:t>
       </w:r>
       <w:r>
         <w:rPr>
           <w:szCs w:val="24"/>
           <w:lang w:val="en-CA"/>
         </w:rPr>
+        <w:t xml:space="preserve">hey </w:t>
+      </w:r>
+      <w:r>
+        <w:rPr>
+          <w:szCs w:val="24"/>
+          <w:lang w:val="en-CA"/>
+        </w:rPr>
+        <w:t xml:space="preserve">or their parents should have </w:t>
+      </w:r>
+      <w:r>
+        <w:rPr>
+          <w:szCs w:val="24"/>
+          <w:lang w:val="en-CA"/>
+        </w:rPr>
+        <w:t>a</w:t>
+      </w:r>
+      <w:r>
+        <w:rPr>
+          <w:szCs w:val="24"/>
+          <w:lang w:val="en-CA"/>
+        </w:rPr>
+        <w:t>n</w:t>
+      </w:r>
+      <w:r>
+        <w:rPr>
+          <w:szCs w:val="24"/>
+          <w:lang w:val="en-CA"/>
+        </w:rPr>
+        <w:t xml:space="preserve"> income greater than $35,000</w:t>
+      </w:r>
+      <w:r>
+        <w:rPr>
+          <w:szCs w:val="24"/>
+          <w:lang w:val="en-CA"/>
+        </w:rPr>
+        <w:t xml:space="preserve"> and </w:t>
+      </w:r>
+      <w:r>
+        <w:rPr>
+          <w:szCs w:val="24"/>
+          <w:lang w:val="en-CA"/>
+        </w:rPr>
+        <w:t>should be outgoing</w:t>
+      </w:r>
+      <w:r>
+        <w:rPr>
+          <w:szCs w:val="24"/>
+          <w:lang w:val="en-CA"/>
+        </w:rPr>
         <w:t>.</w:t>
       </w:r>
       <w:r>
@@ -7988,6 +7976,55 @@
           <w:szCs w:val="24"/>
           <w:lang w:val="en-CA"/>
         </w:rPr>
+        <w:t xml:space="preserve"> The website appearance would be </w:t>
+      </w:r>
+      <w:r>
+        <w:rPr>
+          <w:szCs w:val="24"/>
+          <w:lang w:val="en-CA"/>
+        </w:rPr>
+        <w:t>subtle</w:t>
+      </w:r>
+      <w:r>
+        <w:rPr>
+          <w:szCs w:val="24"/>
+          <w:lang w:val="en-CA"/>
+        </w:rPr>
+        <w:t xml:space="preserve"> an</w:t>
+      </w:r>
+      <w:r>
+        <w:rPr>
+          <w:szCs w:val="24"/>
+          <w:lang w:val="en-CA"/>
+        </w:rPr>
+        <w:t>d would have white color as background so the outfits we are selling stands out. White color helps to establish contrast for all other colors. I</w:t>
+      </w:r>
+      <w:r>
+        <w:rPr>
+          <w:szCs w:val="24"/>
+          <w:lang w:val="en-CA"/>
+        </w:rPr>
+        <w:t>t will add to the overall appealing</w:t>
+      </w:r>
+      <w:r>
+        <w:rPr>
+          <w:szCs w:val="24"/>
+          <w:lang w:val="en-CA"/>
+        </w:rPr>
+        <w:t xml:space="preserve"> products</w:t>
+      </w:r>
+      <w:r>
+        <w:rPr>
+          <w:szCs w:val="24"/>
+          <w:lang w:val="en-CA"/>
+        </w:rPr>
+        <w:t xml:space="preserve"> of the website.</w:t>
+      </w:r>
+      <w:r>
+        <w:rPr>
+          <w:szCs w:val="24"/>
+          <w:lang w:val="en-CA"/>
+        </w:rPr>
         <w:t xml:space="preserve"> </w:t>
       </w:r>
       <w:r>
@@ -7995,98 +8032,49 @@
           <w:szCs w:val="24"/>
           <w:lang w:val="en-CA"/>
         </w:rPr>
-        <w:t>They should have a</w:t>
+        <w:t xml:space="preserve">Also, the </w:t>
       </w:r>
       <w:r>
         <w:rPr>
           <w:szCs w:val="24"/>
           <w:lang w:val="en-CA"/>
         </w:rPr>
-        <w:t xml:space="preserve"> income greater than $35,000</w:t>
+        <w:t xml:space="preserve">website color contrast and </w:t>
       </w:r>
       <w:r>
         <w:rPr>
           <w:szCs w:val="24"/>
           <w:lang w:val="en-CA"/>
         </w:rPr>
-        <w:t xml:space="preserve"> and </w:t>
+        <w:t>appearance</w:t>
       </w:r>
       <w:r>
         <w:rPr>
           <w:szCs w:val="24"/>
           <w:lang w:val="en-CA"/>
         </w:rPr>
-        <w:t>should be outgoing</w:t>
+        <w:t xml:space="preserve"> would </w:t>
       </w:r>
       <w:r>
         <w:rPr>
           <w:szCs w:val="24"/>
           <w:lang w:val="en-CA"/>
         </w:rPr>
-        <w:t>.</w:t>
+        <w:t xml:space="preserve">tempt the </w:t>
       </w:r>
       <w:r>
         <w:rPr>
           <w:szCs w:val="24"/>
           <w:lang w:val="en-CA"/>
         </w:rPr>
-        <w:t xml:space="preserve"> The website appearance would be vibrant and </w:t>
+        <w:t>customers</w:t>
       </w:r>
       <w:r>
         <w:rPr>
           <w:szCs w:val="24"/>
           <w:lang w:val="en-CA"/>
         </w:rPr>
-        <w:t>will consist of colors that women mostly prefer</w:t>
-      </w:r>
-      <w:r>
-        <w:rPr>
-          <w:szCs w:val="24"/>
-          <w:lang w:val="en-CA"/>
-        </w:rPr>
-        <w:t xml:space="preserve"> to make them feel special and</w:t>
-      </w:r>
-      <w:r>
-        <w:rPr>
-          <w:szCs w:val="24"/>
-          <w:lang w:val="en-CA"/>
-        </w:rPr>
-        <w:t xml:space="preserve"> it will add to the overall appealing of the website.</w:t>
-      </w:r>
-      <w:r>
-        <w:rPr>
-          <w:szCs w:val="24"/>
-          <w:lang w:val="en-CA"/>
-        </w:rPr>
-        <w:t xml:space="preserve"> </w:t>
-      </w:r>
-      <w:r>
-        <w:rPr>
-          <w:szCs w:val="24"/>
-          <w:lang w:val="en-CA"/>
-        </w:rPr>
-        <w:t>Also, the femini</w:t>
-      </w:r>
-      <w:r>
-        <w:rPr>
-          <w:szCs w:val="24"/>
-          <w:lang w:val="en-CA"/>
-        </w:rPr>
-        <w:t xml:space="preserve">ne </w:t>
-      </w:r>
-      <w:r>
-        <w:rPr>
-          <w:szCs w:val="24"/>
-          <w:lang w:val="en-CA"/>
-        </w:rPr>
-        <w:t xml:space="preserve">look would </w:t>
-      </w:r>
-      <w:r>
-        <w:rPr>
-          <w:szCs w:val="24"/>
-          <w:lang w:val="en-CA"/>
-        </w:rPr>
-        <w:t xml:space="preserve">tempt the ladies to make larger purchases </w:t>
+        <w:t xml:space="preserve"> to make larger purchases </w:t>
       </w:r>
       <w:r>
         <w:rPr>
@@ -8172,14 +8160,14 @@
           <w:szCs w:val="28"/>
         </w:rPr>
       </w:pPr>
-      <w:bookmarkStart w:id="75" w:name="_Toc88764068"/>
-      <w:bookmarkStart w:id="76" w:name="_Toc88764091"/>
-      <w:bookmarkStart w:id="77" w:name="_Toc102339167"/>
-      <w:bookmarkStart w:id="78" w:name="_Toc102339447"/>
-      <w:bookmarkStart w:id="79" w:name="_Toc102339729"/>
-      <w:bookmarkStart w:id="80" w:name="_Toc102340297"/>
-      <w:bookmarkStart w:id="81" w:name="_Toc102340364"/>
-      <w:bookmarkStart w:id="82" w:name="_Toc102397169"/>
+      <w:bookmarkStart w:id="76" w:name="_Toc88764068"/>
+      <w:bookmarkStart w:id="77" w:name="_Toc88764091"/>
+      <w:bookmarkStart w:id="78" w:name="_Toc102339167"/>
+      <w:bookmarkStart w:id="79" w:name="_Toc102339447"/>
+      <w:bookmarkStart w:id="80" w:name="_Toc102339729"/>
+      <w:bookmarkStart w:id="81" w:name="_Toc102340297"/>
+      <w:bookmarkStart w:id="82" w:name="_Toc102340364"/>
+      <w:bookmarkStart w:id="83" w:name="_Toc108990485"/>
       <w:r>
         <w:rPr>
           <w:rFonts w:ascii="Times New Roman" w:hAnsi="Times New Roman" w:cs="Times New Roman"/>
@@ -8207,7 +8195,6 @@
         </w:rPr>
         <w:t>.2 Secondary Audience</w:t>
       </w:r>
-      <w:bookmarkEnd w:id="75"/>
       <w:bookmarkEnd w:id="76"/>
       <w:bookmarkEnd w:id="77"/>
       <w:bookmarkEnd w:id="78"/>
@@ -8215,6 +8202,7 @@
       <w:bookmarkEnd w:id="80"/>
       <w:bookmarkEnd w:id="81"/>
       <w:bookmarkEnd w:id="82"/>
+      <w:bookmarkEnd w:id="83"/>
       <w:r>
         <w:rPr>
           <w:rFonts w:ascii="Times New Roman" w:hAnsi="Times New Roman" w:cs="Times New Roman"/>
@@ -8241,27 +8229,55 @@
           <w:szCs w:val="24"/>
           <w:lang w:val="en-CA"/>
         </w:rPr>
-        <w:t xml:space="preserve">Secondary audience consists primarily of </w:t>
+        <w:t xml:space="preserve">Secondary audience </w:t>
       </w:r>
       <w:r>
         <w:rPr>
           <w:szCs w:val="24"/>
           <w:lang w:val="en-CA"/>
         </w:rPr>
-        <w:t>Men who are</w:t>
+        <w:t xml:space="preserve">would </w:t>
       </w:r>
       <w:r>
         <w:rPr>
           <w:szCs w:val="24"/>
           <w:lang w:val="en-CA"/>
         </w:rPr>
-        <w:t xml:space="preserve"> husbands, boyfriends, fathers, brother</w:t>
+        <w:t xml:space="preserve">primarily </w:t>
       </w:r>
       <w:r>
         <w:rPr>
           <w:szCs w:val="24"/>
           <w:lang w:val="en-CA"/>
         </w:rPr>
+        <w:t>consist of</w:t>
+      </w:r>
+      <w:r>
+        <w:rPr>
+          <w:szCs w:val="24"/>
+          <w:lang w:val="en-CA"/>
+        </w:rPr>
+        <w:t xml:space="preserve"> parents of </w:t>
+      </w:r>
+      <w:r>
+        <w:rPr>
+          <w:szCs w:val="24"/>
+          <w:lang w:val="en-CA"/>
+        </w:rPr>
+        <w:t>girls</w:t>
+      </w:r>
+      <w:r>
+        <w:rPr>
+          <w:szCs w:val="24"/>
+          <w:lang w:val="en-CA"/>
+        </w:rPr>
+        <w:t xml:space="preserve"> and boys</w:t>
+      </w:r>
+      <w:r>
+        <w:rPr>
+          <w:szCs w:val="24"/>
+          <w:lang w:val="en-CA"/>
+        </w:rPr>
         <w:t xml:space="preserve"> </w:t>
       </w:r>
       <w:r>
@@ -8269,35 +8285,21 @@
           <w:szCs w:val="24"/>
           <w:lang w:val="en-CA"/>
         </w:rPr>
-        <w:t xml:space="preserve">who will be using the site to </w:t>
+        <w:t xml:space="preserve">who may be looking </w:t>
       </w:r>
       <w:r>
         <w:rPr>
           <w:szCs w:val="24"/>
           <w:lang w:val="en-CA"/>
         </w:rPr>
-        <w:t xml:space="preserve">send the gifts or flowers </w:t>
+        <w:t xml:space="preserve">to </w:t>
       </w:r>
       <w:r>
         <w:rPr>
           <w:szCs w:val="24"/>
           <w:lang w:val="en-CA"/>
         </w:rPr>
-        <w:t xml:space="preserve">from the site </w:t>
-      </w:r>
-      <w:r>
-        <w:rPr>
-          <w:szCs w:val="24"/>
-          <w:lang w:val="en-CA"/>
-        </w:rPr>
-        <w:t>to their ladies</w:t>
-      </w:r>
-      <w:r>
-        <w:rPr>
-          <w:szCs w:val="24"/>
-          <w:lang w:val="en-CA"/>
-        </w:rPr>
-        <w:t xml:space="preserve">  </w:t>
+        <w:t>purchase perfect outfits for their sons/daughters causally or occasionally.</w:t>
       </w:r>
     </w:p>
     <w:p>
@@ -8323,7 +8325,7 @@
           <w:szCs w:val="24"/>
           <w:lang w:val="en-CA"/>
         </w:rPr>
-        <w:t xml:space="preserve">would </w:t>
+        <w:t xml:space="preserve">will </w:t>
       </w:r>
       <w:r>
         <w:rPr>
@@ -8337,49 +8339,28 @@
           <w:szCs w:val="24"/>
           <w:lang w:val="en-CA"/>
         </w:rPr>
-        <w:t>consist of</w:t>
+        <w:t xml:space="preserve">consists of </w:t>
       </w:r>
       <w:r>
         <w:rPr>
           <w:szCs w:val="24"/>
           <w:lang w:val="en-CA"/>
         </w:rPr>
-        <w:t xml:space="preserve"> parents of </w:t>
+        <w:t>wholesaler</w:t>
       </w:r>
       <w:r>
         <w:rPr>
           <w:szCs w:val="24"/>
           <w:lang w:val="en-CA"/>
         </w:rPr>
-        <w:t>girls/ladies</w:t>
+        <w:t xml:space="preserve"> who might want to buy dresses,</w:t>
       </w:r>
       <w:r>
         <w:rPr>
           <w:szCs w:val="24"/>
           <w:lang w:val="en-CA"/>
         </w:rPr>
-        <w:t xml:space="preserve"> </w:t>
-      </w:r>
-      <w:r>
-        <w:rPr>
-          <w:szCs w:val="24"/>
-          <w:lang w:val="en-CA"/>
-        </w:rPr>
-        <w:t xml:space="preserve">who may be looking </w:t>
-      </w:r>
-      <w:r>
-        <w:rPr>
-          <w:szCs w:val="24"/>
-          <w:lang w:val="en-CA"/>
-        </w:rPr>
-        <w:t xml:space="preserve">to send flowers to their daughter on their birthday’s, </w:t>
-      </w:r>
-      <w:r>
-        <w:rPr>
-          <w:szCs w:val="24"/>
-          <w:lang w:val="en-CA"/>
-        </w:rPr>
-        <w:t>Anniversaries.</w:t>
+        <w:t xml:space="preserve"> sports wear stocks in large quantities for their shops.</w:t>
       </w:r>
     </w:p>
     <w:p>
@@ -8407,8 +8388,8 @@
           <w:szCs w:val="24"/>
         </w:rPr>
       </w:pPr>
-      <w:bookmarkStart w:id="83" w:name="_Toc88764069"/>
-      <w:bookmarkStart w:id="84" w:name="_Toc88764092"/>
+      <w:bookmarkStart w:id="84" w:name="_Toc88764069"/>
+      <w:bookmarkStart w:id="85" w:name="_Toc88764092"/>
     </w:p>
     <w:p>
       <w:pPr>
@@ -8418,12 +8399,12 @@
           <w:szCs w:val="36"/>
         </w:rPr>
       </w:pPr>
-      <w:bookmarkStart w:id="85" w:name="_Toc102339168"/>
-      <w:bookmarkStart w:id="86" w:name="_Toc102339448"/>
-      <w:bookmarkStart w:id="87" w:name="_Toc102339730"/>
-      <w:bookmarkStart w:id="88" w:name="_Toc102340298"/>
-      <w:bookmarkStart w:id="89" w:name="_Toc102340365"/>
-      <w:bookmarkStart w:id="90" w:name="_Toc102397170"/>
+      <w:bookmarkStart w:id="86" w:name="_Toc102339168"/>
+      <w:bookmarkStart w:id="87" w:name="_Toc102339448"/>
+      <w:bookmarkStart w:id="88" w:name="_Toc102339730"/>
+      <w:bookmarkStart w:id="89" w:name="_Toc102340298"/>
+      <w:bookmarkStart w:id="90" w:name="_Toc102340365"/>
+      <w:bookmarkStart w:id="91" w:name="_Toc108990486"/>
       <w:r>
         <w:rPr>
           <w:szCs w:val="36"/>
@@ -8454,7 +8435,6 @@
         </w:rPr>
         <w:t>udget</w:t>
       </w:r>
-      <w:bookmarkEnd w:id="83"/>
       <w:bookmarkEnd w:id="84"/>
       <w:bookmarkEnd w:id="85"/>
       <w:bookmarkEnd w:id="86"/>
@@ -8462,6 +8442,7 @@
       <w:bookmarkEnd w:id="88"/>
       <w:bookmarkEnd w:id="89"/>
       <w:bookmarkEnd w:id="90"/>
+      <w:bookmarkEnd w:id="91"/>
       <w:r>
         <w:rPr>
           <w:szCs w:val="36"/>
@@ -8612,7 +8593,7 @@
                 <w:sz w:val="24"/>
                 <w:szCs w:val="24"/>
               </w:rPr>
-              <w:t>5</w:t>
+              <w:t>10</w:t>
             </w:r>
             <w:r>
               <w:rPr>
@@ -8643,7 +8624,39 @@
                 <w:sz w:val="24"/>
                 <w:szCs w:val="24"/>
               </w:rPr>
-              <w:t>$500</w:t>
+              <w:t>$</w:t>
+            </w:r>
+            <w:r>
+              <w:rPr>
+                <w:rFonts w:ascii="Times New Roman" w:hAnsi="Times New Roman" w:cs="Times New Roman"/>
+                <w:sz w:val="24"/>
+                <w:szCs w:val="24"/>
+              </w:rPr>
+              <w:t>1</w:t>
+            </w:r>
+            <w:r>
+              <w:rPr>
+                <w:rFonts w:ascii="Times New Roman" w:hAnsi="Times New Roman" w:cs="Times New Roman"/>
+                <w:sz w:val="24"/>
+                <w:szCs w:val="24"/>
+              </w:rPr>
+              <w:t>,</w:t>
+            </w:r>
+            <w:r>
+              <w:rPr>
+                <w:rFonts w:ascii="Times New Roman" w:hAnsi="Times New Roman" w:cs="Times New Roman"/>
+                <w:sz w:val="24"/>
+                <w:szCs w:val="24"/>
+              </w:rPr>
+              <w:t>0</w:t>
+            </w:r>
+            <w:r>
+              <w:rPr>
+                <w:rFonts w:ascii="Times New Roman" w:hAnsi="Times New Roman" w:cs="Times New Roman"/>
+                <w:sz w:val="24"/>
+                <w:szCs w:val="24"/>
+              </w:rPr>
+              <w:t>00</w:t>
             </w:r>
           </w:p>
         </w:tc>
@@ -8739,6 +8752,14 @@
                 <w:sz w:val="24"/>
                 <w:szCs w:val="24"/>
               </w:rPr>
+              <w:t>,</w:t>
+            </w:r>
+            <w:r>
+              <w:rPr>
+                <w:rFonts w:ascii="Times New Roman" w:hAnsi="Times New Roman" w:cs="Times New Roman"/>
+                <w:sz w:val="24"/>
+                <w:szCs w:val="24"/>
+              </w:rPr>
               <w:t>0</w:t>
             </w:r>
             <w:r>
@@ -8843,6 +8864,14 @@
                 <w:sz w:val="24"/>
                 <w:szCs w:val="24"/>
               </w:rPr>
+              <w:t>,</w:t>
+            </w:r>
+            <w:r>
+              <w:rPr>
+                <w:rFonts w:ascii="Times New Roman" w:hAnsi="Times New Roman" w:cs="Times New Roman"/>
+                <w:sz w:val="24"/>
+                <w:szCs w:val="24"/>
+              </w:rPr>
               <w:t>000</w:t>
             </w:r>
           </w:p>
@@ -8876,7 +8905,7 @@
                 <w:sz w:val="24"/>
                 <w:szCs w:val="24"/>
               </w:rPr>
-              <w:t>4</w:t>
+              <w:t>7</w:t>
             </w:r>
             <w:r>
               <w:rPr>
@@ -8907,7 +8936,23 @@
                 <w:sz w:val="24"/>
                 <w:szCs w:val="24"/>
               </w:rPr>
-              <w:t>$400</w:t>
+              <w:t>$</w:t>
+            </w:r>
+            <w:r>
+              <w:rPr>
+                <w:rFonts w:ascii="Times New Roman" w:hAnsi="Times New Roman" w:cs="Times New Roman"/>
+                <w:sz w:val="24"/>
+                <w:szCs w:val="24"/>
+              </w:rPr>
+              <w:t>7</w:t>
+            </w:r>
+            <w:r>
+              <w:rPr>
+                <w:rFonts w:ascii="Times New Roman" w:hAnsi="Times New Roman" w:cs="Times New Roman"/>
+                <w:sz w:val="24"/>
+                <w:szCs w:val="24"/>
+              </w:rPr>
+              <w:t>00</w:t>
             </w:r>
           </w:p>
         </w:tc>
@@ -8955,7 +9000,31 @@
                 <w:sz w:val="24"/>
                 <w:szCs w:val="24"/>
               </w:rPr>
-              <w:t>$3900</w:t>
+              <w:t>$</w:t>
+            </w:r>
+            <w:r>
+              <w:rPr>
+                <w:rFonts w:ascii="Times New Roman" w:hAnsi="Times New Roman" w:cs="Times New Roman"/>
+                <w:sz w:val="24"/>
+                <w:szCs w:val="24"/>
+              </w:rPr>
+              <w:t>4</w:t>
+            </w:r>
+            <w:r>
+              <w:rPr>
+                <w:rFonts w:ascii="Times New Roman" w:hAnsi="Times New Roman" w:cs="Times New Roman"/>
+                <w:sz w:val="24"/>
+                <w:szCs w:val="24"/>
+              </w:rPr>
+              <w:t>,</w:t>
+            </w:r>
+            <w:r>
+              <w:rPr>
+                <w:rFonts w:ascii="Times New Roman" w:hAnsi="Times New Roman" w:cs="Times New Roman"/>
+                <w:sz w:val="24"/>
+                <w:szCs w:val="24"/>
+              </w:rPr>
+              <w:t>700</w:t>
             </w:r>
           </w:p>
         </w:tc>
@@ -9003,7 +9072,15 @@
                 <w:sz w:val="24"/>
                 <w:szCs w:val="24"/>
               </w:rPr>
-              <w:t>$507</w:t>
+              <w:t>$</w:t>
+            </w:r>
+            <w:r>
+              <w:rPr>
+                <w:rFonts w:ascii="Times New Roman" w:hAnsi="Times New Roman" w:cs="Times New Roman"/>
+                <w:sz w:val="24"/>
+                <w:szCs w:val="24"/>
+              </w:rPr>
+              <w:t>611</w:t>
             </w:r>
           </w:p>
         </w:tc>
@@ -9051,7 +9128,31 @@
                 <w:sz w:val="24"/>
                 <w:szCs w:val="24"/>
               </w:rPr>
-              <w:t>$4407</w:t>
+              <w:t>$</w:t>
+            </w:r>
+            <w:r>
+              <w:rPr>
+                <w:rFonts w:ascii="Times New Roman" w:hAnsi="Times New Roman" w:cs="Times New Roman"/>
+                <w:sz w:val="24"/>
+                <w:szCs w:val="24"/>
+              </w:rPr>
+              <w:t>5</w:t>
+            </w:r>
+            <w:r>
+              <w:rPr>
+                <w:rFonts w:ascii="Times New Roman" w:hAnsi="Times New Roman" w:cs="Times New Roman"/>
+                <w:sz w:val="24"/>
+                <w:szCs w:val="24"/>
+              </w:rPr>
+              <w:t>,</w:t>
+            </w:r>
+            <w:r>
+              <w:rPr>
+                <w:rFonts w:ascii="Times New Roman" w:hAnsi="Times New Roman" w:cs="Times New Roman"/>
+                <w:sz w:val="24"/>
+                <w:szCs w:val="24"/>
+              </w:rPr>
+              <w:t>311</w:t>
             </w:r>
           </w:p>
         </w:tc>
@@ -9144,14 +9245,14 @@
           <w:szCs w:val="36"/>
         </w:rPr>
       </w:pPr>
-      <w:bookmarkStart w:id="91" w:name="_Toc88764070"/>
-      <w:bookmarkStart w:id="92" w:name="_Toc88764093"/>
-      <w:bookmarkStart w:id="93" w:name="_Toc102339169"/>
-      <w:bookmarkStart w:id="94" w:name="_Toc102339449"/>
-      <w:bookmarkStart w:id="95" w:name="_Toc102339731"/>
-      <w:bookmarkStart w:id="96" w:name="_Toc102340299"/>
-      <w:bookmarkStart w:id="97" w:name="_Toc102340366"/>
-      <w:bookmarkStart w:id="98" w:name="_Toc102397171"/>
+      <w:bookmarkStart w:id="92" w:name="_Toc88764070"/>
+      <w:bookmarkStart w:id="93" w:name="_Toc88764093"/>
+      <w:bookmarkStart w:id="94" w:name="_Toc102339169"/>
+      <w:bookmarkStart w:id="95" w:name="_Toc102339449"/>
+      <w:bookmarkStart w:id="96" w:name="_Toc102339731"/>
+      <w:bookmarkStart w:id="97" w:name="_Toc102340299"/>
+      <w:bookmarkStart w:id="98" w:name="_Toc102340366"/>
+      <w:bookmarkStart w:id="99" w:name="_Toc108990487"/>
       <w:r>
         <w:rPr>
           <w:szCs w:val="36"/>
@@ -9171,7 +9272,6 @@
         </w:rPr>
         <w:t>.0 Workplan</w:t>
       </w:r>
-      <w:bookmarkEnd w:id="91"/>
       <w:bookmarkEnd w:id="92"/>
       <w:bookmarkEnd w:id="93"/>
       <w:bookmarkEnd w:id="94"/>
@@ -9179,6 +9279,7 @@
       <w:bookmarkEnd w:id="96"/>
       <w:bookmarkEnd w:id="97"/>
       <w:bookmarkEnd w:id="98"/>
+      <w:bookmarkEnd w:id="99"/>
     </w:p>
     <w:p>
       <w:pPr>
@@ -9683,14 +9784,14 @@
           <w:szCs w:val="36"/>
         </w:rPr>
       </w:pPr>
-      <w:bookmarkStart w:id="99" w:name="_Toc88764071"/>
-      <w:bookmarkStart w:id="100" w:name="_Toc88764094"/>
-      <w:bookmarkStart w:id="101" w:name="_Toc102339170"/>
-      <w:bookmarkStart w:id="102" w:name="_Toc102339450"/>
-      <w:bookmarkStart w:id="103" w:name="_Toc102339732"/>
-      <w:bookmarkStart w:id="104" w:name="_Toc102340300"/>
-      <w:bookmarkStart w:id="105" w:name="_Toc102340367"/>
-      <w:bookmarkStart w:id="106" w:name="_Toc102397172"/>
+      <w:bookmarkStart w:id="100" w:name="_Toc88764071"/>
+      <w:bookmarkStart w:id="101" w:name="_Toc88764094"/>
+      <w:bookmarkStart w:id="102" w:name="_Toc102339170"/>
+      <w:bookmarkStart w:id="103" w:name="_Toc102339450"/>
+      <w:bookmarkStart w:id="104" w:name="_Toc102339732"/>
+      <w:bookmarkStart w:id="105" w:name="_Toc102340300"/>
+      <w:bookmarkStart w:id="106" w:name="_Toc102340367"/>
+      <w:bookmarkStart w:id="107" w:name="_Toc108990488"/>
       <w:r>
         <w:rPr>
           <w:szCs w:val="36"/>
@@ -9709,7 +9810,6 @@
         </w:rPr>
         <w:t>.0 Timeline</w:t>
       </w:r>
-      <w:bookmarkEnd w:id="99"/>
       <w:bookmarkEnd w:id="100"/>
       <w:bookmarkEnd w:id="101"/>
       <w:bookmarkEnd w:id="102"/>
@@ -9717,6 +9817,7 @@
       <w:bookmarkEnd w:id="104"/>
       <w:bookmarkEnd w:id="105"/>
       <w:bookmarkEnd w:id="106"/>
+      <w:bookmarkEnd w:id="107"/>
     </w:p>
     <w:p>
       <w:pPr>
@@ -9873,7 +9974,15 @@
                 <w:sz w:val="24"/>
                 <w:szCs w:val="24"/>
               </w:rPr>
-              <w:t>21</w:t>
+              <w:t>2</w:t>
+            </w:r>
+            <w:r>
+              <w:rPr>
+                <w:rFonts w:ascii="Times New Roman" w:hAnsi="Times New Roman" w:cs="Times New Roman"/>
+                <w:sz w:val="24"/>
+                <w:szCs w:val="24"/>
+              </w:rPr>
+              <w:t>2</w:t>
             </w:r>
           </w:p>
         </w:tc>
@@ -9949,7 +10058,15 @@
                 <w:sz w:val="24"/>
                 <w:szCs w:val="24"/>
               </w:rPr>
-              <w:t>, 2021</w:t>
+              <w:t>, 202</w:t>
+            </w:r>
+            <w:r>
+              <w:rPr>
+                <w:rFonts w:ascii="Times New Roman" w:hAnsi="Times New Roman" w:cs="Times New Roman"/>
+                <w:sz w:val="24"/>
+                <w:szCs w:val="24"/>
+              </w:rPr>
+              <w:t>2</w:t>
             </w:r>
           </w:p>
         </w:tc>
@@ -10133,7 +10250,15 @@
                 <w:sz w:val="24"/>
                 <w:szCs w:val="24"/>
               </w:rPr>
-              <w:t>, 2021</w:t>
+              <w:t>, 202</w:t>
+            </w:r>
+            <w:r>
+              <w:rPr>
+                <w:rFonts w:ascii="Times New Roman" w:hAnsi="Times New Roman" w:cs="Times New Roman"/>
+                <w:sz w:val="24"/>
+                <w:szCs w:val="24"/>
+              </w:rPr>
+              <w:t>2</w:t>
             </w:r>
           </w:p>
         </w:tc>
@@ -10202,15 +10327,31 @@
                 <w:szCs w:val="24"/>
               </w:rPr>
               <w:lastRenderedPageBreak/>
-              <w:t>July 15</w:t>
-            </w:r>
-            <w:r>
-              <w:rPr>
-                <w:rFonts w:ascii="Times New Roman" w:hAnsi="Times New Roman" w:cs="Times New Roman"/>
-                <w:sz w:val="24"/>
-                <w:szCs w:val="24"/>
-              </w:rPr>
-              <w:t>, 2021</w:t>
+              <w:t>July 1</w:t>
+            </w:r>
+            <w:r>
+              <w:rPr>
+                <w:rFonts w:ascii="Times New Roman" w:hAnsi="Times New Roman" w:cs="Times New Roman"/>
+                <w:sz w:val="24"/>
+                <w:szCs w:val="24"/>
+              </w:rPr>
+              <w:t>8</w:t>
+            </w:r>
+            <w:r>
+              <w:rPr>
+                <w:rFonts w:ascii="Times New Roman" w:hAnsi="Times New Roman" w:cs="Times New Roman"/>
+                <w:sz w:val="24"/>
+                <w:szCs w:val="24"/>
+              </w:rPr>
+              <w:t>, 202</w:t>
+            </w:r>
+            <w:r>
+              <w:rPr>
+                <w:rFonts w:ascii="Times New Roman" w:hAnsi="Times New Roman" w:cs="Times New Roman"/>
+                <w:sz w:val="24"/>
+                <w:szCs w:val="24"/>
+              </w:rPr>
+              <w:t>2</w:t>
             </w:r>
           </w:p>
         </w:tc>
@@ -10323,23 +10464,23 @@
                 <w:sz w:val="24"/>
                 <w:szCs w:val="24"/>
               </w:rPr>
-              <w:t xml:space="preserve">May </w:t>
-            </w:r>
-            <w:r>
-              <w:rPr>
-                <w:rFonts w:ascii="Times New Roman" w:hAnsi="Times New Roman" w:cs="Times New Roman"/>
-                <w:sz w:val="24"/>
-                <w:szCs w:val="24"/>
-              </w:rPr>
-              <w:t>4</w:t>
-            </w:r>
-            <w:r>
-              <w:rPr>
-                <w:rFonts w:ascii="Times New Roman" w:hAnsi="Times New Roman" w:cs="Times New Roman"/>
-                <w:sz w:val="24"/>
-                <w:szCs w:val="24"/>
-              </w:rPr>
-              <w:t>, 2021</w:t>
+              <w:t>July 15</w:t>
+            </w:r>
+            <w:r>
+              <w:rPr>
+                <w:rFonts w:ascii="Times New Roman" w:hAnsi="Times New Roman" w:cs="Times New Roman"/>
+                <w:sz w:val="24"/>
+                <w:szCs w:val="24"/>
+              </w:rPr>
+              <w:t>, 202</w:t>
+            </w:r>
+            <w:r>
+              <w:rPr>
+                <w:rFonts w:ascii="Times New Roman" w:hAnsi="Times New Roman" w:cs="Times New Roman"/>
+                <w:sz w:val="24"/>
+                <w:szCs w:val="24"/>
+              </w:rPr>
+              <w:t>2</w:t>
             </w:r>
           </w:p>
         </w:tc>
@@ -10410,31 +10551,31 @@
                 <w:sz w:val="24"/>
                 <w:szCs w:val="24"/>
               </w:rPr>
-              <w:t>May</w:t>
-            </w:r>
-            <w:r>
-              <w:rPr>
-                <w:rFonts w:ascii="Times New Roman" w:hAnsi="Times New Roman" w:cs="Times New Roman"/>
-                <w:sz w:val="24"/>
-                <w:szCs w:val="24"/>
-              </w:rPr>
-              <w:t xml:space="preserve"> </w:t>
-            </w:r>
-            <w:r>
-              <w:rPr>
-                <w:rFonts w:ascii="Times New Roman" w:hAnsi="Times New Roman" w:cs="Times New Roman"/>
-                <w:sz w:val="24"/>
-                <w:szCs w:val="24"/>
-              </w:rPr>
-              <w:t>4</w:t>
-            </w:r>
-            <w:r>
-              <w:rPr>
-                <w:rFonts w:ascii="Times New Roman" w:hAnsi="Times New Roman" w:cs="Times New Roman"/>
-                <w:sz w:val="24"/>
-                <w:szCs w:val="24"/>
-              </w:rPr>
-              <w:t>, 2021</w:t>
+              <w:t>July 1</w:t>
+            </w:r>
+            <w:r>
+              <w:rPr>
+                <w:rFonts w:ascii="Times New Roman" w:hAnsi="Times New Roman" w:cs="Times New Roman"/>
+                <w:sz w:val="24"/>
+                <w:szCs w:val="24"/>
+              </w:rPr>
+              <w:t>6</w:t>
+            </w:r>
+            <w:r>
+              <w:rPr>
+                <w:rFonts w:ascii="Times New Roman" w:hAnsi="Times New Roman" w:cs="Times New Roman"/>
+                <w:sz w:val="24"/>
+                <w:szCs w:val="24"/>
+              </w:rPr>
+              <w:t>, 202</w:t>
+            </w:r>
+            <w:r>
+              <w:rPr>
+                <w:rFonts w:ascii="Times New Roman" w:hAnsi="Times New Roman" w:cs="Times New Roman"/>
+                <w:sz w:val="24"/>
+                <w:szCs w:val="24"/>
+              </w:rPr>
+              <w:t>2</w:t>
             </w:r>
           </w:p>
         </w:tc>
@@ -10505,15 +10646,23 @@
                 <w:sz w:val="24"/>
                 <w:szCs w:val="24"/>
               </w:rPr>
-              <w:t>May 4</w:t>
-            </w:r>
-            <w:r>
-              <w:rPr>
-                <w:rFonts w:ascii="Times New Roman" w:hAnsi="Times New Roman" w:cs="Times New Roman"/>
-                <w:sz w:val="24"/>
-                <w:szCs w:val="24"/>
-              </w:rPr>
-              <w:t>, 2021</w:t>
+              <w:t>July 17</w:t>
+            </w:r>
+            <w:r>
+              <w:rPr>
+                <w:rFonts w:ascii="Times New Roman" w:hAnsi="Times New Roman" w:cs="Times New Roman"/>
+                <w:sz w:val="24"/>
+                <w:szCs w:val="24"/>
+              </w:rPr>
+              <w:t>, 202</w:t>
+            </w:r>
+            <w:r>
+              <w:rPr>
+                <w:rFonts w:ascii="Times New Roman" w:hAnsi="Times New Roman" w:cs="Times New Roman"/>
+                <w:sz w:val="24"/>
+                <w:szCs w:val="24"/>
+              </w:rPr>
+              <w:t>2</w:t>
             </w:r>
           </w:p>
         </w:tc>
@@ -10584,15 +10733,23 @@
                 <w:sz w:val="24"/>
                 <w:szCs w:val="24"/>
               </w:rPr>
-              <w:t>May 4</w:t>
-            </w:r>
-            <w:r>
-              <w:rPr>
-                <w:rFonts w:ascii="Times New Roman" w:hAnsi="Times New Roman" w:cs="Times New Roman"/>
-                <w:sz w:val="24"/>
-                <w:szCs w:val="24"/>
-              </w:rPr>
-              <w:t>, 2021</w:t>
+              <w:t>July 18</w:t>
+            </w:r>
+            <w:r>
+              <w:rPr>
+                <w:rFonts w:ascii="Times New Roman" w:hAnsi="Times New Roman" w:cs="Times New Roman"/>
+                <w:sz w:val="24"/>
+                <w:szCs w:val="24"/>
+              </w:rPr>
+              <w:t>, 202</w:t>
+            </w:r>
+            <w:r>
+              <w:rPr>
+                <w:rFonts w:ascii="Times New Roman" w:hAnsi="Times New Roman" w:cs="Times New Roman"/>
+                <w:sz w:val="24"/>
+                <w:szCs w:val="24"/>
+              </w:rPr>
+              <w:t>2</w:t>
             </w:r>
           </w:p>
         </w:tc>
@@ -10663,15 +10820,23 @@
                 <w:sz w:val="24"/>
                 <w:szCs w:val="24"/>
               </w:rPr>
-              <w:t>May 4</w:t>
-            </w:r>
-            <w:r>
-              <w:rPr>
-                <w:rFonts w:ascii="Times New Roman" w:hAnsi="Times New Roman" w:cs="Times New Roman"/>
-                <w:sz w:val="24"/>
-                <w:szCs w:val="24"/>
-              </w:rPr>
-              <w:t>, 2021</w:t>
+              <w:t>July 19</w:t>
+            </w:r>
+            <w:r>
+              <w:rPr>
+                <w:rFonts w:ascii="Times New Roman" w:hAnsi="Times New Roman" w:cs="Times New Roman"/>
+                <w:sz w:val="24"/>
+                <w:szCs w:val="24"/>
+              </w:rPr>
+              <w:t>, 202</w:t>
+            </w:r>
+            <w:r>
+              <w:rPr>
+                <w:rFonts w:ascii="Times New Roman" w:hAnsi="Times New Roman" w:cs="Times New Roman"/>
+                <w:sz w:val="24"/>
+                <w:szCs w:val="24"/>
+              </w:rPr>
+              <w:t>2</w:t>
             </w:r>
           </w:p>
         </w:tc>
@@ -10742,15 +10907,23 @@
                 <w:sz w:val="24"/>
                 <w:szCs w:val="24"/>
               </w:rPr>
-              <w:t>May 4</w:t>
-            </w:r>
-            <w:r>
-              <w:rPr>
-                <w:rFonts w:ascii="Times New Roman" w:hAnsi="Times New Roman" w:cs="Times New Roman"/>
-                <w:sz w:val="24"/>
-                <w:szCs w:val="24"/>
-              </w:rPr>
-              <w:t>, 2021</w:t>
+              <w:t>July 21</w:t>
+            </w:r>
+            <w:r>
+              <w:rPr>
+                <w:rFonts w:ascii="Times New Roman" w:hAnsi="Times New Roman" w:cs="Times New Roman"/>
+                <w:sz w:val="24"/>
+                <w:szCs w:val="24"/>
+              </w:rPr>
+              <w:t>, 202</w:t>
+            </w:r>
+            <w:r>
+              <w:rPr>
+                <w:rFonts w:ascii="Times New Roman" w:hAnsi="Times New Roman" w:cs="Times New Roman"/>
+                <w:sz w:val="24"/>
+                <w:szCs w:val="24"/>
+              </w:rPr>
+              <w:t>2</w:t>
             </w:r>
           </w:p>
         </w:tc>
@@ -10854,15 +11027,23 @@
                 <w:sz w:val="24"/>
                 <w:szCs w:val="24"/>
               </w:rPr>
-              <w:t>May 4</w:t>
-            </w:r>
-            <w:r>
-              <w:rPr>
-                <w:rFonts w:ascii="Times New Roman" w:hAnsi="Times New Roman" w:cs="Times New Roman"/>
-                <w:sz w:val="24"/>
-                <w:szCs w:val="24"/>
-              </w:rPr>
-              <w:t>, 2021</w:t>
+              <w:t>July 21</w:t>
+            </w:r>
+            <w:r>
+              <w:rPr>
+                <w:rFonts w:ascii="Times New Roman" w:hAnsi="Times New Roman" w:cs="Times New Roman"/>
+                <w:sz w:val="24"/>
+                <w:szCs w:val="24"/>
+              </w:rPr>
+              <w:t>, 202</w:t>
+            </w:r>
+            <w:r>
+              <w:rPr>
+                <w:rFonts w:ascii="Times New Roman" w:hAnsi="Times New Roman" w:cs="Times New Roman"/>
+                <w:sz w:val="24"/>
+                <w:szCs w:val="24"/>
+              </w:rPr>
+              <w:t>2</w:t>
             </w:r>
           </w:p>
         </w:tc>
@@ -10933,23 +11114,31 @@
                 <w:sz w:val="24"/>
                 <w:szCs w:val="24"/>
               </w:rPr>
-              <w:t xml:space="preserve">May </w:t>
-            </w:r>
-            <w:r>
-              <w:rPr>
-                <w:rFonts w:ascii="Times New Roman" w:hAnsi="Times New Roman" w:cs="Times New Roman"/>
-                <w:sz w:val="24"/>
-                <w:szCs w:val="24"/>
-              </w:rPr>
-              <w:t>5</w:t>
-            </w:r>
-            <w:r>
-              <w:rPr>
-                <w:rFonts w:ascii="Times New Roman" w:hAnsi="Times New Roman" w:cs="Times New Roman"/>
-                <w:sz w:val="24"/>
-                <w:szCs w:val="24"/>
-              </w:rPr>
-              <w:t>, 2021</w:t>
+              <w:t>July</w:t>
+            </w:r>
+            <w:r>
+              <w:rPr>
+                <w:rFonts w:ascii="Times New Roman" w:hAnsi="Times New Roman" w:cs="Times New Roman"/>
+                <w:sz w:val="24"/>
+                <w:szCs w:val="24"/>
+              </w:rPr>
+              <w:t xml:space="preserve"> 22</w:t>
+            </w:r>
+            <w:r>
+              <w:rPr>
+                <w:rFonts w:ascii="Times New Roman" w:hAnsi="Times New Roman" w:cs="Times New Roman"/>
+                <w:sz w:val="24"/>
+                <w:szCs w:val="24"/>
+              </w:rPr>
+              <w:t>, 202</w:t>
+            </w:r>
+            <w:r>
+              <w:rPr>
+                <w:rFonts w:ascii="Times New Roman" w:hAnsi="Times New Roman" w:cs="Times New Roman"/>
+                <w:sz w:val="24"/>
+                <w:szCs w:val="24"/>
+              </w:rPr>
+              <w:t>2</w:t>
             </w:r>
           </w:p>
         </w:tc>
@@ -11028,23 +11217,23 @@
                 <w:sz w:val="24"/>
                 <w:szCs w:val="24"/>
               </w:rPr>
-              <w:t xml:space="preserve">May </w:t>
-            </w:r>
-            <w:r>
-              <w:rPr>
-                <w:rFonts w:ascii="Times New Roman" w:hAnsi="Times New Roman" w:cs="Times New Roman"/>
-                <w:sz w:val="24"/>
-                <w:szCs w:val="24"/>
-              </w:rPr>
-              <w:t>7</w:t>
-            </w:r>
-            <w:r>
-              <w:rPr>
-                <w:rFonts w:ascii="Times New Roman" w:hAnsi="Times New Roman" w:cs="Times New Roman"/>
-                <w:sz w:val="24"/>
-                <w:szCs w:val="24"/>
-              </w:rPr>
-              <w:t>, 2021</w:t>
+              <w:t>July 24</w:t>
+            </w:r>
+            <w:r>
+              <w:rPr>
+                <w:rFonts w:ascii="Times New Roman" w:hAnsi="Times New Roman" w:cs="Times New Roman"/>
+                <w:sz w:val="24"/>
+                <w:szCs w:val="24"/>
+              </w:rPr>
+              <w:t>, 202</w:t>
+            </w:r>
+            <w:r>
+              <w:rPr>
+                <w:rFonts w:ascii="Times New Roman" w:hAnsi="Times New Roman" w:cs="Times New Roman"/>
+                <w:sz w:val="24"/>
+                <w:szCs w:val="24"/>
+              </w:rPr>
+              <w:t>2</w:t>
             </w:r>
           </w:p>
         </w:tc>
@@ -11117,30 +11306,30 @@
                 <w:szCs w:val="24"/>
               </w:rPr>
             </w:pPr>
-            <w:bookmarkStart w:id="107" w:name="_Hlk102640455"/>
-            <w:r>
-              <w:rPr>
-                <w:rFonts w:ascii="Times New Roman" w:hAnsi="Times New Roman" w:cs="Times New Roman"/>
-                <w:sz w:val="24"/>
-                <w:szCs w:val="24"/>
-              </w:rPr>
-              <w:t xml:space="preserve">May </w:t>
-            </w:r>
-            <w:r>
-              <w:rPr>
-                <w:rFonts w:ascii="Times New Roman" w:hAnsi="Times New Roman" w:cs="Times New Roman"/>
-                <w:sz w:val="24"/>
-                <w:szCs w:val="24"/>
-              </w:rPr>
-              <w:t>9</w:t>
-            </w:r>
-            <w:r>
-              <w:rPr>
-                <w:rFonts w:ascii="Times New Roman" w:hAnsi="Times New Roman" w:cs="Times New Roman"/>
-                <w:sz w:val="24"/>
-                <w:szCs w:val="24"/>
-              </w:rPr>
-              <w:t>, 2021</w:t>
+            <w:bookmarkStart w:id="108" w:name="_Hlk102640455"/>
+            <w:r>
+              <w:rPr>
+                <w:rFonts w:ascii="Times New Roman" w:hAnsi="Times New Roman" w:cs="Times New Roman"/>
+                <w:sz w:val="24"/>
+                <w:szCs w:val="24"/>
+              </w:rPr>
+              <w:t>July 24</w:t>
+            </w:r>
+            <w:r>
+              <w:rPr>
+                <w:rFonts w:ascii="Times New Roman" w:hAnsi="Times New Roman" w:cs="Times New Roman"/>
+                <w:sz w:val="24"/>
+                <w:szCs w:val="24"/>
+              </w:rPr>
+              <w:t>, 202</w:t>
+            </w:r>
+            <w:r>
+              <w:rPr>
+                <w:rFonts w:ascii="Times New Roman" w:hAnsi="Times New Roman" w:cs="Times New Roman"/>
+                <w:sz w:val="24"/>
+                <w:szCs w:val="24"/>
+              </w:rPr>
+              <w:t>2</w:t>
             </w:r>
           </w:p>
         </w:tc>
@@ -11227,23 +11416,23 @@
                 <w:sz w:val="24"/>
                 <w:szCs w:val="24"/>
               </w:rPr>
-              <w:t xml:space="preserve">May </w:t>
-            </w:r>
-            <w:r>
-              <w:rPr>
-                <w:rFonts w:ascii="Times New Roman" w:hAnsi="Times New Roman" w:cs="Times New Roman"/>
-                <w:sz w:val="24"/>
-                <w:szCs w:val="24"/>
-              </w:rPr>
-              <w:t>11</w:t>
-            </w:r>
-            <w:r>
-              <w:rPr>
-                <w:rFonts w:ascii="Times New Roman" w:hAnsi="Times New Roman" w:cs="Times New Roman"/>
-                <w:sz w:val="24"/>
-                <w:szCs w:val="24"/>
-              </w:rPr>
-              <w:t>, 2021</w:t>
+              <w:t>July 28</w:t>
+            </w:r>
+            <w:r>
+              <w:rPr>
+                <w:rFonts w:ascii="Times New Roman" w:hAnsi="Times New Roman" w:cs="Times New Roman"/>
+                <w:sz w:val="24"/>
+                <w:szCs w:val="24"/>
+              </w:rPr>
+              <w:t>, 202</w:t>
+            </w:r>
+            <w:r>
+              <w:rPr>
+                <w:rFonts w:ascii="Times New Roman" w:hAnsi="Times New Roman" w:cs="Times New Roman"/>
+                <w:sz w:val="24"/>
+                <w:szCs w:val="24"/>
+              </w:rPr>
+              <w:t>2</w:t>
             </w:r>
           </w:p>
         </w:tc>
@@ -11308,7 +11497,7 @@
           </w:p>
         </w:tc>
       </w:tr>
-      <w:bookmarkEnd w:id="107"/>
+      <w:bookmarkEnd w:id="108"/>
       <w:tr>
         <w:trPr>
           <w:trHeight w:val="257"/>
@@ -11331,7 +11520,23 @@
                 <w:sz w:val="24"/>
                 <w:szCs w:val="24"/>
               </w:rPr>
-              <w:t>May 11, 2021</w:t>
+              <w:t>July 29</w:t>
+            </w:r>
+            <w:r>
+              <w:rPr>
+                <w:rFonts w:ascii="Times New Roman" w:hAnsi="Times New Roman" w:cs="Times New Roman"/>
+                <w:sz w:val="24"/>
+                <w:szCs w:val="24"/>
+              </w:rPr>
+              <w:t>, 202</w:t>
+            </w:r>
+            <w:r>
+              <w:rPr>
+                <w:rFonts w:ascii="Times New Roman" w:hAnsi="Times New Roman" w:cs="Times New Roman"/>
+                <w:sz w:val="24"/>
+                <w:szCs w:val="24"/>
+              </w:rPr>
+              <w:t>2</w:t>
             </w:r>
           </w:p>
         </w:tc>
@@ -11402,7 +11607,23 @@
                 <w:sz w:val="24"/>
                 <w:szCs w:val="24"/>
               </w:rPr>
-              <w:t>May 10, 2021</w:t>
+              <w:t>July 29</w:t>
+            </w:r>
+            <w:r>
+              <w:rPr>
+                <w:rFonts w:ascii="Times New Roman" w:hAnsi="Times New Roman" w:cs="Times New Roman"/>
+                <w:sz w:val="24"/>
+                <w:szCs w:val="24"/>
+              </w:rPr>
+              <w:t>, 202</w:t>
+            </w:r>
+            <w:r>
+              <w:rPr>
+                <w:rFonts w:ascii="Times New Roman" w:hAnsi="Times New Roman" w:cs="Times New Roman"/>
+                <w:sz w:val="24"/>
+                <w:szCs w:val="24"/>
+              </w:rPr>
+              <w:t>2</w:t>
             </w:r>
           </w:p>
         </w:tc>
@@ -11473,7 +11694,23 @@
                 <w:sz w:val="24"/>
                 <w:szCs w:val="24"/>
               </w:rPr>
-              <w:t>May 11, 2021</w:t>
+              <w:t>August 3</w:t>
+            </w:r>
+            <w:r>
+              <w:rPr>
+                <w:rFonts w:ascii="Times New Roman" w:hAnsi="Times New Roman" w:cs="Times New Roman"/>
+                <w:sz w:val="24"/>
+                <w:szCs w:val="24"/>
+              </w:rPr>
+              <w:t>, 202</w:t>
+            </w:r>
+            <w:r>
+              <w:rPr>
+                <w:rFonts w:ascii="Times New Roman" w:hAnsi="Times New Roman" w:cs="Times New Roman"/>
+                <w:sz w:val="24"/>
+                <w:szCs w:val="24"/>
+              </w:rPr>
+              <w:t>2</w:t>
             </w:r>
           </w:p>
         </w:tc>
@@ -11577,7 +11814,23 @@
                 <w:sz w:val="24"/>
                 <w:szCs w:val="24"/>
               </w:rPr>
-              <w:t>May 12, 2021</w:t>
+              <w:t>August 4</w:t>
+            </w:r>
+            <w:r>
+              <w:rPr>
+                <w:rFonts w:ascii="Times New Roman" w:hAnsi="Times New Roman" w:cs="Times New Roman"/>
+                <w:sz w:val="24"/>
+                <w:szCs w:val="24"/>
+              </w:rPr>
+              <w:t>, 202</w:t>
+            </w:r>
+            <w:r>
+              <w:rPr>
+                <w:rFonts w:ascii="Times New Roman" w:hAnsi="Times New Roman" w:cs="Times New Roman"/>
+                <w:sz w:val="24"/>
+                <w:szCs w:val="24"/>
+              </w:rPr>
+              <w:t>2</w:t>
             </w:r>
           </w:p>
         </w:tc>
@@ -11662,14 +11915,14 @@
           <w:szCs w:val="36"/>
         </w:rPr>
       </w:pPr>
-      <w:bookmarkStart w:id="108" w:name="_Toc88764072"/>
-      <w:bookmarkStart w:id="109" w:name="_Toc88764095"/>
-      <w:bookmarkStart w:id="110" w:name="_Toc102339171"/>
-      <w:bookmarkStart w:id="111" w:name="_Toc102339451"/>
-      <w:bookmarkStart w:id="112" w:name="_Toc102339733"/>
-      <w:bookmarkStart w:id="113" w:name="_Toc102340301"/>
-      <w:bookmarkStart w:id="114" w:name="_Toc102340368"/>
-      <w:bookmarkStart w:id="115" w:name="_Toc102397173"/>
+      <w:bookmarkStart w:id="109" w:name="_Toc88764072"/>
+      <w:bookmarkStart w:id="110" w:name="_Toc88764095"/>
+      <w:bookmarkStart w:id="111" w:name="_Toc102339171"/>
+      <w:bookmarkStart w:id="112" w:name="_Toc102339451"/>
+      <w:bookmarkStart w:id="113" w:name="_Toc102339733"/>
+      <w:bookmarkStart w:id="114" w:name="_Toc102340301"/>
+      <w:bookmarkStart w:id="115" w:name="_Toc102340368"/>
+      <w:bookmarkStart w:id="116" w:name="_Toc108990489"/>
       <w:r>
         <w:rPr>
           <w:szCs w:val="36"/>
@@ -11689,7 +11942,6 @@
         </w:rPr>
         <w:t>.0 Appendixes</w:t>
       </w:r>
-      <w:bookmarkEnd w:id="108"/>
       <w:bookmarkEnd w:id="109"/>
       <w:bookmarkEnd w:id="110"/>
       <w:bookmarkEnd w:id="111"/>
@@ -11697,6 +11949,7 @@
       <w:bookmarkEnd w:id="113"/>
       <w:bookmarkEnd w:id="114"/>
       <w:bookmarkEnd w:id="115"/>
+      <w:bookmarkEnd w:id="116"/>
       <w:r>
         <w:rPr>
           <w:szCs w:val="36"/>
@@ -11752,17 +12005,8 @@
     </w:p>
     <w:p>
       <w:pPr>
-        <w:spacing w:after="178" w:line="259" w:lineRule="auto"/>
-        <w:rPr>
-          <w:rFonts w:ascii="Times New Roman" w:hAnsi="Times New Roman" w:cs="Times New Roman"/>
-          <w:sz w:val="24"/>
-          <w:szCs w:val="24"/>
-        </w:rPr>
-      </w:pPr>
-    </w:p>
-    <w:p>
-      <w:pPr>
-        <w:spacing w:after="175" w:line="259" w:lineRule="auto"/>
+        <w:spacing w:after="167" w:line="269" w:lineRule="auto"/>
+        <w:ind w:left="1425"/>
         <w:rPr>
           <w:rFonts w:ascii="Times New Roman" w:hAnsi="Times New Roman" w:cs="Times New Roman"/>
           <w:sz w:val="24"/>
@@ -11780,14 +12024,14 @@
           <w:szCs w:val="28"/>
         </w:rPr>
       </w:pPr>
-      <w:bookmarkStart w:id="116" w:name="_Toc88764074"/>
-      <w:bookmarkStart w:id="117" w:name="_Toc88764097"/>
-      <w:bookmarkStart w:id="118" w:name="_Toc102339172"/>
-      <w:bookmarkStart w:id="119" w:name="_Toc102339452"/>
-      <w:bookmarkStart w:id="120" w:name="_Toc102339734"/>
-      <w:bookmarkStart w:id="121" w:name="_Toc102340302"/>
-      <w:bookmarkStart w:id="122" w:name="_Toc102340369"/>
-      <w:bookmarkStart w:id="123" w:name="_Toc102397174"/>
+      <w:bookmarkStart w:id="117" w:name="_Toc88764074"/>
+      <w:bookmarkStart w:id="118" w:name="_Toc88764097"/>
+      <w:bookmarkStart w:id="119" w:name="_Toc102339172"/>
+      <w:bookmarkStart w:id="120" w:name="_Toc102339452"/>
+      <w:bookmarkStart w:id="121" w:name="_Toc102339734"/>
+      <w:bookmarkStart w:id="122" w:name="_Toc102340302"/>
+      <w:bookmarkStart w:id="123" w:name="_Toc102340369"/>
+      <w:bookmarkStart w:id="124" w:name="_Toc108990490"/>
       <w:r>
         <w:rPr>
           <w:rFonts w:ascii="Times New Roman" w:hAnsi="Times New Roman" w:cs="Times New Roman"/>
@@ -11824,7 +12068,6 @@
         </w:rPr>
         <w:t xml:space="preserve"> Design Mock-ups</w:t>
       </w:r>
-      <w:bookmarkEnd w:id="116"/>
       <w:bookmarkEnd w:id="117"/>
       <w:bookmarkEnd w:id="118"/>
       <w:bookmarkEnd w:id="119"/>
@@ -11832,38 +12075,31 @@
       <w:bookmarkEnd w:id="121"/>
       <w:bookmarkEnd w:id="122"/>
       <w:bookmarkEnd w:id="123"/>
-    </w:p>
-    <w:p>
-      <w:pPr>
-        <w:rPr>
-          <w:sz w:val="24"/>
-          <w:szCs w:val="24"/>
-        </w:rPr>
-      </w:pPr>
-    </w:p>
-    <w:p>
-      <w:pPr>
-        <w:rPr>
-          <w:rFonts w:ascii="Times New Roman" w:hAnsi="Times New Roman" w:cs="Times New Roman"/>
-          <w:sz w:val="24"/>
-          <w:szCs w:val="24"/>
-        </w:rPr>
-      </w:pPr>
-      <w:r>
-        <w:rPr>
-          <w:rFonts w:ascii="Times New Roman" w:hAnsi="Times New Roman" w:cs="Times New Roman"/>
-          <w:sz w:val="24"/>
-          <w:szCs w:val="24"/>
-        </w:rPr>
-        <w:t xml:space="preserve">Registration </w:t>
-      </w:r>
-      <w:r>
-        <w:rPr>
-          <w:rFonts w:ascii="Times New Roman" w:hAnsi="Times New Roman" w:cs="Times New Roman"/>
-          <w:sz w:val="24"/>
-          <w:szCs w:val="24"/>
-        </w:rPr>
-        <w:t>Page:</w:t>
+      <w:bookmarkEnd w:id="124"/>
+    </w:p>
+    <w:p>
+      <w:pPr>
+        <w:rPr>
+          <w:sz w:val="24"/>
+          <w:szCs w:val="24"/>
+        </w:rPr>
+      </w:pPr>
+    </w:p>
+    <w:p>
+      <w:pPr>
+        <w:rPr>
+          <w:rFonts w:ascii="Times New Roman" w:hAnsi="Times New Roman" w:cs="Times New Roman"/>
+          <w:sz w:val="24"/>
+          <w:szCs w:val="24"/>
+        </w:rPr>
+      </w:pPr>
+      <w:r>
+        <w:rPr>
+          <w:rFonts w:ascii="Times New Roman" w:hAnsi="Times New Roman" w:cs="Times New Roman"/>
+          <w:sz w:val="24"/>
+          <w:szCs w:val="24"/>
+        </w:rPr>
+        <w:t>Home Page:</w:t>
       </w:r>
     </w:p>
     <w:p>
@@ -11876,517 +12112,13 @@
       <w:r>
         <w:rPr>
           <w:noProof/>
-          <w:sz w:val="24"/>
-          <w:szCs w:val="24"/>
-        </w:rPr>
-        <w:drawing>
-          <wp:inline distT="0" distB="0" distL="0" distR="0" wp14:anchorId="20514D85" wp14:editId="0ACA318B">
-            <wp:extent cx="5731510" cy="3223895"/>
-            <wp:effectExtent l="0" t="0" r="2540" b="0"/>
-            <wp:docPr id="4" name="Picture 4"/>
-            <wp:cNvGraphicFramePr>
-              <a:graphicFrameLocks xmlns:a="http://schemas.openxmlformats.org/drawingml/2006/main" noChangeAspect="1"/>
-            </wp:cNvGraphicFramePr>
-            <a:graphic xmlns:a="http://schemas.openxmlformats.org/drawingml/2006/main">
-              <a:graphicData uri="http://schemas.openxmlformats.org/drawingml/2006/picture">
-                <pic:pic xmlns:pic="http://schemas.openxmlformats.org/drawingml/2006/picture">
-                  <pic:nvPicPr>
-                    <pic:cNvPr id="0" name="Picture 5"/>
-                    <pic:cNvPicPr>
-                      <a:picLocks noChangeAspect="1" noChangeArrowheads="1"/>
-                    </pic:cNvPicPr>
-                  </pic:nvPicPr>
-                  <pic:blipFill>
-                    <a:blip r:embed="rId17" cstate="print">
-                      <a:extLst>
-                        <a:ext uri="{28A0092B-C50C-407E-A947-70E740481C1C}">
-                          <a14:useLocalDpi xmlns:a14="http://schemas.microsoft.com/office/drawing/2010/main" val="0"/>
-                        </a:ext>
-                      </a:extLst>
-                    </a:blip>
-                    <a:srcRect/>
-                    <a:stretch>
-                      <a:fillRect/>
-                    </a:stretch>
-                  </pic:blipFill>
-                  <pic:spPr bwMode="auto">
-                    <a:xfrm>
-                      <a:off x="0" y="0"/>
-                      <a:ext cx="5731510" cy="3223895"/>
-                    </a:xfrm>
-                    <a:prstGeom prst="rect">
-                      <a:avLst/>
-                    </a:prstGeom>
-                    <a:noFill/>
-                    <a:ln>
-                      <a:noFill/>
-                    </a:ln>
-                  </pic:spPr>
-                </pic:pic>
-              </a:graphicData>
-            </a:graphic>
-          </wp:inline>
-        </w:drawing>
-      </w:r>
-    </w:p>
-    <w:p>
-      <w:pPr>
-        <w:rPr>
-          <w:rFonts w:ascii="Times New Roman" w:hAnsi="Times New Roman" w:cs="Times New Roman"/>
-          <w:sz w:val="24"/>
-          <w:szCs w:val="24"/>
-        </w:rPr>
-      </w:pPr>
-      <w:r>
-        <w:rPr>
-          <w:rFonts w:ascii="Times New Roman" w:hAnsi="Times New Roman" w:cs="Times New Roman"/>
-          <w:sz w:val="24"/>
-          <w:szCs w:val="24"/>
-        </w:rPr>
-        <w:t>Login Page:</w:t>
-      </w:r>
-    </w:p>
-    <w:p>
-      <w:pPr>
-        <w:rPr>
-          <w:sz w:val="24"/>
-          <w:szCs w:val="24"/>
-        </w:rPr>
-      </w:pPr>
-    </w:p>
-    <w:p>
-      <w:pPr>
-        <w:rPr>
-          <w:sz w:val="24"/>
-          <w:szCs w:val="24"/>
-        </w:rPr>
-      </w:pPr>
-      <w:r>
-        <w:rPr>
-          <w:noProof/>
-          <w:sz w:val="24"/>
-          <w:szCs w:val="24"/>
         </w:rPr>
         <w:lastRenderedPageBreak/>
         <w:drawing>
-          <wp:inline distT="0" distB="0" distL="0" distR="0" wp14:anchorId="4CB01B76" wp14:editId="7B60B598">
-            <wp:extent cx="5731510" cy="3223895"/>
-            <wp:effectExtent l="0" t="0" r="2540" b="0"/>
-            <wp:docPr id="5" name="Picture 5"/>
-            <wp:cNvGraphicFramePr>
-              <a:graphicFrameLocks xmlns:a="http://schemas.openxmlformats.org/drawingml/2006/main" noChangeAspect="1"/>
-            </wp:cNvGraphicFramePr>
-            <a:graphic xmlns:a="http://schemas.openxmlformats.org/drawingml/2006/main">
-              <a:graphicData uri="http://schemas.openxmlformats.org/drawingml/2006/picture">
-                <pic:pic xmlns:pic="http://schemas.openxmlformats.org/drawingml/2006/picture">
-                  <pic:nvPicPr>
-                    <pic:cNvPr id="0" name="Picture 7"/>
-                    <pic:cNvPicPr>
-                      <a:picLocks noChangeAspect="1" noChangeArrowheads="1"/>
-                    </pic:cNvPicPr>
-                  </pic:nvPicPr>
-                  <pic:blipFill>
-                    <a:blip r:embed="rId18" cstate="print">
-                      <a:extLst>
-                        <a:ext uri="{28A0092B-C50C-407E-A947-70E740481C1C}">
-                          <a14:useLocalDpi xmlns:a14="http://schemas.microsoft.com/office/drawing/2010/main" val="0"/>
-                        </a:ext>
-                      </a:extLst>
-                    </a:blip>
-                    <a:srcRect/>
-                    <a:stretch>
-                      <a:fillRect/>
-                    </a:stretch>
-                  </pic:blipFill>
-                  <pic:spPr bwMode="auto">
-                    <a:xfrm>
-                      <a:off x="0" y="0"/>
-                      <a:ext cx="5731510" cy="3223895"/>
-                    </a:xfrm>
-                    <a:prstGeom prst="rect">
-                      <a:avLst/>
-                    </a:prstGeom>
-                    <a:noFill/>
-                    <a:ln>
-                      <a:noFill/>
-                    </a:ln>
-                  </pic:spPr>
-                </pic:pic>
-              </a:graphicData>
-            </a:graphic>
-          </wp:inline>
-        </w:drawing>
-      </w:r>
-    </w:p>
-    <w:p>
-      <w:pPr>
-        <w:rPr>
-          <w:sz w:val="24"/>
-          <w:szCs w:val="24"/>
-        </w:rPr>
-      </w:pPr>
-      <w:r>
-        <w:rPr>
-          <w:noProof/>
-          <w:sz w:val="24"/>
-          <w:szCs w:val="24"/>
-        </w:rPr>
-        <w:drawing>
-          <wp:inline distT="0" distB="0" distL="0" distR="0" wp14:anchorId="45B2CD06" wp14:editId="737E4101">
-            <wp:extent cx="5731510" cy="3223895"/>
-            <wp:effectExtent l="0" t="0" r="2540" b="0"/>
-            <wp:docPr id="12" name="Picture 12"/>
-            <wp:cNvGraphicFramePr>
-              <a:graphicFrameLocks xmlns:a="http://schemas.openxmlformats.org/drawingml/2006/main" noChangeAspect="1"/>
-            </wp:cNvGraphicFramePr>
-            <a:graphic xmlns:a="http://schemas.openxmlformats.org/drawingml/2006/main">
-              <a:graphicData uri="http://schemas.openxmlformats.org/drawingml/2006/picture">
-                <pic:pic xmlns:pic="http://schemas.openxmlformats.org/drawingml/2006/picture">
-                  <pic:nvPicPr>
-                    <pic:cNvPr id="0" name="Picture 15"/>
-                    <pic:cNvPicPr>
-                      <a:picLocks noChangeAspect="1" noChangeArrowheads="1"/>
-                    </pic:cNvPicPr>
-                  </pic:nvPicPr>
-                  <pic:blipFill>
-                    <a:blip r:embed="rId19" cstate="print">
-                      <a:extLst>
-                        <a:ext uri="{28A0092B-C50C-407E-A947-70E740481C1C}">
-                          <a14:useLocalDpi xmlns:a14="http://schemas.microsoft.com/office/drawing/2010/main" val="0"/>
-                        </a:ext>
-                      </a:extLst>
-                    </a:blip>
-                    <a:srcRect/>
-                    <a:stretch>
-                      <a:fillRect/>
-                    </a:stretch>
-                  </pic:blipFill>
-                  <pic:spPr bwMode="auto">
-                    <a:xfrm>
-                      <a:off x="0" y="0"/>
-                      <a:ext cx="5731510" cy="3223895"/>
-                    </a:xfrm>
-                    <a:prstGeom prst="rect">
-                      <a:avLst/>
-                    </a:prstGeom>
-                    <a:noFill/>
-                    <a:ln>
-                      <a:noFill/>
-                    </a:ln>
-                  </pic:spPr>
-                </pic:pic>
-              </a:graphicData>
-            </a:graphic>
-          </wp:inline>
-        </w:drawing>
-      </w:r>
-    </w:p>
-    <w:p>
-      <w:pPr>
-        <w:rPr>
-          <w:sz w:val="24"/>
-          <w:szCs w:val="24"/>
-        </w:rPr>
-      </w:pPr>
-      <w:r>
-        <w:rPr>
-          <w:sz w:val="24"/>
-          <w:szCs w:val="24"/>
-        </w:rPr>
-        <w:t>Profile Page:</w:t>
-      </w:r>
-    </w:p>
-    <w:p>
-      <w:pPr>
-        <w:rPr>
-          <w:sz w:val="24"/>
-          <w:szCs w:val="24"/>
-        </w:rPr>
-      </w:pPr>
-    </w:p>
-    <w:p>
-      <w:pPr>
-        <w:rPr>
-          <w:sz w:val="24"/>
-          <w:szCs w:val="24"/>
-        </w:rPr>
-      </w:pPr>
-      <w:r>
-        <w:rPr>
-          <w:noProof/>
-          <w:sz w:val="24"/>
-          <w:szCs w:val="24"/>
-        </w:rPr>
-        <w:lastRenderedPageBreak/>
-        <w:drawing>
-          <wp:inline distT="0" distB="0" distL="0" distR="0" wp14:anchorId="6797D757" wp14:editId="318C146E">
-            <wp:extent cx="5731510" cy="3223895"/>
-            <wp:effectExtent l="0" t="0" r="2540" b="0"/>
-            <wp:docPr id="7" name="Picture 7"/>
-            <wp:cNvGraphicFramePr>
-              <a:graphicFrameLocks xmlns:a="http://schemas.openxmlformats.org/drawingml/2006/main" noChangeAspect="1"/>
-            </wp:cNvGraphicFramePr>
-            <a:graphic xmlns:a="http://schemas.openxmlformats.org/drawingml/2006/main">
-              <a:graphicData uri="http://schemas.openxmlformats.org/drawingml/2006/picture">
-                <pic:pic xmlns:pic="http://schemas.openxmlformats.org/drawingml/2006/picture">
-                  <pic:nvPicPr>
-                    <pic:cNvPr id="0" name="Picture 9"/>
-                    <pic:cNvPicPr>
-                      <a:picLocks noChangeAspect="1" noChangeArrowheads="1"/>
-                    </pic:cNvPicPr>
-                  </pic:nvPicPr>
-                  <pic:blipFill>
-                    <a:blip r:embed="rId20" cstate="print">
-                      <a:extLst>
-                        <a:ext uri="{28A0092B-C50C-407E-A947-70E740481C1C}">
-                          <a14:useLocalDpi xmlns:a14="http://schemas.microsoft.com/office/drawing/2010/main" val="0"/>
-                        </a:ext>
-                      </a:extLst>
-                    </a:blip>
-                    <a:srcRect/>
-                    <a:stretch>
-                      <a:fillRect/>
-                    </a:stretch>
-                  </pic:blipFill>
-                  <pic:spPr bwMode="auto">
-                    <a:xfrm>
-                      <a:off x="0" y="0"/>
-                      <a:ext cx="5731510" cy="3223895"/>
-                    </a:xfrm>
-                    <a:prstGeom prst="rect">
-                      <a:avLst/>
-                    </a:prstGeom>
-                    <a:noFill/>
-                    <a:ln>
-                      <a:noFill/>
-                    </a:ln>
-                  </pic:spPr>
-                </pic:pic>
-              </a:graphicData>
-            </a:graphic>
-          </wp:inline>
-        </w:drawing>
-      </w:r>
-    </w:p>
-    <w:p>
-      <w:pPr>
-        <w:rPr>
-          <w:sz w:val="24"/>
-          <w:szCs w:val="24"/>
-        </w:rPr>
-      </w:pPr>
-      <w:r>
-        <w:rPr>
-          <w:noProof/>
-          <w:sz w:val="24"/>
-          <w:szCs w:val="24"/>
-        </w:rPr>
-        <w:drawing>
-          <wp:inline distT="0" distB="0" distL="0" distR="0" wp14:anchorId="4125E1A4" wp14:editId="3AE4374A">
-            <wp:extent cx="5731510" cy="3223895"/>
-            <wp:effectExtent l="0" t="0" r="2540" b="0"/>
-            <wp:docPr id="10" name="Picture 10"/>
-            <wp:cNvGraphicFramePr>
-              <a:graphicFrameLocks xmlns:a="http://schemas.openxmlformats.org/drawingml/2006/main" noChangeAspect="1"/>
-            </wp:cNvGraphicFramePr>
-            <a:graphic xmlns:a="http://schemas.openxmlformats.org/drawingml/2006/main">
-              <a:graphicData uri="http://schemas.openxmlformats.org/drawingml/2006/picture">
-                <pic:pic xmlns:pic="http://schemas.openxmlformats.org/drawingml/2006/picture">
-                  <pic:nvPicPr>
-                    <pic:cNvPr id="0" name="Picture 11"/>
-                    <pic:cNvPicPr>
-                      <a:picLocks noChangeAspect="1" noChangeArrowheads="1"/>
-                    </pic:cNvPicPr>
-                  </pic:nvPicPr>
-                  <pic:blipFill>
-                    <a:blip r:embed="rId21" cstate="print">
-                      <a:extLst>
-                        <a:ext uri="{28A0092B-C50C-407E-A947-70E740481C1C}">
-                          <a14:useLocalDpi xmlns:a14="http://schemas.microsoft.com/office/drawing/2010/main" val="0"/>
-                        </a:ext>
-                      </a:extLst>
-                    </a:blip>
-                    <a:srcRect/>
-                    <a:stretch>
-                      <a:fillRect/>
-                    </a:stretch>
-                  </pic:blipFill>
-                  <pic:spPr bwMode="auto">
-                    <a:xfrm>
-                      <a:off x="0" y="0"/>
-                      <a:ext cx="5731510" cy="3223895"/>
-                    </a:xfrm>
-                    <a:prstGeom prst="rect">
-                      <a:avLst/>
-                    </a:prstGeom>
-                    <a:noFill/>
-                    <a:ln>
-                      <a:noFill/>
-                    </a:ln>
-                  </pic:spPr>
-                </pic:pic>
-              </a:graphicData>
-            </a:graphic>
-          </wp:inline>
-        </w:drawing>
-      </w:r>
-    </w:p>
-    <w:p>
-      <w:pPr>
-        <w:rPr>
-          <w:sz w:val="24"/>
-          <w:szCs w:val="24"/>
-        </w:rPr>
-      </w:pPr>
-    </w:p>
-    <w:p>
-      <w:pPr>
-        <w:rPr>
-          <w:rFonts w:ascii="Times New Roman" w:hAnsi="Times New Roman" w:cs="Times New Roman"/>
-          <w:sz w:val="24"/>
-          <w:szCs w:val="24"/>
-        </w:rPr>
-      </w:pPr>
-      <w:r>
-        <w:rPr>
-          <w:rFonts w:ascii="Times New Roman" w:hAnsi="Times New Roman" w:cs="Times New Roman"/>
-          <w:sz w:val="24"/>
-          <w:szCs w:val="24"/>
-        </w:rPr>
-        <w:t>Shop page</w:t>
-      </w:r>
-      <w:r>
-        <w:rPr>
-          <w:rFonts w:ascii="Times New Roman" w:hAnsi="Times New Roman" w:cs="Times New Roman"/>
-          <w:sz w:val="24"/>
-          <w:szCs w:val="24"/>
-        </w:rPr>
-        <w:t xml:space="preserve"> (Dynamically loading data)</w:t>
-      </w:r>
-    </w:p>
-    <w:p>
-      <w:pPr>
-        <w:rPr>
-          <w:sz w:val="24"/>
-          <w:szCs w:val="24"/>
-        </w:rPr>
-      </w:pPr>
-      <w:r>
-        <w:rPr>
-          <w:noProof/>
-          <w:sz w:val="24"/>
-          <w:szCs w:val="24"/>
-        </w:rPr>
-        <w:lastRenderedPageBreak/>
-        <w:drawing>
-          <wp:inline distT="0" distB="0" distL="0" distR="0" wp14:anchorId="191C6D58" wp14:editId="3340AF4D">
-            <wp:extent cx="5731510" cy="3223895"/>
-            <wp:effectExtent l="0" t="0" r="2540" b="0"/>
-            <wp:docPr id="11" name="Picture 11"/>
-            <wp:cNvGraphicFramePr>
-              <a:graphicFrameLocks xmlns:a="http://schemas.openxmlformats.org/drawingml/2006/main" noChangeAspect="1"/>
-            </wp:cNvGraphicFramePr>
-            <a:graphic xmlns:a="http://schemas.openxmlformats.org/drawingml/2006/main">
-              <a:graphicData uri="http://schemas.openxmlformats.org/drawingml/2006/picture">
-                <pic:pic xmlns:pic="http://schemas.openxmlformats.org/drawingml/2006/picture">
-                  <pic:nvPicPr>
-                    <pic:cNvPr id="0" name="Picture 13"/>
-                    <pic:cNvPicPr>
-                      <a:picLocks noChangeAspect="1" noChangeArrowheads="1"/>
-                    </pic:cNvPicPr>
-                  </pic:nvPicPr>
-                  <pic:blipFill>
-                    <a:blip r:embed="rId22" cstate="print">
-                      <a:extLst>
-                        <a:ext uri="{28A0092B-C50C-407E-A947-70E740481C1C}">
-                          <a14:useLocalDpi xmlns:a14="http://schemas.microsoft.com/office/drawing/2010/main" val="0"/>
-                        </a:ext>
-                      </a:extLst>
-                    </a:blip>
-                    <a:srcRect/>
-                    <a:stretch>
-                      <a:fillRect/>
-                    </a:stretch>
-                  </pic:blipFill>
-                  <pic:spPr bwMode="auto">
-                    <a:xfrm>
-                      <a:off x="0" y="0"/>
-                      <a:ext cx="5731510" cy="3223895"/>
-                    </a:xfrm>
-                    <a:prstGeom prst="rect">
-                      <a:avLst/>
-                    </a:prstGeom>
-                    <a:noFill/>
-                    <a:ln>
-                      <a:noFill/>
-                    </a:ln>
-                  </pic:spPr>
-                </pic:pic>
-              </a:graphicData>
-            </a:graphic>
-          </wp:inline>
-        </w:drawing>
-      </w:r>
-    </w:p>
-    <w:p>
-      <w:pPr>
-        <w:rPr>
-          <w:sz w:val="24"/>
-          <w:szCs w:val="24"/>
-        </w:rPr>
-      </w:pPr>
-    </w:p>
-    <w:p>
-      <w:pPr>
-        <w:rPr>
-          <w:rFonts w:ascii="Times New Roman" w:hAnsi="Times New Roman" w:cs="Times New Roman"/>
-          <w:sz w:val="24"/>
-          <w:szCs w:val="24"/>
-        </w:rPr>
-      </w:pPr>
-      <w:r>
-        <w:rPr>
-          <w:rFonts w:ascii="Times New Roman" w:hAnsi="Times New Roman" w:cs="Times New Roman"/>
-          <w:sz w:val="24"/>
-          <w:szCs w:val="24"/>
-        </w:rPr>
-        <w:t>Product Details Page</w:t>
-      </w:r>
-      <w:r>
-        <w:rPr>
-          <w:rFonts w:ascii="Times New Roman" w:hAnsi="Times New Roman" w:cs="Times New Roman"/>
-          <w:sz w:val="24"/>
-          <w:szCs w:val="24"/>
-        </w:rPr>
-        <w:t xml:space="preserve"> (Dynamically loading data)</w:t>
-      </w:r>
-      <w:r>
-        <w:rPr>
-          <w:rFonts w:ascii="Times New Roman" w:hAnsi="Times New Roman" w:cs="Times New Roman"/>
-          <w:sz w:val="24"/>
-          <w:szCs w:val="24"/>
-        </w:rPr>
-        <w:t>:</w:t>
-      </w:r>
-    </w:p>
-    <w:p>
-      <w:pPr>
-        <w:rPr>
-          <w:sz w:val="24"/>
-          <w:szCs w:val="24"/>
-        </w:rPr>
-      </w:pPr>
-      <w:r>
-        <w:rPr>
-          <w:noProof/>
-          <w:sz w:val="24"/>
-          <w:szCs w:val="24"/>
-        </w:rPr>
-        <w:drawing>
-          <wp:inline distT="0" distB="0" distL="0" distR="0" wp14:anchorId="53385289" wp14:editId="01E8F4EC">
-            <wp:extent cx="5731510" cy="3223895"/>
-            <wp:effectExtent l="0" t="0" r="2540" b="0"/>
-            <wp:docPr id="13" name="Picture 13"/>
+          <wp:inline distT="0" distB="0" distL="0" distR="0" wp14:anchorId="513A08FC" wp14:editId="3A779DAA">
+            <wp:extent cx="4625340" cy="8863330"/>
+            <wp:effectExtent l="0" t="0" r="3810" b="0"/>
+            <wp:docPr id="2" name="Picture 2"/>
             <wp:cNvGraphicFramePr>
               <a:graphicFrameLocks xmlns:a="http://schemas.openxmlformats.org/drawingml/2006/main" noChangeAspect="1"/>
             </wp:cNvGraphicFramePr>
@@ -12398,7 +12130,7 @@
                     <pic:cNvPicPr/>
                   </pic:nvPicPr>
                   <pic:blipFill>
-                    <a:blip r:embed="rId23"/>
+                    <a:blip r:embed="rId17"/>
                     <a:stretch>
                       <a:fillRect/>
                     </a:stretch>
@@ -12406,7 +12138,7 @@
                   <pic:spPr>
                     <a:xfrm>
                       <a:off x="0" y="0"/>
-                      <a:ext cx="5731510" cy="3223895"/>
+                      <a:ext cx="4625340" cy="8863330"/>
                     </a:xfrm>
                     <a:prstGeom prst="rect">
                       <a:avLst/>
@@ -12435,8 +12167,180 @@
           <w:szCs w:val="24"/>
         </w:rPr>
       </w:pPr>
-      <w:bookmarkStart w:id="124" w:name="_Toc88764081"/>
-      <w:bookmarkStart w:id="125" w:name="_Toc88764104"/>
+      <w:r>
+        <w:rPr>
+          <w:rFonts w:ascii="Times New Roman" w:hAnsi="Times New Roman" w:cs="Times New Roman"/>
+          <w:sz w:val="24"/>
+          <w:szCs w:val="24"/>
+        </w:rPr>
+        <w:t>Shop page</w:t>
+      </w:r>
+      <w:r>
+        <w:rPr>
+          <w:rFonts w:ascii="Times New Roman" w:hAnsi="Times New Roman" w:cs="Times New Roman"/>
+          <w:sz w:val="24"/>
+          <w:szCs w:val="24"/>
+        </w:rPr>
+        <w:t xml:space="preserve"> (Dynamically loading data)</w:t>
+      </w:r>
+    </w:p>
+    <w:p>
+      <w:pPr>
+        <w:rPr>
+          <w:sz w:val="24"/>
+          <w:szCs w:val="24"/>
+        </w:rPr>
+      </w:pPr>
+      <w:r>
+        <w:rPr>
+          <w:noProof/>
+        </w:rPr>
+        <w:lastRenderedPageBreak/>
+        <w:drawing>
+          <wp:inline distT="0" distB="0" distL="0" distR="0" wp14:anchorId="1D8B1141" wp14:editId="1196AB74">
+            <wp:extent cx="5731510" cy="8336915"/>
+            <wp:effectExtent l="0" t="0" r="2540" b="6985"/>
+            <wp:docPr id="3" name="Picture 3"/>
+            <wp:cNvGraphicFramePr>
+              <a:graphicFrameLocks xmlns:a="http://schemas.openxmlformats.org/drawingml/2006/main" noChangeAspect="1"/>
+            </wp:cNvGraphicFramePr>
+            <a:graphic xmlns:a="http://schemas.openxmlformats.org/drawingml/2006/main">
+              <a:graphicData uri="http://schemas.openxmlformats.org/drawingml/2006/picture">
+                <pic:pic xmlns:pic="http://schemas.openxmlformats.org/drawingml/2006/picture">
+                  <pic:nvPicPr>
+                    <pic:cNvPr id="1" name=""/>
+                    <pic:cNvPicPr/>
+                  </pic:nvPicPr>
+                  <pic:blipFill>
+                    <a:blip r:embed="rId18"/>
+                    <a:stretch>
+                      <a:fillRect/>
+                    </a:stretch>
+                  </pic:blipFill>
+                  <pic:spPr>
+                    <a:xfrm>
+                      <a:off x="0" y="0"/>
+                      <a:ext cx="5731510" cy="8336915"/>
+                    </a:xfrm>
+                    <a:prstGeom prst="rect">
+                      <a:avLst/>
+                    </a:prstGeom>
+                  </pic:spPr>
+                </pic:pic>
+              </a:graphicData>
+            </a:graphic>
+          </wp:inline>
+        </w:drawing>
+      </w:r>
+    </w:p>
+    <w:p>
+      <w:pPr>
+        <w:rPr>
+          <w:sz w:val="24"/>
+          <w:szCs w:val="24"/>
+        </w:rPr>
+      </w:pPr>
+    </w:p>
+    <w:p>
+      <w:pPr>
+        <w:rPr>
+          <w:rFonts w:ascii="Times New Roman" w:hAnsi="Times New Roman" w:cs="Times New Roman"/>
+          <w:sz w:val="24"/>
+          <w:szCs w:val="24"/>
+        </w:rPr>
+      </w:pPr>
+      <w:r>
+        <w:rPr>
+          <w:rFonts w:ascii="Times New Roman" w:hAnsi="Times New Roman" w:cs="Times New Roman"/>
+          <w:sz w:val="24"/>
+          <w:szCs w:val="24"/>
+        </w:rPr>
+        <w:lastRenderedPageBreak/>
+        <w:t>Product Details Page</w:t>
+      </w:r>
+      <w:r>
+        <w:rPr>
+          <w:rFonts w:ascii="Times New Roman" w:hAnsi="Times New Roman" w:cs="Times New Roman"/>
+          <w:sz w:val="24"/>
+          <w:szCs w:val="24"/>
+        </w:rPr>
+        <w:t xml:space="preserve"> (Dynamically loading data)</w:t>
+      </w:r>
+      <w:r>
+        <w:rPr>
+          <w:rFonts w:ascii="Times New Roman" w:hAnsi="Times New Roman" w:cs="Times New Roman"/>
+          <w:sz w:val="24"/>
+          <w:szCs w:val="24"/>
+        </w:rPr>
+        <w:t>:</w:t>
+      </w:r>
+    </w:p>
+    <w:p>
+      <w:pPr>
+        <w:rPr>
+          <w:sz w:val="24"/>
+          <w:szCs w:val="24"/>
+        </w:rPr>
+      </w:pPr>
+    </w:p>
+    <w:p>
+      <w:pPr>
+        <w:rPr>
+          <w:sz w:val="24"/>
+          <w:szCs w:val="24"/>
+        </w:rPr>
+      </w:pPr>
+      <w:r>
+        <w:rPr>
+          <w:noProof/>
+        </w:rPr>
+        <w:drawing>
+          <wp:inline distT="0" distB="0" distL="0" distR="0" wp14:anchorId="2940FF32" wp14:editId="119B0B88">
+            <wp:extent cx="5731510" cy="4781550"/>
+            <wp:effectExtent l="0" t="0" r="2540" b="0"/>
+            <wp:docPr id="6" name="Picture 6"/>
+            <wp:cNvGraphicFramePr>
+              <a:graphicFrameLocks xmlns:a="http://schemas.openxmlformats.org/drawingml/2006/main" noChangeAspect="1"/>
+            </wp:cNvGraphicFramePr>
+            <a:graphic xmlns:a="http://schemas.openxmlformats.org/drawingml/2006/main">
+              <a:graphicData uri="http://schemas.openxmlformats.org/drawingml/2006/picture">
+                <pic:pic xmlns:pic="http://schemas.openxmlformats.org/drawingml/2006/picture">
+                  <pic:nvPicPr>
+                    <pic:cNvPr id="1" name=""/>
+                    <pic:cNvPicPr/>
+                  </pic:nvPicPr>
+                  <pic:blipFill>
+                    <a:blip r:embed="rId19"/>
+                    <a:stretch>
+                      <a:fillRect/>
+                    </a:stretch>
+                  </pic:blipFill>
+                  <pic:spPr>
+                    <a:xfrm>
+                      <a:off x="0" y="0"/>
+                      <a:ext cx="5731510" cy="4781550"/>
+                    </a:xfrm>
+                    <a:prstGeom prst="rect">
+                      <a:avLst/>
+                    </a:prstGeom>
+                  </pic:spPr>
+                </pic:pic>
+              </a:graphicData>
+            </a:graphic>
+          </wp:inline>
+        </w:drawing>
+      </w:r>
+    </w:p>
+    <w:p>
+      <w:pPr>
+        <w:rPr>
+          <w:rFonts w:ascii="Times New Roman" w:hAnsi="Times New Roman" w:cs="Times New Roman"/>
+          <w:sz w:val="24"/>
+          <w:szCs w:val="24"/>
+        </w:rPr>
+      </w:pPr>
+      <w:bookmarkStart w:id="125" w:name="_Toc88764081"/>
+      <w:bookmarkStart w:id="126" w:name="_Toc88764104"/>
     </w:p>
     <w:p>
       <w:pPr>
@@ -12458,12 +12362,11 @@
           <w:szCs w:val="36"/>
         </w:rPr>
       </w:pPr>
-      <w:bookmarkStart w:id="126" w:name="_Toc102339174"/>
-      <w:bookmarkStart w:id="127" w:name="_Toc102339454"/>
-      <w:bookmarkStart w:id="128" w:name="_Toc102339736"/>
-      <w:bookmarkStart w:id="129" w:name="_Toc102340304"/>
-      <w:bookmarkStart w:id="130" w:name="_Toc102340371"/>
-      <w:bookmarkStart w:id="131" w:name="_Toc102397176"/>
+      <w:bookmarkStart w:id="127" w:name="_Toc102339174"/>
+      <w:bookmarkStart w:id="128" w:name="_Toc102339454"/>
+      <w:bookmarkStart w:id="129" w:name="_Toc102339736"/>
+      <w:bookmarkStart w:id="130" w:name="_Toc102340304"/>
+      <w:bookmarkStart w:id="131" w:name="_Toc102340371"/>
     </w:p>
     <w:p>
       <w:pPr>
@@ -12476,6 +12379,7 @@
           <w:szCs w:val="36"/>
         </w:rPr>
       </w:pPr>
+      <w:bookmarkStart w:id="132" w:name="_Toc108990491"/>
       <w:r>
         <w:rPr>
           <w:rFonts w:ascii="Times New Roman" w:hAnsi="Times New Roman" w:cs="Times New Roman"/>
@@ -12512,7 +12416,6 @@
         </w:rPr>
         <w:t>nvoice</w:t>
       </w:r>
-      <w:bookmarkEnd w:id="124"/>
       <w:bookmarkEnd w:id="125"/>
       <w:bookmarkEnd w:id="126"/>
       <w:bookmarkEnd w:id="127"/>
@@ -12520,6 +12423,7 @@
       <w:bookmarkEnd w:id="129"/>
       <w:bookmarkEnd w:id="130"/>
       <w:bookmarkEnd w:id="131"/>
+      <w:bookmarkEnd w:id="132"/>
     </w:p>
     <w:p/>
     <w:p>
@@ -12901,6 +12805,7 @@
                 <w:szCs w:val="24"/>
                 <w:lang w:val="en-GB"/>
               </w:rPr>
+              <w:lastRenderedPageBreak/>
               <w:t>Billing Address:</w:t>
             </w:r>
           </w:p>
@@ -13291,7 +13196,7 @@
                 <w:szCs w:val="24"/>
                 <w:lang w:val="en-GB"/>
               </w:rPr>
-              <w:t>5</w:t>
+              <w:t>10</w:t>
             </w:r>
           </w:p>
         </w:tc>
@@ -13365,7 +13270,25 @@
                 <w:szCs w:val="24"/>
                 <w:lang w:val="en-GB"/>
               </w:rPr>
-              <w:t>$500.00</w:t>
+              <w:t>$</w:t>
+            </w:r>
+            <w:r>
+              <w:rPr>
+                <w:rFonts w:ascii="Times New Roman" w:hAnsi="Times New Roman" w:cs="Times New Roman"/>
+                <w:sz w:val="24"/>
+                <w:szCs w:val="24"/>
+                <w:lang w:val="en-GB"/>
+              </w:rPr>
+              <w:t>1,0</w:t>
+            </w:r>
+            <w:r>
+              <w:rPr>
+                <w:rFonts w:ascii="Times New Roman" w:hAnsi="Times New Roman" w:cs="Times New Roman"/>
+                <w:sz w:val="24"/>
+                <w:szCs w:val="24"/>
+                <w:lang w:val="en-GB"/>
+              </w:rPr>
+              <w:t>00.00</w:t>
             </w:r>
           </w:p>
         </w:tc>
@@ -13730,7 +13653,7 @@
                 <w:szCs w:val="24"/>
                 <w:lang w:val="en-GB"/>
               </w:rPr>
-              <w:t>4</w:t>
+              <w:t>7</w:t>
             </w:r>
           </w:p>
         </w:tc>
@@ -13792,7 +13715,25 @@
                 <w:szCs w:val="24"/>
                 <w:lang w:val="en-GB"/>
               </w:rPr>
-              <w:t>$400.00</w:t>
+              <w:t>$</w:t>
+            </w:r>
+            <w:r>
+              <w:rPr>
+                <w:rFonts w:ascii="Times New Roman" w:hAnsi="Times New Roman" w:cs="Times New Roman"/>
+                <w:sz w:val="24"/>
+                <w:szCs w:val="24"/>
+                <w:lang w:val="en-GB"/>
+              </w:rPr>
+              <w:t>7</w:t>
+            </w:r>
+            <w:r>
+              <w:rPr>
+                <w:rFonts w:ascii="Times New Roman" w:hAnsi="Times New Roman" w:cs="Times New Roman"/>
+                <w:sz w:val="24"/>
+                <w:szCs w:val="24"/>
+                <w:lang w:val="en-GB"/>
+              </w:rPr>
+              <w:t>00.00</w:t>
             </w:r>
           </w:p>
         </w:tc>
@@ -13903,7 +13844,43 @@
                 <w:szCs w:val="24"/>
                 <w:lang w:val="en-GB"/>
               </w:rPr>
-              <w:t>$3,900.00</w:t>
+              <w:t>$</w:t>
+            </w:r>
+            <w:r>
+              <w:rPr>
+                <w:rFonts w:ascii="Times New Roman" w:hAnsi="Times New Roman" w:cs="Times New Roman"/>
+                <w:sz w:val="24"/>
+                <w:szCs w:val="24"/>
+                <w:lang w:val="en-GB"/>
+              </w:rPr>
+              <w:t>4</w:t>
+            </w:r>
+            <w:r>
+              <w:rPr>
+                <w:rFonts w:ascii="Times New Roman" w:hAnsi="Times New Roman" w:cs="Times New Roman"/>
+                <w:sz w:val="24"/>
+                <w:szCs w:val="24"/>
+                <w:lang w:val="en-GB"/>
+              </w:rPr>
+              <w:t>,</w:t>
+            </w:r>
+            <w:r>
+              <w:rPr>
+                <w:rFonts w:ascii="Times New Roman" w:hAnsi="Times New Roman" w:cs="Times New Roman"/>
+                <w:sz w:val="24"/>
+                <w:szCs w:val="24"/>
+                <w:lang w:val="en-GB"/>
+              </w:rPr>
+              <w:t>7</w:t>
+            </w:r>
+            <w:r>
+              <w:rPr>
+                <w:rFonts w:ascii="Times New Roman" w:hAnsi="Times New Roman" w:cs="Times New Roman"/>
+                <w:sz w:val="24"/>
+                <w:szCs w:val="24"/>
+                <w:lang w:val="en-GB"/>
+              </w:rPr>
+              <w:t>00.00</w:t>
             </w:r>
           </w:p>
         </w:tc>
@@ -14023,7 +14000,25 @@
                 <w:szCs w:val="24"/>
                 <w:lang w:val="en-GB"/>
               </w:rPr>
-              <w:t>$507.00</w:t>
+              <w:t>$</w:t>
+            </w:r>
+            <w:r>
+              <w:rPr>
+                <w:rFonts w:ascii="Times New Roman" w:hAnsi="Times New Roman" w:cs="Times New Roman"/>
+                <w:sz w:val="24"/>
+                <w:szCs w:val="24"/>
+                <w:lang w:val="en-GB"/>
+              </w:rPr>
+              <w:t>611</w:t>
+            </w:r>
+            <w:r>
+              <w:rPr>
+                <w:rFonts w:ascii="Times New Roman" w:hAnsi="Times New Roman" w:cs="Times New Roman"/>
+                <w:sz w:val="24"/>
+                <w:szCs w:val="24"/>
+                <w:lang w:val="en-GB"/>
+              </w:rPr>
+              <w:t>.00</w:t>
             </w:r>
           </w:p>
         </w:tc>
@@ -14135,7 +14130,43 @@
                 <w:szCs w:val="24"/>
                 <w:lang w:val="en-GB"/>
               </w:rPr>
-              <w:t>$4,407.00</w:t>
+              <w:t>$</w:t>
+            </w:r>
+            <w:r>
+              <w:rPr>
+                <w:rFonts w:ascii="Times New Roman" w:hAnsi="Times New Roman" w:cs="Times New Roman"/>
+                <w:sz w:val="24"/>
+                <w:szCs w:val="24"/>
+                <w:lang w:val="en-GB"/>
+              </w:rPr>
+              <w:t>5</w:t>
+            </w:r>
+            <w:r>
+              <w:rPr>
+                <w:rFonts w:ascii="Times New Roman" w:hAnsi="Times New Roman" w:cs="Times New Roman"/>
+                <w:sz w:val="24"/>
+                <w:szCs w:val="24"/>
+                <w:lang w:val="en-GB"/>
+              </w:rPr>
+              <w:t>,</w:t>
+            </w:r>
+            <w:r>
+              <w:rPr>
+                <w:rFonts w:ascii="Times New Roman" w:hAnsi="Times New Roman" w:cs="Times New Roman"/>
+                <w:sz w:val="24"/>
+                <w:szCs w:val="24"/>
+                <w:lang w:val="en-GB"/>
+              </w:rPr>
+              <w:t>311</w:t>
+            </w:r>
+            <w:r>
+              <w:rPr>
+                <w:rFonts w:ascii="Times New Roman" w:hAnsi="Times New Roman" w:cs="Times New Roman"/>
+                <w:sz w:val="24"/>
+                <w:szCs w:val="24"/>
+                <w:lang w:val="en-GB"/>
+              </w:rPr>
+              <w:t>.00</w:t>
             </w:r>
           </w:p>
         </w:tc>
@@ -14205,44 +14236,6 @@
           <w:rFonts w:ascii="Times New Roman" w:hAnsi="Times New Roman" w:cs="Times New Roman"/>
           <w:sz w:val="24"/>
           <w:szCs w:val="24"/>
-          <w:lang w:val="en-GB"/>
-        </w:rPr>
-      </w:pPr>
-    </w:p>
-    <w:p>
-      <w:pPr>
-        <w:rPr>
-          <w:rFonts w:ascii="Times New Roman" w:hAnsi="Times New Roman" w:cs="Times New Roman"/>
-          <w:sz w:val="24"/>
-          <w:szCs w:val="24"/>
-          <w:lang w:val="en-GB"/>
-        </w:rPr>
-      </w:pPr>
-    </w:p>
-    <w:p>
-      <w:pPr>
-        <w:rPr>
-          <w:rFonts w:ascii="Times New Roman" w:hAnsi="Times New Roman" w:cs="Times New Roman"/>
-          <w:sz w:val="24"/>
-          <w:szCs w:val="24"/>
-        </w:rPr>
-      </w:pPr>
-    </w:p>
-    <w:p>
-      <w:pPr>
-        <w:rPr>
-          <w:rFonts w:ascii="Times New Roman" w:hAnsi="Times New Roman" w:cs="Times New Roman"/>
-          <w:sz w:val="24"/>
-          <w:szCs w:val="24"/>
-        </w:rPr>
-      </w:pPr>
-    </w:p>
-    <w:p>
-      <w:pPr>
-        <w:rPr>
-          <w:rFonts w:ascii="Times New Roman" w:hAnsi="Times New Roman" w:cs="Times New Roman"/>
-          <w:sz w:val="24"/>
-          <w:szCs w:val="24"/>
         </w:rPr>
       </w:pPr>
     </w:p>
@@ -14253,7 +14246,7 @@
           <w:szCs w:val="36"/>
         </w:rPr>
       </w:pPr>
-      <w:bookmarkStart w:id="132" w:name="_Toc102397177"/>
+      <w:bookmarkStart w:id="133" w:name="_Toc108990492"/>
       <w:r>
         <w:rPr>
           <w:szCs w:val="36"/>
@@ -14278,7 +14271,7 @@
         </w:rPr>
         <w:t>Site Bible</w:t>
       </w:r>
-      <w:bookmarkEnd w:id="132"/>
+      <w:bookmarkEnd w:id="133"/>
     </w:p>
     <w:p>
       <w:pPr>
@@ -14409,6 +14402,7 @@
           <w:sz w:val="28"/>
           <w:szCs w:val="28"/>
         </w:rPr>
+        <w:lastRenderedPageBreak/>
         <w:t>IP of Server</w:t>
       </w:r>
     </w:p>
@@ -14458,7 +14452,7 @@
           <w:szCs w:val="24"/>
         </w:rPr>
       </w:pPr>
-      <w:hyperlink r:id="rId24" w:history="1">
+      <w:hyperlink r:id="rId20" w:history="1">
         <w:r>
           <w:rPr>
             <w:rStyle w:val="Hyperlink"/>
@@ -14548,7 +14542,23 @@
           <w:sz w:val="24"/>
           <w:szCs w:val="24"/>
         </w:rPr>
-        <w:t xml:space="preserve"> lakshita0000@gmail.com</w:t>
+        <w:t xml:space="preserve"> </w:t>
+      </w:r>
+      <w:r>
+        <w:rPr>
+          <w:rFonts w:ascii="Times New Roman" w:hAnsi="Times New Roman" w:cs="Times New Roman"/>
+          <w:sz w:val="24"/>
+          <w:szCs w:val="24"/>
+        </w:rPr>
+        <w:t>team3</w:t>
+      </w:r>
+      <w:r>
+        <w:rPr>
+          <w:rFonts w:ascii="Times New Roman" w:hAnsi="Times New Roman" w:cs="Times New Roman"/>
+          <w:sz w:val="24"/>
+          <w:szCs w:val="24"/>
+        </w:rPr>
+        <w:t>@gmail.com</w:t>
       </w:r>
     </w:p>
     <w:p>
@@ -14573,7 +14583,23 @@
           <w:sz w:val="24"/>
           <w:szCs w:val="24"/>
         </w:rPr>
-        <w:t xml:space="preserve"> Lakshita0000@</w:t>
+        <w:t xml:space="preserve"> </w:t>
+      </w:r>
+      <w:r>
+        <w:rPr>
+          <w:rFonts w:ascii="Times New Roman" w:hAnsi="Times New Roman" w:cs="Times New Roman"/>
+          <w:sz w:val="24"/>
+          <w:szCs w:val="24"/>
+        </w:rPr>
+        <w:t>team3</w:t>
+      </w:r>
+      <w:r>
+        <w:rPr>
+          <w:rFonts w:ascii="Times New Roman" w:hAnsi="Times New Roman" w:cs="Times New Roman"/>
+          <w:sz w:val="24"/>
+          <w:szCs w:val="24"/>
+        </w:rPr>
+        <w:t>@</w:t>
       </w:r>
     </w:p>
     <w:p>
@@ -14628,7 +14654,23 @@
           <w:sz w:val="24"/>
           <w:szCs w:val="24"/>
         </w:rPr>
-        <w:t xml:space="preserve"> rajat@gmail.com</w:t>
+        <w:t xml:space="preserve"> </w:t>
+      </w:r>
+      <w:r>
+        <w:rPr>
+          <w:rFonts w:ascii="Times New Roman" w:hAnsi="Times New Roman" w:cs="Times New Roman"/>
+          <w:sz w:val="24"/>
+          <w:szCs w:val="24"/>
+        </w:rPr>
+        <w:t>team3_regular</w:t>
+      </w:r>
+      <w:r>
+        <w:rPr>
+          <w:rFonts w:ascii="Times New Roman" w:hAnsi="Times New Roman" w:cs="Times New Roman"/>
+          <w:sz w:val="24"/>
+          <w:szCs w:val="24"/>
+        </w:rPr>
+        <w:t>@gmail.com</w:t>
       </w:r>
     </w:p>
     <w:p>
@@ -14661,7 +14703,15 @@
           <w:sz w:val="24"/>
           <w:szCs w:val="24"/>
         </w:rPr>
-        <w:t>Lakshita0000@</w:t>
+        <w:t>team3</w:t>
+      </w:r>
+      <w:r>
+        <w:rPr>
+          <w:rFonts w:ascii="Times New Roman" w:hAnsi="Times New Roman" w:cs="Times New Roman"/>
+          <w:sz w:val="24"/>
+          <w:szCs w:val="24"/>
+        </w:rPr>
+        <w:t>@</w:t>
       </w:r>
     </w:p>
     <w:p>
@@ -14704,7 +14754,6 @@
           <w:szCs w:val="24"/>
           <w:lang w:val="en-GB"/>
         </w:rPr>
-        <w:lastRenderedPageBreak/>
         <w:t>THANK YOU FOR YOUR BUSINESS!</w:t>
       </w:r>
     </w:p>

</xml_diff>

<commit_message>
Proposal revised on database content
</commit_message>
<xml_diff>
--- a/Document/proposal_Uptrend.docx
+++ b/Document/proposal_Uptrend.docx
@@ -1,6 +1,6 @@
 
 <file path=word/document.xml><?xml version="1.0" encoding="utf-8"?>
-<w:document xmlns:wpc="http://schemas.microsoft.com/office/word/2010/wordprocessingCanvas" xmlns:cx="http://schemas.microsoft.com/office/drawing/2014/chartex" xmlns:cx1="http://schemas.microsoft.com/office/drawing/2015/9/8/chartex" xmlns:cx2="http://schemas.microsoft.com/office/drawing/2015/10/21/chartex" xmlns:cx3="http://schemas.microsoft.com/office/drawing/2016/5/9/chartex" xmlns:cx4="http://schemas.microsoft.com/office/drawing/2016/5/10/chartex" xmlns:cx5="http://schemas.microsoft.com/office/drawing/2016/5/11/chartex" xmlns:cx6="http://schemas.microsoft.com/office/drawing/2016/5/12/chartex" xmlns:cx7="http://schemas.microsoft.com/office/drawing/2016/5/13/chartex" xmlns:cx8="http://schemas.microsoft.com/office/drawing/2016/5/14/chartex" xmlns:mc="http://schemas.openxmlformats.org/markup-compatibility/2006" xmlns:aink="http://schemas.microsoft.com/office/drawing/2016/ink" xmlns:am3d="http://schemas.microsoft.com/office/drawing/2017/model3d" xmlns:o="urn:schemas-microsoft-com:office:office" xmlns:oel="http://schemas.microsoft.com/office/2019/extlst" xmlns:r="http://schemas.openxmlformats.org/officeDocument/2006/relationships" xmlns:m="http://schemas.openxmlformats.org/officeDocument/2006/math" xmlns:v="urn:schemas-microsoft-com:vml" xmlns:wp14="http://schemas.microsoft.com/office/word/2010/wordprocessingDrawing" xmlns:wp="http://schemas.openxmlformats.org/drawingml/2006/wordprocessingDrawing" xmlns:w10="urn:schemas-microsoft-com:office:word" xmlns:w="http://schemas.openxmlformats.org/wordprocessingml/2006/main" xmlns:w14="http://schemas.microsoft.com/office/word/2010/wordml" xmlns:w15="http://schemas.microsoft.com/office/word/2012/wordml" xmlns:w16cex="http://schemas.microsoft.com/office/word/2018/wordml/cex" xmlns:w16cid="http://schemas.microsoft.com/office/word/2016/wordml/cid" xmlns:w16="http://schemas.microsoft.com/office/word/2018/wordml" xmlns:w16sdtdh="http://schemas.microsoft.com/office/word/2020/wordml/sdtdatahash" xmlns:w16se="http://schemas.microsoft.com/office/word/2015/wordml/symex" xmlns:wpg="http://schemas.microsoft.com/office/word/2010/wordprocessingGroup" xmlns:wpi="http://schemas.microsoft.com/office/word/2010/wordprocessingInk" xmlns:wne="http://schemas.microsoft.com/office/word/2006/wordml" xmlns:wps="http://schemas.microsoft.com/office/word/2010/wordprocessingShape" mc:Ignorable="w14 w15 w16se w16cid w16 w16cex w16sdtdh wp14">
+<w:document xmlns:wpc="http://schemas.microsoft.com/office/word/2010/wordprocessingCanvas" xmlns:cx="http://schemas.microsoft.com/office/drawing/2014/chartex" xmlns:cx1="http://schemas.microsoft.com/office/drawing/2015/9/8/chartex" xmlns:cx2="http://schemas.microsoft.com/office/drawing/2015/10/21/chartex" xmlns:cx3="http://schemas.microsoft.com/office/drawing/2016/5/9/chartex" xmlns:cx4="http://schemas.microsoft.com/office/drawing/2016/5/10/chartex" xmlns:cx5="http://schemas.microsoft.com/office/drawing/2016/5/11/chartex" xmlns:cx6="http://schemas.microsoft.com/office/drawing/2016/5/12/chartex" xmlns:cx7="http://schemas.microsoft.com/office/drawing/2016/5/13/chartex" xmlns:cx8="http://schemas.microsoft.com/office/drawing/2016/5/14/chartex" xmlns:mc="http://schemas.openxmlformats.org/markup-compatibility/2006" xmlns:aink="http://schemas.microsoft.com/office/drawing/2016/ink" xmlns:am3d="http://schemas.microsoft.com/office/drawing/2017/model3d" xmlns:o="urn:schemas-microsoft-com:office:office" xmlns:r="http://schemas.openxmlformats.org/officeDocument/2006/relationships" xmlns:m="http://schemas.openxmlformats.org/officeDocument/2006/math" xmlns:v="urn:schemas-microsoft-com:vml" xmlns:wp14="http://schemas.microsoft.com/office/word/2010/wordprocessingDrawing" xmlns:wp="http://schemas.openxmlformats.org/drawingml/2006/wordprocessingDrawing" xmlns:w10="urn:schemas-microsoft-com:office:word" xmlns:w="http://schemas.openxmlformats.org/wordprocessingml/2006/main" xmlns:w14="http://schemas.microsoft.com/office/word/2010/wordml" xmlns:w15="http://schemas.microsoft.com/office/word/2012/wordml" xmlns:w16cex="http://schemas.microsoft.com/office/word/2018/wordml/cex" xmlns:w16cid="http://schemas.microsoft.com/office/word/2016/wordml/cid" xmlns:w16="http://schemas.microsoft.com/office/word/2018/wordml" xmlns:w16sdtdh="http://schemas.microsoft.com/office/word/2020/wordml/sdtdatahash" xmlns:w16se="http://schemas.microsoft.com/office/word/2015/wordml/symex" xmlns:wpg="http://schemas.microsoft.com/office/word/2010/wordprocessingGroup" xmlns:wpi="http://schemas.microsoft.com/office/word/2010/wordprocessingInk" xmlns:wne="http://schemas.microsoft.com/office/word/2006/wordml" xmlns:wps="http://schemas.microsoft.com/office/word/2010/wordprocessingShape" mc:Ignorable="w14 w15 w16se w16cid w16 w16cex w16sdtdh wp14">
   <w:body>
     <w:sdt>
       <w:sdtPr>
@@ -10,6 +10,7 @@
           <w:docPartUnique/>
         </w:docPartObj>
       </w:sdtPr>
+      <w:sdtEndPr/>
       <w:sdtContent>
         <w:p>
           <w:r>
@@ -133,6 +134,7 @@
                                     <w:dataBinding w:prefixMappings="xmlns:ns0='http://purl.org/dc/elements/1.1/' xmlns:ns1='http://schemas.openxmlformats.org/package/2006/metadata/core-properties' " w:xpath="/ns1:coreProperties[1]/ns0:creator[1]" w:storeItemID="{6C3C8BC8-F283-45AE-878A-BAB7291924A1}"/>
                                     <w:text/>
                                   </w:sdtPr>
+                                  <w:sdtEndPr/>
                                   <w:sdtContent>
                                     <w:p>
                                       <w:pPr>
@@ -173,6 +175,7 @@
                                       <w:dataBinding w:prefixMappings="xmlns:ns0='http://schemas.openxmlformats.org/officeDocument/2006/extended-properties' " w:xpath="/ns0:Properties[1]/ns0:Company[1]" w:storeItemID="{6668398D-A668-4E3E-A5EB-62B293D839F1}"/>
                                       <w:text/>
                                     </w:sdtPr>
+                                    <w:sdtEndPr/>
                                     <w:sdtContent>
                                       <w:r>
                                         <w:rPr>
@@ -200,6 +203,7 @@
                                       <w:dataBinding w:prefixMappings="xmlns:ns0='http://schemas.microsoft.com/office/2006/coverPageProps' " w:xpath="/ns0:CoverPageProperties[1]/ns0:CompanyAddress[1]" w:storeItemID="{55AF091B-3C7A-41E3-B477-F2FDAA23CFDA}"/>
                                       <w:text/>
                                     </w:sdtPr>
+                                    <w:sdtEndPr/>
                                     <w:sdtContent>
                                       <w:r>
                                         <w:rPr>
@@ -269,6 +273,7 @@
                                     <w:dataBinding w:prefixMappings="xmlns:ns0='http://purl.org/dc/elements/1.1/' xmlns:ns1='http://schemas.openxmlformats.org/package/2006/metadata/core-properties' " w:xpath="/ns1:coreProperties[1]/ns0:title[1]" w:storeItemID="{6C3C8BC8-F283-45AE-878A-BAB7291924A1}"/>
                                     <w:text/>
                                   </w:sdtPr>
+                                  <w:sdtEndPr/>
                                   <w:sdtContent>
                                     <w:p>
                                       <w:pPr>
@@ -351,9 +356,9 @@
               </mc:Choice>
               <mc:Fallback>
                 <w:pict>
-                  <v:group w14:anchorId="3B4EFA82" id="Group 193" o:spid="_x0000_s1026" style="position:absolute;margin-left:31.2pt;margin-top:38.4pt;width:544.75pt;height:691.2pt;z-index:-251655168;mso-position-horizontal-relative:page;mso-position-vertical-relative:page" coordorigin="-533" coordsize="69181,91440" o:gfxdata="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">
-                    <v:rect id="Rectangle 194" o:spid="_x0000_s1027" style="position:absolute;width:68580;height:13716;visibility:visible;mso-wrap-style:square;v-text-anchor:middle" o:gfxdata="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" fillcolor="#4472c4 [3204]" stroked="f" strokeweight="1pt"/>
-                    <v:rect id="Rectangle 195" o:spid="_x0000_s1028" style="position:absolute;left:-533;top:42388;width:68579;height:49052;visibility:visible;mso-wrap-style:square;v-text-anchor:bottom" o:gfxdata="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" fillcolor="#4472c4 [3204]" stroked="f" strokeweight="1pt">
+                  <v:group w14:anchorId="3B4EFA82" id="Group 193" o:spid="_x0000_s1026" style="position:absolute;margin-left:31.2pt;margin-top:38.4pt;width:544.75pt;height:691.2pt;z-index:-251655168;mso-position-horizontal-relative:page;mso-position-vertical-relative:page" coordorigin="-533" coordsize="69181,91440" o:gfxdata="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">
+                    <v:rect id="Rectangle 194" o:spid="_x0000_s1027" style="position:absolute;width:68580;height:13716;visibility:visible;mso-wrap-style:square;v-text-anchor:middle" o:gfxdata="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" fillcolor="#4472c4 [3204]" stroked="f" strokeweight="1pt"/>
+                    <v:rect id="Rectangle 195" o:spid="_x0000_s1028" style="position:absolute;left:-533;top:42388;width:68579;height:49052;visibility:visible;mso-wrap-style:square;v-text-anchor:bottom" o:gfxdata="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" fillcolor="#4472c4 [3204]" stroked="f" strokeweight="1pt">
                       <v:textbox inset="36pt,57.6pt,36pt,36pt">
                         <w:txbxContent>
                           <w:sdt>
@@ -368,6 +373,7 @@
                               <w:dataBinding w:prefixMappings="xmlns:ns0='http://purl.org/dc/elements/1.1/' xmlns:ns1='http://schemas.openxmlformats.org/package/2006/metadata/core-properties' " w:xpath="/ns1:coreProperties[1]/ns0:creator[1]" w:storeItemID="{6C3C8BC8-F283-45AE-878A-BAB7291924A1}"/>
                               <w:text/>
                             </w:sdtPr>
+                            <w:sdtEndPr/>
                             <w:sdtContent>
                               <w:p>
                                 <w:pPr>
@@ -408,6 +414,7 @@
                                 <w:dataBinding w:prefixMappings="xmlns:ns0='http://schemas.openxmlformats.org/officeDocument/2006/extended-properties' " w:xpath="/ns0:Properties[1]/ns0:Company[1]" w:storeItemID="{6668398D-A668-4E3E-A5EB-62B293D839F1}"/>
                                 <w:text/>
                               </w:sdtPr>
+                              <w:sdtEndPr/>
                               <w:sdtContent>
                                 <w:r>
                                   <w:rPr>
@@ -435,6 +442,7 @@
                                 <w:dataBinding w:prefixMappings="xmlns:ns0='http://schemas.microsoft.com/office/2006/coverPageProps' " w:xpath="/ns0:CoverPageProperties[1]/ns0:CompanyAddress[1]" w:storeItemID="{55AF091B-3C7A-41E3-B477-F2FDAA23CFDA}"/>
                                 <w:text/>
                               </w:sdtPr>
+                              <w:sdtEndPr/>
                               <w:sdtContent>
                                 <w:r>
                                   <w:rPr>
@@ -452,7 +460,7 @@
                       <v:stroke joinstyle="miter"/>
                       <v:path gradientshapeok="t" o:connecttype="rect"/>
                     </v:shapetype>
-                    <v:shape id="Text Box 196" o:spid="_x0000_s1029" type="#_x0000_t202" style="position:absolute;left:68;top:13716;width:68580;height:27227;visibility:visible;mso-wrap-style:square;v-text-anchor:middle" o:gfxdata="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" fillcolor="white [3212]" stroked="f" strokeweight=".5pt">
+                    <v:shape id="Text Box 196" o:spid="_x0000_s1029" type="#_x0000_t202" style="position:absolute;left:68;top:13716;width:68580;height:27227;visibility:visible;mso-wrap-style:square;v-text-anchor:middle" o:gfxdata="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" fillcolor="white [3212]" stroked="f" strokeweight=".5pt">
                       <v:textbox inset="36pt,7.2pt,36pt,7.2pt">
                         <w:txbxContent>
                           <w:sdt>
@@ -470,6 +478,7 @@
                               <w:dataBinding w:prefixMappings="xmlns:ns0='http://purl.org/dc/elements/1.1/' xmlns:ns1='http://schemas.openxmlformats.org/package/2006/metadata/core-properties' " w:xpath="/ns1:coreProperties[1]/ns0:title[1]" w:storeItemID="{6C3C8BC8-F283-45AE-878A-BAB7291924A1}"/>
                               <w:text/>
                             </w:sdtPr>
+                            <w:sdtEndPr/>
                             <w:sdtContent>
                               <w:p>
                                 <w:pPr>
@@ -668,6 +677,7 @@
                                       <w:dataBinding w:prefixMappings="xmlns:ns0='http://purl.org/dc/elements/1.1/' xmlns:ns1='http://schemas.openxmlformats.org/package/2006/metadata/core-properties' " w:xpath="/ns1:coreProperties[1]/ns0:title[1]" w:storeItemID="{6C3C8BC8-F283-45AE-878A-BAB7291924A1}"/>
                                       <w:text/>
                                     </w:sdtPr>
+                                    <w:sdtEndPr/>
                                     <w:sdtContent>
                                       <w:r>
                                         <w:rPr>
@@ -705,6 +715,7 @@
                                       <w:dataBinding w:prefixMappings="xmlns:ns0='http://purl.org/dc/elements/1.1/' xmlns:ns1='http://schemas.openxmlformats.org/package/2006/metadata/core-properties' " w:xpath="/ns1:coreProperties[1]/ns0:subject[1]" w:storeItemID="{6C3C8BC8-F283-45AE-878A-BAB7291924A1}"/>
                                       <w:text/>
                                     </w:sdtPr>
+                                    <w:sdtEndPr/>
                                     <w:sdtContent>
                                       <w:r>
                                         <w:rPr>
@@ -786,6 +797,7 @@
                                         <w:dataBinding w:prefixMappings="xmlns:ns0='http://purl.org/dc/elements/1.1/' xmlns:ns1='http://schemas.openxmlformats.org/package/2006/metadata/core-properties' " w:xpath="/ns1:coreProperties[1]/ns0:creator[1]" w:storeItemID="{6C3C8BC8-F283-45AE-878A-BAB7291924A1}"/>
                                         <w:text/>
                                       </w:sdtPr>
+                                      <w:sdtEndPr/>
                                       <w:sdtContent>
                                         <w:tc>
                                           <w:tcPr>
@@ -838,6 +850,7 @@
                                         <w:dataBinding w:prefixMappings="xmlns:ns0='http://purl.org/dc/elements/1.1/' xmlns:ns1='http://schemas.openxmlformats.org/package/2006/metadata/core-properties' " w:xpath="/ns1:coreProperties[1]/ns1:category[1]" w:storeItemID="{6C3C8BC8-F283-45AE-878A-BAB7291924A1}"/>
                                         <w:text/>
                                       </w:sdtPr>
+                                      <w:sdtEndPr/>
                                       <w:sdtContent>
                                         <w:tc>
                                           <w:tcPr>
@@ -892,7 +905,7 @@
           </mc:Choice>
           <mc:Fallback>
             <w:pict>
-              <v:shape w14:anchorId="3B500653" id="Text Box 8" o:spid="_x0000_s1030" type="#_x0000_t202" alt="Cover page layout" style="position:absolute;margin-left:400.2pt;margin-top:448.8pt;width:167.4pt;height:336pt;z-index:-251657216;visibility:visible;mso-wrap-style:square;mso-width-percent:0;mso-height-percent:0;mso-wrap-distance-left:9pt;mso-wrap-distance-top:0;mso-wrap-distance-right:9pt;mso-wrap-distance-bottom:0;mso-position-horizontal:absolute;mso-position-horizontal-relative:page;mso-position-vertical:absolute;mso-position-vertical-relative:page;mso-width-percent:0;mso-height-percent:0;mso-width-relative:page;mso-height-relative:page;v-text-anchor:top" o:gfxdata="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" o:allowoverlap="f" filled="f" stroked="f" strokeweight=".5pt">
+              <v:shape w14:anchorId="3B500653" id="Text Box 8" o:spid="_x0000_s1030" type="#_x0000_t202" alt="Cover page layout" style="position:absolute;margin-left:400.2pt;margin-top:448.8pt;width:167.4pt;height:336pt;z-index:-251657216;visibility:visible;mso-wrap-style:square;mso-width-percent:0;mso-height-percent:0;mso-wrap-distance-left:9pt;mso-wrap-distance-top:0;mso-wrap-distance-right:9pt;mso-wrap-distance-bottom:0;mso-position-horizontal:absolute;mso-position-horizontal-relative:page;mso-position-vertical:absolute;mso-position-vertical-relative:page;mso-width-percent:0;mso-height-percent:0;mso-width-relative:page;mso-height-relative:page;v-text-anchor:top" o:gfxdata="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" o:allowoverlap="f" filled="f" stroked="f" strokeweight=".5pt">
                 <v:textbox inset="0,0,0,0">
                   <w:txbxContent>
                     <w:tbl>
@@ -954,6 +967,7 @@
                                 <w:dataBinding w:prefixMappings="xmlns:ns0='http://purl.org/dc/elements/1.1/' xmlns:ns1='http://schemas.openxmlformats.org/package/2006/metadata/core-properties' " w:xpath="/ns1:coreProperties[1]/ns0:title[1]" w:storeItemID="{6C3C8BC8-F283-45AE-878A-BAB7291924A1}"/>
                                 <w:text/>
                               </w:sdtPr>
+                              <w:sdtEndPr/>
                               <w:sdtContent>
                                 <w:r>
                                   <w:rPr>
@@ -991,6 +1005,7 @@
                                 <w:dataBinding w:prefixMappings="xmlns:ns0='http://purl.org/dc/elements/1.1/' xmlns:ns1='http://schemas.openxmlformats.org/package/2006/metadata/core-properties' " w:xpath="/ns1:coreProperties[1]/ns0:subject[1]" w:storeItemID="{6C3C8BC8-F283-45AE-878A-BAB7291924A1}"/>
                                 <w:text/>
                               </w:sdtPr>
+                              <w:sdtEndPr/>
                               <w:sdtContent>
                                 <w:r>
                                   <w:rPr>
@@ -1072,6 +1087,7 @@
                                   <w:dataBinding w:prefixMappings="xmlns:ns0='http://purl.org/dc/elements/1.1/' xmlns:ns1='http://schemas.openxmlformats.org/package/2006/metadata/core-properties' " w:xpath="/ns1:coreProperties[1]/ns0:creator[1]" w:storeItemID="{6C3C8BC8-F283-45AE-878A-BAB7291924A1}"/>
                                   <w:text/>
                                 </w:sdtPr>
+                                <w:sdtEndPr/>
                                 <w:sdtContent>
                                   <w:tc>
                                     <w:tcPr>
@@ -1124,6 +1140,7 @@
                                   <w:dataBinding w:prefixMappings="xmlns:ns0='http://purl.org/dc/elements/1.1/' xmlns:ns1='http://schemas.openxmlformats.org/package/2006/metadata/core-properties' " w:xpath="/ns1:coreProperties[1]/ns1:category[1]" w:storeItemID="{6C3C8BC8-F283-45AE-878A-BAB7291924A1}"/>
                                   <w:text/>
                                 </w:sdtPr>
+                                <w:sdtEndPr/>
                                 <w:sdtContent>
                                   <w:tc>
                                     <w:tcPr>
@@ -2916,10 +2933,12 @@
         <w:ind w:left="-5"/>
       </w:pPr>
       <w:bookmarkStart w:id="0" w:name="_Toc108990470"/>
+      <w:proofErr w:type="spellStart"/>
       <w:r>
         <w:t>UPtrend</w:t>
       </w:r>
       <w:bookmarkEnd w:id="0"/>
+      <w:proofErr w:type="spellEnd"/>
     </w:p>
     <w:p>
       <w:pPr>
@@ -3007,13 +3026,41 @@
           <w:szCs w:val="24"/>
         </w:rPr>
       </w:pPr>
-      <w:r>
-        <w:rPr>
-          <w:rFonts w:ascii="Times New Roman" w:hAnsi="Times New Roman" w:cs="Times New Roman"/>
-          <w:sz w:val="24"/>
-          <w:szCs w:val="24"/>
-        </w:rPr>
-        <w:t xml:space="preserve">Dhruval Viradiya </w:t>
+      <w:proofErr w:type="spellStart"/>
+      <w:r>
+        <w:rPr>
+          <w:rFonts w:ascii="Times New Roman" w:hAnsi="Times New Roman" w:cs="Times New Roman"/>
+          <w:sz w:val="24"/>
+          <w:szCs w:val="24"/>
+        </w:rPr>
+        <w:t>Dhruval</w:t>
+      </w:r>
+      <w:proofErr w:type="spellEnd"/>
+      <w:r>
+        <w:rPr>
+          <w:rFonts w:ascii="Times New Roman" w:hAnsi="Times New Roman" w:cs="Times New Roman"/>
+          <w:sz w:val="24"/>
+          <w:szCs w:val="24"/>
+        </w:rPr>
+        <w:t xml:space="preserve"> </w:t>
+      </w:r>
+      <w:proofErr w:type="spellStart"/>
+      <w:r>
+        <w:rPr>
+          <w:rFonts w:ascii="Times New Roman" w:hAnsi="Times New Roman" w:cs="Times New Roman"/>
+          <w:sz w:val="24"/>
+          <w:szCs w:val="24"/>
+        </w:rPr>
+        <w:t>Viradiya</w:t>
+      </w:r>
+      <w:proofErr w:type="spellEnd"/>
+      <w:r>
+        <w:rPr>
+          <w:rFonts w:ascii="Times New Roman" w:hAnsi="Times New Roman" w:cs="Times New Roman"/>
+          <w:sz w:val="24"/>
+          <w:szCs w:val="24"/>
+        </w:rPr>
+        <w:t xml:space="preserve"> </w:t>
       </w:r>
       <w:hyperlink r:id="rId10" w:history="1">
         <w:r>
@@ -3065,13 +3112,23 @@
           <w:szCs w:val="24"/>
         </w:rPr>
       </w:pPr>
-      <w:r>
-        <w:rPr>
-          <w:rFonts w:ascii="Times New Roman" w:hAnsi="Times New Roman" w:cs="Times New Roman"/>
-          <w:sz w:val="24"/>
-          <w:szCs w:val="24"/>
-        </w:rPr>
-        <w:t xml:space="preserve">Pui Ching Chung </w:t>
+      <w:proofErr w:type="spellStart"/>
+      <w:r>
+        <w:rPr>
+          <w:rFonts w:ascii="Times New Roman" w:hAnsi="Times New Roman" w:cs="Times New Roman"/>
+          <w:sz w:val="24"/>
+          <w:szCs w:val="24"/>
+        </w:rPr>
+        <w:t>Pui</w:t>
+      </w:r>
+      <w:proofErr w:type="spellEnd"/>
+      <w:r>
+        <w:rPr>
+          <w:rFonts w:ascii="Times New Roman" w:hAnsi="Times New Roman" w:cs="Times New Roman"/>
+          <w:sz w:val="24"/>
+          <w:szCs w:val="24"/>
+        </w:rPr>
+        <w:t xml:space="preserve"> Ching Chung </w:t>
       </w:r>
       <w:hyperlink r:id="rId12" w:history="1">
         <w:r>
@@ -3307,6 +3364,7 @@
       <w:bookmarkEnd w:id="13"/>
       <w:bookmarkEnd w:id="14"/>
       <w:bookmarkEnd w:id="15"/>
+      <w:proofErr w:type="spellStart"/>
       <w:r>
         <w:rPr>
           <w:rFonts w:ascii="Times New Roman" w:hAnsi="Times New Roman" w:cs="Times New Roman"/>
@@ -3317,15 +3375,17 @@
         <w:t>UPtrend</w:t>
       </w:r>
       <w:bookmarkEnd w:id="16"/>
-    </w:p>
-    <w:p>
-      <w:pPr>
-        <w:rPr>
-          <w:rFonts w:ascii="Times New Roman" w:hAnsi="Times New Roman" w:cs="Times New Roman"/>
-          <w:sz w:val="24"/>
-          <w:szCs w:val="24"/>
-        </w:rPr>
-      </w:pPr>
+      <w:proofErr w:type="spellEnd"/>
+    </w:p>
+    <w:p>
+      <w:pPr>
+        <w:rPr>
+          <w:rFonts w:ascii="Times New Roman" w:hAnsi="Times New Roman" w:cs="Times New Roman"/>
+          <w:sz w:val="24"/>
+          <w:szCs w:val="24"/>
+        </w:rPr>
+      </w:pPr>
+      <w:proofErr w:type="spellStart"/>
       <w:r>
         <w:rPr>
           <w:rFonts w:ascii="Times New Roman" w:hAnsi="Times New Roman" w:cs="Times New Roman"/>
@@ -3334,6 +3394,7 @@
         </w:rPr>
         <w:t>UPtrend</w:t>
       </w:r>
+      <w:proofErr w:type="spellEnd"/>
       <w:r>
         <w:rPr>
           <w:rFonts w:ascii="Times New Roman" w:hAnsi="Times New Roman" w:cs="Times New Roman"/>
@@ -3596,6 +3657,7 @@
         </w:rPr>
         <w:t xml:space="preserve"> </w:t>
       </w:r>
+      <w:proofErr w:type="spellStart"/>
       <w:r>
         <w:rPr>
           <w:rFonts w:ascii="Times New Roman" w:hAnsi="Times New Roman" w:cs="Times New Roman"/>
@@ -3606,6 +3668,7 @@
         </w:rPr>
         <w:t>UPtrend</w:t>
       </w:r>
+      <w:proofErr w:type="spellEnd"/>
       <w:r>
         <w:rPr>
           <w:rFonts w:ascii="Times New Roman" w:hAnsi="Times New Roman" w:cs="Times New Roman"/>
@@ -4762,8 +4825,9 @@
           <w:szCs w:val="24"/>
           <w:lang w:val="en-US"/>
         </w:rPr>
-        <w:t>orders, order_variant, user_address, transaction, variant, size, product_category, shipping_charge, tax, inquiry, product_media, category</w:t>
-      </w:r>
+        <w:t xml:space="preserve">orders, </w:t>
+      </w:r>
+      <w:proofErr w:type="spellStart"/>
       <w:r>
         <w:rPr>
           <w:rFonts w:ascii="Times New Roman" w:hAnsi="Times New Roman" w:cs="Times New Roman"/>
@@ -4772,6 +4836,115 @@
           <w:szCs w:val="24"/>
           <w:lang w:val="en-US"/>
         </w:rPr>
+        <w:t>order_variant</w:t>
+      </w:r>
+      <w:proofErr w:type="spellEnd"/>
+      <w:r>
+        <w:rPr>
+          <w:rFonts w:ascii="Times New Roman" w:hAnsi="Times New Roman" w:cs="Times New Roman"/>
+          <w:color w:val="000000" w:themeColor="text1"/>
+          <w:sz w:val="24"/>
+          <w:szCs w:val="24"/>
+          <w:lang w:val="en-US"/>
+        </w:rPr>
+        <w:t xml:space="preserve">, </w:t>
+      </w:r>
+      <w:proofErr w:type="spellStart"/>
+      <w:r>
+        <w:rPr>
+          <w:rFonts w:ascii="Times New Roman" w:hAnsi="Times New Roman" w:cs="Times New Roman"/>
+          <w:color w:val="000000" w:themeColor="text1"/>
+          <w:sz w:val="24"/>
+          <w:szCs w:val="24"/>
+          <w:lang w:val="en-US"/>
+        </w:rPr>
+        <w:t>user_address</w:t>
+      </w:r>
+      <w:proofErr w:type="spellEnd"/>
+      <w:r>
+        <w:rPr>
+          <w:rFonts w:ascii="Times New Roman" w:hAnsi="Times New Roman" w:cs="Times New Roman"/>
+          <w:color w:val="000000" w:themeColor="text1"/>
+          <w:sz w:val="24"/>
+          <w:szCs w:val="24"/>
+          <w:lang w:val="en-US"/>
+        </w:rPr>
+        <w:t xml:space="preserve">, transaction, variant, size, </w:t>
+      </w:r>
+      <w:proofErr w:type="spellStart"/>
+      <w:r>
+        <w:rPr>
+          <w:rFonts w:ascii="Times New Roman" w:hAnsi="Times New Roman" w:cs="Times New Roman"/>
+          <w:color w:val="000000" w:themeColor="text1"/>
+          <w:sz w:val="24"/>
+          <w:szCs w:val="24"/>
+          <w:lang w:val="en-US"/>
+        </w:rPr>
+        <w:t>product_category</w:t>
+      </w:r>
+      <w:proofErr w:type="spellEnd"/>
+      <w:r>
+        <w:rPr>
+          <w:rFonts w:ascii="Times New Roman" w:hAnsi="Times New Roman" w:cs="Times New Roman"/>
+          <w:color w:val="000000" w:themeColor="text1"/>
+          <w:sz w:val="24"/>
+          <w:szCs w:val="24"/>
+          <w:lang w:val="en-US"/>
+        </w:rPr>
+        <w:t xml:space="preserve">, </w:t>
+      </w:r>
+      <w:proofErr w:type="spellStart"/>
+      <w:r>
+        <w:rPr>
+          <w:rFonts w:ascii="Times New Roman" w:hAnsi="Times New Roman" w:cs="Times New Roman"/>
+          <w:color w:val="000000" w:themeColor="text1"/>
+          <w:sz w:val="24"/>
+          <w:szCs w:val="24"/>
+          <w:lang w:val="en-US"/>
+        </w:rPr>
+        <w:t>shipping_charge</w:t>
+      </w:r>
+      <w:proofErr w:type="spellEnd"/>
+      <w:r>
+        <w:rPr>
+          <w:rFonts w:ascii="Times New Roman" w:hAnsi="Times New Roman" w:cs="Times New Roman"/>
+          <w:color w:val="000000" w:themeColor="text1"/>
+          <w:sz w:val="24"/>
+          <w:szCs w:val="24"/>
+          <w:lang w:val="en-US"/>
+        </w:rPr>
+        <w:t xml:space="preserve">, tax, inquiry, </w:t>
+      </w:r>
+      <w:proofErr w:type="spellStart"/>
+      <w:r>
+        <w:rPr>
+          <w:rFonts w:ascii="Times New Roman" w:hAnsi="Times New Roman" w:cs="Times New Roman"/>
+          <w:color w:val="000000" w:themeColor="text1"/>
+          <w:sz w:val="24"/>
+          <w:szCs w:val="24"/>
+          <w:lang w:val="en-US"/>
+        </w:rPr>
+        <w:t>product_media</w:t>
+      </w:r>
+      <w:proofErr w:type="spellEnd"/>
+      <w:r>
+        <w:rPr>
+          <w:rFonts w:ascii="Times New Roman" w:hAnsi="Times New Roman" w:cs="Times New Roman"/>
+          <w:color w:val="000000" w:themeColor="text1"/>
+          <w:sz w:val="24"/>
+          <w:szCs w:val="24"/>
+          <w:lang w:val="en-US"/>
+        </w:rPr>
+        <w:t>, category</w:t>
+      </w:r>
+      <w:r>
+        <w:rPr>
+          <w:rFonts w:ascii="Times New Roman" w:hAnsi="Times New Roman" w:cs="Times New Roman"/>
+          <w:color w:val="000000" w:themeColor="text1"/>
+          <w:sz w:val="24"/>
+          <w:szCs w:val="24"/>
+          <w:lang w:val="en-US"/>
+        </w:rPr>
         <w:t xml:space="preserve"> including following datatype</w:t>
       </w:r>
       <w:r>
@@ -4824,6 +4997,7 @@
         </w:rPr>
         <w:t xml:space="preserve">, </w:t>
       </w:r>
+      <w:proofErr w:type="spellStart"/>
       <w:r>
         <w:rPr>
           <w:rFonts w:ascii="Times New Roman" w:hAnsi="Times New Roman" w:cs="Times New Roman"/>
@@ -4842,7 +5016,18 @@
           <w:szCs w:val="24"/>
           <w:lang w:val="en-US"/>
         </w:rPr>
-        <w:t>oolean, text, char, date, datetime.</w:t>
+        <w:t>oolean</w:t>
+      </w:r>
+      <w:proofErr w:type="spellEnd"/>
+      <w:r>
+        <w:rPr>
+          <w:rFonts w:ascii="Times New Roman" w:hAnsi="Times New Roman" w:cs="Times New Roman"/>
+          <w:color w:val="000000" w:themeColor="text1"/>
+          <w:sz w:val="24"/>
+          <w:szCs w:val="24"/>
+          <w:lang w:val="en-US"/>
+        </w:rPr>
+        <w:t>, text, char, date, datetime.</w:t>
       </w:r>
     </w:p>
     <w:p>
@@ -5011,21 +5196,23 @@
         </w:rPr>
         <w:t xml:space="preserve">For </w:t>
       </w:r>
+      <w:proofErr w:type="spellStart"/>
       <w:r>
         <w:rPr>
           <w:color w:val="000000" w:themeColor="text1"/>
           <w:szCs w:val="24"/>
           <w:lang w:val="en-US"/>
         </w:rPr>
-        <w:t>Products</w:t>
-      </w:r>
+        <w:t>User_address</w:t>
+      </w:r>
+      <w:proofErr w:type="spellEnd"/>
       <w:r>
         <w:rPr>
           <w:color w:val="000000" w:themeColor="text1"/>
           <w:szCs w:val="24"/>
           <w:lang w:val="en-US"/>
         </w:rPr>
-        <w:t xml:space="preserve"> table, data is collected from </w:t>
+        <w:t xml:space="preserve"> table, there will be </w:t>
       </w:r>
       <w:r>
         <w:rPr>
@@ -5033,7 +5220,7 @@
           <w:szCs w:val="24"/>
           <w:lang w:val="en-US"/>
         </w:rPr>
-        <w:t>UPtrend</w:t>
+        <w:t>varieties of address users left on our website, some of these records are users’ default address, some of them are users’ temp</w:t>
       </w:r>
       <w:r>
         <w:rPr>
@@ -5041,143 +5228,7 @@
           <w:szCs w:val="24"/>
           <w:lang w:val="en-US"/>
         </w:rPr>
-        <w:t xml:space="preserve"> Company. This table is the primary table for t</w:t>
-      </w:r>
-      <w:r>
-        <w:rPr>
-          <w:color w:val="000000" w:themeColor="text1"/>
-          <w:szCs w:val="24"/>
-          <w:lang w:val="en-US"/>
-        </w:rPr>
-        <w:t>h</w:t>
-      </w:r>
-      <w:r>
-        <w:rPr>
-          <w:color w:val="000000" w:themeColor="text1"/>
-          <w:szCs w:val="24"/>
-          <w:lang w:val="en-US"/>
-        </w:rPr>
-        <w:t xml:space="preserve">e website. It </w:t>
-      </w:r>
-      <w:r>
-        <w:rPr>
-          <w:color w:val="000000" w:themeColor="text1"/>
-          <w:szCs w:val="24"/>
-          <w:lang w:val="en-US"/>
-        </w:rPr>
-        <w:t>includes</w:t>
-      </w:r>
-      <w:r>
-        <w:rPr>
-          <w:color w:val="000000" w:themeColor="text1"/>
-          <w:szCs w:val="24"/>
-          <w:lang w:val="en-US"/>
-        </w:rPr>
-        <w:t xml:space="preserve"> all the information of all products</w:t>
-      </w:r>
-      <w:r>
-        <w:rPr>
-          <w:color w:val="000000" w:themeColor="text1"/>
-          <w:szCs w:val="24"/>
-          <w:lang w:val="en-US"/>
-        </w:rPr>
-        <w:t xml:space="preserve"> with product id, name, </w:t>
-      </w:r>
-      <w:r>
-        <w:rPr>
-          <w:color w:val="000000" w:themeColor="text1"/>
-          <w:szCs w:val="24"/>
-          <w:lang w:val="en-US"/>
-        </w:rPr>
-        <w:t>tittle</w:t>
-      </w:r>
-      <w:r>
-        <w:rPr>
-          <w:color w:val="000000" w:themeColor="text1"/>
-          <w:szCs w:val="24"/>
-          <w:lang w:val="en-US"/>
-        </w:rPr>
-        <w:t>, description, product t</w:t>
-      </w:r>
-      <w:r>
-        <w:rPr>
-          <w:color w:val="000000" w:themeColor="text1"/>
-          <w:szCs w:val="24"/>
-          <w:lang w:val="en-US"/>
-        </w:rPr>
-        <w:t>y</w:t>
-      </w:r>
-      <w:r>
-        <w:rPr>
-          <w:color w:val="000000" w:themeColor="text1"/>
-          <w:szCs w:val="24"/>
-          <w:lang w:val="en-US"/>
-        </w:rPr>
-        <w:t>pe, material, occasion, item weight, color, pr</w:t>
-      </w:r>
-      <w:r>
-        <w:rPr>
-          <w:color w:val="000000" w:themeColor="text1"/>
-          <w:szCs w:val="24"/>
-          <w:lang w:val="en-US"/>
-        </w:rPr>
-        <w:t>ice, season, currently available, no. of stocks, brand</w:t>
-      </w:r>
-      <w:r>
-        <w:rPr>
-          <w:color w:val="000000" w:themeColor="text1"/>
-          <w:szCs w:val="24"/>
-          <w:lang w:val="en-US"/>
-        </w:rPr>
-        <w:t>. Customers can view product list and product details</w:t>
-      </w:r>
-      <w:r>
-        <w:rPr>
-          <w:color w:val="000000" w:themeColor="text1"/>
-          <w:szCs w:val="24"/>
-          <w:lang w:val="en-US"/>
-        </w:rPr>
-        <w:t>, sort products by</w:t>
-      </w:r>
-      <w:r>
-        <w:rPr>
-          <w:color w:val="000000" w:themeColor="text1"/>
-          <w:szCs w:val="24"/>
-          <w:lang w:val="en-US"/>
-        </w:rPr>
-        <w:t xml:space="preserve"> flower</w:t>
-      </w:r>
-      <w:r>
-        <w:rPr>
-          <w:color w:val="000000" w:themeColor="text1"/>
-          <w:szCs w:val="24"/>
-          <w:lang w:val="en-US"/>
-        </w:rPr>
-        <w:t xml:space="preserve"> categories</w:t>
-      </w:r>
-      <w:r>
-        <w:rPr>
-          <w:color w:val="000000" w:themeColor="text1"/>
-          <w:szCs w:val="24"/>
-          <w:lang w:val="en-US"/>
-        </w:rPr>
-        <w:t>, search product with keyword</w:t>
-      </w:r>
-      <w:r>
-        <w:rPr>
-          <w:color w:val="000000" w:themeColor="text1"/>
-          <w:szCs w:val="24"/>
-          <w:lang w:val="en-US"/>
-        </w:rPr>
-        <w:t>. Admin users can add, view, edit and delete products from admin page</w:t>
-      </w:r>
-      <w:r>
-        <w:rPr>
-          <w:color w:val="000000" w:themeColor="text1"/>
-          <w:szCs w:val="24"/>
-          <w:lang w:val="en-US"/>
-        </w:rPr>
-        <w:t>.</w:t>
+        <w:t>orary mailing address or billing address.</w:t>
       </w:r>
     </w:p>
     <w:p>
@@ -5200,7 +5251,7 @@
           <w:szCs w:val="24"/>
           <w:lang w:val="en-US"/>
         </w:rPr>
-        <w:t xml:space="preserve">For invoices_flowers table, data is collected from ordering process. After customer </w:t>
+        <w:t xml:space="preserve">For Transaction table, there will be </w:t>
       </w:r>
       <w:r>
         <w:rPr>
@@ -5208,111 +5259,7 @@
           <w:szCs w:val="24"/>
           <w:lang w:val="en-US"/>
         </w:rPr>
-        <w:t>successfully</w:t>
-      </w:r>
-      <w:r>
-        <w:rPr>
-          <w:color w:val="000000" w:themeColor="text1"/>
-          <w:szCs w:val="24"/>
-          <w:lang w:val="en-US"/>
-        </w:rPr>
-        <w:t xml:space="preserve"> make an online order, customer</w:t>
-      </w:r>
-      <w:r>
-        <w:rPr>
-          <w:color w:val="000000" w:themeColor="text1"/>
-          <w:szCs w:val="24"/>
-          <w:lang w:val="en-US"/>
-        </w:rPr>
-        <w:t xml:space="preserve"> </w:t>
-      </w:r>
-      <w:r>
-        <w:rPr>
-          <w:color w:val="000000" w:themeColor="text1"/>
-          <w:szCs w:val="24"/>
-          <w:lang w:val="en-US"/>
-        </w:rPr>
-        <w:t xml:space="preserve">id, order date, subtotal, </w:t>
-      </w:r>
-      <w:r>
-        <w:rPr>
-          <w:color w:val="000000" w:themeColor="text1"/>
-          <w:szCs w:val="24"/>
-          <w:lang w:val="en-US"/>
-        </w:rPr>
-        <w:t>tax</w:t>
-      </w:r>
-      <w:r>
-        <w:rPr>
-          <w:color w:val="000000" w:themeColor="text1"/>
-          <w:szCs w:val="24"/>
-          <w:lang w:val="en-US"/>
-        </w:rPr>
-        <w:t xml:space="preserve"> and total amount will be stored</w:t>
-      </w:r>
-      <w:r>
-        <w:rPr>
-          <w:color w:val="000000" w:themeColor="text1"/>
-          <w:szCs w:val="24"/>
-          <w:lang w:val="en-US"/>
-        </w:rPr>
-        <w:t xml:space="preserve"> in invoices table with an auto generated id, Flowers id, </w:t>
-      </w:r>
-      <w:r>
-        <w:rPr>
-          <w:color w:val="000000" w:themeColor="text1"/>
-          <w:szCs w:val="24"/>
-          <w:lang w:val="en-US"/>
-        </w:rPr>
-        <w:t>unit price, quantity and line price will be stored</w:t>
-      </w:r>
-      <w:r>
-        <w:rPr>
-          <w:color w:val="000000" w:themeColor="text1"/>
-          <w:szCs w:val="24"/>
-          <w:lang w:val="en-US"/>
-        </w:rPr>
-        <w:t xml:space="preserve"> in invoices_flower</w:t>
-      </w:r>
-      <w:r>
-        <w:rPr>
-          <w:color w:val="000000" w:themeColor="text1"/>
-          <w:szCs w:val="24"/>
-          <w:lang w:val="en-US"/>
-        </w:rPr>
-        <w:t>s</w:t>
-      </w:r>
-      <w:r>
-        <w:rPr>
-          <w:color w:val="000000" w:themeColor="text1"/>
-          <w:szCs w:val="24"/>
-          <w:lang w:val="en-US"/>
-        </w:rPr>
-        <w:t xml:space="preserve"> table. Flowers and invoice</w:t>
-      </w:r>
-      <w:r>
-        <w:rPr>
-          <w:color w:val="000000" w:themeColor="text1"/>
-          <w:szCs w:val="24"/>
-          <w:lang w:val="en-US"/>
-        </w:rPr>
-        <w:t>s</w:t>
-      </w:r>
-      <w:r>
-        <w:rPr>
-          <w:color w:val="000000" w:themeColor="text1"/>
-          <w:szCs w:val="24"/>
-          <w:lang w:val="en-US"/>
-        </w:rPr>
-        <w:t>_flowers</w:t>
-      </w:r>
-      <w:r>
-        <w:rPr>
-          <w:color w:val="000000" w:themeColor="text1"/>
-          <w:szCs w:val="24"/>
-          <w:lang w:val="en-US"/>
-        </w:rPr>
-        <w:t xml:space="preserve"> can interact with same flower id. We use this information in invoice receipt.</w:t>
+        <w:t>payment information stored here.</w:t>
       </w:r>
     </w:p>
     <w:p>
@@ -5335,7 +5282,7 @@
           <w:szCs w:val="24"/>
           <w:lang w:val="en-US"/>
         </w:rPr>
-        <w:t>For log table, data is collected when an</w:t>
+        <w:t xml:space="preserve">For Variant table, there will be variant information relating to each product, for example, </w:t>
       </w:r>
       <w:r>
         <w:rPr>
@@ -5343,6 +5290,691 @@
           <w:szCs w:val="24"/>
           <w:lang w:val="en-US"/>
         </w:rPr>
+        <w:t xml:space="preserve">each product can have multiple sizes and different prices, as well as inventory. </w:t>
+      </w:r>
+    </w:p>
+    <w:p>
+      <w:pPr>
+        <w:pStyle w:val="ListParagraph"/>
+        <w:numPr>
+          <w:ilvl w:val="0"/>
+          <w:numId w:val="24"/>
+        </w:numPr>
+        <w:spacing w:after="160" w:line="259" w:lineRule="auto"/>
+        <w:rPr>
+          <w:color w:val="000000" w:themeColor="text1"/>
+          <w:szCs w:val="24"/>
+          <w:lang w:val="en-US"/>
+        </w:rPr>
+      </w:pPr>
+      <w:r>
+        <w:rPr>
+          <w:color w:val="000000" w:themeColor="text1"/>
+          <w:szCs w:val="24"/>
+          <w:lang w:val="en-US"/>
+        </w:rPr>
+        <w:t xml:space="preserve">For Size table, there will be </w:t>
+      </w:r>
+      <w:r>
+        <w:rPr>
+          <w:color w:val="000000" w:themeColor="text1"/>
+          <w:szCs w:val="24"/>
+          <w:lang w:val="en-US"/>
+        </w:rPr>
+        <w:t>different sizes information located here.</w:t>
+      </w:r>
+    </w:p>
+    <w:p>
+      <w:pPr>
+        <w:pStyle w:val="ListParagraph"/>
+        <w:numPr>
+          <w:ilvl w:val="0"/>
+          <w:numId w:val="24"/>
+        </w:numPr>
+        <w:spacing w:after="160" w:line="259" w:lineRule="auto"/>
+        <w:rPr>
+          <w:color w:val="000000" w:themeColor="text1"/>
+          <w:szCs w:val="24"/>
+          <w:lang w:val="en-US"/>
+        </w:rPr>
+      </w:pPr>
+      <w:r>
+        <w:rPr>
+          <w:color w:val="000000" w:themeColor="text1"/>
+          <w:szCs w:val="24"/>
+          <w:lang w:val="en-US"/>
+        </w:rPr>
+        <w:t xml:space="preserve">For </w:t>
+      </w:r>
+      <w:r>
+        <w:rPr>
+          <w:color w:val="000000" w:themeColor="text1"/>
+          <w:szCs w:val="24"/>
+          <w:lang w:val="en-US"/>
+        </w:rPr>
+        <w:t>Category table, there will be all categories information stored here.</w:t>
+      </w:r>
+    </w:p>
+    <w:p>
+      <w:pPr>
+        <w:pStyle w:val="ListParagraph"/>
+        <w:numPr>
+          <w:ilvl w:val="0"/>
+          <w:numId w:val="24"/>
+        </w:numPr>
+        <w:spacing w:after="160" w:line="259" w:lineRule="auto"/>
+        <w:rPr>
+          <w:color w:val="000000" w:themeColor="text1"/>
+          <w:szCs w:val="24"/>
+          <w:lang w:val="en-US"/>
+        </w:rPr>
+      </w:pPr>
+      <w:r>
+        <w:rPr>
+          <w:color w:val="000000" w:themeColor="text1"/>
+          <w:szCs w:val="24"/>
+          <w:lang w:val="en-US"/>
+        </w:rPr>
+        <w:t xml:space="preserve">For </w:t>
+      </w:r>
+      <w:proofErr w:type="spellStart"/>
+      <w:r>
+        <w:rPr>
+          <w:color w:val="000000" w:themeColor="text1"/>
+          <w:szCs w:val="24"/>
+          <w:lang w:val="en-US"/>
+        </w:rPr>
+        <w:t>Shipping_charge</w:t>
+      </w:r>
+      <w:proofErr w:type="spellEnd"/>
+      <w:r>
+        <w:rPr>
+          <w:color w:val="000000" w:themeColor="text1"/>
+          <w:szCs w:val="24"/>
+          <w:lang w:val="en-US"/>
+        </w:rPr>
+        <w:t xml:space="preserve"> table, there will be information about distinct shipping charge policy regarding to </w:t>
+      </w:r>
+      <w:r>
+        <w:rPr>
+          <w:color w:val="000000" w:themeColor="text1"/>
+          <w:szCs w:val="24"/>
+          <w:lang w:val="en-US"/>
+        </w:rPr>
+        <w:t>continent. The charges will apply to relating order based on the mailing address.</w:t>
+      </w:r>
+    </w:p>
+    <w:p>
+      <w:pPr>
+        <w:pStyle w:val="ListParagraph"/>
+        <w:numPr>
+          <w:ilvl w:val="0"/>
+          <w:numId w:val="24"/>
+        </w:numPr>
+        <w:spacing w:after="160" w:line="259" w:lineRule="auto"/>
+        <w:rPr>
+          <w:color w:val="000000" w:themeColor="text1"/>
+          <w:szCs w:val="24"/>
+          <w:lang w:val="en-US"/>
+        </w:rPr>
+      </w:pPr>
+      <w:r>
+        <w:rPr>
+          <w:color w:val="000000" w:themeColor="text1"/>
+          <w:szCs w:val="24"/>
+          <w:lang w:val="en-US"/>
+        </w:rPr>
+        <w:t xml:space="preserve">For </w:t>
+      </w:r>
+      <w:r>
+        <w:rPr>
+          <w:color w:val="000000" w:themeColor="text1"/>
+          <w:szCs w:val="24"/>
+          <w:lang w:val="en-US"/>
+        </w:rPr>
+        <w:t>tax table, there will be information about tax</w:t>
+      </w:r>
+      <w:r>
+        <w:rPr>
+          <w:color w:val="000000" w:themeColor="text1"/>
+          <w:szCs w:val="24"/>
+          <w:lang w:val="en-US"/>
+        </w:rPr>
+        <w:t xml:space="preserve"> policies relating to specific province</w:t>
+      </w:r>
+      <w:r>
+        <w:rPr>
+          <w:color w:val="000000" w:themeColor="text1"/>
+          <w:szCs w:val="24"/>
+          <w:lang w:val="en-US"/>
+        </w:rPr>
+        <w:t>.</w:t>
+      </w:r>
+    </w:p>
+    <w:p>
+      <w:pPr>
+        <w:pStyle w:val="ListParagraph"/>
+        <w:numPr>
+          <w:ilvl w:val="0"/>
+          <w:numId w:val="24"/>
+        </w:numPr>
+        <w:spacing w:after="160" w:line="259" w:lineRule="auto"/>
+        <w:rPr>
+          <w:color w:val="000000" w:themeColor="text1"/>
+          <w:szCs w:val="24"/>
+          <w:lang w:val="en-US"/>
+        </w:rPr>
+      </w:pPr>
+      <w:r>
+        <w:rPr>
+          <w:color w:val="000000" w:themeColor="text1"/>
+          <w:szCs w:val="24"/>
+          <w:lang w:val="en-US"/>
+        </w:rPr>
+        <w:t xml:space="preserve">For </w:t>
+      </w:r>
+      <w:proofErr w:type="spellStart"/>
+      <w:r>
+        <w:rPr>
+          <w:color w:val="000000" w:themeColor="text1"/>
+          <w:szCs w:val="24"/>
+          <w:lang w:val="en-US"/>
+        </w:rPr>
+        <w:t>Product_media</w:t>
+      </w:r>
+      <w:proofErr w:type="spellEnd"/>
+      <w:r>
+        <w:rPr>
+          <w:color w:val="000000" w:themeColor="text1"/>
+          <w:szCs w:val="24"/>
+          <w:lang w:val="en-US"/>
+        </w:rPr>
+        <w:t xml:space="preserve"> table, there will be information about </w:t>
+      </w:r>
+      <w:r>
+        <w:rPr>
+          <w:color w:val="000000" w:themeColor="text1"/>
+          <w:szCs w:val="24"/>
+          <w:lang w:val="en-US"/>
+        </w:rPr>
+        <w:t>image names relating to specific products. One product can have multiple images.</w:t>
+      </w:r>
+    </w:p>
+    <w:p>
+      <w:pPr>
+        <w:pStyle w:val="ListParagraph"/>
+        <w:numPr>
+          <w:ilvl w:val="0"/>
+          <w:numId w:val="24"/>
+        </w:numPr>
+        <w:spacing w:after="160" w:line="259" w:lineRule="auto"/>
+        <w:rPr>
+          <w:color w:val="000000" w:themeColor="text1"/>
+          <w:szCs w:val="24"/>
+          <w:lang w:val="en-US"/>
+        </w:rPr>
+      </w:pPr>
+      <w:r>
+        <w:rPr>
+          <w:color w:val="000000" w:themeColor="text1"/>
+          <w:szCs w:val="24"/>
+          <w:lang w:val="en-US"/>
+        </w:rPr>
+        <w:t xml:space="preserve">For </w:t>
+      </w:r>
+      <w:proofErr w:type="spellStart"/>
+      <w:r>
+        <w:rPr>
+          <w:color w:val="000000" w:themeColor="text1"/>
+          <w:szCs w:val="24"/>
+          <w:lang w:val="en-US"/>
+        </w:rPr>
+        <w:t>Product_category</w:t>
+      </w:r>
+      <w:proofErr w:type="spellEnd"/>
+      <w:r>
+        <w:rPr>
+          <w:color w:val="000000" w:themeColor="text1"/>
+          <w:szCs w:val="24"/>
+          <w:lang w:val="en-US"/>
+        </w:rPr>
+        <w:t xml:space="preserve"> table, it is a pivot table that contains the information about relations</w:t>
+      </w:r>
+      <w:r>
+        <w:rPr>
+          <w:color w:val="000000" w:themeColor="text1"/>
+          <w:szCs w:val="24"/>
+          <w:lang w:val="en-US"/>
+        </w:rPr>
+        <w:t>hips between products and categories.</w:t>
+      </w:r>
+    </w:p>
+    <w:p>
+      <w:pPr>
+        <w:pStyle w:val="ListParagraph"/>
+        <w:numPr>
+          <w:ilvl w:val="0"/>
+          <w:numId w:val="24"/>
+        </w:numPr>
+        <w:spacing w:after="160" w:line="259" w:lineRule="auto"/>
+        <w:rPr>
+          <w:color w:val="000000" w:themeColor="text1"/>
+          <w:szCs w:val="24"/>
+          <w:lang w:val="en-US"/>
+        </w:rPr>
+      </w:pPr>
+      <w:r>
+        <w:rPr>
+          <w:color w:val="000000" w:themeColor="text1"/>
+          <w:szCs w:val="24"/>
+          <w:lang w:val="en-US"/>
+        </w:rPr>
+        <w:t xml:space="preserve">For </w:t>
+      </w:r>
+      <w:r>
+        <w:rPr>
+          <w:color w:val="000000" w:themeColor="text1"/>
+          <w:szCs w:val="24"/>
+          <w:lang w:val="en-US"/>
+        </w:rPr>
+        <w:t>Products</w:t>
+      </w:r>
+      <w:r>
+        <w:rPr>
+          <w:color w:val="000000" w:themeColor="text1"/>
+          <w:szCs w:val="24"/>
+          <w:lang w:val="en-US"/>
+        </w:rPr>
+        <w:t xml:space="preserve"> table, data is collected from </w:t>
+      </w:r>
+      <w:proofErr w:type="spellStart"/>
+      <w:r>
+        <w:rPr>
+          <w:color w:val="000000" w:themeColor="text1"/>
+          <w:szCs w:val="24"/>
+          <w:lang w:val="en-US"/>
+        </w:rPr>
+        <w:t>UPtrend</w:t>
+      </w:r>
+      <w:proofErr w:type="spellEnd"/>
+      <w:r>
+        <w:rPr>
+          <w:color w:val="000000" w:themeColor="text1"/>
+          <w:szCs w:val="24"/>
+          <w:lang w:val="en-US"/>
+        </w:rPr>
+        <w:t xml:space="preserve"> Company. This table is the primary table for t</w:t>
+      </w:r>
+      <w:r>
+        <w:rPr>
+          <w:color w:val="000000" w:themeColor="text1"/>
+          <w:szCs w:val="24"/>
+          <w:lang w:val="en-US"/>
+        </w:rPr>
+        <w:t>h</w:t>
+      </w:r>
+      <w:r>
+        <w:rPr>
+          <w:color w:val="000000" w:themeColor="text1"/>
+          <w:szCs w:val="24"/>
+          <w:lang w:val="en-US"/>
+        </w:rPr>
+        <w:t xml:space="preserve">e website. It </w:t>
+      </w:r>
+      <w:r>
+        <w:rPr>
+          <w:color w:val="000000" w:themeColor="text1"/>
+          <w:szCs w:val="24"/>
+          <w:lang w:val="en-US"/>
+        </w:rPr>
+        <w:t>includes</w:t>
+      </w:r>
+      <w:r>
+        <w:rPr>
+          <w:color w:val="000000" w:themeColor="text1"/>
+          <w:szCs w:val="24"/>
+          <w:lang w:val="en-US"/>
+        </w:rPr>
+        <w:t xml:space="preserve"> all the information of all products</w:t>
+      </w:r>
+      <w:r>
+        <w:rPr>
+          <w:color w:val="000000" w:themeColor="text1"/>
+          <w:szCs w:val="24"/>
+          <w:lang w:val="en-US"/>
+        </w:rPr>
+        <w:t xml:space="preserve"> with product id, name, </w:t>
+      </w:r>
+      <w:r>
+        <w:rPr>
+          <w:color w:val="000000" w:themeColor="text1"/>
+          <w:szCs w:val="24"/>
+          <w:lang w:val="en-US"/>
+        </w:rPr>
+        <w:t>tittle</w:t>
+      </w:r>
+      <w:r>
+        <w:rPr>
+          <w:color w:val="000000" w:themeColor="text1"/>
+          <w:szCs w:val="24"/>
+          <w:lang w:val="en-US"/>
+        </w:rPr>
+        <w:t>, description, color, pr</w:t>
+      </w:r>
+      <w:r>
+        <w:rPr>
+          <w:color w:val="000000" w:themeColor="text1"/>
+          <w:szCs w:val="24"/>
+          <w:lang w:val="en-US"/>
+        </w:rPr>
+        <w:t>ice, season, currently available, no. of stocks, brand</w:t>
+      </w:r>
+      <w:r>
+        <w:rPr>
+          <w:color w:val="000000" w:themeColor="text1"/>
+          <w:szCs w:val="24"/>
+          <w:lang w:val="en-US"/>
+        </w:rPr>
+        <w:t>. Customers can view product list and product details</w:t>
+      </w:r>
+      <w:r>
+        <w:rPr>
+          <w:color w:val="000000" w:themeColor="text1"/>
+          <w:szCs w:val="24"/>
+          <w:lang w:val="en-US"/>
+        </w:rPr>
+        <w:t>, sort products by</w:t>
+      </w:r>
+      <w:r>
+        <w:rPr>
+          <w:color w:val="000000" w:themeColor="text1"/>
+          <w:szCs w:val="24"/>
+          <w:lang w:val="en-US"/>
+        </w:rPr>
+        <w:t xml:space="preserve"> </w:t>
+      </w:r>
+      <w:r>
+        <w:rPr>
+          <w:color w:val="000000" w:themeColor="text1"/>
+          <w:szCs w:val="24"/>
+          <w:lang w:val="en-US"/>
+        </w:rPr>
+        <w:t>categories</w:t>
+      </w:r>
+      <w:r>
+        <w:rPr>
+          <w:color w:val="000000" w:themeColor="text1"/>
+          <w:szCs w:val="24"/>
+          <w:lang w:val="en-US"/>
+        </w:rPr>
+        <w:t>, search product with keyword</w:t>
+      </w:r>
+      <w:r>
+        <w:rPr>
+          <w:color w:val="000000" w:themeColor="text1"/>
+          <w:szCs w:val="24"/>
+          <w:lang w:val="en-US"/>
+        </w:rPr>
+        <w:t>. Admin users can add, view, edit and delete products from admin page</w:t>
+      </w:r>
+      <w:r>
+        <w:rPr>
+          <w:color w:val="000000" w:themeColor="text1"/>
+          <w:szCs w:val="24"/>
+          <w:lang w:val="en-US"/>
+        </w:rPr>
+        <w:t>.</w:t>
+      </w:r>
+    </w:p>
+    <w:p>
+      <w:pPr>
+        <w:pStyle w:val="ListParagraph"/>
+        <w:numPr>
+          <w:ilvl w:val="0"/>
+          <w:numId w:val="24"/>
+        </w:numPr>
+        <w:spacing w:after="160" w:line="259" w:lineRule="auto"/>
+        <w:rPr>
+          <w:color w:val="000000" w:themeColor="text1"/>
+          <w:szCs w:val="24"/>
+          <w:lang w:val="en-US"/>
+        </w:rPr>
+      </w:pPr>
+      <w:r>
+        <w:rPr>
+          <w:color w:val="000000" w:themeColor="text1"/>
+          <w:szCs w:val="24"/>
+          <w:lang w:val="en-US"/>
+        </w:rPr>
+        <w:t xml:space="preserve">For </w:t>
+      </w:r>
+      <w:r>
+        <w:rPr>
+          <w:color w:val="000000" w:themeColor="text1"/>
+          <w:szCs w:val="24"/>
+          <w:lang w:val="en-US"/>
+        </w:rPr>
+        <w:t xml:space="preserve">Order </w:t>
+      </w:r>
+      <w:r>
+        <w:rPr>
+          <w:color w:val="000000" w:themeColor="text1"/>
+          <w:szCs w:val="24"/>
+          <w:lang w:val="en-US"/>
+        </w:rPr>
+        <w:t xml:space="preserve">table, data is collected from ordering process. After customer </w:t>
+      </w:r>
+      <w:r>
+        <w:rPr>
+          <w:color w:val="000000" w:themeColor="text1"/>
+          <w:szCs w:val="24"/>
+          <w:lang w:val="en-US"/>
+        </w:rPr>
+        <w:t>successfully</w:t>
+      </w:r>
+      <w:r>
+        <w:rPr>
+          <w:color w:val="000000" w:themeColor="text1"/>
+          <w:szCs w:val="24"/>
+          <w:lang w:val="en-US"/>
+        </w:rPr>
+        <w:t xml:space="preserve"> make an online order, customer</w:t>
+      </w:r>
+      <w:r>
+        <w:rPr>
+          <w:color w:val="000000" w:themeColor="text1"/>
+          <w:szCs w:val="24"/>
+          <w:lang w:val="en-US"/>
+        </w:rPr>
+        <w:t xml:space="preserve"> </w:t>
+      </w:r>
+      <w:r>
+        <w:rPr>
+          <w:color w:val="000000" w:themeColor="text1"/>
+          <w:szCs w:val="24"/>
+          <w:lang w:val="en-US"/>
+        </w:rPr>
+        <w:t xml:space="preserve">id, order date, subtotal, </w:t>
+      </w:r>
+      <w:proofErr w:type="gramStart"/>
+      <w:r>
+        <w:rPr>
+          <w:color w:val="000000" w:themeColor="text1"/>
+          <w:szCs w:val="24"/>
+          <w:lang w:val="en-US"/>
+        </w:rPr>
+        <w:t>tax</w:t>
+      </w:r>
+      <w:proofErr w:type="gramEnd"/>
+      <w:r>
+        <w:rPr>
+          <w:color w:val="000000" w:themeColor="text1"/>
+          <w:szCs w:val="24"/>
+          <w:lang w:val="en-US"/>
+        </w:rPr>
+        <w:t xml:space="preserve"> and total amount will be stored</w:t>
+      </w:r>
+      <w:r>
+        <w:rPr>
+          <w:color w:val="000000" w:themeColor="text1"/>
+          <w:szCs w:val="24"/>
+          <w:lang w:val="en-US"/>
+        </w:rPr>
+        <w:t xml:space="preserve"> in invoices table with an auto generated id, </w:t>
+      </w:r>
+      <w:r>
+        <w:rPr>
+          <w:color w:val="000000" w:themeColor="text1"/>
+          <w:szCs w:val="24"/>
+          <w:lang w:val="en-US"/>
+        </w:rPr>
+        <w:t>Product</w:t>
+      </w:r>
+      <w:r>
+        <w:rPr>
+          <w:color w:val="000000" w:themeColor="text1"/>
+          <w:szCs w:val="24"/>
+          <w:lang w:val="en-US"/>
+        </w:rPr>
+        <w:t xml:space="preserve"> id, </w:t>
+      </w:r>
+      <w:r>
+        <w:rPr>
+          <w:color w:val="000000" w:themeColor="text1"/>
+          <w:szCs w:val="24"/>
+          <w:lang w:val="en-US"/>
+        </w:rPr>
+        <w:t>unit price, quantity and line price will be stored</w:t>
+      </w:r>
+      <w:r>
+        <w:rPr>
+          <w:color w:val="000000" w:themeColor="text1"/>
+          <w:szCs w:val="24"/>
+          <w:lang w:val="en-US"/>
+        </w:rPr>
+        <w:t xml:space="preserve"> in </w:t>
+      </w:r>
+      <w:proofErr w:type="spellStart"/>
+      <w:r>
+        <w:rPr>
+          <w:color w:val="000000" w:themeColor="text1"/>
+          <w:szCs w:val="24"/>
+          <w:lang w:val="en-US"/>
+        </w:rPr>
+        <w:t>order_variant</w:t>
+      </w:r>
+      <w:proofErr w:type="spellEnd"/>
+      <w:r>
+        <w:rPr>
+          <w:color w:val="000000" w:themeColor="text1"/>
+          <w:szCs w:val="24"/>
+          <w:lang w:val="en-US"/>
+        </w:rPr>
+        <w:t xml:space="preserve"> table. </w:t>
+      </w:r>
+      <w:r>
+        <w:rPr>
+          <w:color w:val="000000" w:themeColor="text1"/>
+          <w:szCs w:val="24"/>
+          <w:lang w:val="en-US"/>
+        </w:rPr>
+        <w:t>Product</w:t>
+      </w:r>
+      <w:r>
+        <w:rPr>
+          <w:color w:val="000000" w:themeColor="text1"/>
+          <w:szCs w:val="24"/>
+          <w:lang w:val="en-US"/>
+        </w:rPr>
+        <w:t xml:space="preserve"> and </w:t>
+      </w:r>
+      <w:proofErr w:type="spellStart"/>
+      <w:r>
+        <w:rPr>
+          <w:color w:val="000000" w:themeColor="text1"/>
+          <w:szCs w:val="24"/>
+          <w:lang w:val="en-US"/>
+        </w:rPr>
+        <w:t>order_variant</w:t>
+      </w:r>
+      <w:proofErr w:type="spellEnd"/>
+      <w:r>
+        <w:rPr>
+          <w:color w:val="000000" w:themeColor="text1"/>
+          <w:szCs w:val="24"/>
+          <w:lang w:val="en-US"/>
+        </w:rPr>
+        <w:t xml:space="preserve"> </w:t>
+      </w:r>
+      <w:r>
+        <w:rPr>
+          <w:color w:val="000000" w:themeColor="text1"/>
+          <w:szCs w:val="24"/>
+          <w:lang w:val="en-US"/>
+        </w:rPr>
+        <w:t xml:space="preserve">can interact with same </w:t>
+      </w:r>
+      <w:r>
+        <w:rPr>
+          <w:color w:val="000000" w:themeColor="text1"/>
+          <w:szCs w:val="24"/>
+          <w:lang w:val="en-US"/>
+        </w:rPr>
+        <w:t>product</w:t>
+      </w:r>
+      <w:r>
+        <w:rPr>
+          <w:color w:val="000000" w:themeColor="text1"/>
+          <w:szCs w:val="24"/>
+          <w:lang w:val="en-US"/>
+        </w:rPr>
+        <w:t xml:space="preserve"> id. We use this information in invoice receipt.</w:t>
+      </w:r>
+    </w:p>
+    <w:p>
+      <w:pPr>
+        <w:pStyle w:val="ListParagraph"/>
+        <w:numPr>
+          <w:ilvl w:val="0"/>
+          <w:numId w:val="24"/>
+        </w:numPr>
+        <w:spacing w:after="160" w:line="259" w:lineRule="auto"/>
+        <w:rPr>
+          <w:color w:val="000000" w:themeColor="text1"/>
+          <w:szCs w:val="24"/>
+          <w:lang w:val="en-US"/>
+        </w:rPr>
+      </w:pPr>
+      <w:r>
+        <w:rPr>
+          <w:color w:val="000000" w:themeColor="text1"/>
+          <w:szCs w:val="24"/>
+          <w:lang w:val="en-US"/>
+        </w:rPr>
+        <w:t xml:space="preserve">For </w:t>
+      </w:r>
+      <w:r>
+        <w:rPr>
+          <w:color w:val="000000" w:themeColor="text1"/>
+          <w:szCs w:val="24"/>
+          <w:lang w:val="en-US"/>
+        </w:rPr>
+        <w:t>Inquiry</w:t>
+      </w:r>
+      <w:r>
+        <w:rPr>
+          <w:color w:val="000000" w:themeColor="text1"/>
+          <w:szCs w:val="24"/>
+          <w:lang w:val="en-US"/>
+        </w:rPr>
+        <w:t xml:space="preserve"> table, data is collected when an</w:t>
+      </w:r>
+      <w:r>
+        <w:rPr>
+          <w:color w:val="000000" w:themeColor="text1"/>
+          <w:szCs w:val="24"/>
+          <w:lang w:val="en-US"/>
+        </w:rPr>
         <w:t>y</w:t>
       </w:r>
       <w:r>
@@ -5359,7 +5991,7 @@
           <w:szCs w:val="24"/>
           <w:lang w:val="en-US"/>
         </w:rPr>
-        <w:t>, it triggers the log function</w:t>
+        <w:t xml:space="preserve">, </w:t>
       </w:r>
       <w:r>
         <w:rPr>
@@ -5367,7 +5999,7 @@
           <w:szCs w:val="24"/>
           <w:lang w:val="en-US"/>
         </w:rPr>
-        <w:t xml:space="preserve"> and file information of current date, request method</w:t>
+        <w:t xml:space="preserve">users can leave a message on website, relating information will be stored in Inquiry table, Admin can login the </w:t>
       </w:r>
       <w:r>
         <w:rPr>
@@ -5375,7 +6007,7 @@
           <w:szCs w:val="24"/>
           <w:lang w:val="en-US"/>
         </w:rPr>
-        <w:t xml:space="preserve">, request </w:t>
+        <w:t xml:space="preserve">Admin </w:t>
       </w:r>
       <w:r>
         <w:rPr>
@@ -5383,7 +6015,7 @@
           <w:szCs w:val="24"/>
           <w:lang w:val="en-US"/>
         </w:rPr>
-        <w:t>URI</w:t>
+        <w:t xml:space="preserve">Dashboard </w:t>
       </w:r>
       <w:r>
         <w:rPr>
@@ -5391,7 +6023,7 @@
           <w:szCs w:val="24"/>
           <w:lang w:val="en-US"/>
         </w:rPr>
-        <w:t>, information related to the browsers to the log table</w:t>
+        <w:t xml:space="preserve">to </w:t>
       </w:r>
       <w:r>
         <w:rPr>
@@ -5399,7 +6031,33 @@
           <w:szCs w:val="24"/>
           <w:lang w:val="en-US"/>
         </w:rPr>
-        <w:t xml:space="preserve"> in database. Only admin users are able to view it after logging in.</w:t>
+        <w:t>deal with these inquiries</w:t>
+      </w:r>
+      <w:r>
+        <w:rPr>
+          <w:color w:val="000000" w:themeColor="text1"/>
+          <w:szCs w:val="24"/>
+          <w:lang w:val="en-US"/>
+        </w:rPr>
+        <w:t xml:space="preserve">. Only admin users </w:t>
+      </w:r>
+      <w:proofErr w:type="gramStart"/>
+      <w:r>
+        <w:rPr>
+          <w:color w:val="000000" w:themeColor="text1"/>
+          <w:szCs w:val="24"/>
+          <w:lang w:val="en-US"/>
+        </w:rPr>
+        <w:t>are able to</w:t>
+      </w:r>
+      <w:proofErr w:type="gramEnd"/>
+      <w:r>
+        <w:rPr>
+          <w:color w:val="000000" w:themeColor="text1"/>
+          <w:szCs w:val="24"/>
+          <w:lang w:val="en-US"/>
+        </w:rPr>
+        <w:t xml:space="preserve"> view it after logging in.</w:t>
       </w:r>
     </w:p>
     <w:p>
@@ -5494,6 +6152,7 @@
           <w:sz w:val="24"/>
           <w:szCs w:val="24"/>
         </w:rPr>
+        <w:lastRenderedPageBreak/>
         <w:t>An Unauthenticated user can visit all the pages</w:t>
       </w:r>
       <w:r>
@@ -5738,7 +6397,25 @@
           <w:sz w:val="24"/>
           <w:szCs w:val="24"/>
         </w:rPr>
-        <w:t xml:space="preserve"> directly from wish list. Proceed to checkout and make an order.</w:t>
+        <w:t xml:space="preserve"> directly from wish list. Proceed to </w:t>
+      </w:r>
+      <w:proofErr w:type="spellStart"/>
+      <w:r>
+        <w:rPr>
+          <w:rFonts w:ascii="Times New Roman" w:hAnsi="Times New Roman" w:cs="Times New Roman"/>
+          <w:sz w:val="24"/>
+          <w:szCs w:val="24"/>
+        </w:rPr>
+        <w:t>checkout</w:t>
+      </w:r>
+      <w:proofErr w:type="spellEnd"/>
+      <w:r>
+        <w:rPr>
+          <w:rFonts w:ascii="Times New Roman" w:hAnsi="Times New Roman" w:cs="Times New Roman"/>
+          <w:sz w:val="24"/>
+          <w:szCs w:val="24"/>
+        </w:rPr>
+        <w:t xml:space="preserve"> and make an order.</w:t>
       </w:r>
     </w:p>
     <w:p>
@@ -5771,7 +6448,6 @@
           <w:sz w:val="28"/>
           <w:szCs w:val="28"/>
         </w:rPr>
-        <w:lastRenderedPageBreak/>
         <w:t>Admin users</w:t>
       </w:r>
     </w:p>
@@ -6250,7 +6926,25 @@
           <w:sz w:val="24"/>
           <w:szCs w:val="24"/>
         </w:rPr>
-        <w:t xml:space="preserve"> htmlentities() function to sanitize data. This makes sure that all data gets sanitized before</w:t>
+        <w:t xml:space="preserve"> </w:t>
+      </w:r>
+      <w:proofErr w:type="spellStart"/>
+      <w:r>
+        <w:rPr>
+          <w:rFonts w:ascii="Times New Roman" w:hAnsi="Times New Roman" w:cs="Times New Roman"/>
+          <w:sz w:val="24"/>
+          <w:szCs w:val="24"/>
+        </w:rPr>
+        <w:t>htmlentities</w:t>
+      </w:r>
+      <w:proofErr w:type="spellEnd"/>
+      <w:r>
+        <w:rPr>
+          <w:rFonts w:ascii="Times New Roman" w:hAnsi="Times New Roman" w:cs="Times New Roman"/>
+          <w:sz w:val="24"/>
+          <w:szCs w:val="24"/>
+        </w:rPr>
+        <w:t>() function to sanitize data. This makes sure that all data gets sanitized before</w:t>
       </w:r>
       <w:r>
         <w:rPr>
@@ -6353,6 +7047,7 @@
           <w:sz w:val="24"/>
           <w:szCs w:val="24"/>
         </w:rPr>
+        <w:lastRenderedPageBreak/>
         <w:t xml:space="preserve">SQL injections are prevented by using prepared </w:t>
       </w:r>
       <w:r>
@@ -6866,6 +7561,7 @@
           <w:lang w:val="en-US"/>
         </w:rPr>
       </w:pPr>
+      <w:proofErr w:type="spellStart"/>
       <w:r>
         <w:rPr>
           <w:color w:val="000000" w:themeColor="text1"/>
@@ -6874,6 +7570,7 @@
         </w:rPr>
         <w:t>UPtrend</w:t>
       </w:r>
+      <w:proofErr w:type="spellEnd"/>
       <w:r>
         <w:rPr>
           <w:color w:val="000000" w:themeColor="text1"/>
@@ -6905,6 +7602,7 @@
         </w:rPr>
         <w:t xml:space="preserve">After launching the website, its maintenance will be responsibility of </w:t>
       </w:r>
+      <w:proofErr w:type="spellStart"/>
       <w:r>
         <w:rPr>
           <w:color w:val="000000" w:themeColor="text1"/>
@@ -6913,6 +7611,7 @@
         </w:rPr>
         <w:t>UPtrend</w:t>
       </w:r>
+      <w:proofErr w:type="spellEnd"/>
       <w:r>
         <w:rPr>
           <w:color w:val="000000" w:themeColor="text1"/>
@@ -7368,13 +8067,23 @@
                 <w:szCs w:val="24"/>
               </w:rPr>
             </w:pPr>
-            <w:r>
-              <w:rPr>
-                <w:rFonts w:ascii="Times New Roman" w:hAnsi="Times New Roman" w:cs="Times New Roman"/>
-                <w:sz w:val="24"/>
-                <w:szCs w:val="24"/>
-              </w:rPr>
-              <w:t>Pui Ching Chung</w:t>
+            <w:proofErr w:type="spellStart"/>
+            <w:r>
+              <w:rPr>
+                <w:rFonts w:ascii="Times New Roman" w:hAnsi="Times New Roman" w:cs="Times New Roman"/>
+                <w:sz w:val="24"/>
+                <w:szCs w:val="24"/>
+              </w:rPr>
+              <w:t>Pui</w:t>
+            </w:r>
+            <w:proofErr w:type="spellEnd"/>
+            <w:r>
+              <w:rPr>
+                <w:rFonts w:ascii="Times New Roman" w:hAnsi="Times New Roman" w:cs="Times New Roman"/>
+                <w:sz w:val="24"/>
+                <w:szCs w:val="24"/>
+              </w:rPr>
+              <w:t xml:space="preserve"> Ching Chung</w:t>
             </w:r>
           </w:p>
         </w:tc>
@@ -7526,14 +8235,34 @@
                 <w:szCs w:val="24"/>
               </w:rPr>
             </w:pPr>
-            <w:r>
-              <w:rPr>
-                <w:rFonts w:ascii="Times New Roman" w:hAnsi="Times New Roman" w:cs="Times New Roman"/>
-                <w:sz w:val="24"/>
-                <w:szCs w:val="24"/>
-              </w:rPr>
-              <w:t>Dhruval Viradiya</w:t>
-            </w:r>
+            <w:proofErr w:type="spellStart"/>
+            <w:r>
+              <w:rPr>
+                <w:rFonts w:ascii="Times New Roman" w:hAnsi="Times New Roman" w:cs="Times New Roman"/>
+                <w:sz w:val="24"/>
+                <w:szCs w:val="24"/>
+              </w:rPr>
+              <w:t>Dhruval</w:t>
+            </w:r>
+            <w:proofErr w:type="spellEnd"/>
+            <w:r>
+              <w:rPr>
+                <w:rFonts w:ascii="Times New Roman" w:hAnsi="Times New Roman" w:cs="Times New Roman"/>
+                <w:sz w:val="24"/>
+                <w:szCs w:val="24"/>
+              </w:rPr>
+              <w:t xml:space="preserve"> </w:t>
+            </w:r>
+            <w:proofErr w:type="spellStart"/>
+            <w:r>
+              <w:rPr>
+                <w:rFonts w:ascii="Times New Roman" w:hAnsi="Times New Roman" w:cs="Times New Roman"/>
+                <w:sz w:val="24"/>
+                <w:szCs w:val="24"/>
+              </w:rPr>
+              <w:t>Viradiya</w:t>
+            </w:r>
+            <w:proofErr w:type="spellEnd"/>
           </w:p>
         </w:tc>
         <w:tc>
@@ -8334,18 +9063,27 @@
         </w:rPr>
         <w:t xml:space="preserve">also </w:t>
       </w:r>
+      <w:proofErr w:type="gramStart"/>
       <w:r>
         <w:rPr>
           <w:szCs w:val="24"/>
           <w:lang w:val="en-CA"/>
         </w:rPr>
-        <w:t xml:space="preserve">consists of </w:t>
-      </w:r>
+        <w:t>consists</w:t>
+      </w:r>
+      <w:proofErr w:type="gramEnd"/>
       <w:r>
         <w:rPr>
           <w:szCs w:val="24"/>
           <w:lang w:val="en-CA"/>
         </w:rPr>
+        <w:t xml:space="preserve"> of </w:t>
+      </w:r>
+      <w:r>
+        <w:rPr>
+          <w:szCs w:val="24"/>
+          <w:lang w:val="en-CA"/>
+        </w:rPr>
         <w:t>wholesaler</w:t>
       </w:r>
       <w:r>
@@ -8360,7 +9098,23 @@
           <w:szCs w:val="24"/>
           <w:lang w:val="en-CA"/>
         </w:rPr>
-        <w:t xml:space="preserve"> sports wear stocks in large quantities for their shops.</w:t>
+        <w:t xml:space="preserve"> </w:t>
+      </w:r>
+      <w:proofErr w:type="spellStart"/>
+      <w:r>
+        <w:rPr>
+          <w:szCs w:val="24"/>
+          <w:lang w:val="en-CA"/>
+        </w:rPr>
+        <w:t>sports wear</w:t>
+      </w:r>
+      <w:proofErr w:type="spellEnd"/>
+      <w:r>
+        <w:rPr>
+          <w:szCs w:val="24"/>
+          <w:lang w:val="en-CA"/>
+        </w:rPr>
+        <w:t xml:space="preserve"> stocks in large quantities for their shops.</w:t>
       </w:r>
     </w:p>
     <w:p>
@@ -10020,6 +10774,7 @@
                 <w:szCs w:val="24"/>
               </w:rPr>
             </w:pPr>
+            <w:proofErr w:type="spellStart"/>
             <w:r>
               <w:rPr>
                 <w:rFonts w:ascii="Times New Roman" w:hAnsi="Times New Roman" w:cs="Times New Roman"/>
@@ -10028,6 +10783,7 @@
               </w:rPr>
               <w:t>UPtrend</w:t>
             </w:r>
+            <w:proofErr w:type="spellEnd"/>
           </w:p>
         </w:tc>
       </w:tr>
@@ -10112,6 +10868,7 @@
               </w:rPr>
               <w:t xml:space="preserve">Solution Developers &amp; </w:t>
             </w:r>
+            <w:proofErr w:type="spellStart"/>
             <w:r>
               <w:rPr>
                 <w:rFonts w:ascii="Times New Roman" w:hAnsi="Times New Roman" w:cs="Times New Roman"/>
@@ -10120,6 +10877,7 @@
               </w:rPr>
               <w:t>UPtrend</w:t>
             </w:r>
+            <w:proofErr w:type="spellEnd"/>
             <w:r>
               <w:rPr>
                 <w:rFonts w:ascii="Times New Roman" w:hAnsi="Times New Roman" w:cs="Times New Roman"/>
@@ -10296,6 +11054,7 @@
                 <w:szCs w:val="24"/>
               </w:rPr>
             </w:pPr>
+            <w:proofErr w:type="spellStart"/>
             <w:r>
               <w:rPr>
                 <w:rFonts w:ascii="Times New Roman" w:hAnsi="Times New Roman" w:cs="Times New Roman"/>
@@ -10304,6 +11063,7 @@
               </w:rPr>
               <w:t>UPtrend</w:t>
             </w:r>
+            <w:proofErr w:type="spellEnd"/>
           </w:p>
         </w:tc>
       </w:tr>
@@ -10398,6 +11158,7 @@
                 <w:szCs w:val="24"/>
               </w:rPr>
             </w:pPr>
+            <w:proofErr w:type="spellStart"/>
             <w:r>
               <w:rPr>
                 <w:rFonts w:ascii="Times New Roman" w:hAnsi="Times New Roman" w:cs="Times New Roman"/>
@@ -10406,6 +11167,7 @@
               </w:rPr>
               <w:t>UPtrend</w:t>
             </w:r>
+            <w:proofErr w:type="spellEnd"/>
           </w:p>
         </w:tc>
       </w:tr>
@@ -10613,6 +11375,7 @@
                 <w:szCs w:val="24"/>
               </w:rPr>
             </w:pPr>
+            <w:proofErr w:type="spellStart"/>
             <w:r>
               <w:rPr>
                 <w:rFonts w:ascii="Times New Roman" w:hAnsi="Times New Roman" w:cs="Times New Roman"/>
@@ -10621,6 +11384,7 @@
               </w:rPr>
               <w:t>UPtrend</w:t>
             </w:r>
+            <w:proofErr w:type="spellEnd"/>
           </w:p>
         </w:tc>
       </w:tr>
@@ -10700,6 +11464,7 @@
                 <w:szCs w:val="24"/>
               </w:rPr>
             </w:pPr>
+            <w:proofErr w:type="spellStart"/>
             <w:r>
               <w:rPr>
                 <w:rFonts w:ascii="Times New Roman" w:hAnsi="Times New Roman" w:cs="Times New Roman"/>
@@ -10708,6 +11473,7 @@
               </w:rPr>
               <w:t>UPtrend</w:t>
             </w:r>
+            <w:proofErr w:type="spellEnd"/>
           </w:p>
         </w:tc>
       </w:tr>
@@ -10787,6 +11553,7 @@
                 <w:szCs w:val="24"/>
               </w:rPr>
             </w:pPr>
+            <w:proofErr w:type="spellStart"/>
             <w:r>
               <w:rPr>
                 <w:rFonts w:ascii="Times New Roman" w:hAnsi="Times New Roman" w:cs="Times New Roman"/>
@@ -10795,6 +11562,7 @@
               </w:rPr>
               <w:t>UPtrend</w:t>
             </w:r>
+            <w:proofErr w:type="spellEnd"/>
           </w:p>
         </w:tc>
       </w:tr>
@@ -10874,6 +11642,7 @@
                 <w:szCs w:val="24"/>
               </w:rPr>
             </w:pPr>
+            <w:proofErr w:type="spellStart"/>
             <w:r>
               <w:rPr>
                 <w:rFonts w:ascii="Times New Roman" w:hAnsi="Times New Roman" w:cs="Times New Roman"/>
@@ -10882,6 +11651,7 @@
               </w:rPr>
               <w:t>UPtrend</w:t>
             </w:r>
+            <w:proofErr w:type="spellEnd"/>
           </w:p>
         </w:tc>
       </w:tr>
@@ -11661,6 +12431,7 @@
                 <w:szCs w:val="24"/>
               </w:rPr>
             </w:pPr>
+            <w:proofErr w:type="spellStart"/>
             <w:r>
               <w:rPr>
                 <w:rFonts w:ascii="Times New Roman" w:hAnsi="Times New Roman" w:cs="Times New Roman"/>
@@ -11669,6 +12440,7 @@
               </w:rPr>
               <w:t>UPtrend</w:t>
             </w:r>
+            <w:proofErr w:type="spellEnd"/>
           </w:p>
         </w:tc>
       </w:tr>
@@ -11868,6 +12640,7 @@
                 <w:szCs w:val="24"/>
               </w:rPr>
             </w:pPr>
+            <w:proofErr w:type="spellStart"/>
             <w:r>
               <w:rPr>
                 <w:rFonts w:ascii="Times New Roman" w:hAnsi="Times New Roman" w:cs="Times New Roman"/>
@@ -11876,6 +12649,7 @@
               </w:rPr>
               <w:t>UPtrend</w:t>
             </w:r>
+            <w:proofErr w:type="spellEnd"/>
           </w:p>
         </w:tc>
       </w:tr>
@@ -11971,6 +12745,7 @@
           <w:szCs w:val="24"/>
         </w:rPr>
       </w:pPr>
+      <w:proofErr w:type="spellStart"/>
       <w:r>
         <w:rPr>
           <w:rFonts w:ascii="Times New Roman" w:hAnsi="Times New Roman" w:cs="Times New Roman"/>
@@ -11979,6 +12754,7 @@
         </w:rPr>
         <w:t>Mockups</w:t>
       </w:r>
+      <w:proofErr w:type="spellEnd"/>
     </w:p>
     <w:p>
       <w:pPr>
@@ -12823,6 +13599,7 @@
                 <w:lang w:val="en-GB"/>
               </w:rPr>
             </w:pPr>
+            <w:proofErr w:type="spellStart"/>
             <w:r>
               <w:rPr>
                 <w:rFonts w:ascii="Times New Roman" w:hAnsi="Times New Roman" w:cs="Times New Roman"/>
@@ -12833,6 +13610,7 @@
               </w:rPr>
               <w:t>UPtrend</w:t>
             </w:r>
+            <w:proofErr w:type="spellEnd"/>
           </w:p>
           <w:p>
             <w:pPr>
@@ -13961,8 +14739,9 @@
                 <w:szCs w:val="24"/>
                 <w:lang w:val="en-GB"/>
               </w:rPr>
-              <w:t xml:space="preserve">                      TAX</w:t>
-            </w:r>
+              <w:t xml:space="preserve">                      </w:t>
+            </w:r>
+            <w:proofErr w:type="gramStart"/>
             <w:r>
               <w:rPr>
                 <w:rFonts w:ascii="Times New Roman" w:hAnsi="Times New Roman" w:cs="Times New Roman"/>
@@ -13970,7 +14749,26 @@
                 <w:szCs w:val="24"/>
                 <w:lang w:val="en-GB"/>
               </w:rPr>
-              <w:t>(13%)</w:t>
+              <w:t>TAX</w:t>
+            </w:r>
+            <w:r>
+              <w:rPr>
+                <w:rFonts w:ascii="Times New Roman" w:hAnsi="Times New Roman" w:cs="Times New Roman"/>
+                <w:sz w:val="24"/>
+                <w:szCs w:val="24"/>
+                <w:lang w:val="en-GB"/>
+              </w:rPr>
+              <w:t>(</w:t>
+            </w:r>
+            <w:proofErr w:type="gramEnd"/>
+            <w:r>
+              <w:rPr>
+                <w:rFonts w:ascii="Times New Roman" w:hAnsi="Times New Roman" w:cs="Times New Roman"/>
+                <w:sz w:val="24"/>
+                <w:szCs w:val="24"/>
+                <w:lang w:val="en-GB"/>
+              </w:rPr>
+              <w:t>13%)</w:t>
             </w:r>
           </w:p>
         </w:tc>
@@ -14778,7 +15576,7 @@
 </file>
 
 <file path=word/endnotes.xml><?xml version="1.0" encoding="utf-8"?>
-<w:endnotes xmlns:wpc="http://schemas.microsoft.com/office/word/2010/wordprocessingCanvas" xmlns:cx="http://schemas.microsoft.com/office/drawing/2014/chartex" xmlns:cx1="http://schemas.microsoft.com/office/drawing/2015/9/8/chartex" xmlns:cx2="http://schemas.microsoft.com/office/drawing/2015/10/21/chartex" xmlns:cx3="http://schemas.microsoft.com/office/drawing/2016/5/9/chartex" xmlns:cx4="http://schemas.microsoft.com/office/drawing/2016/5/10/chartex" xmlns:cx5="http://schemas.microsoft.com/office/drawing/2016/5/11/chartex" xmlns:cx6="http://schemas.microsoft.com/office/drawing/2016/5/12/chartex" xmlns:cx7="http://schemas.microsoft.com/office/drawing/2016/5/13/chartex" xmlns:cx8="http://schemas.microsoft.com/office/drawing/2016/5/14/chartex" xmlns:mc="http://schemas.openxmlformats.org/markup-compatibility/2006" xmlns:aink="http://schemas.microsoft.com/office/drawing/2016/ink" xmlns:am3d="http://schemas.microsoft.com/office/drawing/2017/model3d" xmlns:o="urn:schemas-microsoft-com:office:office" xmlns:oel="http://schemas.microsoft.com/office/2019/extlst" xmlns:r="http://schemas.openxmlformats.org/officeDocument/2006/relationships" xmlns:m="http://schemas.openxmlformats.org/officeDocument/2006/math" xmlns:v="urn:schemas-microsoft-com:vml" xmlns:wp14="http://schemas.microsoft.com/office/word/2010/wordprocessingDrawing" xmlns:wp="http://schemas.openxmlformats.org/drawingml/2006/wordprocessingDrawing" xmlns:w10="urn:schemas-microsoft-com:office:word" xmlns:w="http://schemas.openxmlformats.org/wordprocessingml/2006/main" xmlns:w14="http://schemas.microsoft.com/office/word/2010/wordml" xmlns:w15="http://schemas.microsoft.com/office/word/2012/wordml" xmlns:w16cex="http://schemas.microsoft.com/office/word/2018/wordml/cex" xmlns:w16cid="http://schemas.microsoft.com/office/word/2016/wordml/cid" xmlns:w16="http://schemas.microsoft.com/office/word/2018/wordml" xmlns:w16sdtdh="http://schemas.microsoft.com/office/word/2020/wordml/sdtdatahash" xmlns:w16se="http://schemas.microsoft.com/office/word/2015/wordml/symex" xmlns:wpg="http://schemas.microsoft.com/office/word/2010/wordprocessingGroup" xmlns:wpi="http://schemas.microsoft.com/office/word/2010/wordprocessingInk" xmlns:wne="http://schemas.microsoft.com/office/word/2006/wordml" xmlns:wps="http://schemas.microsoft.com/office/word/2010/wordprocessingShape" mc:Ignorable="w14 w15 w16se w16cid w16 w16cex w16sdtdh wp14">
+<w:endnotes xmlns:wpc="http://schemas.microsoft.com/office/word/2010/wordprocessingCanvas" xmlns:cx="http://schemas.microsoft.com/office/drawing/2014/chartex" xmlns:cx1="http://schemas.microsoft.com/office/drawing/2015/9/8/chartex" xmlns:cx2="http://schemas.microsoft.com/office/drawing/2015/10/21/chartex" xmlns:cx3="http://schemas.microsoft.com/office/drawing/2016/5/9/chartex" xmlns:cx4="http://schemas.microsoft.com/office/drawing/2016/5/10/chartex" xmlns:cx5="http://schemas.microsoft.com/office/drawing/2016/5/11/chartex" xmlns:cx6="http://schemas.microsoft.com/office/drawing/2016/5/12/chartex" xmlns:cx7="http://schemas.microsoft.com/office/drawing/2016/5/13/chartex" xmlns:cx8="http://schemas.microsoft.com/office/drawing/2016/5/14/chartex" xmlns:mc="http://schemas.openxmlformats.org/markup-compatibility/2006" xmlns:aink="http://schemas.microsoft.com/office/drawing/2016/ink" xmlns:am3d="http://schemas.microsoft.com/office/drawing/2017/model3d" xmlns:o="urn:schemas-microsoft-com:office:office" xmlns:r="http://schemas.openxmlformats.org/officeDocument/2006/relationships" xmlns:m="http://schemas.openxmlformats.org/officeDocument/2006/math" xmlns:v="urn:schemas-microsoft-com:vml" xmlns:wp14="http://schemas.microsoft.com/office/word/2010/wordprocessingDrawing" xmlns:wp="http://schemas.openxmlformats.org/drawingml/2006/wordprocessingDrawing" xmlns:w10="urn:schemas-microsoft-com:office:word" xmlns:w="http://schemas.openxmlformats.org/wordprocessingml/2006/main" xmlns:w14="http://schemas.microsoft.com/office/word/2010/wordml" xmlns:w15="http://schemas.microsoft.com/office/word/2012/wordml" xmlns:w16cex="http://schemas.microsoft.com/office/word/2018/wordml/cex" xmlns:w16cid="http://schemas.microsoft.com/office/word/2016/wordml/cid" xmlns:w16="http://schemas.microsoft.com/office/word/2018/wordml" xmlns:w16sdtdh="http://schemas.microsoft.com/office/word/2020/wordml/sdtdatahash" xmlns:w16se="http://schemas.microsoft.com/office/word/2015/wordml/symex" xmlns:wpg="http://schemas.microsoft.com/office/word/2010/wordprocessingGroup" xmlns:wpi="http://schemas.microsoft.com/office/word/2010/wordprocessingInk" xmlns:wne="http://schemas.microsoft.com/office/word/2006/wordml" xmlns:wps="http://schemas.microsoft.com/office/word/2010/wordprocessingShape" mc:Ignorable="w14 w15 w16se w16cid w16 w16cex w16sdtdh wp14">
   <w:endnote w:type="separator" w:id="-1">
     <w:p>
       <w:pPr>
@@ -14803,7 +15601,7 @@
 </file>
 
 <file path=word/footnotes.xml><?xml version="1.0" encoding="utf-8"?>
-<w:footnotes xmlns:wpc="http://schemas.microsoft.com/office/word/2010/wordprocessingCanvas" xmlns:cx="http://schemas.microsoft.com/office/drawing/2014/chartex" xmlns:cx1="http://schemas.microsoft.com/office/drawing/2015/9/8/chartex" xmlns:cx2="http://schemas.microsoft.com/office/drawing/2015/10/21/chartex" xmlns:cx3="http://schemas.microsoft.com/office/drawing/2016/5/9/chartex" xmlns:cx4="http://schemas.microsoft.com/office/drawing/2016/5/10/chartex" xmlns:cx5="http://schemas.microsoft.com/office/drawing/2016/5/11/chartex" xmlns:cx6="http://schemas.microsoft.com/office/drawing/2016/5/12/chartex" xmlns:cx7="http://schemas.microsoft.com/office/drawing/2016/5/13/chartex" xmlns:cx8="http://schemas.microsoft.com/office/drawing/2016/5/14/chartex" xmlns:mc="http://schemas.openxmlformats.org/markup-compatibility/2006" xmlns:aink="http://schemas.microsoft.com/office/drawing/2016/ink" xmlns:am3d="http://schemas.microsoft.com/office/drawing/2017/model3d" xmlns:o="urn:schemas-microsoft-com:office:office" xmlns:oel="http://schemas.microsoft.com/office/2019/extlst" xmlns:r="http://schemas.openxmlformats.org/officeDocument/2006/relationships" xmlns:m="http://schemas.openxmlformats.org/officeDocument/2006/math" xmlns:v="urn:schemas-microsoft-com:vml" xmlns:wp14="http://schemas.microsoft.com/office/word/2010/wordprocessingDrawing" xmlns:wp="http://schemas.openxmlformats.org/drawingml/2006/wordprocessingDrawing" xmlns:w10="urn:schemas-microsoft-com:office:word" xmlns:w="http://schemas.openxmlformats.org/wordprocessingml/2006/main" xmlns:w14="http://schemas.microsoft.com/office/word/2010/wordml" xmlns:w15="http://schemas.microsoft.com/office/word/2012/wordml" xmlns:w16cex="http://schemas.microsoft.com/office/word/2018/wordml/cex" xmlns:w16cid="http://schemas.microsoft.com/office/word/2016/wordml/cid" xmlns:w16="http://schemas.microsoft.com/office/word/2018/wordml" xmlns:w16sdtdh="http://schemas.microsoft.com/office/word/2020/wordml/sdtdatahash" xmlns:w16se="http://schemas.microsoft.com/office/word/2015/wordml/symex" xmlns:wpg="http://schemas.microsoft.com/office/word/2010/wordprocessingGroup" xmlns:wpi="http://schemas.microsoft.com/office/word/2010/wordprocessingInk" xmlns:wne="http://schemas.microsoft.com/office/word/2006/wordml" xmlns:wps="http://schemas.microsoft.com/office/word/2010/wordprocessingShape" mc:Ignorable="w14 w15 w16se w16cid w16 w16cex w16sdtdh wp14">
+<w:footnotes xmlns:wpc="http://schemas.microsoft.com/office/word/2010/wordprocessingCanvas" xmlns:cx="http://schemas.microsoft.com/office/drawing/2014/chartex" xmlns:cx1="http://schemas.microsoft.com/office/drawing/2015/9/8/chartex" xmlns:cx2="http://schemas.microsoft.com/office/drawing/2015/10/21/chartex" xmlns:cx3="http://schemas.microsoft.com/office/drawing/2016/5/9/chartex" xmlns:cx4="http://schemas.microsoft.com/office/drawing/2016/5/10/chartex" xmlns:cx5="http://schemas.microsoft.com/office/drawing/2016/5/11/chartex" xmlns:cx6="http://schemas.microsoft.com/office/drawing/2016/5/12/chartex" xmlns:cx7="http://schemas.microsoft.com/office/drawing/2016/5/13/chartex" xmlns:cx8="http://schemas.microsoft.com/office/drawing/2016/5/14/chartex" xmlns:mc="http://schemas.openxmlformats.org/markup-compatibility/2006" xmlns:aink="http://schemas.microsoft.com/office/drawing/2016/ink" xmlns:am3d="http://schemas.microsoft.com/office/drawing/2017/model3d" xmlns:o="urn:schemas-microsoft-com:office:office" xmlns:r="http://schemas.openxmlformats.org/officeDocument/2006/relationships" xmlns:m="http://schemas.openxmlformats.org/officeDocument/2006/math" xmlns:v="urn:schemas-microsoft-com:vml" xmlns:wp14="http://schemas.microsoft.com/office/word/2010/wordprocessingDrawing" xmlns:wp="http://schemas.openxmlformats.org/drawingml/2006/wordprocessingDrawing" xmlns:w10="urn:schemas-microsoft-com:office:word" xmlns:w="http://schemas.openxmlformats.org/wordprocessingml/2006/main" xmlns:w14="http://schemas.microsoft.com/office/word/2010/wordml" xmlns:w15="http://schemas.microsoft.com/office/word/2012/wordml" xmlns:w16cex="http://schemas.microsoft.com/office/word/2018/wordml/cex" xmlns:w16cid="http://schemas.microsoft.com/office/word/2016/wordml/cid" xmlns:w16="http://schemas.microsoft.com/office/word/2018/wordml" xmlns:w16sdtdh="http://schemas.microsoft.com/office/word/2020/wordml/sdtdatahash" xmlns:w16se="http://schemas.microsoft.com/office/word/2015/wordml/symex" xmlns:wpg="http://schemas.microsoft.com/office/word/2010/wordprocessingGroup" xmlns:wpi="http://schemas.microsoft.com/office/word/2010/wordprocessingInk" xmlns:wne="http://schemas.microsoft.com/office/word/2006/wordml" xmlns:wps="http://schemas.microsoft.com/office/word/2010/wordprocessingShape" mc:Ignorable="w14 w15 w16se w16cid w16 w16cex w16sdtdh wp14">
   <w:footnote w:type="separator" w:id="-1">
     <w:p>
       <w:pPr>
@@ -14828,7 +15626,7 @@
 </file>
 
 <file path=word/numbering.xml><?xml version="1.0" encoding="utf-8"?>
-<w:numbering xmlns:wpc="http://schemas.microsoft.com/office/word/2010/wordprocessingCanvas" xmlns:cx="http://schemas.microsoft.com/office/drawing/2014/chartex" xmlns:cx1="http://schemas.microsoft.com/office/drawing/2015/9/8/chartex" xmlns:cx2="http://schemas.microsoft.com/office/drawing/2015/10/21/chartex" xmlns:cx3="http://schemas.microsoft.com/office/drawing/2016/5/9/chartex" xmlns:cx4="http://schemas.microsoft.com/office/drawing/2016/5/10/chartex" xmlns:cx5="http://schemas.microsoft.com/office/drawing/2016/5/11/chartex" xmlns:cx6="http://schemas.microsoft.com/office/drawing/2016/5/12/chartex" xmlns:cx7="http://schemas.microsoft.com/office/drawing/2016/5/13/chartex" xmlns:cx8="http://schemas.microsoft.com/office/drawing/2016/5/14/chartex" xmlns:mc="http://schemas.openxmlformats.org/markup-compatibility/2006" xmlns:aink="http://schemas.microsoft.com/office/drawing/2016/ink" xmlns:am3d="http://schemas.microsoft.com/office/drawing/2017/model3d" xmlns:o="urn:schemas-microsoft-com:office:office" xmlns:oel="http://schemas.microsoft.com/office/2019/extlst" xmlns:r="http://schemas.openxmlformats.org/officeDocument/2006/relationships" xmlns:m="http://schemas.openxmlformats.org/officeDocument/2006/math" xmlns:v="urn:schemas-microsoft-com:vml" xmlns:wp14="http://schemas.microsoft.com/office/word/2010/wordprocessingDrawing" xmlns:wp="http://schemas.openxmlformats.org/drawingml/2006/wordprocessingDrawing" xmlns:w10="urn:schemas-microsoft-com:office:word" xmlns:w="http://schemas.openxmlformats.org/wordprocessingml/2006/main" xmlns:w14="http://schemas.microsoft.com/office/word/2010/wordml" xmlns:w15="http://schemas.microsoft.com/office/word/2012/wordml" xmlns:w16cex="http://schemas.microsoft.com/office/word/2018/wordml/cex" xmlns:w16cid="http://schemas.microsoft.com/office/word/2016/wordml/cid" xmlns:w16="http://schemas.microsoft.com/office/word/2018/wordml" xmlns:w16sdtdh="http://schemas.microsoft.com/office/word/2020/wordml/sdtdatahash" xmlns:w16se="http://schemas.microsoft.com/office/word/2015/wordml/symex" xmlns:wpg="http://schemas.microsoft.com/office/word/2010/wordprocessingGroup" xmlns:wpi="http://schemas.microsoft.com/office/word/2010/wordprocessingInk" xmlns:wne="http://schemas.microsoft.com/office/word/2006/wordml" xmlns:wps="http://schemas.microsoft.com/office/word/2010/wordprocessingShape" mc:Ignorable="w14 w15 w16se w16cid w16 w16cex w16sdtdh wp14">
+<w:numbering xmlns:wpc="http://schemas.microsoft.com/office/word/2010/wordprocessingCanvas" xmlns:cx="http://schemas.microsoft.com/office/drawing/2014/chartex" xmlns:cx1="http://schemas.microsoft.com/office/drawing/2015/9/8/chartex" xmlns:cx2="http://schemas.microsoft.com/office/drawing/2015/10/21/chartex" xmlns:cx3="http://schemas.microsoft.com/office/drawing/2016/5/9/chartex" xmlns:cx4="http://schemas.microsoft.com/office/drawing/2016/5/10/chartex" xmlns:cx5="http://schemas.microsoft.com/office/drawing/2016/5/11/chartex" xmlns:cx6="http://schemas.microsoft.com/office/drawing/2016/5/12/chartex" xmlns:cx7="http://schemas.microsoft.com/office/drawing/2016/5/13/chartex" xmlns:cx8="http://schemas.microsoft.com/office/drawing/2016/5/14/chartex" xmlns:mc="http://schemas.openxmlformats.org/markup-compatibility/2006" xmlns:aink="http://schemas.microsoft.com/office/drawing/2016/ink" xmlns:am3d="http://schemas.microsoft.com/office/drawing/2017/model3d" xmlns:o="urn:schemas-microsoft-com:office:office" xmlns:r="http://schemas.openxmlformats.org/officeDocument/2006/relationships" xmlns:m="http://schemas.openxmlformats.org/officeDocument/2006/math" xmlns:v="urn:schemas-microsoft-com:vml" xmlns:wp14="http://schemas.microsoft.com/office/word/2010/wordprocessingDrawing" xmlns:wp="http://schemas.openxmlformats.org/drawingml/2006/wordprocessingDrawing" xmlns:w10="urn:schemas-microsoft-com:office:word" xmlns:w="http://schemas.openxmlformats.org/wordprocessingml/2006/main" xmlns:w14="http://schemas.microsoft.com/office/word/2010/wordml" xmlns:w15="http://schemas.microsoft.com/office/word/2012/wordml" xmlns:w16cex="http://schemas.microsoft.com/office/word/2018/wordml/cex" xmlns:w16cid="http://schemas.microsoft.com/office/word/2016/wordml/cid" xmlns:w16="http://schemas.microsoft.com/office/word/2018/wordml" xmlns:w16sdtdh="http://schemas.microsoft.com/office/word/2020/wordml/sdtdatahash" xmlns:w16se="http://schemas.microsoft.com/office/word/2015/wordml/symex" xmlns:wpg="http://schemas.microsoft.com/office/word/2010/wordprocessingGroup" xmlns:wpi="http://schemas.microsoft.com/office/word/2010/wordprocessingInk" xmlns:wne="http://schemas.microsoft.com/office/word/2006/wordml" xmlns:wps="http://schemas.microsoft.com/office/word/2010/wordprocessingShape" mc:Ignorable="w14 w15 w16se w16cid w16 w16cex w16sdtdh wp14">
   <w:abstractNum w:abstractNumId="0" w15:restartNumberingAfterBreak="0">
     <w:nsid w:val="06EC4A7B"/>
     <w:multiLevelType w:val="multilevel"/>
@@ -18182,91 +18980,91 @@
       </w:pPr>
     </w:lvl>
   </w:abstractNum>
-  <w:num w:numId="1" w16cid:durableId="91709430">
+  <w:num w:numId="1">
     <w:abstractNumId w:val="12"/>
   </w:num>
-  <w:num w:numId="2" w16cid:durableId="1060056531">
+  <w:num w:numId="2">
     <w:abstractNumId w:val="18"/>
   </w:num>
-  <w:num w:numId="3" w16cid:durableId="277956522">
+  <w:num w:numId="3">
     <w:abstractNumId w:val="20"/>
   </w:num>
-  <w:num w:numId="4" w16cid:durableId="1123813044">
+  <w:num w:numId="4">
     <w:abstractNumId w:val="15"/>
   </w:num>
-  <w:num w:numId="5" w16cid:durableId="1623993650">
+  <w:num w:numId="5">
     <w:abstractNumId w:val="8"/>
   </w:num>
-  <w:num w:numId="6" w16cid:durableId="465585744">
+  <w:num w:numId="6">
     <w:abstractNumId w:val="14"/>
   </w:num>
-  <w:num w:numId="7" w16cid:durableId="381514490">
+  <w:num w:numId="7">
     <w:abstractNumId w:val="7"/>
   </w:num>
-  <w:num w:numId="8" w16cid:durableId="1612587961">
+  <w:num w:numId="8">
     <w:abstractNumId w:val="16"/>
   </w:num>
-  <w:num w:numId="9" w16cid:durableId="1450468825">
+  <w:num w:numId="9">
     <w:abstractNumId w:val="1"/>
   </w:num>
-  <w:num w:numId="10" w16cid:durableId="299505566">
+  <w:num w:numId="10">
     <w:abstractNumId w:val="13"/>
   </w:num>
-  <w:num w:numId="11" w16cid:durableId="510027995">
+  <w:num w:numId="11">
     <w:abstractNumId w:val="21"/>
   </w:num>
-  <w:num w:numId="12" w16cid:durableId="320622954">
+  <w:num w:numId="12">
     <w:abstractNumId w:val="23"/>
   </w:num>
-  <w:num w:numId="13" w16cid:durableId="1326318700">
+  <w:num w:numId="13">
     <w:abstractNumId w:val="17"/>
   </w:num>
-  <w:num w:numId="14" w16cid:durableId="162016439">
+  <w:num w:numId="14">
     <w:abstractNumId w:val="19"/>
   </w:num>
-  <w:num w:numId="15" w16cid:durableId="1900362672">
+  <w:num w:numId="15">
     <w:abstractNumId w:val="25"/>
   </w:num>
-  <w:num w:numId="16" w16cid:durableId="559172199">
+  <w:num w:numId="16">
     <w:abstractNumId w:val="4"/>
   </w:num>
-  <w:num w:numId="17" w16cid:durableId="646318730">
+  <w:num w:numId="17">
     <w:abstractNumId w:val="6"/>
   </w:num>
-  <w:num w:numId="18" w16cid:durableId="1307054168">
+  <w:num w:numId="18">
     <w:abstractNumId w:val="26"/>
   </w:num>
-  <w:num w:numId="19" w16cid:durableId="162209560">
+  <w:num w:numId="19">
     <w:abstractNumId w:val="22"/>
   </w:num>
-  <w:num w:numId="20" w16cid:durableId="906644605">
+  <w:num w:numId="20">
     <w:abstractNumId w:val="9"/>
   </w:num>
-  <w:num w:numId="21" w16cid:durableId="173619199">
+  <w:num w:numId="21">
     <w:abstractNumId w:val="0"/>
   </w:num>
-  <w:num w:numId="22" w16cid:durableId="2133549899">
+  <w:num w:numId="22">
     <w:abstractNumId w:val="3"/>
   </w:num>
-  <w:num w:numId="23" w16cid:durableId="111098991">
+  <w:num w:numId="23">
     <w:abstractNumId w:val="5"/>
   </w:num>
-  <w:num w:numId="24" w16cid:durableId="426928179">
+  <w:num w:numId="24">
     <w:abstractNumId w:val="10"/>
   </w:num>
-  <w:num w:numId="25" w16cid:durableId="2057075385">
+  <w:num w:numId="25">
     <w:abstractNumId w:val="24"/>
   </w:num>
-  <w:num w:numId="26" w16cid:durableId="1088770898">
+  <w:num w:numId="26">
     <w:abstractNumId w:val="11"/>
   </w:num>
-  <w:num w:numId="27" w16cid:durableId="785731085">
+  <w:num w:numId="27">
     <w:abstractNumId w:val="27"/>
   </w:num>
-  <w:num w:numId="28" w16cid:durableId="889193101">
+  <w:num w:numId="28">
     <w:abstractNumId w:val="28"/>
   </w:num>
-  <w:num w:numId="29" w16cid:durableId="370961010">
+  <w:num w:numId="29">
     <w:abstractNumId w:val="2"/>
   </w:num>
 </w:numbering>

</xml_diff>

<commit_message>
proposal to be reviewed
</commit_message>
<xml_diff>
--- a/Document/proposal_Uptrend.docx
+++ b/Document/proposal_Uptrend.docx
@@ -2916,12 +2916,10 @@
         <w:ind w:left="-5"/>
       </w:pPr>
       <w:bookmarkStart w:id="0" w:name="_Toc108990470"/>
-      <w:proofErr w:type="spellStart"/>
       <w:r>
         <w:t>UPtrend</w:t>
       </w:r>
       <w:bookmarkEnd w:id="0"/>
-      <w:proofErr w:type="spellEnd"/>
     </w:p>
     <w:p>
       <w:pPr>
@@ -3009,41 +3007,13 @@
           <w:szCs w:val="24"/>
         </w:rPr>
       </w:pPr>
-      <w:proofErr w:type="spellStart"/>
-      <w:r>
-        <w:rPr>
-          <w:rFonts w:ascii="Times New Roman" w:hAnsi="Times New Roman" w:cs="Times New Roman"/>
-          <w:sz w:val="24"/>
-          <w:szCs w:val="24"/>
-        </w:rPr>
-        <w:t>Dhruval</w:t>
-      </w:r>
-      <w:proofErr w:type="spellEnd"/>
-      <w:r>
-        <w:rPr>
-          <w:rFonts w:ascii="Times New Roman" w:hAnsi="Times New Roman" w:cs="Times New Roman"/>
-          <w:sz w:val="24"/>
-          <w:szCs w:val="24"/>
-        </w:rPr>
-        <w:t xml:space="preserve"> </w:t>
-      </w:r>
-      <w:proofErr w:type="spellStart"/>
-      <w:r>
-        <w:rPr>
-          <w:rFonts w:ascii="Times New Roman" w:hAnsi="Times New Roman" w:cs="Times New Roman"/>
-          <w:sz w:val="24"/>
-          <w:szCs w:val="24"/>
-        </w:rPr>
-        <w:t>Viradiya</w:t>
-      </w:r>
-      <w:proofErr w:type="spellEnd"/>
-      <w:r>
-        <w:rPr>
-          <w:rFonts w:ascii="Times New Roman" w:hAnsi="Times New Roman" w:cs="Times New Roman"/>
-          <w:sz w:val="24"/>
-          <w:szCs w:val="24"/>
-        </w:rPr>
-        <w:t xml:space="preserve"> </w:t>
+      <w:r>
+        <w:rPr>
+          <w:rFonts w:ascii="Times New Roman" w:hAnsi="Times New Roman" w:cs="Times New Roman"/>
+          <w:sz w:val="24"/>
+          <w:szCs w:val="24"/>
+        </w:rPr>
+        <w:t xml:space="preserve">Dhruval Viradiya </w:t>
       </w:r>
       <w:hyperlink r:id="rId10" w:history="1">
         <w:r>
@@ -3066,23 +3036,13 @@
           <w:szCs w:val="24"/>
         </w:rPr>
       </w:pPr>
-      <w:proofErr w:type="spellStart"/>
-      <w:r>
-        <w:rPr>
-          <w:rFonts w:ascii="Times New Roman" w:hAnsi="Times New Roman" w:cs="Times New Roman"/>
-          <w:sz w:val="24"/>
-          <w:szCs w:val="24"/>
-        </w:rPr>
-        <w:t>Lihang</w:t>
-      </w:r>
-      <w:proofErr w:type="spellEnd"/>
-      <w:r>
-        <w:rPr>
-          <w:rFonts w:ascii="Times New Roman" w:hAnsi="Times New Roman" w:cs="Times New Roman"/>
-          <w:sz w:val="24"/>
-          <w:szCs w:val="24"/>
-        </w:rPr>
-        <w:t xml:space="preserve"> Yao </w:t>
+      <w:r>
+        <w:rPr>
+          <w:rFonts w:ascii="Times New Roman" w:hAnsi="Times New Roman" w:cs="Times New Roman"/>
+          <w:sz w:val="24"/>
+          <w:szCs w:val="24"/>
+        </w:rPr>
+        <w:t xml:space="preserve">Lihang Yao </w:t>
       </w:r>
       <w:hyperlink r:id="rId11" w:history="1">
         <w:r>
@@ -3105,23 +3065,13 @@
           <w:szCs w:val="24"/>
         </w:rPr>
       </w:pPr>
-      <w:proofErr w:type="spellStart"/>
-      <w:r>
-        <w:rPr>
-          <w:rFonts w:ascii="Times New Roman" w:hAnsi="Times New Roman" w:cs="Times New Roman"/>
-          <w:sz w:val="24"/>
-          <w:szCs w:val="24"/>
-        </w:rPr>
-        <w:t>Pui</w:t>
-      </w:r>
-      <w:proofErr w:type="spellEnd"/>
-      <w:r>
-        <w:rPr>
-          <w:rFonts w:ascii="Times New Roman" w:hAnsi="Times New Roman" w:cs="Times New Roman"/>
-          <w:sz w:val="24"/>
-          <w:szCs w:val="24"/>
-        </w:rPr>
-        <w:t xml:space="preserve"> Ching Chung </w:t>
+      <w:r>
+        <w:rPr>
+          <w:rFonts w:ascii="Times New Roman" w:hAnsi="Times New Roman" w:cs="Times New Roman"/>
+          <w:sz w:val="24"/>
+          <w:szCs w:val="24"/>
+        </w:rPr>
+        <w:t xml:space="preserve">Pui Ching Chung </w:t>
       </w:r>
       <w:hyperlink r:id="rId12" w:history="1">
         <w:r>
@@ -3357,7 +3307,6 @@
       <w:bookmarkEnd w:id="13"/>
       <w:bookmarkEnd w:id="14"/>
       <w:bookmarkEnd w:id="15"/>
-      <w:proofErr w:type="spellStart"/>
       <w:r>
         <w:rPr>
           <w:rFonts w:ascii="Times New Roman" w:hAnsi="Times New Roman" w:cs="Times New Roman"/>
@@ -3368,17 +3317,15 @@
         <w:t>UPtrend</w:t>
       </w:r>
       <w:bookmarkEnd w:id="16"/>
-      <w:proofErr w:type="spellEnd"/>
-    </w:p>
-    <w:p>
-      <w:pPr>
-        <w:rPr>
-          <w:rFonts w:ascii="Times New Roman" w:hAnsi="Times New Roman" w:cs="Times New Roman"/>
-          <w:sz w:val="24"/>
-          <w:szCs w:val="24"/>
-        </w:rPr>
-      </w:pPr>
-      <w:proofErr w:type="spellStart"/>
+    </w:p>
+    <w:p>
+      <w:pPr>
+        <w:rPr>
+          <w:rFonts w:ascii="Times New Roman" w:hAnsi="Times New Roman" w:cs="Times New Roman"/>
+          <w:sz w:val="24"/>
+          <w:szCs w:val="24"/>
+        </w:rPr>
+      </w:pPr>
       <w:r>
         <w:rPr>
           <w:rFonts w:ascii="Times New Roman" w:hAnsi="Times New Roman" w:cs="Times New Roman"/>
@@ -3387,7 +3334,6 @@
         </w:rPr>
         <w:t>UPtrend</w:t>
       </w:r>
-      <w:proofErr w:type="spellEnd"/>
       <w:r>
         <w:rPr>
           <w:rFonts w:ascii="Times New Roman" w:hAnsi="Times New Roman" w:cs="Times New Roman"/>
@@ -3650,7 +3596,6 @@
         </w:rPr>
         <w:t xml:space="preserve"> </w:t>
       </w:r>
-      <w:proofErr w:type="spellStart"/>
       <w:r>
         <w:rPr>
           <w:rFonts w:ascii="Times New Roman" w:hAnsi="Times New Roman" w:cs="Times New Roman"/>
@@ -3661,7 +3606,6 @@
         </w:rPr>
         <w:t>UPtrend</w:t>
       </w:r>
-      <w:proofErr w:type="spellEnd"/>
       <w:r>
         <w:rPr>
           <w:rFonts w:ascii="Times New Roman" w:hAnsi="Times New Roman" w:cs="Times New Roman"/>
@@ -3672,7 +3616,6 @@
         </w:rPr>
         <w:t xml:space="preserve">. </w:t>
       </w:r>
-      <w:proofErr w:type="spellStart"/>
       <w:r>
         <w:rPr>
           <w:rFonts w:ascii="Times New Roman" w:hAnsi="Times New Roman" w:cs="Times New Roman"/>
@@ -3701,18 +3644,7 @@
           <w:szCs w:val="24"/>
           <w:shd w:val="clear" w:color="auto" w:fill="FFFFFF"/>
         </w:rPr>
-        <w:t>trend</w:t>
-      </w:r>
-      <w:proofErr w:type="spellEnd"/>
-      <w:r>
-        <w:rPr>
-          <w:rFonts w:ascii="Times New Roman" w:hAnsi="Times New Roman" w:cs="Times New Roman"/>
-          <w:color w:val="242424"/>
-          <w:sz w:val="24"/>
-          <w:szCs w:val="24"/>
-          <w:shd w:val="clear" w:color="auto" w:fill="FFFFFF"/>
-        </w:rPr>
-        <w:t xml:space="preserve"> has its own brand. </w:t>
+        <w:t xml:space="preserve">trend has its own brand. </w:t>
       </w:r>
       <w:r>
         <w:rPr>
@@ -4870,117 +4802,7 @@
           <w:szCs w:val="24"/>
           <w:lang w:val="en-US"/>
         </w:rPr>
-        <w:t xml:space="preserve">orders, </w:t>
-      </w:r>
-      <w:proofErr w:type="spellStart"/>
-      <w:r>
-        <w:rPr>
-          <w:rFonts w:ascii="Times New Roman" w:hAnsi="Times New Roman" w:cs="Times New Roman"/>
-          <w:color w:val="000000" w:themeColor="text1"/>
-          <w:sz w:val="24"/>
-          <w:szCs w:val="24"/>
-          <w:lang w:val="en-US"/>
-        </w:rPr>
-        <w:t>order_variant</w:t>
-      </w:r>
-      <w:proofErr w:type="spellEnd"/>
-      <w:r>
-        <w:rPr>
-          <w:rFonts w:ascii="Times New Roman" w:hAnsi="Times New Roman" w:cs="Times New Roman"/>
-          <w:color w:val="000000" w:themeColor="text1"/>
-          <w:sz w:val="24"/>
-          <w:szCs w:val="24"/>
-          <w:lang w:val="en-US"/>
-        </w:rPr>
-        <w:t xml:space="preserve">, </w:t>
-      </w:r>
-      <w:proofErr w:type="spellStart"/>
-      <w:r>
-        <w:rPr>
-          <w:rFonts w:ascii="Times New Roman" w:hAnsi="Times New Roman" w:cs="Times New Roman"/>
-          <w:color w:val="000000" w:themeColor="text1"/>
-          <w:sz w:val="24"/>
-          <w:szCs w:val="24"/>
-          <w:lang w:val="en-US"/>
-        </w:rPr>
-        <w:t>user_address</w:t>
-      </w:r>
-      <w:proofErr w:type="spellEnd"/>
-      <w:r>
-        <w:rPr>
-          <w:rFonts w:ascii="Times New Roman" w:hAnsi="Times New Roman" w:cs="Times New Roman"/>
-          <w:color w:val="000000" w:themeColor="text1"/>
-          <w:sz w:val="24"/>
-          <w:szCs w:val="24"/>
-          <w:lang w:val="en-US"/>
-        </w:rPr>
-        <w:t xml:space="preserve">, transaction, variant, size, </w:t>
-      </w:r>
-      <w:proofErr w:type="spellStart"/>
-      <w:r>
-        <w:rPr>
-          <w:rFonts w:ascii="Times New Roman" w:hAnsi="Times New Roman" w:cs="Times New Roman"/>
-          <w:color w:val="000000" w:themeColor="text1"/>
-          <w:sz w:val="24"/>
-          <w:szCs w:val="24"/>
-          <w:lang w:val="en-US"/>
-        </w:rPr>
-        <w:t>product_category</w:t>
-      </w:r>
-      <w:proofErr w:type="spellEnd"/>
-      <w:r>
-        <w:rPr>
-          <w:rFonts w:ascii="Times New Roman" w:hAnsi="Times New Roman" w:cs="Times New Roman"/>
-          <w:color w:val="000000" w:themeColor="text1"/>
-          <w:sz w:val="24"/>
-          <w:szCs w:val="24"/>
-          <w:lang w:val="en-US"/>
-        </w:rPr>
-        <w:t xml:space="preserve">, </w:t>
-      </w:r>
-      <w:proofErr w:type="spellStart"/>
-      <w:r>
-        <w:rPr>
-          <w:rFonts w:ascii="Times New Roman" w:hAnsi="Times New Roman" w:cs="Times New Roman"/>
-          <w:color w:val="000000" w:themeColor="text1"/>
-          <w:sz w:val="24"/>
-          <w:szCs w:val="24"/>
-          <w:lang w:val="en-US"/>
-        </w:rPr>
-        <w:t>shipping_charge</w:t>
-      </w:r>
-      <w:proofErr w:type="spellEnd"/>
-      <w:r>
-        <w:rPr>
-          <w:rFonts w:ascii="Times New Roman" w:hAnsi="Times New Roman" w:cs="Times New Roman"/>
-          <w:color w:val="000000" w:themeColor="text1"/>
-          <w:sz w:val="24"/>
-          <w:szCs w:val="24"/>
-          <w:lang w:val="en-US"/>
-        </w:rPr>
-        <w:t xml:space="preserve">, tax, inquiry, </w:t>
-      </w:r>
-      <w:proofErr w:type="spellStart"/>
-      <w:r>
-        <w:rPr>
-          <w:rFonts w:ascii="Times New Roman" w:hAnsi="Times New Roman" w:cs="Times New Roman"/>
-          <w:color w:val="000000" w:themeColor="text1"/>
-          <w:sz w:val="24"/>
-          <w:szCs w:val="24"/>
-          <w:lang w:val="en-US"/>
-        </w:rPr>
-        <w:t>product_media</w:t>
-      </w:r>
-      <w:proofErr w:type="spellEnd"/>
-      <w:r>
-        <w:rPr>
-          <w:rFonts w:ascii="Times New Roman" w:hAnsi="Times New Roman" w:cs="Times New Roman"/>
-          <w:color w:val="000000" w:themeColor="text1"/>
-          <w:sz w:val="24"/>
-          <w:szCs w:val="24"/>
-          <w:lang w:val="en-US"/>
-        </w:rPr>
-        <w:t>, category</w:t>
+        <w:t>orders, order_variant, user_address, transaction, variant, size, product_category, shipping_charge, tax, inquiry, product_media, category</w:t>
       </w:r>
       <w:r>
         <w:rPr>
@@ -5083,7 +4905,7 @@
           <w:szCs w:val="24"/>
           <w:lang w:val="en-US"/>
         </w:rPr>
-        <w:t xml:space="preserve">For Users table, data is collected mainly through </w:t>
+        <w:t xml:space="preserve">For Users table, data is collected mainly through registration process. We are storing user’s name, email, password, phone, city, province, postal code, country. After </w:t>
       </w:r>
       <w:r>
         <w:rPr>
@@ -5091,120 +4913,8 @@
           <w:szCs w:val="24"/>
           <w:lang w:val="en-US"/>
         </w:rPr>
-        <w:t>registration</w:t>
-      </w:r>
-      <w:r>
-        <w:rPr>
-          <w:color w:val="000000" w:themeColor="text1"/>
-          <w:szCs w:val="24"/>
-          <w:lang w:val="en-US"/>
-        </w:rPr>
-        <w:t xml:space="preserve"> process</w:t>
-      </w:r>
-      <w:r>
-        <w:rPr>
-          <w:color w:val="000000" w:themeColor="text1"/>
-          <w:szCs w:val="24"/>
-          <w:lang w:val="en-US"/>
-        </w:rPr>
-        <w:t>. We are storing user’s name, email, password, phone, city, province, postal code</w:t>
-      </w:r>
-      <w:r>
-        <w:rPr>
-          <w:color w:val="000000" w:themeColor="text1"/>
-          <w:szCs w:val="24"/>
-          <w:lang w:val="en-US"/>
-        </w:rPr>
-        <w:t xml:space="preserve">, country. </w:t>
-      </w:r>
-      <w:r>
-        <w:rPr>
-          <w:color w:val="000000" w:themeColor="text1"/>
-          <w:szCs w:val="24"/>
-          <w:lang w:val="en-US"/>
-        </w:rPr>
-        <w:t xml:space="preserve">After </w:t>
-      </w:r>
-      <w:r>
-        <w:rPr>
-          <w:color w:val="000000" w:themeColor="text1"/>
-          <w:szCs w:val="24"/>
-          <w:lang w:val="en-US"/>
-        </w:rPr>
         <w:lastRenderedPageBreak/>
-        <w:t>registration, user will be redirected to login page. With that email and password</w:t>
-      </w:r>
-      <w:r>
-        <w:rPr>
-          <w:color w:val="000000" w:themeColor="text1"/>
-          <w:szCs w:val="24"/>
-          <w:lang w:val="en-US"/>
-        </w:rPr>
-        <w:t>, users can login and view profile, previous orders, wish list and make an online purchase</w:t>
-      </w:r>
-      <w:r>
-        <w:rPr>
-          <w:color w:val="000000" w:themeColor="text1"/>
-          <w:szCs w:val="24"/>
-          <w:lang w:val="en-US"/>
-        </w:rPr>
-        <w:t>. A unique user id will be generated e</w:t>
-      </w:r>
-      <w:r>
-        <w:rPr>
-          <w:color w:val="000000" w:themeColor="text1"/>
-          <w:szCs w:val="24"/>
-          <w:lang w:val="en-US"/>
-        </w:rPr>
-        <w:t>a</w:t>
-      </w:r>
-      <w:r>
-        <w:rPr>
-          <w:color w:val="000000" w:themeColor="text1"/>
-          <w:szCs w:val="24"/>
-          <w:lang w:val="en-US"/>
-        </w:rPr>
-        <w:t xml:space="preserve">ch time </w:t>
-      </w:r>
-      <w:r>
-        <w:rPr>
-          <w:color w:val="000000" w:themeColor="text1"/>
-          <w:szCs w:val="24"/>
-          <w:lang w:val="en-US"/>
-        </w:rPr>
-        <w:t xml:space="preserve">a user registers in the database </w:t>
-      </w:r>
-      <w:r>
-        <w:rPr>
-          <w:color w:val="000000" w:themeColor="text1"/>
-          <w:szCs w:val="24"/>
-          <w:lang w:val="en-US"/>
-        </w:rPr>
-        <w:t>automatically</w:t>
-      </w:r>
-      <w:r>
-        <w:rPr>
-          <w:color w:val="000000" w:themeColor="text1"/>
-          <w:szCs w:val="24"/>
-          <w:lang w:val="en-US"/>
-        </w:rPr>
-        <w:t>.</w:t>
-      </w:r>
-      <w:r>
-        <w:rPr>
-          <w:color w:val="000000" w:themeColor="text1"/>
-          <w:szCs w:val="24"/>
-          <w:lang w:val="en-US"/>
-        </w:rPr>
-        <w:t xml:space="preserve"> Regular user and an Admin user can be </w:t>
-      </w:r>
-      <w:r>
-        <w:rPr>
-          <w:color w:val="000000" w:themeColor="text1"/>
-          <w:szCs w:val="24"/>
-          <w:lang w:val="en-US"/>
-        </w:rPr>
-        <w:t>distinguished as per the privilege level which is added with default value of 0 for regular user and 1 for admin user.</w:t>
+        <w:t>registration, user will be redirected to login page. With that email and password, users can login and view profile, previous orders, wish list and make an online purchase. A unique user id will be generated each time a user registers in the database automatically. Regular user and an Admin user can be distinguished as per the privilege level which is added with default value of 0 for regular user and 1 for admin user.</w:t>
       </w:r>
     </w:p>
     <w:p>
@@ -5227,177 +4937,7 @@
           <w:szCs w:val="24"/>
           <w:lang w:val="en-US"/>
         </w:rPr>
-        <w:t xml:space="preserve">For </w:t>
-      </w:r>
-      <w:r>
-        <w:rPr>
-          <w:color w:val="000000" w:themeColor="text1"/>
-          <w:szCs w:val="24"/>
-          <w:lang w:val="en-US"/>
-        </w:rPr>
-        <w:t>Products</w:t>
-      </w:r>
-      <w:r>
-        <w:rPr>
-          <w:color w:val="000000" w:themeColor="text1"/>
-          <w:szCs w:val="24"/>
-          <w:lang w:val="en-US"/>
-        </w:rPr>
-        <w:t xml:space="preserve"> table, data is collected from </w:t>
-      </w:r>
-      <w:proofErr w:type="spellStart"/>
-      <w:r>
-        <w:rPr>
-          <w:color w:val="000000" w:themeColor="text1"/>
-          <w:szCs w:val="24"/>
-          <w:lang w:val="en-US"/>
-        </w:rPr>
-        <w:t>UPtrend</w:t>
-      </w:r>
-      <w:proofErr w:type="spellEnd"/>
-      <w:r>
-        <w:rPr>
-          <w:color w:val="000000" w:themeColor="text1"/>
-          <w:szCs w:val="24"/>
-          <w:lang w:val="en-US"/>
-        </w:rPr>
-        <w:t xml:space="preserve"> Company. This table is the primary table for t</w:t>
-      </w:r>
-      <w:r>
-        <w:rPr>
-          <w:color w:val="000000" w:themeColor="text1"/>
-          <w:szCs w:val="24"/>
-          <w:lang w:val="en-US"/>
-        </w:rPr>
-        <w:t>h</w:t>
-      </w:r>
-      <w:r>
-        <w:rPr>
-          <w:color w:val="000000" w:themeColor="text1"/>
-          <w:szCs w:val="24"/>
-          <w:lang w:val="en-US"/>
-        </w:rPr>
-        <w:t xml:space="preserve">e website. It </w:t>
-      </w:r>
-      <w:r>
-        <w:rPr>
-          <w:color w:val="000000" w:themeColor="text1"/>
-          <w:szCs w:val="24"/>
-          <w:lang w:val="en-US"/>
-        </w:rPr>
-        <w:t>includes</w:t>
-      </w:r>
-      <w:r>
-        <w:rPr>
-          <w:color w:val="000000" w:themeColor="text1"/>
-          <w:szCs w:val="24"/>
-          <w:lang w:val="en-US"/>
-        </w:rPr>
-        <w:t xml:space="preserve"> all the information of all products</w:t>
-      </w:r>
-      <w:r>
-        <w:rPr>
-          <w:color w:val="000000" w:themeColor="text1"/>
-          <w:szCs w:val="24"/>
-          <w:lang w:val="en-US"/>
-        </w:rPr>
-        <w:t xml:space="preserve"> with product id, name, </w:t>
-      </w:r>
-      <w:r>
-        <w:rPr>
-          <w:color w:val="000000" w:themeColor="text1"/>
-          <w:szCs w:val="24"/>
-          <w:lang w:val="en-US"/>
-        </w:rPr>
-        <w:t>tittle</w:t>
-      </w:r>
-      <w:r>
-        <w:rPr>
-          <w:color w:val="000000" w:themeColor="text1"/>
-          <w:szCs w:val="24"/>
-          <w:lang w:val="en-US"/>
-        </w:rPr>
-        <w:t>, description, product t</w:t>
-      </w:r>
-      <w:r>
-        <w:rPr>
-          <w:color w:val="000000" w:themeColor="text1"/>
-          <w:szCs w:val="24"/>
-          <w:lang w:val="en-US"/>
-        </w:rPr>
-        <w:t>y</w:t>
-      </w:r>
-      <w:r>
-        <w:rPr>
-          <w:color w:val="000000" w:themeColor="text1"/>
-          <w:szCs w:val="24"/>
-          <w:lang w:val="en-US"/>
-        </w:rPr>
-        <w:t>pe, material, occasion, item weight, color, pr</w:t>
-      </w:r>
-      <w:r>
-        <w:rPr>
-          <w:color w:val="000000" w:themeColor="text1"/>
-          <w:szCs w:val="24"/>
-          <w:lang w:val="en-US"/>
-        </w:rPr>
-        <w:t>ice, season, currently available, no. of stocks, brand</w:t>
-      </w:r>
-      <w:r>
-        <w:rPr>
-          <w:color w:val="000000" w:themeColor="text1"/>
-          <w:szCs w:val="24"/>
-          <w:lang w:val="en-US"/>
-        </w:rPr>
-        <w:t>. Customers can view product list and product details</w:t>
-      </w:r>
-      <w:r>
-        <w:rPr>
-          <w:color w:val="000000" w:themeColor="text1"/>
-          <w:szCs w:val="24"/>
-          <w:lang w:val="en-US"/>
-        </w:rPr>
-        <w:t>, sort products by</w:t>
-      </w:r>
-      <w:r>
-        <w:rPr>
-          <w:color w:val="000000" w:themeColor="text1"/>
-          <w:szCs w:val="24"/>
-          <w:lang w:val="en-US"/>
-        </w:rPr>
-        <w:t xml:space="preserve"> flower</w:t>
-      </w:r>
-      <w:r>
-        <w:rPr>
-          <w:color w:val="000000" w:themeColor="text1"/>
-          <w:szCs w:val="24"/>
-          <w:lang w:val="en-US"/>
-        </w:rPr>
-        <w:t xml:space="preserve"> categories</w:t>
-      </w:r>
-      <w:r>
-        <w:rPr>
-          <w:color w:val="000000" w:themeColor="text1"/>
-          <w:szCs w:val="24"/>
-          <w:lang w:val="en-US"/>
-        </w:rPr>
-        <w:t>, search product with keyword</w:t>
-      </w:r>
-      <w:r>
-        <w:rPr>
-          <w:color w:val="000000" w:themeColor="text1"/>
-          <w:szCs w:val="24"/>
-          <w:lang w:val="en-US"/>
-        </w:rPr>
-        <w:t>. Admin users can add, view, edit and delete products from admin page</w:t>
-      </w:r>
-      <w:r>
-        <w:rPr>
-          <w:color w:val="000000" w:themeColor="text1"/>
-          <w:szCs w:val="24"/>
-          <w:lang w:val="en-US"/>
-        </w:rPr>
-        <w:t>.</w:t>
+        <w:t>For User_address table, there will be varieties of address users left on our website, some of these records are users’ default address, some of them are users’ temporary mailing address or billing address.</w:t>
       </w:r>
     </w:p>
     <w:p>
@@ -5420,119 +4960,7 @@
           <w:szCs w:val="24"/>
           <w:lang w:val="en-US"/>
         </w:rPr>
-        <w:t xml:space="preserve">For invoices_flowers table, data is collected from ordering process. After customer </w:t>
-      </w:r>
-      <w:r>
-        <w:rPr>
-          <w:color w:val="000000" w:themeColor="text1"/>
-          <w:szCs w:val="24"/>
-          <w:lang w:val="en-US"/>
-        </w:rPr>
-        <w:t>successfully</w:t>
-      </w:r>
-      <w:r>
-        <w:rPr>
-          <w:color w:val="000000" w:themeColor="text1"/>
-          <w:szCs w:val="24"/>
-          <w:lang w:val="en-US"/>
-        </w:rPr>
-        <w:t xml:space="preserve"> make an online order, customer</w:t>
-      </w:r>
-      <w:r>
-        <w:rPr>
-          <w:color w:val="000000" w:themeColor="text1"/>
-          <w:szCs w:val="24"/>
-          <w:lang w:val="en-US"/>
-        </w:rPr>
-        <w:t xml:space="preserve"> </w:t>
-      </w:r>
-      <w:r>
-        <w:rPr>
-          <w:color w:val="000000" w:themeColor="text1"/>
-          <w:szCs w:val="24"/>
-          <w:lang w:val="en-US"/>
-        </w:rPr>
-        <w:t xml:space="preserve">id, order date, subtotal, </w:t>
-      </w:r>
-      <w:r>
-        <w:rPr>
-          <w:color w:val="000000" w:themeColor="text1"/>
-          <w:szCs w:val="24"/>
-          <w:lang w:val="en-US"/>
-        </w:rPr>
-        <w:t>tax</w:t>
-      </w:r>
-      <w:r>
-        <w:rPr>
-          <w:color w:val="000000" w:themeColor="text1"/>
-          <w:szCs w:val="24"/>
-          <w:lang w:val="en-US"/>
-        </w:rPr>
-        <w:t xml:space="preserve"> and total amount will be stored</w:t>
-      </w:r>
-      <w:r>
-        <w:rPr>
-          <w:color w:val="000000" w:themeColor="text1"/>
-          <w:szCs w:val="24"/>
-          <w:lang w:val="en-US"/>
-        </w:rPr>
-        <w:t xml:space="preserve"> in invoices table with an auto generated id, Flowers id, </w:t>
-      </w:r>
-      <w:r>
-        <w:rPr>
-          <w:color w:val="000000" w:themeColor="text1"/>
-          <w:szCs w:val="24"/>
-          <w:lang w:val="en-US"/>
-        </w:rPr>
-        <w:t>unit price, quantity and line price will be stored</w:t>
-      </w:r>
-      <w:r>
-        <w:rPr>
-          <w:color w:val="000000" w:themeColor="text1"/>
-          <w:szCs w:val="24"/>
-          <w:lang w:val="en-US"/>
-        </w:rPr>
-        <w:t xml:space="preserve"> in invoices_flower</w:t>
-      </w:r>
-      <w:r>
-        <w:rPr>
-          <w:color w:val="000000" w:themeColor="text1"/>
-          <w:szCs w:val="24"/>
-          <w:lang w:val="en-US"/>
-        </w:rPr>
-        <w:t>s</w:t>
-      </w:r>
-      <w:r>
-        <w:rPr>
-          <w:color w:val="000000" w:themeColor="text1"/>
-          <w:szCs w:val="24"/>
-          <w:lang w:val="en-US"/>
-        </w:rPr>
-        <w:t xml:space="preserve"> table. Flowers and invoice</w:t>
-      </w:r>
-      <w:r>
-        <w:rPr>
-          <w:color w:val="000000" w:themeColor="text1"/>
-          <w:szCs w:val="24"/>
-          <w:lang w:val="en-US"/>
-        </w:rPr>
-        <w:t>s</w:t>
-      </w:r>
-      <w:r>
-        <w:rPr>
-          <w:color w:val="000000" w:themeColor="text1"/>
-          <w:szCs w:val="24"/>
-          <w:lang w:val="en-US"/>
-        </w:rPr>
-        <w:t>_flowers</w:t>
-      </w:r>
-      <w:r>
-        <w:rPr>
-          <w:color w:val="000000" w:themeColor="text1"/>
-          <w:szCs w:val="24"/>
-          <w:lang w:val="en-US"/>
-        </w:rPr>
-        <w:t xml:space="preserve"> can interact with same flower id. We use this information in invoice receipt.</w:t>
+        <w:t>For Transaction table, there will be payment information stored here.</w:t>
       </w:r>
     </w:p>
     <w:p>
@@ -5555,84 +4983,391 @@
           <w:szCs w:val="24"/>
           <w:lang w:val="en-US"/>
         </w:rPr>
-        <w:t>For log table, data is collected when an</w:t>
-      </w:r>
-      <w:r>
+        <w:t xml:space="preserve">For Variant table, there will be variant information relating to each product, for example, each product can have multiple sizes and different prices, as well as inventory. </w:t>
+      </w:r>
+    </w:p>
+    <w:p>
+      <w:pPr>
+        <w:pStyle w:val="ListParagraph"/>
+        <w:numPr>
+          <w:ilvl w:val="0"/>
+          <w:numId w:val="24"/>
+        </w:numPr>
+        <w:spacing w:after="160" w:line="259" w:lineRule="auto"/>
         <w:rPr>
           <w:color w:val="000000" w:themeColor="text1"/>
           <w:szCs w:val="24"/>
           <w:lang w:val="en-US"/>
         </w:rPr>
-        <w:t>y</w:t>
-      </w:r>
+      </w:pPr>
       <w:r>
         <w:rPr>
           <w:color w:val="000000" w:themeColor="text1"/>
           <w:szCs w:val="24"/>
           <w:lang w:val="en-US"/>
         </w:rPr>
-        <w:t xml:space="preserve"> user visit, view or interacts with the website</w:t>
-      </w:r>
-      <w:r>
+        <w:t>For Size table, there will be different sizes information located here.</w:t>
+      </w:r>
+    </w:p>
+    <w:p>
+      <w:pPr>
+        <w:pStyle w:val="ListParagraph"/>
+        <w:numPr>
+          <w:ilvl w:val="0"/>
+          <w:numId w:val="24"/>
+        </w:numPr>
+        <w:spacing w:after="160" w:line="259" w:lineRule="auto"/>
         <w:rPr>
           <w:color w:val="000000" w:themeColor="text1"/>
           <w:szCs w:val="24"/>
           <w:lang w:val="en-US"/>
         </w:rPr>
-        <w:t>, it triggers the log function</w:t>
-      </w:r>
+      </w:pPr>
       <w:r>
         <w:rPr>
           <w:color w:val="000000" w:themeColor="text1"/>
           <w:szCs w:val="24"/>
           <w:lang w:val="en-US"/>
         </w:rPr>
-        <w:t xml:space="preserve"> and file information of current date, request method</w:t>
-      </w:r>
-      <w:r>
+        <w:t>For Category table, there will be all categories information stored here.</w:t>
+      </w:r>
+    </w:p>
+    <w:p>
+      <w:pPr>
+        <w:pStyle w:val="ListParagraph"/>
+        <w:numPr>
+          <w:ilvl w:val="0"/>
+          <w:numId w:val="24"/>
+        </w:numPr>
+        <w:spacing w:after="160" w:line="259" w:lineRule="auto"/>
         <w:rPr>
           <w:color w:val="000000" w:themeColor="text1"/>
           <w:szCs w:val="24"/>
           <w:lang w:val="en-US"/>
         </w:rPr>
-        <w:t xml:space="preserve">, request </w:t>
-      </w:r>
+      </w:pPr>
       <w:r>
         <w:rPr>
           <w:color w:val="000000" w:themeColor="text1"/>
           <w:szCs w:val="24"/>
           <w:lang w:val="en-US"/>
         </w:rPr>
-        <w:t>URI</w:t>
-      </w:r>
-      <w:r>
+        <w:t>For Shipping_charge table, there will be information about distinct shipping charge policy regarding to continent. The charges will apply to relating order based on the mailing address.</w:t>
+      </w:r>
+    </w:p>
+    <w:p>
+      <w:pPr>
+        <w:pStyle w:val="ListParagraph"/>
+        <w:numPr>
+          <w:ilvl w:val="0"/>
+          <w:numId w:val="24"/>
+        </w:numPr>
+        <w:spacing w:after="160" w:line="259" w:lineRule="auto"/>
         <w:rPr>
           <w:color w:val="000000" w:themeColor="text1"/>
           <w:szCs w:val="24"/>
           <w:lang w:val="en-US"/>
         </w:rPr>
-        <w:t>, information related to the browsers to the log table</w:t>
-      </w:r>
+      </w:pPr>
       <w:r>
         <w:rPr>
           <w:color w:val="000000" w:themeColor="text1"/>
           <w:szCs w:val="24"/>
           <w:lang w:val="en-US"/>
         </w:rPr>
-        <w:t xml:space="preserve"> in database. Only admin users are able to view it after logging in.</w:t>
+        <w:t>For tax table, there will be information about tax policies relating to specific province.</w:t>
       </w:r>
     </w:p>
     <w:p>
       <w:pPr>
         <w:pStyle w:val="ListParagraph"/>
+        <w:numPr>
+          <w:ilvl w:val="0"/>
+          <w:numId w:val="24"/>
+        </w:numPr>
         <w:spacing w:after="160" w:line="259" w:lineRule="auto"/>
-        <w:ind w:firstLine="0"/>
         <w:rPr>
           <w:color w:val="000000" w:themeColor="text1"/>
           <w:szCs w:val="24"/>
           <w:lang w:val="en-US"/>
         </w:rPr>
       </w:pPr>
+      <w:r>
+        <w:rPr>
+          <w:color w:val="000000" w:themeColor="text1"/>
+          <w:szCs w:val="24"/>
+          <w:lang w:val="en-US"/>
+        </w:rPr>
+        <w:t>For Product_media table, there will be information about image names relating to specific products. One product can have multiple images.</w:t>
+      </w:r>
+    </w:p>
+    <w:p>
+      <w:pPr>
+        <w:pStyle w:val="ListParagraph"/>
+        <w:numPr>
+          <w:ilvl w:val="0"/>
+          <w:numId w:val="24"/>
+        </w:numPr>
+        <w:spacing w:after="160" w:line="259" w:lineRule="auto"/>
+        <w:rPr>
+          <w:color w:val="000000" w:themeColor="text1"/>
+          <w:szCs w:val="24"/>
+          <w:lang w:val="en-US"/>
+        </w:rPr>
+      </w:pPr>
+      <w:r>
+        <w:rPr>
+          <w:color w:val="000000" w:themeColor="text1"/>
+          <w:szCs w:val="24"/>
+          <w:lang w:val="en-US"/>
+        </w:rPr>
+        <w:t>For Product_category table, it is a pivot table that contains the information about relationships between products and categories.</w:t>
+      </w:r>
+    </w:p>
+    <w:p>
+      <w:pPr>
+        <w:pStyle w:val="ListParagraph"/>
+        <w:numPr>
+          <w:ilvl w:val="0"/>
+          <w:numId w:val="24"/>
+        </w:numPr>
+        <w:spacing w:after="160" w:line="259" w:lineRule="auto"/>
+        <w:rPr>
+          <w:color w:val="000000" w:themeColor="text1"/>
+          <w:szCs w:val="24"/>
+          <w:lang w:val="en-US"/>
+        </w:rPr>
+      </w:pPr>
+      <w:r>
+        <w:rPr>
+          <w:color w:val="000000" w:themeColor="text1"/>
+          <w:szCs w:val="24"/>
+          <w:lang w:val="en-US"/>
+        </w:rPr>
+        <w:t xml:space="preserve">For </w:t>
+      </w:r>
+      <w:r>
+        <w:rPr>
+          <w:color w:val="000000" w:themeColor="text1"/>
+          <w:szCs w:val="24"/>
+          <w:lang w:val="en-US"/>
+        </w:rPr>
+        <w:t>Products</w:t>
+      </w:r>
+      <w:r>
+        <w:rPr>
+          <w:color w:val="000000" w:themeColor="text1"/>
+          <w:szCs w:val="24"/>
+          <w:lang w:val="en-US"/>
+        </w:rPr>
+        <w:t xml:space="preserve"> table, data is collected from </w:t>
+      </w:r>
+      <w:r>
+        <w:rPr>
+          <w:color w:val="000000" w:themeColor="text1"/>
+          <w:szCs w:val="24"/>
+          <w:lang w:val="en-US"/>
+        </w:rPr>
+        <w:t>UPtrend</w:t>
+      </w:r>
+      <w:r>
+        <w:rPr>
+          <w:color w:val="000000" w:themeColor="text1"/>
+          <w:szCs w:val="24"/>
+          <w:lang w:val="en-US"/>
+        </w:rPr>
+        <w:t xml:space="preserve"> Company. This table is the primary table for the website. It includes all the information of all products with product id, name, tittle, description, color, price, season, currently available, no. of stocks, brand. Customers can view product list and product details, sort products by categories, search product with keyword. Admin users can add, view, edit and delete products from admin page.</w:t>
+      </w:r>
+    </w:p>
+    <w:p>
+      <w:pPr>
+        <w:pStyle w:val="ListParagraph"/>
+        <w:numPr>
+          <w:ilvl w:val="0"/>
+          <w:numId w:val="24"/>
+        </w:numPr>
+        <w:spacing w:after="160" w:line="259" w:lineRule="auto"/>
+        <w:rPr>
+          <w:color w:val="000000" w:themeColor="text1"/>
+          <w:szCs w:val="24"/>
+          <w:lang w:val="en-US"/>
+        </w:rPr>
+      </w:pPr>
+      <w:r>
+        <w:rPr>
+          <w:color w:val="000000" w:themeColor="text1"/>
+          <w:szCs w:val="24"/>
+          <w:lang w:val="en-US"/>
+        </w:rPr>
+        <w:t xml:space="preserve">For </w:t>
+      </w:r>
+      <w:r>
+        <w:rPr>
+          <w:color w:val="000000" w:themeColor="text1"/>
+          <w:szCs w:val="24"/>
+          <w:lang w:val="en-US"/>
+        </w:rPr>
+        <w:t xml:space="preserve">Order </w:t>
+      </w:r>
+      <w:r>
+        <w:rPr>
+          <w:color w:val="000000" w:themeColor="text1"/>
+          <w:szCs w:val="24"/>
+          <w:lang w:val="en-US"/>
+        </w:rPr>
+        <w:t xml:space="preserve">table, data is collected from ordering process. After customer successfully make an online order, customer id, order date, subtotal, tax and total amount will be stored in invoices table with an auto generated id, </w:t>
+      </w:r>
+      <w:r>
+        <w:rPr>
+          <w:color w:val="000000" w:themeColor="text1"/>
+          <w:szCs w:val="24"/>
+          <w:lang w:val="en-US"/>
+        </w:rPr>
+        <w:t>Product</w:t>
+      </w:r>
+      <w:r>
+        <w:rPr>
+          <w:color w:val="000000" w:themeColor="text1"/>
+          <w:szCs w:val="24"/>
+          <w:lang w:val="en-US"/>
+        </w:rPr>
+        <w:t xml:space="preserve"> id, unit price, quantity and line price will be stored in </w:t>
+      </w:r>
+      <w:r>
+        <w:rPr>
+          <w:color w:val="000000" w:themeColor="text1"/>
+          <w:szCs w:val="24"/>
+          <w:lang w:val="en-US"/>
+        </w:rPr>
+        <w:t>order_variant</w:t>
+      </w:r>
+      <w:r>
+        <w:rPr>
+          <w:color w:val="000000" w:themeColor="text1"/>
+          <w:szCs w:val="24"/>
+          <w:lang w:val="en-US"/>
+        </w:rPr>
+        <w:t xml:space="preserve"> table. </w:t>
+      </w:r>
+      <w:r>
+        <w:rPr>
+          <w:color w:val="000000" w:themeColor="text1"/>
+          <w:szCs w:val="24"/>
+          <w:lang w:val="en-US"/>
+        </w:rPr>
+        <w:t>Product</w:t>
+      </w:r>
+      <w:r>
+        <w:rPr>
+          <w:color w:val="000000" w:themeColor="text1"/>
+          <w:szCs w:val="24"/>
+          <w:lang w:val="en-US"/>
+        </w:rPr>
+        <w:t xml:space="preserve"> and </w:t>
+      </w:r>
+      <w:r>
+        <w:rPr>
+          <w:color w:val="000000" w:themeColor="text1"/>
+          <w:szCs w:val="24"/>
+          <w:lang w:val="en-US"/>
+        </w:rPr>
+        <w:t>order_variant</w:t>
+      </w:r>
+      <w:r>
+        <w:rPr>
+          <w:color w:val="000000" w:themeColor="text1"/>
+          <w:szCs w:val="24"/>
+          <w:lang w:val="en-US"/>
+        </w:rPr>
+        <w:t xml:space="preserve"> can interact with same </w:t>
+      </w:r>
+      <w:r>
+        <w:rPr>
+          <w:color w:val="000000" w:themeColor="text1"/>
+          <w:szCs w:val="24"/>
+          <w:lang w:val="en-US"/>
+        </w:rPr>
+        <w:t>product</w:t>
+      </w:r>
+      <w:r>
+        <w:rPr>
+          <w:color w:val="000000" w:themeColor="text1"/>
+          <w:szCs w:val="24"/>
+          <w:lang w:val="en-US"/>
+        </w:rPr>
+        <w:t xml:space="preserve"> id. We use this information in invoice receipt.</w:t>
+      </w:r>
+    </w:p>
+    <w:p>
+      <w:pPr>
+        <w:pStyle w:val="ListParagraph"/>
+        <w:numPr>
+          <w:ilvl w:val="0"/>
+          <w:numId w:val="24"/>
+        </w:numPr>
+        <w:spacing w:after="160" w:line="259" w:lineRule="auto"/>
+        <w:rPr>
+          <w:color w:val="000000" w:themeColor="text1"/>
+          <w:szCs w:val="24"/>
+          <w:lang w:val="en-US"/>
+        </w:rPr>
+      </w:pPr>
+      <w:r>
+        <w:rPr>
+          <w:color w:val="000000" w:themeColor="text1"/>
+          <w:szCs w:val="24"/>
+          <w:lang w:val="en-US"/>
+        </w:rPr>
+        <w:t xml:space="preserve">For </w:t>
+      </w:r>
+      <w:r>
+        <w:rPr>
+          <w:color w:val="000000" w:themeColor="text1"/>
+          <w:szCs w:val="24"/>
+          <w:lang w:val="en-US"/>
+        </w:rPr>
+        <w:t>Inquiry</w:t>
+      </w:r>
+      <w:r>
+        <w:rPr>
+          <w:color w:val="000000" w:themeColor="text1"/>
+          <w:szCs w:val="24"/>
+          <w:lang w:val="en-US"/>
+        </w:rPr>
+        <w:t xml:space="preserve"> table, data is collected when any user visit, view or interacts with the website, </w:t>
+      </w:r>
+      <w:r>
+        <w:rPr>
+          <w:color w:val="000000" w:themeColor="text1"/>
+          <w:szCs w:val="24"/>
+          <w:lang w:val="en-US"/>
+        </w:rPr>
+        <w:t xml:space="preserve">users can leave a message on website, relating information will be stored in Inquiry table, Admin can login the Admin Dashboard </w:t>
+      </w:r>
+      <w:r>
+        <w:rPr>
+          <w:color w:val="000000" w:themeColor="text1"/>
+          <w:szCs w:val="24"/>
+          <w:lang w:val="en-US"/>
+        </w:rPr>
+        <w:t xml:space="preserve">to </w:t>
+      </w:r>
+      <w:r>
+        <w:rPr>
+          <w:color w:val="000000" w:themeColor="text1"/>
+          <w:szCs w:val="24"/>
+          <w:lang w:val="en-US"/>
+        </w:rPr>
+        <w:t>deal with these inquiries</w:t>
+      </w:r>
+      <w:r>
+        <w:rPr>
+          <w:color w:val="000000" w:themeColor="text1"/>
+          <w:szCs w:val="24"/>
+          <w:lang w:val="en-US"/>
+        </w:rPr>
+        <w:t>. Only admin users are able to view it after logging in.</w:t>
+      </w:r>
     </w:p>
     <w:p>
       <w:pPr>
@@ -5738,7 +5473,16 @@
           <w:sz w:val="24"/>
           <w:szCs w:val="24"/>
         </w:rPr>
-        <w:t xml:space="preserve"> into shopping bag</w:t>
+        <w:t xml:space="preserve"> into </w:t>
+      </w:r>
+      <w:r>
+        <w:rPr>
+          <w:rFonts w:ascii="Times New Roman" w:hAnsi="Times New Roman" w:cs="Times New Roman"/>
+          <w:sz w:val="24"/>
+          <w:szCs w:val="24"/>
+        </w:rPr>
+        <w:lastRenderedPageBreak/>
+        <w:t>shopping bag</w:t>
       </w:r>
       <w:r>
         <w:rPr>
@@ -5958,25 +5702,7 @@
           <w:sz w:val="24"/>
           <w:szCs w:val="24"/>
         </w:rPr>
-        <w:t xml:space="preserve"> directly from wish list. Proceed to </w:t>
-      </w:r>
-      <w:proofErr w:type="spellStart"/>
-      <w:r>
-        <w:rPr>
-          <w:rFonts w:ascii="Times New Roman" w:hAnsi="Times New Roman" w:cs="Times New Roman"/>
-          <w:sz w:val="24"/>
-          <w:szCs w:val="24"/>
-        </w:rPr>
-        <w:t>checkout</w:t>
-      </w:r>
-      <w:proofErr w:type="spellEnd"/>
-      <w:r>
-        <w:rPr>
-          <w:rFonts w:ascii="Times New Roman" w:hAnsi="Times New Roman" w:cs="Times New Roman"/>
-          <w:sz w:val="24"/>
-          <w:szCs w:val="24"/>
-        </w:rPr>
-        <w:t xml:space="preserve"> and make an order.</w:t>
+        <w:t xml:space="preserve"> directly from wish list. Proceed to checkout and make an order.</w:t>
       </w:r>
     </w:p>
     <w:p>
@@ -6009,7 +5735,6 @@
           <w:sz w:val="28"/>
           <w:szCs w:val="28"/>
         </w:rPr>
-        <w:lastRenderedPageBreak/>
         <w:t>Admin users</w:t>
       </w:r>
     </w:p>
@@ -6101,25 +5826,7 @@
           <w:sz w:val="24"/>
           <w:szCs w:val="24"/>
         </w:rPr>
-        <w:t xml:space="preserve">. Admin </w:t>
-      </w:r>
-      <w:proofErr w:type="gramStart"/>
-      <w:r>
-        <w:rPr>
-          <w:rFonts w:ascii="Times New Roman" w:hAnsi="Times New Roman" w:cs="Times New Roman"/>
-          <w:sz w:val="24"/>
-          <w:szCs w:val="24"/>
-        </w:rPr>
-        <w:t>can  create</w:t>
-      </w:r>
-      <w:proofErr w:type="gramEnd"/>
-      <w:r>
-        <w:rPr>
-          <w:rFonts w:ascii="Times New Roman" w:hAnsi="Times New Roman" w:cs="Times New Roman"/>
-          <w:sz w:val="24"/>
-          <w:szCs w:val="24"/>
-        </w:rPr>
-        <w:t xml:space="preserve">, </w:t>
+        <w:t xml:space="preserve">. Admin can  create, </w:t>
       </w:r>
       <w:r>
         <w:rPr>
@@ -6506,25 +6213,7 @@
           <w:sz w:val="24"/>
           <w:szCs w:val="24"/>
         </w:rPr>
-        <w:t xml:space="preserve"> </w:t>
-      </w:r>
-      <w:proofErr w:type="gramStart"/>
-      <w:r>
-        <w:rPr>
-          <w:rFonts w:ascii="Times New Roman" w:hAnsi="Times New Roman" w:cs="Times New Roman"/>
-          <w:sz w:val="24"/>
-          <w:szCs w:val="24"/>
-        </w:rPr>
-        <w:t>htmlentities(</w:t>
-      </w:r>
-      <w:proofErr w:type="gramEnd"/>
-      <w:r>
-        <w:rPr>
-          <w:rFonts w:ascii="Times New Roman" w:hAnsi="Times New Roman" w:cs="Times New Roman"/>
-          <w:sz w:val="24"/>
-          <w:szCs w:val="24"/>
-        </w:rPr>
-        <w:t>) function to sanitize data. This makes sure that all data gets sanitized before</w:t>
+        <w:t xml:space="preserve"> htmlentities() function to sanitize data. This makes sure that all data gets sanitized before</w:t>
       </w:r>
       <w:r>
         <w:rPr>
@@ -6627,6 +6316,7 @@
           <w:sz w:val="24"/>
           <w:szCs w:val="24"/>
         </w:rPr>
+        <w:lastRenderedPageBreak/>
         <w:t xml:space="preserve">SQL injections are prevented by using prepared </w:t>
       </w:r>
       <w:r>
@@ -7140,7 +6830,6 @@
           <w:lang w:val="en-US"/>
         </w:rPr>
       </w:pPr>
-      <w:proofErr w:type="spellStart"/>
       <w:r>
         <w:rPr>
           <w:color w:val="000000" w:themeColor="text1"/>
@@ -7149,7 +6838,6 @@
         </w:rPr>
         <w:t>UPtrend</w:t>
       </w:r>
-      <w:proofErr w:type="spellEnd"/>
       <w:r>
         <w:rPr>
           <w:color w:val="000000" w:themeColor="text1"/>
@@ -7181,7 +6869,6 @@
         </w:rPr>
         <w:t xml:space="preserve">After launching the website, its maintenance will be responsibility of </w:t>
       </w:r>
-      <w:proofErr w:type="spellStart"/>
       <w:r>
         <w:rPr>
           <w:color w:val="000000" w:themeColor="text1"/>
@@ -7190,7 +6877,6 @@
         </w:rPr>
         <w:t>UPtrend</w:t>
       </w:r>
-      <w:proofErr w:type="spellEnd"/>
       <w:r>
         <w:rPr>
           <w:color w:val="000000" w:themeColor="text1"/>
@@ -7646,23 +7332,13 @@
                 <w:szCs w:val="24"/>
               </w:rPr>
             </w:pPr>
-            <w:proofErr w:type="spellStart"/>
-            <w:r>
-              <w:rPr>
-                <w:rFonts w:ascii="Times New Roman" w:hAnsi="Times New Roman" w:cs="Times New Roman"/>
-                <w:sz w:val="24"/>
-                <w:szCs w:val="24"/>
-              </w:rPr>
-              <w:t>Pui</w:t>
-            </w:r>
-            <w:proofErr w:type="spellEnd"/>
-            <w:r>
-              <w:rPr>
-                <w:rFonts w:ascii="Times New Roman" w:hAnsi="Times New Roman" w:cs="Times New Roman"/>
-                <w:sz w:val="24"/>
-                <w:szCs w:val="24"/>
-              </w:rPr>
-              <w:t xml:space="preserve"> Ching Chung</w:t>
+            <w:r>
+              <w:rPr>
+                <w:rFonts w:ascii="Times New Roman" w:hAnsi="Times New Roman" w:cs="Times New Roman"/>
+                <w:sz w:val="24"/>
+                <w:szCs w:val="24"/>
+              </w:rPr>
+              <w:t>Pui Ching Chung</w:t>
             </w:r>
           </w:p>
         </w:tc>
@@ -7735,23 +7411,13 @@
                 <w:szCs w:val="24"/>
               </w:rPr>
             </w:pPr>
-            <w:proofErr w:type="spellStart"/>
-            <w:r>
-              <w:rPr>
-                <w:rFonts w:ascii="Times New Roman" w:hAnsi="Times New Roman" w:cs="Times New Roman"/>
-                <w:sz w:val="24"/>
-                <w:szCs w:val="24"/>
-              </w:rPr>
-              <w:t>Lihang</w:t>
-            </w:r>
-            <w:proofErr w:type="spellEnd"/>
-            <w:r>
-              <w:rPr>
-                <w:rFonts w:ascii="Times New Roman" w:hAnsi="Times New Roman" w:cs="Times New Roman"/>
-                <w:sz w:val="24"/>
-                <w:szCs w:val="24"/>
-              </w:rPr>
-              <w:t xml:space="preserve"> Yao</w:t>
+            <w:r>
+              <w:rPr>
+                <w:rFonts w:ascii="Times New Roman" w:hAnsi="Times New Roman" w:cs="Times New Roman"/>
+                <w:sz w:val="24"/>
+                <w:szCs w:val="24"/>
+              </w:rPr>
+              <w:t>Lihang Yao</w:t>
             </w:r>
           </w:p>
         </w:tc>
@@ -7824,34 +7490,14 @@
                 <w:szCs w:val="24"/>
               </w:rPr>
             </w:pPr>
-            <w:proofErr w:type="spellStart"/>
-            <w:r>
-              <w:rPr>
-                <w:rFonts w:ascii="Times New Roman" w:hAnsi="Times New Roman" w:cs="Times New Roman"/>
-                <w:sz w:val="24"/>
-                <w:szCs w:val="24"/>
-              </w:rPr>
-              <w:t>Dhruval</w:t>
-            </w:r>
-            <w:proofErr w:type="spellEnd"/>
-            <w:r>
-              <w:rPr>
-                <w:rFonts w:ascii="Times New Roman" w:hAnsi="Times New Roman" w:cs="Times New Roman"/>
-                <w:sz w:val="24"/>
-                <w:szCs w:val="24"/>
-              </w:rPr>
-              <w:t xml:space="preserve"> </w:t>
-            </w:r>
-            <w:proofErr w:type="spellStart"/>
-            <w:r>
-              <w:rPr>
-                <w:rFonts w:ascii="Times New Roman" w:hAnsi="Times New Roman" w:cs="Times New Roman"/>
-                <w:sz w:val="24"/>
-                <w:szCs w:val="24"/>
-              </w:rPr>
-              <w:t>Viradiya</w:t>
-            </w:r>
-            <w:proofErr w:type="spellEnd"/>
+            <w:r>
+              <w:rPr>
+                <w:rFonts w:ascii="Times New Roman" w:hAnsi="Times New Roman" w:cs="Times New Roman"/>
+                <w:sz w:val="24"/>
+                <w:szCs w:val="24"/>
+              </w:rPr>
+              <w:t>Dhruval Viradiya</w:t>
+            </w:r>
           </w:p>
         </w:tc>
         <w:tc>
@@ -8652,21 +8298,12 @@
         </w:rPr>
         <w:t xml:space="preserve">also </w:t>
       </w:r>
-      <w:proofErr w:type="gramStart"/>
       <w:r>
         <w:rPr>
           <w:szCs w:val="24"/>
           <w:lang w:val="en-CA"/>
         </w:rPr>
-        <w:t>consists</w:t>
-      </w:r>
-      <w:proofErr w:type="gramEnd"/>
-      <w:r>
-        <w:rPr>
-          <w:szCs w:val="24"/>
-          <w:lang w:val="en-CA"/>
-        </w:rPr>
-        <w:t xml:space="preserve"> of </w:t>
+        <w:t xml:space="preserve">consists of </w:t>
       </w:r>
       <w:r>
         <w:rPr>
@@ -10347,7 +9984,6 @@
                 <w:szCs w:val="24"/>
               </w:rPr>
             </w:pPr>
-            <w:proofErr w:type="spellStart"/>
             <w:r>
               <w:rPr>
                 <w:rFonts w:ascii="Times New Roman" w:hAnsi="Times New Roman" w:cs="Times New Roman"/>
@@ -10356,7 +9992,6 @@
               </w:rPr>
               <w:t>UPtrend</w:t>
             </w:r>
-            <w:proofErr w:type="spellEnd"/>
           </w:p>
         </w:tc>
       </w:tr>
@@ -10441,7 +10076,6 @@
               </w:rPr>
               <w:t xml:space="preserve">Solution Developers &amp; </w:t>
             </w:r>
-            <w:proofErr w:type="spellStart"/>
             <w:r>
               <w:rPr>
                 <w:rFonts w:ascii="Times New Roman" w:hAnsi="Times New Roman" w:cs="Times New Roman"/>
@@ -10450,7 +10084,6 @@
               </w:rPr>
               <w:t>UPtrend</w:t>
             </w:r>
-            <w:proofErr w:type="spellEnd"/>
             <w:r>
               <w:rPr>
                 <w:rFonts w:ascii="Times New Roman" w:hAnsi="Times New Roman" w:cs="Times New Roman"/>
@@ -10627,7 +10260,6 @@
                 <w:szCs w:val="24"/>
               </w:rPr>
             </w:pPr>
-            <w:proofErr w:type="spellStart"/>
             <w:r>
               <w:rPr>
                 <w:rFonts w:ascii="Times New Roman" w:hAnsi="Times New Roman" w:cs="Times New Roman"/>
@@ -10636,7 +10268,6 @@
               </w:rPr>
               <w:t>UPtrend</w:t>
             </w:r>
-            <w:proofErr w:type="spellEnd"/>
           </w:p>
         </w:tc>
       </w:tr>
@@ -10731,7 +10362,6 @@
                 <w:szCs w:val="24"/>
               </w:rPr>
             </w:pPr>
-            <w:proofErr w:type="spellStart"/>
             <w:r>
               <w:rPr>
                 <w:rFonts w:ascii="Times New Roman" w:hAnsi="Times New Roman" w:cs="Times New Roman"/>
@@ -10740,7 +10370,6 @@
               </w:rPr>
               <w:t>UPtrend</w:t>
             </w:r>
-            <w:proofErr w:type="spellEnd"/>
           </w:p>
         </w:tc>
       </w:tr>
@@ -10948,7 +10577,6 @@
                 <w:szCs w:val="24"/>
               </w:rPr>
             </w:pPr>
-            <w:proofErr w:type="spellStart"/>
             <w:r>
               <w:rPr>
                 <w:rFonts w:ascii="Times New Roman" w:hAnsi="Times New Roman" w:cs="Times New Roman"/>
@@ -10957,7 +10585,6 @@
               </w:rPr>
               <w:t>UPtrend</w:t>
             </w:r>
-            <w:proofErr w:type="spellEnd"/>
           </w:p>
         </w:tc>
       </w:tr>
@@ -11037,7 +10664,6 @@
                 <w:szCs w:val="24"/>
               </w:rPr>
             </w:pPr>
-            <w:proofErr w:type="spellStart"/>
             <w:r>
               <w:rPr>
                 <w:rFonts w:ascii="Times New Roman" w:hAnsi="Times New Roman" w:cs="Times New Roman"/>
@@ -11046,7 +10672,6 @@
               </w:rPr>
               <w:t>UPtrend</w:t>
             </w:r>
-            <w:proofErr w:type="spellEnd"/>
           </w:p>
         </w:tc>
       </w:tr>
@@ -11126,7 +10751,6 @@
                 <w:szCs w:val="24"/>
               </w:rPr>
             </w:pPr>
-            <w:proofErr w:type="spellStart"/>
             <w:r>
               <w:rPr>
                 <w:rFonts w:ascii="Times New Roman" w:hAnsi="Times New Roman" w:cs="Times New Roman"/>
@@ -11135,7 +10759,6 @@
               </w:rPr>
               <w:t>UPtrend</w:t>
             </w:r>
-            <w:proofErr w:type="spellEnd"/>
           </w:p>
         </w:tc>
       </w:tr>
@@ -11215,7 +10838,6 @@
                 <w:szCs w:val="24"/>
               </w:rPr>
             </w:pPr>
-            <w:proofErr w:type="spellStart"/>
             <w:r>
               <w:rPr>
                 <w:rFonts w:ascii="Times New Roman" w:hAnsi="Times New Roman" w:cs="Times New Roman"/>
@@ -11224,7 +10846,6 @@
               </w:rPr>
               <w:t>UPtrend</w:t>
             </w:r>
-            <w:proofErr w:type="spellEnd"/>
           </w:p>
         </w:tc>
       </w:tr>
@@ -12004,7 +11625,6 @@
                 <w:szCs w:val="24"/>
               </w:rPr>
             </w:pPr>
-            <w:proofErr w:type="spellStart"/>
             <w:r>
               <w:rPr>
                 <w:rFonts w:ascii="Times New Roman" w:hAnsi="Times New Roman" w:cs="Times New Roman"/>
@@ -12013,7 +11633,6 @@
               </w:rPr>
               <w:t>UPtrend</w:t>
             </w:r>
-            <w:proofErr w:type="spellEnd"/>
           </w:p>
         </w:tc>
       </w:tr>
@@ -12213,7 +11832,6 @@
                 <w:szCs w:val="24"/>
               </w:rPr>
             </w:pPr>
-            <w:proofErr w:type="spellStart"/>
             <w:r>
               <w:rPr>
                 <w:rFonts w:ascii="Times New Roman" w:hAnsi="Times New Roman" w:cs="Times New Roman"/>
@@ -12222,7 +11840,6 @@
               </w:rPr>
               <w:t>UPtrend</w:t>
             </w:r>
-            <w:proofErr w:type="spellEnd"/>
           </w:p>
         </w:tc>
       </w:tr>
@@ -13170,7 +12787,6 @@
                 <w:lang w:val="en-GB"/>
               </w:rPr>
             </w:pPr>
-            <w:proofErr w:type="spellStart"/>
             <w:r>
               <w:rPr>
                 <w:rFonts w:ascii="Times New Roman" w:hAnsi="Times New Roman" w:cs="Times New Roman"/>
@@ -13181,7 +12797,6 @@
               </w:rPr>
               <w:t>UPtrend</w:t>
             </w:r>
-            <w:proofErr w:type="spellEnd"/>
           </w:p>
           <w:p>
             <w:pPr>
@@ -14310,9 +13925,8 @@
                 <w:szCs w:val="24"/>
                 <w:lang w:val="en-GB"/>
               </w:rPr>
-              <w:t xml:space="preserve">                      </w:t>
-            </w:r>
-            <w:proofErr w:type="gramStart"/>
+              <w:t xml:space="preserve">                      TAX</w:t>
+            </w:r>
             <w:r>
               <w:rPr>
                 <w:rFonts w:ascii="Times New Roman" w:hAnsi="Times New Roman" w:cs="Times New Roman"/>
@@ -14320,26 +13934,7 @@
                 <w:szCs w:val="24"/>
                 <w:lang w:val="en-GB"/>
               </w:rPr>
-              <w:t>TAX</w:t>
-            </w:r>
-            <w:r>
-              <w:rPr>
-                <w:rFonts w:ascii="Times New Roman" w:hAnsi="Times New Roman" w:cs="Times New Roman"/>
-                <w:sz w:val="24"/>
-                <w:szCs w:val="24"/>
-                <w:lang w:val="en-GB"/>
-              </w:rPr>
-              <w:t>(</w:t>
-            </w:r>
-            <w:proofErr w:type="gramEnd"/>
-            <w:r>
-              <w:rPr>
-                <w:rFonts w:ascii="Times New Roman" w:hAnsi="Times New Roman" w:cs="Times New Roman"/>
-                <w:sz w:val="24"/>
-                <w:szCs w:val="24"/>
-                <w:lang w:val="en-GB"/>
-              </w:rPr>
-              <w:t>13%)</w:t>
+              <w:t>(13%)</w:t>
             </w:r>
           </w:p>
         </w:tc>

</xml_diff>

<commit_message>
Done proposal ready to be reviewed
</commit_message>
<xml_diff>
--- a/Document/proposal_Uptrend.docx
+++ b/Document/proposal_Uptrend.docx
@@ -8269,7 +8269,37 @@
         <w:rPr>
           <w:szCs w:val="24"/>
         </w:rPr>
-        <w:t>Audience should have least 5mbps internet connection.</w:t>
+        <w:t>The a</w:t>
+      </w:r>
+      <w:r>
+        <w:rPr>
+          <w:szCs w:val="24"/>
+        </w:rPr>
+        <w:t xml:space="preserve">udience should have </w:t>
+      </w:r>
+      <w:r>
+        <w:rPr>
+          <w:szCs w:val="24"/>
+        </w:rPr>
+        <w:t xml:space="preserve">at </w:t>
+      </w:r>
+      <w:r>
+        <w:rPr>
+          <w:szCs w:val="24"/>
+        </w:rPr>
+        <w:t xml:space="preserve">least </w:t>
+      </w:r>
+      <w:r>
+        <w:rPr>
+          <w:szCs w:val="24"/>
+        </w:rPr>
+        <w:t xml:space="preserve">a </w:t>
+      </w:r>
+      <w:r>
+        <w:rPr>
+          <w:szCs w:val="24"/>
+        </w:rPr>
+        <w:t>5mbps internet connection.</w:t>
       </w:r>
     </w:p>
     <w:p>
@@ -8325,13 +8355,20 @@
           <w:szCs w:val="24"/>
           <w:lang w:val="en-CA"/>
         </w:rPr>
-        <w:t xml:space="preserve">Secondary audience would </w:t>
+        <w:t>The s</w:t>
       </w:r>
       <w:r>
         <w:rPr>
           <w:szCs w:val="24"/>
           <w:lang w:val="en-CA"/>
         </w:rPr>
+        <w:t xml:space="preserve">econdary audience would </w:t>
+      </w:r>
+      <w:r>
+        <w:rPr>
+          <w:szCs w:val="24"/>
+          <w:lang w:val="en-CA"/>
+        </w:rPr>
         <w:t xml:space="preserve">primarily </w:t>
       </w:r>
       <w:r>
@@ -8360,7 +8397,21 @@
           <w:szCs w:val="24"/>
           <w:lang w:val="en-CA"/>
         </w:rPr>
-        <w:t>purchase perfect outfits for their sons/daughters causally or occasionally.</w:t>
+        <w:t>purchase perfect outfits for their sons/daughters ca</w:t>
+      </w:r>
+      <w:r>
+        <w:rPr>
+          <w:szCs w:val="24"/>
+          <w:lang w:val="en-CA"/>
+        </w:rPr>
+        <w:t>su</w:t>
+      </w:r>
+      <w:r>
+        <w:rPr>
+          <w:szCs w:val="24"/>
+          <w:lang w:val="en-CA"/>
+        </w:rPr>
+        <w:t>ally or occasionally.</w:t>
       </w:r>
     </w:p>
     <w:p>
@@ -8379,13 +8430,20 @@
           <w:szCs w:val="24"/>
           <w:lang w:val="en-CA"/>
         </w:rPr>
-        <w:t xml:space="preserve">Secondary audience </w:t>
+        <w:t>The s</w:t>
       </w:r>
       <w:r>
         <w:rPr>
           <w:szCs w:val="24"/>
           <w:lang w:val="en-CA"/>
         </w:rPr>
+        <w:t xml:space="preserve">econdary audience </w:t>
+      </w:r>
+      <w:r>
+        <w:rPr>
+          <w:szCs w:val="24"/>
+          <w:lang w:val="en-CA"/>
+        </w:rPr>
         <w:t xml:space="preserve">will also </w:t>
       </w:r>
       <w:r>
@@ -8400,7 +8458,35 @@
           <w:szCs w:val="24"/>
           <w:lang w:val="en-CA"/>
         </w:rPr>
-        <w:t>wholesaler who might want to buy dresses, sports wear stocks in large quantities for their shops.</w:t>
+        <w:t>wholesaler</w:t>
+      </w:r>
+      <w:r>
+        <w:rPr>
+          <w:szCs w:val="24"/>
+          <w:lang w:val="en-CA"/>
+        </w:rPr>
+        <w:t>s</w:t>
+      </w:r>
+      <w:r>
+        <w:rPr>
+          <w:szCs w:val="24"/>
+          <w:lang w:val="en-CA"/>
+        </w:rPr>
+        <w:t xml:space="preserve"> who might want to buy dresses </w:t>
+      </w:r>
+      <w:r>
+        <w:rPr>
+          <w:szCs w:val="24"/>
+          <w:lang w:val="en-CA"/>
+        </w:rPr>
+        <w:t xml:space="preserve">and </w:t>
+      </w:r>
+      <w:r>
+        <w:rPr>
+          <w:szCs w:val="24"/>
+          <w:lang w:val="en-CA"/>
+        </w:rPr>
+        <w:t>sportswear stocks in large quantities for their shops.</w:t>
       </w:r>
     </w:p>
     <w:p>
@@ -8492,7 +8578,27 @@
           <w:szCs w:val="24"/>
           <w:lang w:val="en-US"/>
         </w:rPr>
-        <w:t>specific information to the user in an intuitive and easy to use way</w:t>
+        <w:t>specific information to the user in an intuitive and easy</w:t>
+      </w:r>
+      <w:r>
+        <w:rPr>
+          <w:rFonts w:ascii="Times New Roman" w:hAnsi="Times New Roman" w:cs="Times New Roman"/>
+          <w:color w:val="000000" w:themeColor="text1"/>
+          <w:sz w:val="24"/>
+          <w:szCs w:val="24"/>
+          <w:lang w:val="en-US"/>
+        </w:rPr>
+        <w:t>-to-</w:t>
+      </w:r>
+      <w:r>
+        <w:rPr>
+          <w:rFonts w:ascii="Times New Roman" w:hAnsi="Times New Roman" w:cs="Times New Roman"/>
+          <w:color w:val="000000" w:themeColor="text1"/>
+          <w:sz w:val="24"/>
+          <w:szCs w:val="24"/>
+          <w:lang w:val="en-US"/>
+        </w:rPr>
+        <w:t>use way</w:t>
       </w:r>
       <w:r>
         <w:rPr>
@@ -8558,7 +8664,23 @@
           <w:szCs w:val="24"/>
           <w:shd w:val="clear" w:color="auto" w:fill="FFFFFF"/>
         </w:rPr>
-        <w:t xml:space="preserve"> navigation would be easily accessible. Also, the content would be structured in an organised manner</w:t>
+        <w:t xml:space="preserve"> navigation would be easily accessible. Also, the content would be structured in an organi</w:t>
+      </w:r>
+      <w:r>
+        <w:rPr>
+          <w:sz w:val="24"/>
+          <w:szCs w:val="24"/>
+          <w:shd w:val="clear" w:color="auto" w:fill="FFFFFF"/>
+        </w:rPr>
+        <w:t>z</w:t>
+      </w:r>
+      <w:r>
+        <w:rPr>
+          <w:sz w:val="24"/>
+          <w:szCs w:val="24"/>
+          <w:shd w:val="clear" w:color="auto" w:fill="FFFFFF"/>
+        </w:rPr>
+        <w:t>ed manner</w:t>
       </w:r>
       <w:r>
         <w:rPr>
@@ -8598,7 +8720,23 @@
           <w:sz w:val="24"/>
           <w:szCs w:val="24"/>
         </w:rPr>
-        <w:t xml:space="preserve"> Front Controller Framework and will have following features</w:t>
+        <w:t xml:space="preserve"> Front Controller Framework and will have </w:t>
+      </w:r>
+      <w:r>
+        <w:rPr>
+          <w:rFonts w:ascii="Times New Roman" w:hAnsi="Times New Roman" w:cs="Times New Roman"/>
+          <w:sz w:val="24"/>
+          <w:szCs w:val="24"/>
+        </w:rPr>
+        <w:t xml:space="preserve">the </w:t>
+      </w:r>
+      <w:r>
+        <w:rPr>
+          <w:rFonts w:ascii="Times New Roman" w:hAnsi="Times New Roman" w:cs="Times New Roman"/>
+          <w:sz w:val="24"/>
+          <w:szCs w:val="24"/>
+        </w:rPr>
+        <w:t>following features</w:t>
       </w:r>
       <w:r>
         <w:rPr>
@@ -8618,7 +8756,10 @@
         </w:numPr>
       </w:pPr>
       <w:r>
-        <w:t xml:space="preserve">The Customers can add products into </w:t>
+        <w:t xml:space="preserve">The Customers can add products to </w:t>
+      </w:r>
+      <w:r>
+        <w:t xml:space="preserve">their </w:t>
       </w:r>
       <w:r>
         <w:t>wish list</w:t>
@@ -8631,6 +8772,9 @@
       </w:r>
       <w:r>
         <w:t xml:space="preserve"> from </w:t>
+      </w:r>
+      <w:r>
+        <w:t xml:space="preserve">their </w:t>
       </w:r>
       <w:r>
         <w:t>wish list</w:t>
@@ -8654,7 +8798,13 @@
         <w:t xml:space="preserve"> authentication – when a customer registers</w:t>
       </w:r>
       <w:r>
-        <w:t>, the email provided will be verified and make sure it is unique in the database</w:t>
+        <w:t>, the email provided will be verified</w:t>
+      </w:r>
+      <w:r>
+        <w:t>,</w:t>
+      </w:r>
+      <w:r>
+        <w:t xml:space="preserve"> and make sure it is unique in the database</w:t>
       </w:r>
       <w:r>
         <w:t>.</w:t>
@@ -8669,7 +8819,13 @@
         </w:numPr>
       </w:pPr>
       <w:r>
-        <w:t xml:space="preserve">After Logging in, customers can view profile, </w:t>
+        <w:t xml:space="preserve">After Logging in, customers can view </w:t>
+      </w:r>
+      <w:r>
+        <w:t xml:space="preserve">their </w:t>
+      </w:r>
+      <w:r>
+        <w:t xml:space="preserve">profile, </w:t>
       </w:r>
       <w:r>
         <w:t>wish list</w:t>
@@ -11033,16 +11189,6 @@
         </w:rPr>
         <w:t xml:space="preserve"> website: </w:t>
       </w:r>
-    </w:p>
-    <w:p>
-      <w:pPr>
-        <w:spacing w:after="169"/>
-        <w:rPr>
-          <w:rFonts w:ascii="Times New Roman" w:hAnsi="Times New Roman" w:cs="Times New Roman"/>
-          <w:sz w:val="24"/>
-          <w:szCs w:val="24"/>
-        </w:rPr>
-      </w:pPr>
     </w:p>
     <w:p>
       <w:pPr>

</xml_diff>

<commit_message>
Revised proposal for review
</commit_message>
<xml_diff>
--- a/Document/proposal_Uptrend.docx
+++ b/Document/proposal_Uptrend.docx
@@ -4165,7 +4165,6 @@
                                       <w:text/>
                                     </w:sdtPr>
                                     <w:sdtContent>
-                                      <w:proofErr w:type="spellStart"/>
                                       <w:r>
                                         <w:rPr>
                                           <w:color w:val="FFFFFF" w:themeColor="background1"/>
@@ -4174,7 +4173,6 @@
                                         </w:rPr>
                                         <w:t>UPtrend</w:t>
                                       </w:r>
-                                      <w:proofErr w:type="spellEnd"/>
                                     </w:sdtContent>
                                   </w:sdt>
                                   <w:r>
@@ -4453,7 +4451,6 @@
                                 <w:text/>
                               </w:sdtPr>
                               <w:sdtContent>
-                                <w:proofErr w:type="spellStart"/>
                                 <w:r>
                                   <w:rPr>
                                     <w:color w:val="FFFFFF" w:themeColor="background1"/>
@@ -4462,7 +4459,6 @@
                                   </w:rPr>
                                   <w:t>UPtrend</w:t>
                                 </w:r>
-                                <w:proofErr w:type="spellEnd"/>
                               </w:sdtContent>
                             </w:sdt>
                             <w:r>
@@ -6956,12 +6952,10 @@
         <w:ind w:left="-5"/>
       </w:pPr>
       <w:bookmarkStart w:id="0" w:name="_Toc109042516"/>
-      <w:proofErr w:type="spellStart"/>
       <w:r>
         <w:t>UPtrend</w:t>
       </w:r>
       <w:bookmarkEnd w:id="0"/>
-      <w:proofErr w:type="spellEnd"/>
     </w:p>
     <w:p>
       <w:pPr>
@@ -7020,41 +7014,13 @@
           <w:szCs w:val="24"/>
         </w:rPr>
       </w:pPr>
-      <w:proofErr w:type="spellStart"/>
-      <w:r>
-        <w:rPr>
-          <w:rFonts w:ascii="Times New Roman" w:hAnsi="Times New Roman" w:cs="Times New Roman"/>
-          <w:sz w:val="24"/>
-          <w:szCs w:val="24"/>
-        </w:rPr>
-        <w:t>Dhruval</w:t>
-      </w:r>
-      <w:proofErr w:type="spellEnd"/>
-      <w:r>
-        <w:rPr>
-          <w:rFonts w:ascii="Times New Roman" w:hAnsi="Times New Roman" w:cs="Times New Roman"/>
-          <w:sz w:val="24"/>
-          <w:szCs w:val="24"/>
-        </w:rPr>
-        <w:t xml:space="preserve"> </w:t>
-      </w:r>
-      <w:proofErr w:type="spellStart"/>
-      <w:r>
-        <w:rPr>
-          <w:rFonts w:ascii="Times New Roman" w:hAnsi="Times New Roman" w:cs="Times New Roman"/>
-          <w:sz w:val="24"/>
-          <w:szCs w:val="24"/>
-        </w:rPr>
-        <w:t>Viradiya</w:t>
-      </w:r>
-      <w:proofErr w:type="spellEnd"/>
-      <w:r>
-        <w:rPr>
-          <w:rFonts w:ascii="Times New Roman" w:hAnsi="Times New Roman" w:cs="Times New Roman"/>
-          <w:sz w:val="24"/>
-          <w:szCs w:val="24"/>
-        </w:rPr>
-        <w:t xml:space="preserve"> </w:t>
+      <w:r>
+        <w:rPr>
+          <w:rFonts w:ascii="Times New Roman" w:hAnsi="Times New Roman" w:cs="Times New Roman"/>
+          <w:sz w:val="24"/>
+          <w:szCs w:val="24"/>
+        </w:rPr>
+        <w:t xml:space="preserve">Dhruval Viradiya </w:t>
       </w:r>
       <w:hyperlink r:id="rId10" w:history="1">
         <w:r>
@@ -7106,23 +7072,13 @@
           <w:szCs w:val="24"/>
         </w:rPr>
       </w:pPr>
-      <w:proofErr w:type="spellStart"/>
-      <w:r>
-        <w:rPr>
-          <w:rFonts w:ascii="Times New Roman" w:hAnsi="Times New Roman" w:cs="Times New Roman"/>
-          <w:sz w:val="24"/>
-          <w:szCs w:val="24"/>
-        </w:rPr>
-        <w:t>Lihang</w:t>
-      </w:r>
-      <w:proofErr w:type="spellEnd"/>
-      <w:r>
-        <w:rPr>
-          <w:rFonts w:ascii="Times New Roman" w:hAnsi="Times New Roman" w:cs="Times New Roman"/>
-          <w:sz w:val="24"/>
-          <w:szCs w:val="24"/>
-        </w:rPr>
-        <w:t xml:space="preserve"> Yao </w:t>
+      <w:r>
+        <w:rPr>
+          <w:rFonts w:ascii="Times New Roman" w:hAnsi="Times New Roman" w:cs="Times New Roman"/>
+          <w:sz w:val="24"/>
+          <w:szCs w:val="24"/>
+        </w:rPr>
+        <w:t xml:space="preserve">Lihang Yao </w:t>
       </w:r>
       <w:hyperlink r:id="rId12" w:history="1">
         <w:r>
@@ -7145,23 +7101,13 @@
           <w:szCs w:val="24"/>
         </w:rPr>
       </w:pPr>
-      <w:proofErr w:type="spellStart"/>
-      <w:r>
-        <w:rPr>
-          <w:rFonts w:ascii="Times New Roman" w:hAnsi="Times New Roman" w:cs="Times New Roman"/>
-          <w:sz w:val="24"/>
-          <w:szCs w:val="24"/>
-        </w:rPr>
-        <w:t>Pui</w:t>
-      </w:r>
-      <w:proofErr w:type="spellEnd"/>
-      <w:r>
-        <w:rPr>
-          <w:rFonts w:ascii="Times New Roman" w:hAnsi="Times New Roman" w:cs="Times New Roman"/>
-          <w:sz w:val="24"/>
-          <w:szCs w:val="24"/>
-        </w:rPr>
-        <w:t xml:space="preserve"> Ching Chung </w:t>
+      <w:r>
+        <w:rPr>
+          <w:rFonts w:ascii="Times New Roman" w:hAnsi="Times New Roman" w:cs="Times New Roman"/>
+          <w:sz w:val="24"/>
+          <w:szCs w:val="24"/>
+        </w:rPr>
+        <w:t xml:space="preserve">Pui Ching Chung </w:t>
       </w:r>
       <w:hyperlink r:id="rId13" w:history="1">
         <w:r>
@@ -7350,7 +7296,6 @@
           <w:szCs w:val="24"/>
         </w:rPr>
       </w:pPr>
-      <w:proofErr w:type="spellStart"/>
       <w:r>
         <w:rPr>
           <w:rFonts w:ascii="Times New Roman" w:hAnsi="Times New Roman" w:cs="Times New Roman"/>
@@ -7359,7 +7304,6 @@
         </w:rPr>
         <w:t>UPtrend</w:t>
       </w:r>
-      <w:proofErr w:type="spellEnd"/>
       <w:r>
         <w:rPr>
           <w:rFonts w:ascii="Times New Roman" w:hAnsi="Times New Roman" w:cs="Times New Roman"/>
@@ -7726,7 +7670,6 @@
         </w:rPr>
         <w:t xml:space="preserve"> </w:t>
       </w:r>
-      <w:proofErr w:type="spellStart"/>
       <w:r>
         <w:rPr>
           <w:rFonts w:ascii="Times New Roman" w:hAnsi="Times New Roman" w:cs="Times New Roman"/>
@@ -7737,7 +7680,6 @@
         </w:rPr>
         <w:t>UPtrend</w:t>
       </w:r>
-      <w:proofErr w:type="spellEnd"/>
       <w:r>
         <w:rPr>
           <w:rFonts w:ascii="Times New Roman" w:hAnsi="Times New Roman" w:cs="Times New Roman"/>
@@ -7758,7 +7700,6 @@
         </w:rPr>
         <w:t xml:space="preserve">The </w:t>
       </w:r>
-      <w:proofErr w:type="spellStart"/>
       <w:r>
         <w:rPr>
           <w:rFonts w:ascii="Times New Roman" w:hAnsi="Times New Roman" w:cs="Times New Roman"/>
@@ -7787,18 +7728,7 @@
           <w:szCs w:val="24"/>
           <w:shd w:val="clear" w:color="auto" w:fill="FFFFFF"/>
         </w:rPr>
-        <w:t>trend</w:t>
-      </w:r>
-      <w:proofErr w:type="spellEnd"/>
-      <w:r>
-        <w:rPr>
-          <w:rFonts w:ascii="Times New Roman" w:hAnsi="Times New Roman" w:cs="Times New Roman"/>
-          <w:color w:val="242424"/>
-          <w:sz w:val="24"/>
-          <w:szCs w:val="24"/>
-          <w:shd w:val="clear" w:color="auto" w:fill="FFFFFF"/>
-        </w:rPr>
-        <w:t xml:space="preserve"> has its</w:t>
+        <w:t>trend has its</w:t>
       </w:r>
       <w:r>
         <w:rPr>
@@ -8831,7 +8761,13 @@
         <w:t>wish list</w:t>
       </w:r>
       <w:r>
-        <w:t>, previous orders and make new orders.</w:t>
+        <w:t xml:space="preserve">, </w:t>
+      </w:r>
+      <w:r>
+        <w:t xml:space="preserve">and </w:t>
+      </w:r>
+      <w:r>
+        <w:t>previous orders and make new orders.</w:t>
       </w:r>
     </w:p>
     <w:p>
@@ -8852,7 +8788,10 @@
         <w:t xml:space="preserve"> </w:t>
       </w:r>
       <w:r>
-        <w:t>Password entered will be encoded for website security.</w:t>
+        <w:t>The p</w:t>
+      </w:r>
+      <w:r>
+        <w:t>assword entered will be encoded for website security.</w:t>
       </w:r>
     </w:p>
     <w:p>
@@ -8864,7 +8803,19 @@
         </w:numPr>
       </w:pPr>
       <w:r>
-        <w:t>Customers can search products by keyword. Search bar is located on the top of each page.</w:t>
+        <w:t xml:space="preserve">Customers can search products by keyword. </w:t>
+      </w:r>
+      <w:r>
+        <w:t>The s</w:t>
+      </w:r>
+      <w:r>
+        <w:t xml:space="preserve">earch bar is located </w:t>
+      </w:r>
+      <w:r>
+        <w:t>at</w:t>
+      </w:r>
+      <w:r>
+        <w:t xml:space="preserve"> the top of each page.</w:t>
       </w:r>
     </w:p>
     <w:p>
@@ -8897,13 +8848,37 @@
         </w:numPr>
       </w:pPr>
       <w:r>
-        <w:t>Customer can add products</w:t>
-      </w:r>
-      <w:r>
-        <w:t xml:space="preserve"> into shopping bag, edit quantities, view order</w:t>
-      </w:r>
-      <w:r>
-        <w:t xml:space="preserve"> subtotals, and make payment.</w:t>
+        <w:t>Customer</w:t>
+      </w:r>
+      <w:r>
+        <w:t>s</w:t>
+      </w:r>
+      <w:r>
+        <w:t xml:space="preserve"> can add products</w:t>
+      </w:r>
+      <w:r>
+        <w:t xml:space="preserve"> to </w:t>
+      </w:r>
+      <w:r>
+        <w:t xml:space="preserve">the </w:t>
+      </w:r>
+      <w:r>
+        <w:t>shopping bag</w:t>
+      </w:r>
+      <w:r>
+        <w:t>s</w:t>
+      </w:r>
+      <w:r>
+        <w:t>, edit quantities, view order</w:t>
+      </w:r>
+      <w:r>
+        <w:t xml:space="preserve"> subtotals, and make payment</w:t>
+      </w:r>
+      <w:r>
+        <w:t>s</w:t>
+      </w:r>
+      <w:r>
+        <w:t>.</w:t>
       </w:r>
     </w:p>
     <w:p>
@@ -8926,7 +8901,23 @@
           <w:szCs w:val="24"/>
           <w:lang w:val="en-US"/>
         </w:rPr>
-        <w:t>Easy to use Navigation to obtain any information about organization or services offered</w:t>
+        <w:t xml:space="preserve">Easy to use Navigation to obtain any information about </w:t>
+      </w:r>
+      <w:r>
+        <w:rPr>
+          <w:color w:val="000000" w:themeColor="text1"/>
+          <w:szCs w:val="24"/>
+          <w:lang w:val="en-US"/>
+        </w:rPr>
+        <w:t xml:space="preserve">the </w:t>
+      </w:r>
+      <w:r>
+        <w:rPr>
+          <w:color w:val="000000" w:themeColor="text1"/>
+          <w:szCs w:val="24"/>
+          <w:lang w:val="en-US"/>
+        </w:rPr>
+        <w:t>organization or services offered</w:t>
       </w:r>
       <w:r>
         <w:rPr>
@@ -8967,7 +8958,19 @@
         <w:rPr>
           <w:szCs w:val="24"/>
         </w:rPr>
-        <w:t>, men, boys and girls looking for perfect outfits</w:t>
+        <w:t>, men, boys</w:t>
+      </w:r>
+      <w:r>
+        <w:rPr>
+          <w:szCs w:val="24"/>
+        </w:rPr>
+        <w:t>,</w:t>
+      </w:r>
+      <w:r>
+        <w:rPr>
+          <w:szCs w:val="24"/>
+        </w:rPr>
+        <w:t xml:space="preserve"> and girls looking for perfect outfits</w:t>
       </w:r>
       <w:r>
         <w:rPr>
@@ -9466,7 +9469,23 @@
           <w:sz w:val="24"/>
           <w:szCs w:val="24"/>
         </w:rPr>
-        <w:t>user can visit all the pages through the main menu, they can view product list and detailed information, search for a certain product, add products into shopping bag and wish list, view the shopping bag, edit product quantities and remove products but they cannot view the wish l</w:t>
+        <w:t xml:space="preserve">user can visit all the pages through the main menu, they can view product list and detailed information, search for a certain product, add products to </w:t>
+      </w:r>
+      <w:r>
+        <w:rPr>
+          <w:rFonts w:ascii="Times New Roman" w:hAnsi="Times New Roman" w:cs="Times New Roman"/>
+          <w:sz w:val="24"/>
+          <w:szCs w:val="24"/>
+        </w:rPr>
+        <w:t xml:space="preserve">a </w:t>
+      </w:r>
+      <w:r>
+        <w:rPr>
+          <w:rFonts w:ascii="Times New Roman" w:hAnsi="Times New Roman" w:cs="Times New Roman"/>
+          <w:sz w:val="24"/>
+          <w:szCs w:val="24"/>
+        </w:rPr>
+        <w:t>shopping bag and wish list, view the shopping bag, edit product quantities and remove products but they cannot view the wish l</w:t>
       </w:r>
       <w:r>
         <w:rPr>
@@ -9543,7 +9562,119 @@
           <w:sz w:val="24"/>
           <w:szCs w:val="24"/>
         </w:rPr>
-        <w:t xml:space="preserve"> register or log in successfully, they will be redirected to profile page. Users can access “My Orders” page to view all previous orders. “My Wishlist” page to view the products saved in the wish list. They can also remove products from wish list, add products to shopping bag directly from wish list. Proceed to </w:t>
+        <w:t xml:space="preserve"> register or log</w:t>
+      </w:r>
+      <w:r>
+        <w:rPr>
+          <w:rFonts w:ascii="Times New Roman" w:hAnsi="Times New Roman" w:cs="Times New Roman"/>
+          <w:sz w:val="24"/>
+          <w:szCs w:val="24"/>
+        </w:rPr>
+        <w:t>s</w:t>
+      </w:r>
+      <w:r>
+        <w:rPr>
+          <w:rFonts w:ascii="Times New Roman" w:hAnsi="Times New Roman" w:cs="Times New Roman"/>
+          <w:sz w:val="24"/>
+          <w:szCs w:val="24"/>
+        </w:rPr>
+        <w:t xml:space="preserve"> in successfully, they will be redirected to </w:t>
+      </w:r>
+      <w:r>
+        <w:rPr>
+          <w:rFonts w:ascii="Times New Roman" w:hAnsi="Times New Roman" w:cs="Times New Roman"/>
+          <w:sz w:val="24"/>
+          <w:szCs w:val="24"/>
+        </w:rPr>
+        <w:t xml:space="preserve">the </w:t>
+      </w:r>
+      <w:r>
+        <w:rPr>
+          <w:rFonts w:ascii="Times New Roman" w:hAnsi="Times New Roman" w:cs="Times New Roman"/>
+          <w:sz w:val="24"/>
+          <w:szCs w:val="24"/>
+        </w:rPr>
+        <w:t xml:space="preserve">profile page. Users can access </w:t>
+      </w:r>
+      <w:r>
+        <w:rPr>
+          <w:rFonts w:ascii="Times New Roman" w:hAnsi="Times New Roman" w:cs="Times New Roman"/>
+          <w:sz w:val="24"/>
+          <w:szCs w:val="24"/>
+        </w:rPr>
+        <w:t xml:space="preserve">the </w:t>
+      </w:r>
+      <w:r>
+        <w:rPr>
+          <w:rFonts w:ascii="Times New Roman" w:hAnsi="Times New Roman" w:cs="Times New Roman"/>
+          <w:sz w:val="24"/>
+          <w:szCs w:val="24"/>
+        </w:rPr>
+        <w:t xml:space="preserve">“My Orders” page to view all previous orders. “My Wishlist” page to view the products saved in the wish list. They can also remove products from </w:t>
+      </w:r>
+      <w:r>
+        <w:rPr>
+          <w:rFonts w:ascii="Times New Roman" w:hAnsi="Times New Roman" w:cs="Times New Roman"/>
+          <w:sz w:val="24"/>
+          <w:szCs w:val="24"/>
+        </w:rPr>
+        <w:t xml:space="preserve">the </w:t>
+      </w:r>
+      <w:r>
+        <w:rPr>
+          <w:rFonts w:ascii="Times New Roman" w:hAnsi="Times New Roman" w:cs="Times New Roman"/>
+          <w:sz w:val="24"/>
+          <w:szCs w:val="24"/>
+        </w:rPr>
+        <w:t xml:space="preserve">wish list, </w:t>
+      </w:r>
+      <w:r>
+        <w:rPr>
+          <w:rFonts w:ascii="Times New Roman" w:hAnsi="Times New Roman" w:cs="Times New Roman"/>
+          <w:sz w:val="24"/>
+          <w:szCs w:val="24"/>
+        </w:rPr>
+        <w:t xml:space="preserve">and </w:t>
+      </w:r>
+      <w:r>
+        <w:rPr>
+          <w:rFonts w:ascii="Times New Roman" w:hAnsi="Times New Roman" w:cs="Times New Roman"/>
+          <w:sz w:val="24"/>
+          <w:szCs w:val="24"/>
+        </w:rPr>
+        <w:t xml:space="preserve">add products to </w:t>
+      </w:r>
+      <w:r>
+        <w:rPr>
+          <w:rFonts w:ascii="Times New Roman" w:hAnsi="Times New Roman" w:cs="Times New Roman"/>
+          <w:sz w:val="24"/>
+          <w:szCs w:val="24"/>
+        </w:rPr>
+        <w:t xml:space="preserve">the </w:t>
+      </w:r>
+      <w:r>
+        <w:rPr>
+          <w:rFonts w:ascii="Times New Roman" w:hAnsi="Times New Roman" w:cs="Times New Roman"/>
+          <w:sz w:val="24"/>
+          <w:szCs w:val="24"/>
+        </w:rPr>
+        <w:t xml:space="preserve">shopping bag directly from </w:t>
+      </w:r>
+      <w:r>
+        <w:rPr>
+          <w:rFonts w:ascii="Times New Roman" w:hAnsi="Times New Roman" w:cs="Times New Roman"/>
+          <w:sz w:val="24"/>
+          <w:szCs w:val="24"/>
+        </w:rPr>
+        <w:t xml:space="preserve">the </w:t>
+      </w:r>
+      <w:r>
+        <w:rPr>
+          <w:rFonts w:ascii="Times New Roman" w:hAnsi="Times New Roman" w:cs="Times New Roman"/>
+          <w:sz w:val="24"/>
+          <w:szCs w:val="24"/>
+        </w:rPr>
+        <w:t xml:space="preserve">wish list. Proceed to </w:t>
       </w:r>
       <w:r>
         <w:rPr>
@@ -9595,7 +9726,71 @@
           <w:sz w:val="24"/>
           <w:szCs w:val="24"/>
         </w:rPr>
-        <w:t>Admin users can access the backend admin site. Once an admin user sign in successfully, they will be redirected to amin dashboard. The admin users can view, add, edit, remove and search products from “Products” page</w:t>
+        <w:t>Admin users can access the backend admin site. Once an admin user sign</w:t>
+      </w:r>
+      <w:r>
+        <w:rPr>
+          <w:rFonts w:ascii="Times New Roman" w:hAnsi="Times New Roman" w:cs="Times New Roman"/>
+          <w:sz w:val="24"/>
+          <w:szCs w:val="24"/>
+        </w:rPr>
+        <w:t>s</w:t>
+      </w:r>
+      <w:r>
+        <w:rPr>
+          <w:rFonts w:ascii="Times New Roman" w:hAnsi="Times New Roman" w:cs="Times New Roman"/>
+          <w:sz w:val="24"/>
+          <w:szCs w:val="24"/>
+        </w:rPr>
+        <w:t xml:space="preserve"> in successfully, they will be redirected to </w:t>
+      </w:r>
+      <w:r>
+        <w:rPr>
+          <w:rFonts w:ascii="Times New Roman" w:hAnsi="Times New Roman" w:cs="Times New Roman"/>
+          <w:sz w:val="24"/>
+          <w:szCs w:val="24"/>
+        </w:rPr>
+        <w:t xml:space="preserve">the </w:t>
+      </w:r>
+      <w:r>
+        <w:rPr>
+          <w:rFonts w:ascii="Times New Roman" w:hAnsi="Times New Roman" w:cs="Times New Roman"/>
+          <w:sz w:val="24"/>
+          <w:szCs w:val="24"/>
+        </w:rPr>
+        <w:t>a</w:t>
+      </w:r>
+      <w:r>
+        <w:rPr>
+          <w:rFonts w:ascii="Times New Roman" w:hAnsi="Times New Roman" w:cs="Times New Roman"/>
+          <w:sz w:val="24"/>
+          <w:szCs w:val="24"/>
+        </w:rPr>
+        <w:t>d</w:t>
+      </w:r>
+      <w:r>
+        <w:rPr>
+          <w:rFonts w:ascii="Times New Roman" w:hAnsi="Times New Roman" w:cs="Times New Roman"/>
+          <w:sz w:val="24"/>
+          <w:szCs w:val="24"/>
+        </w:rPr>
+        <w:t xml:space="preserve">min dashboard. The admin users can view, add, edit, remove and search products from </w:t>
+      </w:r>
+      <w:r>
+        <w:rPr>
+          <w:rFonts w:ascii="Times New Roman" w:hAnsi="Times New Roman" w:cs="Times New Roman"/>
+          <w:sz w:val="24"/>
+          <w:szCs w:val="24"/>
+        </w:rPr>
+        <w:t xml:space="preserve">the </w:t>
+      </w:r>
+      <w:r>
+        <w:rPr>
+          <w:rFonts w:ascii="Times New Roman" w:hAnsi="Times New Roman" w:cs="Times New Roman"/>
+          <w:sz w:val="24"/>
+          <w:szCs w:val="24"/>
+        </w:rPr>
+        <w:t>“Products” page</w:t>
       </w:r>
       <w:r>
         <w:rPr>
@@ -10132,7 +10327,7 @@
         <w:rPr>
           <w:lang w:eastAsia="en-IN"/>
         </w:rPr>
-        <w:t>We have installed the following server, packages, and software’s for this website.</w:t>
+        <w:t>We have installed the following server, packages, and softwares for this website.</w:t>
       </w:r>
     </w:p>
     <w:p>
@@ -10179,19 +10374,11 @@
           <w:lang w:eastAsia="en-IN"/>
         </w:rPr>
       </w:pPr>
-      <w:proofErr w:type="spellStart"/>
       <w:r>
         <w:rPr>
           <w:lang w:eastAsia="en-IN"/>
         </w:rPr>
-        <w:t>npm</w:t>
-      </w:r>
-      <w:proofErr w:type="spellEnd"/>
-      <w:r>
-        <w:rPr>
-          <w:lang w:eastAsia="en-IN"/>
-        </w:rPr>
-        <w:t xml:space="preserve"> </w:t>
+        <w:t xml:space="preserve">npm </w:t>
       </w:r>
       <w:r>
         <w:rPr>
@@ -10268,7 +10455,6 @@
           <w:lang w:eastAsia="en-IN"/>
         </w:rPr>
       </w:pPr>
-      <w:proofErr w:type="spellStart"/>
       <w:r>
         <w:rPr>
           <w:lang w:eastAsia="en-IN"/>
@@ -10287,7 +10473,6 @@
         </w:rPr>
         <w:t>ql</w:t>
       </w:r>
-      <w:proofErr w:type="spellEnd"/>
       <w:r>
         <w:rPr>
           <w:lang w:eastAsia="en-IN"/>
@@ -10313,14 +10498,12 @@
           <w:lang w:eastAsia="en-IN"/>
         </w:rPr>
       </w:pPr>
-      <w:proofErr w:type="spellStart"/>
       <w:r>
         <w:rPr>
           <w:lang w:eastAsia="en-IN"/>
         </w:rPr>
         <w:t>apache</w:t>
       </w:r>
-      <w:proofErr w:type="spellEnd"/>
       <w:r>
         <w:rPr>
           <w:lang w:eastAsia="en-IN"/>
@@ -10340,14 +10523,12 @@
           <w:lang w:eastAsia="en-IN"/>
         </w:rPr>
       </w:pPr>
-      <w:proofErr w:type="spellStart"/>
       <w:r>
         <w:rPr>
           <w:lang w:eastAsia="en-IN"/>
         </w:rPr>
-        <w:t>php</w:t>
-      </w:r>
-      <w:proofErr w:type="spellEnd"/>
+        <w:t>PHP</w:t>
+      </w:r>
       <w:r>
         <w:rPr>
           <w:lang w:eastAsia="en-IN"/>
@@ -10390,7 +10571,7 @@
         <w:rPr>
           <w:lang w:eastAsia="en-IN"/>
         </w:rPr>
-        <w:t>he above software’s and packages have been installed</w:t>
+        <w:t>he above software and packages have been installed</w:t>
       </w:r>
       <w:r>
         <w:rPr>
@@ -10596,25 +10777,23 @@
           <w:sz w:val="24"/>
           <w:szCs w:val="24"/>
         </w:rPr>
-        <w:t xml:space="preserve">Cross side script injections are prevented by using PHP in-built </w:t>
-      </w:r>
-      <w:proofErr w:type="gramStart"/>
-      <w:r>
-        <w:rPr>
-          <w:rFonts w:ascii="Times New Roman" w:hAnsi="Times New Roman" w:cs="Times New Roman"/>
-          <w:sz w:val="24"/>
-          <w:szCs w:val="24"/>
-        </w:rPr>
-        <w:t>htmlentities(</w:t>
-      </w:r>
-      <w:proofErr w:type="gramEnd"/>
-      <w:r>
-        <w:rPr>
-          <w:rFonts w:ascii="Times New Roman" w:hAnsi="Times New Roman" w:cs="Times New Roman"/>
-          <w:sz w:val="24"/>
-          <w:szCs w:val="24"/>
-        </w:rPr>
-        <w:t>) function to sanitize data. This makes sure that all data gets sanitized before getting used throughout the website.</w:t>
+        <w:t>Cross</w:t>
+      </w:r>
+      <w:r>
+        <w:rPr>
+          <w:rFonts w:ascii="Times New Roman" w:hAnsi="Times New Roman" w:cs="Times New Roman"/>
+          <w:sz w:val="24"/>
+          <w:szCs w:val="24"/>
+        </w:rPr>
+        <w:t>-</w:t>
+      </w:r>
+      <w:r>
+        <w:rPr>
+          <w:rFonts w:ascii="Times New Roman" w:hAnsi="Times New Roman" w:cs="Times New Roman"/>
+          <w:sz w:val="24"/>
+          <w:szCs w:val="24"/>
+        </w:rPr>
+        <w:t>side script injections are prevented by using PHP in-built htmlentities() function to sanitize data. This makes sure that all data gets sanitized before getting used throughout the website.</w:t>
       </w:r>
     </w:p>
     <w:p>
@@ -10656,7 +10835,23 @@
           <w:sz w:val="24"/>
           <w:szCs w:val="24"/>
         </w:rPr>
-        <w:t>Cross-site forgery attacks are prevented by adding CSRF tokens to forms and session. Tokens are random and encoded values. When submitting the token will be verified, and the form will be submitted only if the token matches the setting.</w:t>
+        <w:t>Cross-site forgery attacks are prevented by adding CSRF tokens to forms and session</w:t>
+      </w:r>
+      <w:r>
+        <w:rPr>
+          <w:rFonts w:ascii="Times New Roman" w:hAnsi="Times New Roman" w:cs="Times New Roman"/>
+          <w:sz w:val="24"/>
+          <w:szCs w:val="24"/>
+        </w:rPr>
+        <w:t>s</w:t>
+      </w:r>
+      <w:r>
+        <w:rPr>
+          <w:rFonts w:ascii="Times New Roman" w:hAnsi="Times New Roman" w:cs="Times New Roman"/>
+          <w:sz w:val="24"/>
+          <w:szCs w:val="24"/>
+        </w:rPr>
+        <w:t>. Tokens are random and encoded values. When submitting the token will be verified, and the form will be submitted only if the token matches the setting.</w:t>
       </w:r>
     </w:p>
     <w:p>
@@ -10698,7 +10893,39 @@
           <w:sz w:val="24"/>
           <w:szCs w:val="24"/>
         </w:rPr>
-        <w:t>SQL injections are prevented by using prepared statements. When interacting with the database, to avoid the input be taken as part of SQL Command, we bind parameter and thus force the input to be handled a parameters</w:t>
+        <w:t>SQL injections are prevented by using prepared statements. When interacting with the database, to avoid the input be</w:t>
+      </w:r>
+      <w:r>
+        <w:rPr>
+          <w:rFonts w:ascii="Times New Roman" w:hAnsi="Times New Roman" w:cs="Times New Roman"/>
+          <w:sz w:val="24"/>
+          <w:szCs w:val="24"/>
+        </w:rPr>
+        <w:t>ing</w:t>
+      </w:r>
+      <w:r>
+        <w:rPr>
+          <w:rFonts w:ascii="Times New Roman" w:hAnsi="Times New Roman" w:cs="Times New Roman"/>
+          <w:sz w:val="24"/>
+          <w:szCs w:val="24"/>
+        </w:rPr>
+        <w:t xml:space="preserve"> taken as part of SQL Command, we bind parameter</w:t>
+      </w:r>
+      <w:r>
+        <w:rPr>
+          <w:rFonts w:ascii="Times New Roman" w:hAnsi="Times New Roman" w:cs="Times New Roman"/>
+          <w:sz w:val="24"/>
+          <w:szCs w:val="24"/>
+        </w:rPr>
+        <w:t>s</w:t>
+      </w:r>
+      <w:r>
+        <w:rPr>
+          <w:rFonts w:ascii="Times New Roman" w:hAnsi="Times New Roman" w:cs="Times New Roman"/>
+          <w:sz w:val="24"/>
+          <w:szCs w:val="24"/>
+        </w:rPr>
+        <w:t xml:space="preserve"> and thus force the input to be handled a parameters</w:t>
       </w:r>
     </w:p>
     <w:p>
@@ -10931,25 +11158,7 @@
           <w:rFonts w:ascii="Times New Roman" w:hAnsi="Times New Roman" w:cs="Times New Roman"/>
           <w:sz w:val="24"/>
           <w:szCs w:val="24"/>
-        </w:rPr>
-      </w:pPr>
-    </w:p>
-    <w:p>
-      <w:pPr>
-        <w:ind w:left="720"/>
-        <w:rPr>
-          <w:rFonts w:ascii="Times New Roman" w:hAnsi="Times New Roman" w:cs="Times New Roman"/>
-          <w:sz w:val="24"/>
-          <w:szCs w:val="24"/>
-        </w:rPr>
-      </w:pPr>
-    </w:p>
-    <w:p>
-      <w:pPr>
-        <w:pStyle w:val="ListParagraph"/>
-        <w:ind w:left="1080" w:firstLine="0"/>
-        <w:rPr>
-          <w:szCs w:val="24"/>
+          <w:lang w:val="en-US" w:eastAsia="en-IN"/>
         </w:rPr>
       </w:pPr>
     </w:p>
@@ -10995,6 +11204,47 @@
           <w:szCs w:val="24"/>
         </w:rPr>
       </w:pPr>
+      <w:r>
+        <w:rPr>
+          <w:noProof/>
+        </w:rPr>
+        <w:lastRenderedPageBreak/>
+        <w:drawing>
+          <wp:inline distT="0" distB="0" distL="0" distR="0" wp14:anchorId="27743A7A" wp14:editId="002A951B">
+            <wp:extent cx="5731510" cy="7654290"/>
+            <wp:effectExtent l="0" t="0" r="2540" b="3810"/>
+            <wp:docPr id="1" name="Picture 1"/>
+            <wp:cNvGraphicFramePr>
+              <a:graphicFrameLocks xmlns:a="http://schemas.openxmlformats.org/drawingml/2006/main" noChangeAspect="1"/>
+            </wp:cNvGraphicFramePr>
+            <a:graphic xmlns:a="http://schemas.openxmlformats.org/drawingml/2006/main">
+              <a:graphicData uri="http://schemas.openxmlformats.org/drawingml/2006/picture">
+                <pic:pic xmlns:pic="http://schemas.openxmlformats.org/drawingml/2006/picture">
+                  <pic:nvPicPr>
+                    <pic:cNvPr id="1" name=""/>
+                    <pic:cNvPicPr/>
+                  </pic:nvPicPr>
+                  <pic:blipFill>
+                    <a:blip r:embed="rId24"/>
+                    <a:stretch>
+                      <a:fillRect/>
+                    </a:stretch>
+                  </pic:blipFill>
+                  <pic:spPr>
+                    <a:xfrm>
+                      <a:off x="0" y="0"/>
+                      <a:ext cx="5731510" cy="7654290"/>
+                    </a:xfrm>
+                    <a:prstGeom prst="rect">
+                      <a:avLst/>
+                    </a:prstGeom>
+                  </pic:spPr>
+                </pic:pic>
+              </a:graphicData>
+            </a:graphic>
+          </wp:inline>
+        </w:drawing>
+      </w:r>
     </w:p>
     <w:p>
       <w:pPr>
@@ -11043,6 +11293,7 @@
         <w:rPr>
           <w:szCs w:val="36"/>
         </w:rPr>
+        <w:lastRenderedPageBreak/>
         <w:t>1</w:t>
       </w:r>
       <w:r>
@@ -11401,23 +11652,13 @@
                 <w:szCs w:val="24"/>
               </w:rPr>
             </w:pPr>
-            <w:proofErr w:type="spellStart"/>
             <w:r>
               <w:rPr>
                 <w:rFonts w:ascii="Times New Roman" w:hAnsi="Times New Roman" w:cs="Times New Roman"/>
                 <w:sz w:val="24"/>
                 <w:szCs w:val="24"/>
               </w:rPr>
-              <w:t>Pui</w:t>
-            </w:r>
-            <w:proofErr w:type="spellEnd"/>
-            <w:r>
-              <w:rPr>
-                <w:rFonts w:ascii="Times New Roman" w:hAnsi="Times New Roman" w:cs="Times New Roman"/>
-                <w:sz w:val="24"/>
-                <w:szCs w:val="24"/>
-              </w:rPr>
-              <w:t xml:space="preserve"> Ching Chung</w:t>
+              <w:t>Pui Ching Chung</w:t>
             </w:r>
           </w:p>
         </w:tc>
@@ -11490,23 +11731,13 @@
                 <w:szCs w:val="24"/>
               </w:rPr>
             </w:pPr>
-            <w:proofErr w:type="spellStart"/>
             <w:r>
               <w:rPr>
                 <w:rFonts w:ascii="Times New Roman" w:hAnsi="Times New Roman" w:cs="Times New Roman"/>
                 <w:sz w:val="24"/>
                 <w:szCs w:val="24"/>
               </w:rPr>
-              <w:t>Lihang</w:t>
-            </w:r>
-            <w:proofErr w:type="spellEnd"/>
-            <w:r>
-              <w:rPr>
-                <w:rFonts w:ascii="Times New Roman" w:hAnsi="Times New Roman" w:cs="Times New Roman"/>
-                <w:sz w:val="24"/>
-                <w:szCs w:val="24"/>
-              </w:rPr>
-              <w:t xml:space="preserve"> Yao</w:t>
+              <w:t>Lihang Yao</w:t>
             </w:r>
           </w:p>
         </w:tc>
@@ -11579,34 +11810,14 @@
                 <w:szCs w:val="24"/>
               </w:rPr>
             </w:pPr>
-            <w:proofErr w:type="spellStart"/>
             <w:r>
               <w:rPr>
                 <w:rFonts w:ascii="Times New Roman" w:hAnsi="Times New Roman" w:cs="Times New Roman"/>
                 <w:sz w:val="24"/>
                 <w:szCs w:val="24"/>
               </w:rPr>
-              <w:t>Dhruval</w:t>
-            </w:r>
-            <w:proofErr w:type="spellEnd"/>
-            <w:r>
-              <w:rPr>
-                <w:rFonts w:ascii="Times New Roman" w:hAnsi="Times New Roman" w:cs="Times New Roman"/>
-                <w:sz w:val="24"/>
-                <w:szCs w:val="24"/>
-              </w:rPr>
-              <w:t xml:space="preserve"> </w:t>
-            </w:r>
-            <w:proofErr w:type="spellStart"/>
-            <w:r>
-              <w:rPr>
-                <w:rFonts w:ascii="Times New Roman" w:hAnsi="Times New Roman" w:cs="Times New Roman"/>
-                <w:sz w:val="24"/>
-                <w:szCs w:val="24"/>
-              </w:rPr>
-              <w:t>Viradiya</w:t>
-            </w:r>
-            <w:proofErr w:type="spellEnd"/>
+              <w:t>Dhruval Viradiya</w:t>
+            </w:r>
           </w:p>
         </w:tc>
         <w:tc>

</xml_diff>

<commit_message>
[Proposal] Server and security parts included
</commit_message>
<xml_diff>
--- a/Document/proposal_Uptrend.docx
+++ b/Document/proposal_Uptrend.docx
@@ -3415,8 +3415,8 @@
               </mc:Choice>
               <mc:Fallback>
                 <w:pict>
-                  <v:group w14:anchorId="783E47FB" id="Group 12" o:spid="_x0000_s1026" style="position:absolute;margin-left:24.5pt;margin-top:19.8pt;width:172.8pt;height:718.55pt;z-index:-251655168;mso-width-percent:330;mso-height-percent:950;mso-position-horizontal-relative:page;mso-position-vertical-relative:page;mso-width-percent:330;mso-height-percent:950" coordsize="21945,91257" o:gfxdata="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">
-                    <v:rect id="Rectangle 13" o:spid="_x0000_s1027" style="position:absolute;width:1945;height:91257;visibility:visible;mso-wrap-style:square;v-text-anchor:middle" o:gfxdata="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" fillcolor="#44546a [3215]" stroked="f" strokeweight="1pt"/>
+                  <v:group w14:anchorId="783E47FB" id="Group 12" o:spid="_x0000_s1026" style="position:absolute;margin-left:24.5pt;margin-top:19.8pt;width:172.8pt;height:718.55pt;z-index:-251655168;mso-width-percent:330;mso-height-percent:950;mso-position-horizontal-relative:page;mso-position-vertical-relative:page;mso-width-percent:330;mso-height-percent:950" coordsize="21945,91257" o:gfxdata="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">
+                    <v:rect id="Rectangle 13" o:spid="_x0000_s1027" style="position:absolute;width:1945;height:91257;visibility:visible;mso-wrap-style:square;v-text-anchor:middle" o:gfxdata="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" fillcolor="#44546a [3215]" stroked="f" strokeweight="1pt"/>
                     <v:shapetype id="_x0000_t15" coordsize="21600,21600" o:spt="15" adj="16200" path="m@0,l,,,21600@0,21600,21600,10800xe">
                       <v:stroke joinstyle="miter"/>
                       <v:formulas>
@@ -3428,7 +3428,7 @@
                         <v:h position="#0,topLeft" xrange="0,21600"/>
                       </v:handles>
                     </v:shapetype>
-                    <v:shape id="Pentagon 4" o:spid="_x0000_s1028" type="#_x0000_t15" style="position:absolute;top:14668;width:21945;height:5521;visibility:visible;mso-wrap-style:square;v-text-anchor:middle" o:gfxdata="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" adj="18883" fillcolor="#4472c4 [3204]" stroked="f" strokeweight="1pt">
+                    <v:shape id="Pentagon 4" o:spid="_x0000_s1028" type="#_x0000_t15" style="position:absolute;top:14668;width:21945;height:5521;visibility:visible;mso-wrap-style:square;v-text-anchor:middle" o:gfxdata="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" adj="18883" fillcolor="#4472c4 [3204]" stroked="f" strokeweight="1pt">
                       <v:textbox inset=",0,14.4pt,0">
                         <w:txbxContent>
                           <w:sdt>
@@ -3474,99 +3474,99 @@
                         </w:txbxContent>
                       </v:textbox>
                     </v:shape>
-                    <v:group id="Group 16" o:spid="_x0000_s1029" style="position:absolute;left:762;top:42100;width:20574;height:49103" coordorigin="806,42118" coordsize="13062,31210" o:gfxdata="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">
-                      <v:group id="Group 17" o:spid="_x0000_s1030" style="position:absolute;left:1410;top:42118;width:10478;height:31210" coordorigin="1410,42118" coordsize="10477,31210" o:gfxdata="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">
+                    <v:group id="Group 16" o:spid="_x0000_s1029" style="position:absolute;left:762;top:42100;width:20574;height:49103" coordorigin="806,42118" coordsize="13062,31210" o:gfxdata="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">
+                      <v:group id="Group 17" o:spid="_x0000_s1030" style="position:absolute;left:1410;top:42118;width:10478;height:31210" coordorigin="1410,42118" coordsize="10477,31210" o:gfxdata="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">
                         <o:lock v:ext="edit" aspectratio="t"/>
-                        <v:shape id="Freeform 20" o:spid="_x0000_s1031" style="position:absolute;left:3696;top:62168;width:1937;height:6985;visibility:visible;mso-wrap-style:square;v-text-anchor:top" coordsize="122,440" o:gfxdata="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" path="m,l39,152,84,304r38,113l122,440,76,306,39,180,6,53,,xe" fillcolor="#44546a [3215]" strokecolor="#44546a [3215]" strokeweight="0">
+                        <v:shape id="Freeform 20" o:spid="_x0000_s1031" style="position:absolute;left:3696;top:62168;width:1937;height:6985;visibility:visible;mso-wrap-style:square;v-text-anchor:top" coordsize="122,440" o:gfxdata="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" path="m,l39,152,84,304r38,113l122,440,76,306,39,180,6,53,,xe" fillcolor="#44546a [3215]" strokecolor="#44546a [3215]" strokeweight="0">
                           <v:path arrowok="t" o:connecttype="custom" o:connectlocs="0,0;61913,241300;133350,482600;193675,661988;193675,698500;120650,485775;61913,285750;9525,84138;0,0" o:connectangles="0,0,0,0,0,0,0,0,0"/>
                         </v:shape>
-                        <v:shape id="Freeform 21" o:spid="_x0000_s1032" style="position:absolute;left:5728;top:69058;width:1842;height:4270;visibility:visible;mso-wrap-style:square;v-text-anchor:top" coordsize="116,269" o:gfxdata="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" path="m,l8,19,37,93r30,74l116,269r-8,l60,169,30,98,1,25,,xe" fillcolor="#44546a [3215]" strokecolor="#44546a [3215]" strokeweight="0">
+                        <v:shape id="Freeform 21" o:spid="_x0000_s1032" style="position:absolute;left:5728;top:69058;width:1842;height:4270;visibility:visible;mso-wrap-style:square;v-text-anchor:top" coordsize="116,269" o:gfxdata="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" path="m,l8,19,37,93r30,74l116,269r-8,l60,169,30,98,1,25,,xe" fillcolor="#44546a [3215]" strokecolor="#44546a [3215]" strokeweight="0">
                           <v:path arrowok="t" o:connecttype="custom" o:connectlocs="0,0;12700,30163;58738,147638;106363,265113;184150,427038;171450,427038;95250,268288;47625,155575;1588,39688;0,0" o:connectangles="0,0,0,0,0,0,0,0,0,0"/>
                         </v:shape>
-                        <v:shape id="Freeform 22" o:spid="_x0000_s1033" style="position:absolute;left:1410;top:42118;width:2223;height:20193;visibility:visible;mso-wrap-style:square;v-text-anchor:top" coordsize="140,1272" o:gfxdata="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" path="m,l,,1,79r2,80l12,317,23,476,39,634,58,792,83,948r24,138l135,1223r5,49l138,1262,105,1106,77,949,53,792,35,634,20,476,9,317,2,159,,79,,xe" fillcolor="#44546a [3215]" strokecolor="#44546a [3215]" strokeweight="0">
+                        <v:shape id="Freeform 22" o:spid="_x0000_s1033" style="position:absolute;left:1410;top:42118;width:2223;height:20193;visibility:visible;mso-wrap-style:square;v-text-anchor:top" coordsize="140,1272" o:gfxdata="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" path="m,l,,1,79r2,80l12,317,23,476,39,634,58,792,83,948r24,138l135,1223r5,49l138,1262,105,1106,77,949,53,792,35,634,20,476,9,317,2,159,,79,,xe" fillcolor="#44546a [3215]" strokecolor="#44546a [3215]" strokeweight="0">
                           <v:path arrowok="t" o:connecttype="custom" o:connectlocs="0,0;0,0;1588,125413;4763,252413;19050,503238;36513,755650;61913,1006475;92075,1257300;131763,1504950;169863,1724025;214313,1941513;222250,2019300;219075,2003425;166688,1755775;122238,1506538;84138,1257300;55563,1006475;31750,755650;14288,503238;3175,252413;0,125413;0,0" o:connectangles="0,0,0,0,0,0,0,0,0,0,0,0,0,0,0,0,0,0,0,0,0,0"/>
                         </v:shape>
-                        <v:shape id="Freeform 23" o:spid="_x0000_s1034" style="position:absolute;left:3410;top:48611;width:715;height:13557;visibility:visible;mso-wrap-style:square;v-text-anchor:top" coordsize="45,854" o:gfxdata="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" path="m45,r,l35,66r-9,67l14,267,6,401,3,534,6,669r8,134l18,854r,-3l9,814,8,803,1,669,,534,3,401,12,267,25,132,34,66,45,xe" fillcolor="#44546a [3215]" strokecolor="#44546a [3215]" strokeweight="0">
+                        <v:shape id="Freeform 23" o:spid="_x0000_s1034" style="position:absolute;left:3410;top:48611;width:715;height:13557;visibility:visible;mso-wrap-style:square;v-text-anchor:top" coordsize="45,854" o:gfxdata="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" path="m45,r,l35,66r-9,67l14,267,6,401,3,534,6,669r8,134l18,854r,-3l9,814,8,803,1,669,,534,3,401,12,267,25,132,34,66,45,xe" fillcolor="#44546a [3215]" strokecolor="#44546a [3215]" strokeweight="0">
                           <v:path arrowok="t" o:connecttype="custom" o:connectlocs="71438,0;71438,0;55563,104775;41275,211138;22225,423863;9525,636588;4763,847725;9525,1062038;22225,1274763;28575,1355725;28575,1350963;14288,1292225;12700,1274763;1588,1062038;0,847725;4763,636588;19050,423863;39688,209550;53975,104775;71438,0" o:connectangles="0,0,0,0,0,0,0,0,0,0,0,0,0,0,0,0,0,0,0,0"/>
                         </v:shape>
-                        <v:shape id="Freeform 24" o:spid="_x0000_s1035" style="position:absolute;left:3633;top:62311;width:2444;height:9985;visibility:visible;mso-wrap-style:square;v-text-anchor:top" coordsize="154,629" o:gfxdata="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" path="m,l10,44r11,82l34,207r19,86l75,380r25,86l120,521r21,55l152,618r2,11l140,595,115,532,93,468,67,383,47,295,28,207,12,104,,xe" fillcolor="#44546a [3215]" strokecolor="#44546a [3215]" strokeweight="0">
+                        <v:shape id="Freeform 24" o:spid="_x0000_s1035" style="position:absolute;left:3633;top:62311;width:2444;height:9985;visibility:visible;mso-wrap-style:square;v-text-anchor:top" coordsize="154,629" o:gfxdata="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" path="m,l10,44r11,82l34,207r19,86l75,380r25,86l120,521r21,55l152,618r2,11l140,595,115,532,93,468,67,383,47,295,28,207,12,104,,xe" fillcolor="#44546a [3215]" strokecolor="#44546a [3215]" strokeweight="0">
                           <v:path arrowok="t" o:connecttype="custom" o:connectlocs="0,0;15875,69850;33338,200025;53975,328613;84138,465138;119063,603250;158750,739775;190500,827088;223838,914400;241300,981075;244475,998538;222250,944563;182563,844550;147638,742950;106363,608013;74613,468313;44450,328613;19050,165100;0,0" o:connectangles="0,0,0,0,0,0,0,0,0,0,0,0,0,0,0,0,0,0,0"/>
                         </v:shape>
-                        <v:shape id="Freeform 25" o:spid="_x0000_s1036" style="position:absolute;left:6204;top:72233;width:524;height:1095;visibility:visible;mso-wrap-style:square;v-text-anchor:top" coordsize="33,69" o:gfxdata="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" path="m,l33,69r-9,l12,35,,xe" fillcolor="#44546a [3215]" strokecolor="#44546a [3215]" strokeweight="0">
+                        <v:shape id="Freeform 25" o:spid="_x0000_s1036" style="position:absolute;left:6204;top:72233;width:524;height:1095;visibility:visible;mso-wrap-style:square;v-text-anchor:top" coordsize="33,69" o:gfxdata="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" path="m,l33,69r-9,l12,35,,xe" fillcolor="#44546a [3215]" strokecolor="#44546a [3215]" strokeweight="0">
                           <v:path arrowok="t" o:connecttype="custom" o:connectlocs="0,0;52388,109538;38100,109538;19050,55563;0,0" o:connectangles="0,0,0,0,0"/>
                         </v:shape>
-                        <v:shape id="Freeform 26" o:spid="_x0000_s1037" style="position:absolute;left:3553;top:61533;width:238;height:1476;visibility:visible;mso-wrap-style:square;v-text-anchor:top" coordsize="15,93" o:gfxdata="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" path="m,l9,37r,3l15,93,5,49,,xe" fillcolor="#44546a [3215]" strokecolor="#44546a [3215]" strokeweight="0">
+                        <v:shape id="Freeform 26" o:spid="_x0000_s1037" style="position:absolute;left:3553;top:61533;width:238;height:1476;visibility:visible;mso-wrap-style:square;v-text-anchor:top" coordsize="15,93" o:gfxdata="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" path="m,l9,37r,3l15,93,5,49,,xe" fillcolor="#44546a [3215]" strokecolor="#44546a [3215]" strokeweight="0">
                           <v:path arrowok="t" o:connecttype="custom" o:connectlocs="0,0;14288,58738;14288,63500;23813,147638;7938,77788;0,0" o:connectangles="0,0,0,0,0,0"/>
                         </v:shape>
-                        <v:shape id="Freeform 27" o:spid="_x0000_s1038" style="position:absolute;left:5633;top:56897;width:6255;height:12161;visibility:visible;mso-wrap-style:square;v-text-anchor:top" coordsize="394,766" o:gfxdata="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" path="m394,r,l356,38,319,77r-35,40l249,160r-42,58l168,276r-37,63l98,402,69,467,45,535,26,604,14,673,7,746,6,766,,749r1,-5l7,673,21,603,40,533,65,466,94,400r33,-64l164,275r40,-60l248,158r34,-42l318,76,354,37,394,xe" fillcolor="#44546a [3215]" strokecolor="#44546a [3215]" strokeweight="0">
+                        <v:shape id="Freeform 27" o:spid="_x0000_s1038" style="position:absolute;left:5633;top:56897;width:6255;height:12161;visibility:visible;mso-wrap-style:square;v-text-anchor:top" coordsize="394,766" o:gfxdata="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" path="m394,r,l356,38,319,77r-35,40l249,160r-42,58l168,276r-37,63l98,402,69,467,45,535,26,604,14,673,7,746,6,766,,749r1,-5l7,673,21,603,40,533,65,466,94,400r33,-64l164,275r40,-60l248,158r34,-42l318,76,354,37,394,xe" fillcolor="#44546a [3215]" strokecolor="#44546a [3215]" strokeweight="0">
                           <v:path arrowok="t" o:connecttype="custom" o:connectlocs="625475,0;625475,0;565150,60325;506413,122238;450850,185738;395288,254000;328613,346075;266700,438150;207963,538163;155575,638175;109538,741363;71438,849313;41275,958850;22225,1068388;11113,1184275;9525,1216025;0,1189038;1588,1181100;11113,1068388;33338,957263;63500,846138;103188,739775;149225,635000;201613,533400;260350,436563;323850,341313;393700,250825;447675,184150;504825,120650;561975,58738;625475,0" o:connectangles="0,0,0,0,0,0,0,0,0,0,0,0,0,0,0,0,0,0,0,0,0,0,0,0,0,0,0,0,0,0,0"/>
                         </v:shape>
-                        <v:shape id="Freeform 28" o:spid="_x0000_s1039" style="position:absolute;left:5633;top:69153;width:571;height:3080;visibility:visible;mso-wrap-style:square;v-text-anchor:top" coordsize="36,194" o:gfxdata="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" path="m,l6,16r1,3l11,80r9,52l33,185r3,9l21,161,15,145,5,81,1,41,,xe" fillcolor="#44546a [3215]" strokecolor="#44546a [3215]" strokeweight="0">
+                        <v:shape id="Freeform 28" o:spid="_x0000_s1039" style="position:absolute;left:5633;top:69153;width:571;height:3080;visibility:visible;mso-wrap-style:square;v-text-anchor:top" coordsize="36,194" o:gfxdata="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" path="m,l6,16r1,3l11,80r9,52l33,185r3,9l21,161,15,145,5,81,1,41,,xe" fillcolor="#44546a [3215]" strokecolor="#44546a [3215]" strokeweight="0">
                           <v:path arrowok="t" o:connecttype="custom" o:connectlocs="0,0;9525,25400;11113,30163;17463,127000;31750,209550;52388,293688;57150,307975;33338,255588;23813,230188;7938,128588;1588,65088;0,0" o:connectangles="0,0,0,0,0,0,0,0,0,0,0,0"/>
                         </v:shape>
-                        <v:shape id="Freeform 29" o:spid="_x0000_s1040" style="position:absolute;left:6077;top:72296;width:493;height:1032;visibility:visible;mso-wrap-style:square;v-text-anchor:top" coordsize="31,65" o:gfxdata="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" path="m,l31,65r-8,l,xe" fillcolor="#44546a [3215]" strokecolor="#44546a [3215]" strokeweight="0">
+                        <v:shape id="Freeform 29" o:spid="_x0000_s1040" style="position:absolute;left:6077;top:72296;width:493;height:1032;visibility:visible;mso-wrap-style:square;v-text-anchor:top" coordsize="31,65" o:gfxdata="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" path="m,l31,65r-8,l,xe" fillcolor="#44546a [3215]" strokecolor="#44546a [3215]" strokeweight="0">
                           <v:path arrowok="t" o:connecttype="custom" o:connectlocs="0,0;49213,103188;36513,103188;0,0" o:connectangles="0,0,0,0"/>
                         </v:shape>
-                        <v:shape id="Freeform 30" o:spid="_x0000_s1041" style="position:absolute;left:5633;top:68788;width:111;height:666;visibility:visible;mso-wrap-style:square;v-text-anchor:top" coordsize="7,42" o:gfxdata="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" path="m,l6,17,7,42,6,39,,23,,xe" fillcolor="#44546a [3215]" strokecolor="#44546a [3215]" strokeweight="0">
+                        <v:shape id="Freeform 30" o:spid="_x0000_s1041" style="position:absolute;left:5633;top:68788;width:111;height:666;visibility:visible;mso-wrap-style:square;v-text-anchor:top" coordsize="7,42" o:gfxdata="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" path="m,l6,17,7,42,6,39,,23,,xe" fillcolor="#44546a [3215]" strokecolor="#44546a [3215]" strokeweight="0">
                           <v:path arrowok="t" o:connecttype="custom" o:connectlocs="0,0;9525,26988;11113,66675;9525,61913;0,36513;0,0" o:connectangles="0,0,0,0,0,0"/>
                         </v:shape>
-                        <v:shape id="Freeform 31" o:spid="_x0000_s1042" style="position:absolute;left:5871;top:71455;width:714;height:1873;visibility:visible;mso-wrap-style:square;v-text-anchor:top" coordsize="45,118" o:gfxdata="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" path="m,l6,16,21,49,33,84r12,34l44,118,13,53,11,42,,xe" fillcolor="#44546a [3215]" strokecolor="#44546a [3215]" strokeweight="0">
+                        <v:shape id="Freeform 31" o:spid="_x0000_s1042" style="position:absolute;left:5871;top:71455;width:714;height:1873;visibility:visible;mso-wrap-style:square;v-text-anchor:top" coordsize="45,118" o:gfxdata="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" path="m,l6,16,21,49,33,84r12,34l44,118,13,53,11,42,,xe" fillcolor="#44546a [3215]" strokecolor="#44546a [3215]" strokeweight="0">
                           <v:path arrowok="t" o:connecttype="custom" o:connectlocs="0,0;9525,25400;33338,77788;52388,133350;71438,187325;69850,187325;20638,84138;17463,66675;0,0" o:connectangles="0,0,0,0,0,0,0,0,0"/>
                         </v:shape>
                       </v:group>
-                      <v:group id="Group 30" o:spid="_x0000_s1043" style="position:absolute;left:806;top:48269;width:13063;height:25059" coordorigin="806,46499" coordsize="8747,16779" o:gfxdata="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">
+                      <v:group id="Group 30" o:spid="_x0000_s1043" style="position:absolute;left:806;top:48269;width:13063;height:25059" coordorigin="806,46499" coordsize="8747,16779" o:gfxdata="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">
                         <o:lock v:ext="edit" aspectratio="t"/>
-                        <v:shape id="Freeform 8" o:spid="_x0000_s1044" style="position:absolute;left:1187;top:51897;width:1984;height:7143;visibility:visible;mso-wrap-style:square;v-text-anchor:top" coordsize="125,450" o:gfxdata="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" path="m,l41,155,86,309r39,116l125,450,79,311,41,183,7,54,,xe" fillcolor="#44546a [3215]" strokecolor="#44546a [3215]" strokeweight="0">
+                        <v:shape id="Freeform 8" o:spid="_x0000_s1044" style="position:absolute;left:1187;top:51897;width:1984;height:7143;visibility:visible;mso-wrap-style:square;v-text-anchor:top" coordsize="125,450" o:gfxdata="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" path="m,l41,155,86,309r39,116l125,450,79,311,41,183,7,54,,xe" fillcolor="#44546a [3215]" strokecolor="#44546a [3215]" strokeweight="0">
                           <v:fill opacity="13107f"/>
                           <v:stroke opacity="13107f"/>
                           <v:path arrowok="t" o:connecttype="custom" o:connectlocs="0,0;65088,246063;136525,490538;198438,674688;198438,714375;125413,493713;65088,290513;11113,85725;0,0" o:connectangles="0,0,0,0,0,0,0,0,0"/>
                         </v:shape>
-                        <v:shape id="Freeform 9" o:spid="_x0000_s1045" style="position:absolute;left:3282;top:58913;width:1874;height:4366;visibility:visible;mso-wrap-style:square;v-text-anchor:top" coordsize="118,275" o:gfxdata="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" path="m,l8,20,37,96r32,74l118,275r-9,l61,174,30,100,,26,,xe" fillcolor="#44546a [3215]" strokecolor="#44546a [3215]" strokeweight="0">
+                        <v:shape id="Freeform 9" o:spid="_x0000_s1045" style="position:absolute;left:3282;top:58913;width:1874;height:4366;visibility:visible;mso-wrap-style:square;v-text-anchor:top" coordsize="118,275" o:gfxdata="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" path="m,l8,20,37,96r32,74l118,275r-9,l61,174,30,100,,26,,xe" fillcolor="#44546a [3215]" strokecolor="#44546a [3215]" strokeweight="0">
                           <v:fill opacity="13107f"/>
                           <v:stroke opacity="13107f"/>
                           <v:path arrowok="t" o:connecttype="custom" o:connectlocs="0,0;12700,31750;58738,152400;109538,269875;187325,436563;173038,436563;96838,276225;47625,158750;0,41275;0,0" o:connectangles="0,0,0,0,0,0,0,0,0,0"/>
                         </v:shape>
-                        <v:shape id="Freeform 10" o:spid="_x0000_s1046" style="position:absolute;left:806;top:50103;width:317;height:1921;visibility:visible;mso-wrap-style:square;v-text-anchor:top" coordsize="20,121" o:gfxdata="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" path="m,l16,72r4,49l18,112,,31,,xe" fillcolor="#44546a [3215]" strokecolor="#44546a [3215]" strokeweight="0">
+                        <v:shape id="Freeform 10" o:spid="_x0000_s1046" style="position:absolute;left:806;top:50103;width:317;height:1921;visibility:visible;mso-wrap-style:square;v-text-anchor:top" coordsize="20,121" o:gfxdata="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" path="m,l16,72r4,49l18,112,,31,,xe" fillcolor="#44546a [3215]" strokecolor="#44546a [3215]" strokeweight="0">
                           <v:fill opacity="13107f"/>
                           <v:stroke opacity="13107f"/>
                           <v:path arrowok="t" o:connecttype="custom" o:connectlocs="0,0;25400,114300;31750,192088;28575,177800;0,49213;0,0" o:connectangles="0,0,0,0,0,0"/>
                         </v:shape>
-                        <v:shape id="Freeform 12" o:spid="_x0000_s1047" style="position:absolute;left:1123;top:52024;width:2509;height:10207;visibility:visible;mso-wrap-style:square;v-text-anchor:top" coordsize="158,643" o:gfxdata="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" path="m,l11,46r11,83l36,211r19,90l76,389r27,87l123,533r21,55l155,632r3,11l142,608,118,544,95,478,69,391,47,302,29,212,13,107,,xe" fillcolor="#44546a [3215]" strokecolor="#44546a [3215]" strokeweight="0">
+                        <v:shape id="Freeform 12" o:spid="_x0000_s1047" style="position:absolute;left:1123;top:52024;width:2509;height:10207;visibility:visible;mso-wrap-style:square;v-text-anchor:top" coordsize="158,643" o:gfxdata="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" path="m,l11,46r11,83l36,211r19,90l76,389r27,87l123,533r21,55l155,632r3,11l142,608,118,544,95,478,69,391,47,302,29,212,13,107,,xe" fillcolor="#44546a [3215]" strokecolor="#44546a [3215]" strokeweight="0">
                           <v:fill opacity="13107f"/>
                           <v:stroke opacity="13107f"/>
                           <v:path arrowok="t" o:connecttype="custom" o:connectlocs="0,0;17463,73025;34925,204788;57150,334963;87313,477838;120650,617538;163513,755650;195263,846138;228600,933450;246063,1003300;250825,1020763;225425,965200;187325,863600;150813,758825;109538,620713;74613,479425;46038,336550;20638,169863;0,0" o:connectangles="0,0,0,0,0,0,0,0,0,0,0,0,0,0,0,0,0,0,0"/>
                         </v:shape>
-                        <v:shape id="Freeform 13" o:spid="_x0000_s1048" style="position:absolute;left:3759;top:62152;width:524;height:1127;visibility:visible;mso-wrap-style:square;v-text-anchor:top" coordsize="33,71" o:gfxdata="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" path="m,l33,71r-9,l11,36,,xe" fillcolor="#44546a [3215]" strokecolor="#44546a [3215]" strokeweight="0">
+                        <v:shape id="Freeform 13" o:spid="_x0000_s1048" style="position:absolute;left:3759;top:62152;width:524;height:1127;visibility:visible;mso-wrap-style:square;v-text-anchor:top" coordsize="33,71" o:gfxdata="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" path="m,l33,71r-9,l11,36,,xe" fillcolor="#44546a [3215]" strokecolor="#44546a [3215]" strokeweight="0">
                           <v:fill opacity="13107f"/>
                           <v:stroke opacity="13107f"/>
                           <v:path arrowok="t" o:connecttype="custom" o:connectlocs="0,0;52388,112713;38100,112713;17463,57150;0,0" o:connectangles="0,0,0,0,0"/>
                         </v:shape>
-                        <v:shape id="Freeform 14" o:spid="_x0000_s1049" style="position:absolute;left:1060;top:51246;width:238;height:1508;visibility:visible;mso-wrap-style:square;v-text-anchor:top" coordsize="15,95" o:gfxdata="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" path="m,l8,37r,4l15,95,4,49,,xe" fillcolor="#44546a [3215]" strokecolor="#44546a [3215]" strokeweight="0">
+                        <v:shape id="Freeform 14" o:spid="_x0000_s1049" style="position:absolute;left:1060;top:51246;width:238;height:1508;visibility:visible;mso-wrap-style:square;v-text-anchor:top" coordsize="15,95" o:gfxdata="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" path="m,l8,37r,4l15,95,4,49,,xe" fillcolor="#44546a [3215]" strokecolor="#44546a [3215]" strokeweight="0">
                           <v:fill opacity="13107f"/>
                           <v:stroke opacity="13107f"/>
                           <v:path arrowok="t" o:connecttype="custom" o:connectlocs="0,0;12700,58738;12700,65088;23813,150813;6350,77788;0,0" o:connectangles="0,0,0,0,0,0"/>
                         </v:shape>
-                        <v:shape id="Freeform 15" o:spid="_x0000_s1050" style="position:absolute;left:3171;top:46499;width:6382;height:12414;visibility:visible;mso-wrap-style:square;v-text-anchor:top" coordsize="402,782" o:gfxdata="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" path="m402,r,1l363,39,325,79r-35,42l255,164r-44,58l171,284r-38,62l100,411,71,478,45,546,27,617,13,689,7,761r,21l,765r1,-4l7,688,21,616,40,545,66,475,95,409r35,-66l167,281r42,-61l253,163r34,-43l324,78,362,38,402,xe" fillcolor="#44546a [3215]" strokecolor="#44546a [3215]" strokeweight="0">
+                        <v:shape id="Freeform 15" o:spid="_x0000_s1050" style="position:absolute;left:3171;top:46499;width:6382;height:12414;visibility:visible;mso-wrap-style:square;v-text-anchor:top" coordsize="402,782" o:gfxdata="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" path="m402,r,1l363,39,325,79r-35,42l255,164r-44,58l171,284r-38,62l100,411,71,478,45,546,27,617,13,689,7,761r,21l,765r1,-4l7,688,21,616,40,545,66,475,95,409r35,-66l167,281r42,-61l253,163r34,-43l324,78,362,38,402,xe" fillcolor="#44546a [3215]" strokecolor="#44546a [3215]" strokeweight="0">
                           <v:fill opacity="13107f"/>
                           <v:stroke opacity="13107f"/>
                           <v:path arrowok="t" o:connecttype="custom" o:connectlocs="638175,0;638175,1588;576263,61913;515938,125413;460375,192088;404813,260350;334963,352425;271463,450850;211138,549275;158750,652463;112713,758825;71438,866775;42863,979488;20638,1093788;11113,1208088;11113,1241425;0,1214438;1588,1208088;11113,1092200;33338,977900;63500,865188;104775,754063;150813,649288;206375,544513;265113,446088;331788,349250;401638,258763;455613,190500;514350,123825;574675,60325;638175,0" o:connectangles="0,0,0,0,0,0,0,0,0,0,0,0,0,0,0,0,0,0,0,0,0,0,0,0,0,0,0,0,0,0,0"/>
                         </v:shape>
-                        <v:shape id="Freeform 16" o:spid="_x0000_s1051" style="position:absolute;left:3171;top:59040;width:588;height:3112;visibility:visible;mso-wrap-style:square;v-text-anchor:top" coordsize="37,196" o:gfxdata="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" path="m,l6,15r1,3l12,80r9,54l33,188r4,8l22,162,15,146,5,81,1,40,,xe" fillcolor="#44546a [3215]" strokecolor="#44546a [3215]" strokeweight="0">
+                        <v:shape id="Freeform 16" o:spid="_x0000_s1051" style="position:absolute;left:3171;top:59040;width:588;height:3112;visibility:visible;mso-wrap-style:square;v-text-anchor:top" coordsize="37,196" o:gfxdata="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" path="m,l6,15r1,3l12,80r9,54l33,188r4,8l22,162,15,146,5,81,1,40,,xe" fillcolor="#44546a [3215]" strokecolor="#44546a [3215]" strokeweight="0">
                           <v:fill opacity="13107f"/>
                           <v:stroke opacity="13107f"/>
                           <v:path arrowok="t" o:connecttype="custom" o:connectlocs="0,0;9525,23813;11113,28575;19050,127000;33338,212725;52388,298450;58738,311150;34925,257175;23813,231775;7938,128588;1588,63500;0,0" o:connectangles="0,0,0,0,0,0,0,0,0,0,0,0"/>
                         </v:shape>
-                        <v:shape id="Freeform 17" o:spid="_x0000_s1052" style="position:absolute;left:3632;top:62231;width:492;height:1048;visibility:visible;mso-wrap-style:square;v-text-anchor:top" coordsize="31,66" o:gfxdata="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" path="m,l31,66r-7,l,xe" fillcolor="#44546a [3215]" strokecolor="#44546a [3215]" strokeweight="0">
+                        <v:shape id="Freeform 17" o:spid="_x0000_s1052" style="position:absolute;left:3632;top:62231;width:492;height:1048;visibility:visible;mso-wrap-style:square;v-text-anchor:top" coordsize="31,66" o:gfxdata="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" path="m,l31,66r-7,l,xe" fillcolor="#44546a [3215]" strokecolor="#44546a [3215]" strokeweight="0">
                           <v:fill opacity="13107f"/>
                           <v:stroke opacity="13107f"/>
                           <v:path arrowok="t" o:connecttype="custom" o:connectlocs="0,0;49213,104775;38100,104775;0,0" o:connectangles="0,0,0,0"/>
                         </v:shape>
-                        <v:shape id="Freeform 18" o:spid="_x0000_s1053" style="position:absolute;left:3171;top:58644;width:111;height:682;visibility:visible;mso-wrap-style:square;v-text-anchor:top" coordsize="7,43" o:gfxdata="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" path="m,l7,17r,26l6,40,,25,,xe" fillcolor="#44546a [3215]" strokecolor="#44546a [3215]" strokeweight="0">
+                        <v:shape id="Freeform 18" o:spid="_x0000_s1053" style="position:absolute;left:3171;top:58644;width:111;height:682;visibility:visible;mso-wrap-style:square;v-text-anchor:top" coordsize="7,43" o:gfxdata="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" path="m,l7,17r,26l6,40,,25,,xe" fillcolor="#44546a [3215]" strokecolor="#44546a [3215]" strokeweight="0">
                           <v:fill opacity="13107f"/>
                           <v:stroke opacity="13107f"/>
                           <v:path arrowok="t" o:connecttype="custom" o:connectlocs="0,0;11113,26988;11113,68263;9525,63500;0,39688;0,0" o:connectangles="0,0,0,0,0,0"/>
                         </v:shape>
-                        <v:shape id="Freeform 19" o:spid="_x0000_s1054" style="position:absolute;left:3409;top:61358;width:731;height:1921;visibility:visible;mso-wrap-style:square;v-text-anchor:top" coordsize="46,121" o:gfxdata="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" path="m,l7,16,22,50,33,86r13,35l45,121,14,55,11,44,,xe" fillcolor="#44546a [3215]" strokecolor="#44546a [3215]" strokeweight="0">
+                        <v:shape id="Freeform 19" o:spid="_x0000_s1054" style="position:absolute;left:3409;top:61358;width:731;height:1921;visibility:visible;mso-wrap-style:square;v-text-anchor:top" coordsize="46,121" o:gfxdata="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" path="m,l7,16,22,50,33,86r13,35l45,121,14,55,11,44,,xe" fillcolor="#44546a [3215]" strokecolor="#44546a [3215]" strokeweight="0">
                           <v:fill opacity="13107f"/>
                           <v:stroke opacity="13107f"/>
                           <v:path arrowok="t" o:connecttype="custom" o:connectlocs="0,0;11113,25400;34925,79375;52388,136525;73025,192088;71438,192088;22225,87313;17463,69850;0,0" o:connectangles="0,0,0,0,0,0,0,0,0"/>
@@ -3805,7 +3805,7 @@
                     <v:stroke joinstyle="miter"/>
                     <v:path gradientshapeok="t" o:connecttype="rect"/>
                   </v:shapetype>
-                  <v:shape id="Text Box 43" o:spid="_x0000_s1055" type="#_x0000_t202" style="position:absolute;margin-left:257.05pt;margin-top:138.6pt;width:330.05pt;height:84.25pt;z-index:251663360;visibility:visible;mso-wrap-style:square;mso-width-percent:0;mso-height-percent:0;mso-wrap-distance-left:9pt;mso-wrap-distance-top:0;mso-wrap-distance-right:9pt;mso-wrap-distance-bottom:0;mso-position-horizontal:absolute;mso-position-horizontal-relative:page;mso-position-vertical:absolute;mso-position-vertical-relative:page;mso-width-percent:0;mso-height-percent:0;mso-width-relative:page;mso-height-relative:margin;v-text-anchor:top" o:gfxdata="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" filled="f" stroked="f" strokeweight=".5pt">
+                  <v:shape id="Text Box 43" o:spid="_x0000_s1055" type="#_x0000_t202" style="position:absolute;margin-left:257.05pt;margin-top:138.6pt;width:330.05pt;height:84.25pt;z-index:251663360;visibility:visible;mso-wrap-style:square;mso-width-percent:0;mso-height-percent:0;mso-wrap-distance-left:9pt;mso-wrap-distance-top:0;mso-wrap-distance-right:9pt;mso-wrap-distance-bottom:0;mso-position-horizontal:absolute;mso-position-horizontal-relative:page;mso-position-vertical:absolute;mso-position-vertical-relative:page;mso-width-percent:0;mso-height-percent:0;mso-width-relative:page;mso-height-relative:margin;v-text-anchor:top" o:gfxdata="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" filled="f" stroked="f" strokeweight=".5pt">
                     <v:textbox style="mso-fit-shape-to-text:t" inset="0,0,0,0">
                       <w:txbxContent>
                         <w:p>
@@ -4165,6 +4165,7 @@
                                       <w:text/>
                                     </w:sdtPr>
                                     <w:sdtContent>
+                                      <w:proofErr w:type="spellStart"/>
                                       <w:r>
                                         <w:rPr>
                                           <w:color w:val="FFFFFF" w:themeColor="background1"/>
@@ -4173,6 +4174,7 @@
                                         </w:rPr>
                                         <w:t>UPtrend</w:t>
                                       </w:r>
+                                      <w:proofErr w:type="spellEnd"/>
                                     </w:sdtContent>
                                   </w:sdt>
                                   <w:r>
@@ -4351,7 +4353,7 @@
           </mc:Choice>
           <mc:Fallback>
             <w:pict>
-              <v:shape w14:anchorId="3B500653" id="Text Box 8" o:spid="_x0000_s1056" type="#_x0000_t202" alt="Cover page layout" style="position:absolute;margin-left:400.2pt;margin-top:448.8pt;width:167.4pt;height:336pt;z-index:-251657216;visibility:visible;mso-wrap-style:square;mso-width-percent:0;mso-height-percent:0;mso-wrap-distance-left:9pt;mso-wrap-distance-top:0;mso-wrap-distance-right:9pt;mso-wrap-distance-bottom:0;mso-position-horizontal:absolute;mso-position-horizontal-relative:page;mso-position-vertical:absolute;mso-position-vertical-relative:page;mso-width-percent:0;mso-height-percent:0;mso-width-relative:page;mso-height-relative:page;v-text-anchor:top" o:gfxdata="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" o:allowoverlap="f" filled="f" stroked="f" strokeweight=".5pt">
+              <v:shape w14:anchorId="3B500653" id="Text Box 8" o:spid="_x0000_s1056" type="#_x0000_t202" alt="Cover page layout" style="position:absolute;margin-left:400.2pt;margin-top:448.8pt;width:167.4pt;height:336pt;z-index:-251657216;visibility:visible;mso-wrap-style:square;mso-width-percent:0;mso-height-percent:0;mso-wrap-distance-left:9pt;mso-wrap-distance-top:0;mso-wrap-distance-right:9pt;mso-wrap-distance-bottom:0;mso-position-horizontal:absolute;mso-position-horizontal-relative:page;mso-position-vertical:absolute;mso-position-vertical-relative:page;mso-width-percent:0;mso-height-percent:0;mso-width-relative:page;mso-height-relative:page;v-text-anchor:top" o:gfxdata="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" o:allowoverlap="f" filled="f" stroked="f" strokeweight=".5pt">
                 <v:textbox inset="0,0,0,0">
                   <w:txbxContent>
                     <w:tbl>
@@ -4451,6 +4453,7 @@
                                 <w:text/>
                               </w:sdtPr>
                               <w:sdtContent>
+                                <w:proofErr w:type="spellStart"/>
                                 <w:r>
                                   <w:rPr>
                                     <w:color w:val="FFFFFF" w:themeColor="background1"/>
@@ -4459,6 +4462,7 @@
                                   </w:rPr>
                                   <w:t>UPtrend</w:t>
                                 </w:r>
+                                <w:proofErr w:type="spellEnd"/>
                               </w:sdtContent>
                             </w:sdt>
                             <w:r>
@@ -6952,10 +6956,12 @@
         <w:ind w:left="-5"/>
       </w:pPr>
       <w:bookmarkStart w:id="0" w:name="_Toc109042516"/>
+      <w:proofErr w:type="spellStart"/>
       <w:r>
         <w:t>UPtrend</w:t>
       </w:r>
       <w:bookmarkEnd w:id="0"/>
+      <w:proofErr w:type="spellEnd"/>
     </w:p>
     <w:p>
       <w:pPr>
@@ -7014,13 +7020,41 @@
           <w:szCs w:val="24"/>
         </w:rPr>
       </w:pPr>
-      <w:r>
-        <w:rPr>
-          <w:rFonts w:ascii="Times New Roman" w:hAnsi="Times New Roman" w:cs="Times New Roman"/>
-          <w:sz w:val="24"/>
-          <w:szCs w:val="24"/>
-        </w:rPr>
-        <w:t xml:space="preserve">Dhruval Viradiya </w:t>
+      <w:proofErr w:type="spellStart"/>
+      <w:r>
+        <w:rPr>
+          <w:rFonts w:ascii="Times New Roman" w:hAnsi="Times New Roman" w:cs="Times New Roman"/>
+          <w:sz w:val="24"/>
+          <w:szCs w:val="24"/>
+        </w:rPr>
+        <w:t>Dhruval</w:t>
+      </w:r>
+      <w:proofErr w:type="spellEnd"/>
+      <w:r>
+        <w:rPr>
+          <w:rFonts w:ascii="Times New Roman" w:hAnsi="Times New Roman" w:cs="Times New Roman"/>
+          <w:sz w:val="24"/>
+          <w:szCs w:val="24"/>
+        </w:rPr>
+        <w:t xml:space="preserve"> </w:t>
+      </w:r>
+      <w:proofErr w:type="spellStart"/>
+      <w:r>
+        <w:rPr>
+          <w:rFonts w:ascii="Times New Roman" w:hAnsi="Times New Roman" w:cs="Times New Roman"/>
+          <w:sz w:val="24"/>
+          <w:szCs w:val="24"/>
+        </w:rPr>
+        <w:t>Viradiya</w:t>
+      </w:r>
+      <w:proofErr w:type="spellEnd"/>
+      <w:r>
+        <w:rPr>
+          <w:rFonts w:ascii="Times New Roman" w:hAnsi="Times New Roman" w:cs="Times New Roman"/>
+          <w:sz w:val="24"/>
+          <w:szCs w:val="24"/>
+        </w:rPr>
+        <w:t xml:space="preserve"> </w:t>
       </w:r>
       <w:hyperlink r:id="rId10" w:history="1">
         <w:r>
@@ -7072,13 +7106,23 @@
           <w:szCs w:val="24"/>
         </w:rPr>
       </w:pPr>
-      <w:r>
-        <w:rPr>
-          <w:rFonts w:ascii="Times New Roman" w:hAnsi="Times New Roman" w:cs="Times New Roman"/>
-          <w:sz w:val="24"/>
-          <w:szCs w:val="24"/>
-        </w:rPr>
-        <w:t xml:space="preserve">Lihang Yao </w:t>
+      <w:proofErr w:type="spellStart"/>
+      <w:r>
+        <w:rPr>
+          <w:rFonts w:ascii="Times New Roman" w:hAnsi="Times New Roman" w:cs="Times New Roman"/>
+          <w:sz w:val="24"/>
+          <w:szCs w:val="24"/>
+        </w:rPr>
+        <w:t>Lihang</w:t>
+      </w:r>
+      <w:proofErr w:type="spellEnd"/>
+      <w:r>
+        <w:rPr>
+          <w:rFonts w:ascii="Times New Roman" w:hAnsi="Times New Roman" w:cs="Times New Roman"/>
+          <w:sz w:val="24"/>
+          <w:szCs w:val="24"/>
+        </w:rPr>
+        <w:t xml:space="preserve"> Yao </w:t>
       </w:r>
       <w:hyperlink r:id="rId12" w:history="1">
         <w:r>
@@ -7101,13 +7145,23 @@
           <w:szCs w:val="24"/>
         </w:rPr>
       </w:pPr>
-      <w:r>
-        <w:rPr>
-          <w:rFonts w:ascii="Times New Roman" w:hAnsi="Times New Roman" w:cs="Times New Roman"/>
-          <w:sz w:val="24"/>
-          <w:szCs w:val="24"/>
-        </w:rPr>
-        <w:t xml:space="preserve">Pui Ching Chung </w:t>
+      <w:proofErr w:type="spellStart"/>
+      <w:r>
+        <w:rPr>
+          <w:rFonts w:ascii="Times New Roman" w:hAnsi="Times New Roman" w:cs="Times New Roman"/>
+          <w:sz w:val="24"/>
+          <w:szCs w:val="24"/>
+        </w:rPr>
+        <w:t>Pui</w:t>
+      </w:r>
+      <w:proofErr w:type="spellEnd"/>
+      <w:r>
+        <w:rPr>
+          <w:rFonts w:ascii="Times New Roman" w:hAnsi="Times New Roman" w:cs="Times New Roman"/>
+          <w:sz w:val="24"/>
+          <w:szCs w:val="24"/>
+        </w:rPr>
+        <w:t xml:space="preserve"> Ching Chung </w:t>
       </w:r>
       <w:hyperlink r:id="rId13" w:history="1">
         <w:r>
@@ -7296,6 +7350,7 @@
           <w:szCs w:val="24"/>
         </w:rPr>
       </w:pPr>
+      <w:proofErr w:type="spellStart"/>
       <w:r>
         <w:rPr>
           <w:rFonts w:ascii="Times New Roman" w:hAnsi="Times New Roman" w:cs="Times New Roman"/>
@@ -7304,6 +7359,7 @@
         </w:rPr>
         <w:t>UPtrend</w:t>
       </w:r>
+      <w:proofErr w:type="spellEnd"/>
       <w:r>
         <w:rPr>
           <w:rFonts w:ascii="Times New Roman" w:hAnsi="Times New Roman" w:cs="Times New Roman"/>
@@ -7670,6 +7726,7 @@
         </w:rPr>
         <w:t xml:space="preserve"> </w:t>
       </w:r>
+      <w:proofErr w:type="spellStart"/>
       <w:r>
         <w:rPr>
           <w:rFonts w:ascii="Times New Roman" w:hAnsi="Times New Roman" w:cs="Times New Roman"/>
@@ -7680,6 +7737,7 @@
         </w:rPr>
         <w:t>UPtrend</w:t>
       </w:r>
+      <w:proofErr w:type="spellEnd"/>
       <w:r>
         <w:rPr>
           <w:rFonts w:ascii="Times New Roman" w:hAnsi="Times New Roman" w:cs="Times New Roman"/>
@@ -7700,6 +7758,7 @@
         </w:rPr>
         <w:t xml:space="preserve">The </w:t>
       </w:r>
+      <w:proofErr w:type="spellStart"/>
       <w:r>
         <w:rPr>
           <w:rFonts w:ascii="Times New Roman" w:hAnsi="Times New Roman" w:cs="Times New Roman"/>
@@ -7728,7 +7787,18 @@
           <w:szCs w:val="24"/>
           <w:shd w:val="clear" w:color="auto" w:fill="FFFFFF"/>
         </w:rPr>
-        <w:t>trend has its</w:t>
+        <w:t>trend</w:t>
+      </w:r>
+      <w:proofErr w:type="spellEnd"/>
+      <w:r>
+        <w:rPr>
+          <w:rFonts w:ascii="Times New Roman" w:hAnsi="Times New Roman" w:cs="Times New Roman"/>
+          <w:color w:val="242424"/>
+          <w:sz w:val="24"/>
+          <w:szCs w:val="24"/>
+          <w:shd w:val="clear" w:color="auto" w:fill="FFFFFF"/>
+        </w:rPr>
+        <w:t xml:space="preserve"> has its</w:t>
       </w:r>
       <w:r>
         <w:rPr>
@@ -7866,21 +7936,21 @@
           <w:szCs w:val="36"/>
         </w:rPr>
       </w:pPr>
-      <w:bookmarkStart w:id="2" w:name="_Toc88764063"/>
-      <w:bookmarkStart w:id="3" w:name="_Toc88764086"/>
-      <w:bookmarkStart w:id="4" w:name="_Toc102339161"/>
-      <w:bookmarkStart w:id="5" w:name="_Toc102339441"/>
-      <w:bookmarkStart w:id="6" w:name="_Toc102339723"/>
-      <w:bookmarkStart w:id="7" w:name="_Toc102340291"/>
-      <w:bookmarkStart w:id="8" w:name="_Toc102340358"/>
-      <w:bookmarkStart w:id="9" w:name="_Toc88764066"/>
-      <w:bookmarkStart w:id="10" w:name="_Toc88764089"/>
-      <w:bookmarkStart w:id="11" w:name="_Toc102339165"/>
-      <w:bookmarkStart w:id="12" w:name="_Toc102339445"/>
-      <w:bookmarkStart w:id="13" w:name="_Toc102339727"/>
-      <w:bookmarkStart w:id="14" w:name="_Toc102340295"/>
-      <w:bookmarkStart w:id="15" w:name="_Toc102340362"/>
-      <w:bookmarkStart w:id="16" w:name="_Toc109042518"/>
+      <w:bookmarkStart w:id="2" w:name="_Toc88764066"/>
+      <w:bookmarkStart w:id="3" w:name="_Toc88764089"/>
+      <w:bookmarkStart w:id="4" w:name="_Toc102339165"/>
+      <w:bookmarkStart w:id="5" w:name="_Toc102339445"/>
+      <w:bookmarkStart w:id="6" w:name="_Toc102339727"/>
+      <w:bookmarkStart w:id="7" w:name="_Toc102340295"/>
+      <w:bookmarkStart w:id="8" w:name="_Toc102340362"/>
+      <w:bookmarkStart w:id="9" w:name="_Toc109042518"/>
+      <w:bookmarkStart w:id="10" w:name="_Toc88764063"/>
+      <w:bookmarkStart w:id="11" w:name="_Toc88764086"/>
+      <w:bookmarkStart w:id="12" w:name="_Toc102339161"/>
+      <w:bookmarkStart w:id="13" w:name="_Toc102339441"/>
+      <w:bookmarkStart w:id="14" w:name="_Toc102339723"/>
+      <w:bookmarkStart w:id="15" w:name="_Toc102340291"/>
+      <w:bookmarkStart w:id="16" w:name="_Toc102340358"/>
       <w:r>
         <w:rPr>
           <w:szCs w:val="36"/>
@@ -7893,14 +7963,14 @@
         </w:rPr>
         <w:t>Target Audience</w:t>
       </w:r>
+      <w:bookmarkEnd w:id="2"/>
+      <w:bookmarkEnd w:id="3"/>
+      <w:bookmarkEnd w:id="4"/>
+      <w:bookmarkEnd w:id="5"/>
+      <w:bookmarkEnd w:id="6"/>
+      <w:bookmarkEnd w:id="7"/>
+      <w:bookmarkEnd w:id="8"/>
       <w:bookmarkEnd w:id="9"/>
-      <w:bookmarkEnd w:id="10"/>
-      <w:bookmarkEnd w:id="11"/>
-      <w:bookmarkEnd w:id="12"/>
-      <w:bookmarkEnd w:id="13"/>
-      <w:bookmarkEnd w:id="14"/>
-      <w:bookmarkEnd w:id="15"/>
-      <w:bookmarkEnd w:id="16"/>
     </w:p>
     <w:p>
       <w:pPr>
@@ -8447,13 +8517,13 @@
       <w:r>
         <w:t xml:space="preserve">.0 </w:t>
       </w:r>
-      <w:bookmarkEnd w:id="2"/>
-      <w:bookmarkEnd w:id="3"/>
-      <w:bookmarkEnd w:id="4"/>
-      <w:bookmarkEnd w:id="5"/>
-      <w:bookmarkEnd w:id="6"/>
-      <w:bookmarkEnd w:id="7"/>
-      <w:bookmarkEnd w:id="8"/>
+      <w:bookmarkEnd w:id="10"/>
+      <w:bookmarkEnd w:id="11"/>
+      <w:bookmarkEnd w:id="12"/>
+      <w:bookmarkEnd w:id="13"/>
+      <w:bookmarkEnd w:id="14"/>
+      <w:bookmarkEnd w:id="15"/>
+      <w:bookmarkEnd w:id="16"/>
       <w:r>
         <w:t>Project Details</w:t>
       </w:r>
@@ -9002,10 +9072,7 @@
       <w:bookmarkStart w:id="34" w:name="_Toc109042522"/>
       <w:r>
         <w:lastRenderedPageBreak/>
-        <w:t xml:space="preserve">4.0 </w:t>
-      </w:r>
-      <w:r>
-        <w:t>Proposed Design Solution</w:t>
+        <w:t>4.0 Proposed Design Solution</w:t>
       </w:r>
       <w:bookmarkEnd w:id="34"/>
     </w:p>
@@ -10320,226 +10387,392 @@
     <w:p>
       <w:pPr>
         <w:rPr>
+          <w:rFonts w:ascii="Times New Roman" w:hAnsi="Times New Roman" w:cs="Times New Roman"/>
+        </w:rPr>
+      </w:pPr>
+      <w:r>
+        <w:rPr>
+          <w:rFonts w:ascii="Times New Roman" w:hAnsi="Times New Roman" w:cs="Times New Roman"/>
+        </w:rPr>
+        <w:t xml:space="preserve">All the </w:t>
+      </w:r>
+      <w:r>
+        <w:rPr>
+          <w:rFonts w:ascii="Times New Roman" w:hAnsi="Times New Roman" w:cs="Times New Roman"/>
+        </w:rPr>
+        <w:t>below</w:t>
+      </w:r>
+      <w:r>
+        <w:rPr>
+          <w:rFonts w:ascii="Times New Roman" w:hAnsi="Times New Roman" w:cs="Times New Roman"/>
+        </w:rPr>
+        <w:t xml:space="preserve"> software and packages have been installed and are being hosted on </w:t>
+      </w:r>
+      <w:r>
+        <w:rPr>
+          <w:rFonts w:ascii="Times New Roman" w:hAnsi="Times New Roman" w:cs="Times New Roman"/>
+        </w:rPr>
+        <w:fldChar w:fldCharType="begin"/>
+      </w:r>
+      <w:r>
+        <w:rPr>
+          <w:rFonts w:ascii="Times New Roman" w:hAnsi="Times New Roman" w:cs="Times New Roman"/>
+        </w:rPr>
+        <w:instrText>HYPERLINK "http://team3.uwpace.ca/"</w:instrText>
+      </w:r>
+      <w:r>
+        <w:rPr>
+          <w:rFonts w:ascii="Times New Roman" w:hAnsi="Times New Roman" w:cs="Times New Roman"/>
+        </w:rPr>
+      </w:r>
+      <w:r>
+        <w:rPr>
+          <w:rFonts w:ascii="Times New Roman" w:hAnsi="Times New Roman" w:cs="Times New Roman"/>
+        </w:rPr>
+        <w:fldChar w:fldCharType="separate"/>
+      </w:r>
+      <w:r>
+        <w:rPr>
+          <w:rStyle w:val="Hyperlink"/>
+          <w:rFonts w:ascii="Times New Roman" w:hAnsi="Times New Roman" w:cs="Times New Roman"/>
           <w:lang w:eastAsia="en-IN"/>
         </w:rPr>
-      </w:pPr>
-      <w:r>
-        <w:rPr>
+        <w:t>http://team3.uwpace.ca/</w:t>
+      </w:r>
+      <w:r>
+        <w:rPr>
+          <w:rStyle w:val="Hyperlink"/>
+          <w:rFonts w:ascii="Times New Roman" w:hAnsi="Times New Roman" w:cs="Times New Roman"/>
           <w:lang w:eastAsia="en-IN"/>
         </w:rPr>
-        <w:t>We have installed the following server, packages, and softwares for this website.</w:t>
+        <w:fldChar w:fldCharType="end"/>
       </w:r>
     </w:p>
     <w:p>
       <w:pPr>
-        <w:rPr>
-          <w:lang w:eastAsia="en-IN"/>
-        </w:rPr>
-      </w:pPr>
-      <w:r>
-        <w:rPr>
-          <w:lang w:eastAsia="en-IN"/>
-        </w:rPr>
-        <w:t xml:space="preserve">Laravel Framework </w:t>
-      </w:r>
-      <w:r>
-        <w:rPr>
-          <w:lang w:eastAsia="en-IN"/>
-        </w:rPr>
-        <w:t xml:space="preserve">version </w:t>
-      </w:r>
-      <w:r>
-        <w:rPr>
-          <w:lang w:eastAsia="en-IN"/>
-        </w:rPr>
-        <w:t>9.20.0</w:t>
+        <w:pStyle w:val="ListParagraph"/>
+        <w:numPr>
+          <w:ilvl w:val="0"/>
+          <w:numId w:val="33"/>
+        </w:numPr>
+      </w:pPr>
+      <w:r>
+        <w:t>Operating System: Ubuntu (22.04)</w:t>
       </w:r>
     </w:p>
     <w:p>
       <w:pPr>
-        <w:rPr>
-          <w:lang w:eastAsia="en-IN"/>
-        </w:rPr>
-      </w:pPr>
-      <w:r>
-        <w:rPr>
-          <w:lang w:eastAsia="en-IN"/>
-        </w:rPr>
-        <w:t>Composer version 2.3.10</w:t>
+        <w:pStyle w:val="ListParagraph"/>
+        <w:numPr>
+          <w:ilvl w:val="0"/>
+          <w:numId w:val="33"/>
+        </w:numPr>
+      </w:pPr>
+      <w:r>
+        <w:t xml:space="preserve">Web </w:t>
+      </w:r>
+      <w:r>
+        <w:t>Server: Apache (2.4.52)</w:t>
       </w:r>
     </w:p>
     <w:p>
       <w:pPr>
-        <w:rPr>
-          <w:lang w:eastAsia="en-IN"/>
-        </w:rPr>
-      </w:pPr>
-      <w:r>
-        <w:rPr>
-          <w:lang w:eastAsia="en-IN"/>
-        </w:rPr>
-        <w:t xml:space="preserve">npm </w:t>
-      </w:r>
-      <w:r>
-        <w:rPr>
-          <w:lang w:eastAsia="en-IN"/>
-        </w:rPr>
-        <w:t xml:space="preserve">version </w:t>
-      </w:r>
-      <w:r>
-        <w:rPr>
-          <w:lang w:eastAsia="en-IN"/>
-        </w:rPr>
-        <w:t>8.5.5</w:t>
+        <w:pStyle w:val="ListParagraph"/>
+        <w:numPr>
+          <w:ilvl w:val="0"/>
+          <w:numId w:val="33"/>
+        </w:numPr>
+      </w:pPr>
+      <w:r>
+        <w:t>Scripting Language: PHP (8.1.2)</w:t>
       </w:r>
     </w:p>
     <w:p>
       <w:pPr>
-        <w:rPr>
-          <w:lang w:eastAsia="en-IN"/>
-        </w:rPr>
-      </w:pPr>
-      <w:r>
-        <w:rPr>
-          <w:lang w:eastAsia="en-IN"/>
-        </w:rPr>
-        <w:t>node</w:t>
-      </w:r>
-      <w:r>
-        <w:rPr>
-          <w:lang w:eastAsia="en-IN"/>
-        </w:rPr>
-        <w:t xml:space="preserve"> </w:t>
-      </w:r>
-      <w:r>
-        <w:rPr>
-          <w:lang w:eastAsia="en-IN"/>
-        </w:rPr>
-        <w:t xml:space="preserve">version </w:t>
-      </w:r>
-      <w:r>
-        <w:rPr>
-          <w:lang w:eastAsia="en-IN"/>
-        </w:rPr>
-        <w:t>16.15.0</w:t>
+        <w:pStyle w:val="ListParagraph"/>
+        <w:numPr>
+          <w:ilvl w:val="0"/>
+          <w:numId w:val="33"/>
+        </w:numPr>
+      </w:pPr>
+      <w:r>
+        <w:t>Framework: Laravel (9.20.0)</w:t>
       </w:r>
     </w:p>
     <w:p>
       <w:pPr>
-        <w:rPr>
-          <w:lang w:eastAsia="en-IN"/>
-        </w:rPr>
-      </w:pPr>
-      <w:r>
-        <w:rPr>
-          <w:lang w:eastAsia="en-IN"/>
-        </w:rPr>
-        <w:t xml:space="preserve">Ubuntu </w:t>
-      </w:r>
-      <w:r>
-        <w:rPr>
-          <w:lang w:eastAsia="en-IN"/>
-        </w:rPr>
-        <w:t xml:space="preserve">version </w:t>
-      </w:r>
-      <w:r>
-        <w:rPr>
-          <w:lang w:eastAsia="en-IN"/>
-        </w:rPr>
-        <w:t>22.04 LTS</w:t>
+        <w:pStyle w:val="ListParagraph"/>
+        <w:numPr>
+          <w:ilvl w:val="0"/>
+          <w:numId w:val="33"/>
+        </w:numPr>
+      </w:pPr>
+      <w:r>
+        <w:t>Package Manager: Composer (2.3.10) and NPM (8.5.5)</w:t>
       </w:r>
     </w:p>
     <w:p>
       <w:pPr>
-        <w:rPr>
-          <w:lang w:eastAsia="en-IN"/>
-        </w:rPr>
-      </w:pPr>
-      <w:r>
-        <w:rPr>
-          <w:lang w:eastAsia="en-IN"/>
-        </w:rPr>
-        <w:t>M</w:t>
-      </w:r>
-      <w:r>
-        <w:rPr>
-          <w:lang w:eastAsia="en-IN"/>
-        </w:rPr>
-        <w:t>ys</w:t>
-      </w:r>
-      <w:r>
-        <w:rPr>
-          <w:lang w:eastAsia="en-IN"/>
-        </w:rPr>
-        <w:t>ql</w:t>
-      </w:r>
-      <w:r>
-        <w:rPr>
-          <w:lang w:eastAsia="en-IN"/>
-        </w:rPr>
-        <w:t xml:space="preserve"> </w:t>
-      </w:r>
-      <w:r>
-        <w:rPr>
-          <w:lang w:eastAsia="en-IN"/>
-        </w:rPr>
-        <w:t>version</w:t>
-      </w:r>
-      <w:r>
-        <w:rPr>
-          <w:lang w:eastAsia="en-IN"/>
-        </w:rPr>
-        <w:t xml:space="preserve"> 8.0.29</w:t>
+        <w:pStyle w:val="ListParagraph"/>
+        <w:numPr>
+          <w:ilvl w:val="0"/>
+          <w:numId w:val="33"/>
+        </w:numPr>
+      </w:pPr>
+      <w:r>
+        <w:t>Runtime Environment: N</w:t>
+      </w:r>
+      <w:r>
+        <w:t xml:space="preserve">ode </w:t>
+      </w:r>
+      <w:r>
+        <w:t>(</w:t>
+      </w:r>
+      <w:r>
+        <w:t>16.15.0</w:t>
+      </w:r>
+      <w:r>
+        <w:t>)</w:t>
       </w:r>
     </w:p>
     <w:p>
       <w:pPr>
-        <w:rPr>
-          <w:lang w:eastAsia="en-IN"/>
-        </w:rPr>
-      </w:pPr>
-      <w:r>
-        <w:rPr>
-          <w:lang w:eastAsia="en-IN"/>
-        </w:rPr>
-        <w:t>apache</w:t>
-      </w:r>
-      <w:r>
-        <w:rPr>
-          <w:lang w:eastAsia="en-IN"/>
-        </w:rPr>
-        <w:t xml:space="preserve"> version </w:t>
-      </w:r>
-      <w:r>
-        <w:rPr>
-          <w:lang w:eastAsia="en-IN"/>
-        </w:rPr>
-        <w:t>2.4.52</w:t>
+        <w:pStyle w:val="ListParagraph"/>
+        <w:numPr>
+          <w:ilvl w:val="0"/>
+          <w:numId w:val="33"/>
+        </w:numPr>
+      </w:pPr>
+      <w:r>
+        <w:t xml:space="preserve">Database: </w:t>
+      </w:r>
+      <w:proofErr w:type="spellStart"/>
+      <w:r>
+        <w:t>My</w:t>
+      </w:r>
+      <w:r>
+        <w:t>S</w:t>
+      </w:r>
+      <w:r>
+        <w:t>ql</w:t>
+      </w:r>
+      <w:proofErr w:type="spellEnd"/>
+      <w:r>
+        <w:t xml:space="preserve"> </w:t>
+      </w:r>
+      <w:r>
+        <w:t>(</w:t>
+      </w:r>
+      <w:r>
+        <w:t>8.0.29</w:t>
+      </w:r>
+      <w:r>
+        <w:t>)</w:t>
       </w:r>
     </w:p>
     <w:p>
       <w:pPr>
-        <w:rPr>
-          <w:lang w:eastAsia="en-IN"/>
-        </w:rPr>
-      </w:pPr>
-      <w:r>
-        <w:rPr>
-          <w:lang w:eastAsia="en-IN"/>
-        </w:rPr>
-        <w:t>PHP</w:t>
-      </w:r>
-      <w:r>
-        <w:rPr>
-          <w:lang w:eastAsia="en-IN"/>
-        </w:rPr>
-        <w:t xml:space="preserve"> version </w:t>
-      </w:r>
-      <w:r>
-        <w:rPr>
-          <w:lang w:eastAsia="en-IN"/>
-        </w:rPr>
-        <w:t>8.1.2</w:t>
+        <w:pStyle w:val="ListParagraph"/>
+        <w:numPr>
+          <w:ilvl w:val="0"/>
+          <w:numId w:val="33"/>
+        </w:numPr>
+        <w:rPr>
+          <w:lang w:val="en-CA"/>
+        </w:rPr>
+      </w:pPr>
+      <w:r>
+        <w:t>Other library/package: zip/unzip,</w:t>
+      </w:r>
+      <w:r>
+        <w:rPr>
+          <w:lang w:val="en-CA"/>
+        </w:rPr>
+        <w:t xml:space="preserve"> </w:t>
+      </w:r>
+      <w:proofErr w:type="spellStart"/>
+      <w:r>
+        <w:rPr>
+          <w:lang w:val="en-CA"/>
+        </w:rPr>
+        <w:t>mysql</w:t>
+      </w:r>
+      <w:proofErr w:type="spellEnd"/>
+      <w:r>
+        <w:rPr>
+          <w:lang w:val="en-CA"/>
+        </w:rPr>
+        <w:t>-server</w:t>
+      </w:r>
+      <w:r>
+        <w:rPr>
+          <w:lang w:val="en-CA"/>
+        </w:rPr>
+        <w:t xml:space="preserve">, </w:t>
+      </w:r>
+      <w:proofErr w:type="spellStart"/>
+      <w:r>
+        <w:rPr>
+          <w:lang w:val="en-CA"/>
+        </w:rPr>
+        <w:t>php-mbstring</w:t>
+      </w:r>
+      <w:proofErr w:type="spellEnd"/>
+      <w:r>
+        <w:rPr>
+          <w:lang w:val="en-CA"/>
+        </w:rPr>
+        <w:t>,</w:t>
+      </w:r>
+      <w:r>
+        <w:rPr>
+          <w:lang w:val="en-CA"/>
+        </w:rPr>
+        <w:t xml:space="preserve"> </w:t>
+      </w:r>
+      <w:proofErr w:type="spellStart"/>
+      <w:r>
+        <w:rPr>
+          <w:lang w:val="en-CA"/>
+        </w:rPr>
+        <w:t>php</w:t>
+      </w:r>
+      <w:proofErr w:type="spellEnd"/>
+      <w:r>
+        <w:rPr>
+          <w:lang w:val="en-CA"/>
+        </w:rPr>
+        <w:t>-xml</w:t>
+      </w:r>
+      <w:r>
+        <w:rPr>
+          <w:lang w:val="en-CA"/>
+        </w:rPr>
+        <w:t>,</w:t>
+      </w:r>
+      <w:r>
+        <w:rPr>
+          <w:lang w:val="en-CA"/>
+        </w:rPr>
+        <w:t xml:space="preserve"> </w:t>
+      </w:r>
+      <w:proofErr w:type="spellStart"/>
+      <w:r>
+        <w:rPr>
+          <w:lang w:val="en-CA"/>
+        </w:rPr>
+        <w:t>php</w:t>
+      </w:r>
+      <w:proofErr w:type="spellEnd"/>
+      <w:r>
+        <w:rPr>
+          <w:lang w:val="en-CA"/>
+        </w:rPr>
+        <w:t>-zip</w:t>
+      </w:r>
+      <w:r>
+        <w:rPr>
+          <w:lang w:val="en-CA"/>
+        </w:rPr>
+        <w:t>,</w:t>
+      </w:r>
+      <w:r>
+        <w:rPr>
+          <w:lang w:val="en-CA"/>
+        </w:rPr>
+        <w:t xml:space="preserve"> </w:t>
+      </w:r>
+      <w:proofErr w:type="spellStart"/>
+      <w:r>
+        <w:rPr>
+          <w:lang w:val="en-CA"/>
+        </w:rPr>
+        <w:t>php-mysql</w:t>
+      </w:r>
+      <w:proofErr w:type="spellEnd"/>
+      <w:r>
+        <w:rPr>
+          <w:lang w:val="en-CA"/>
+        </w:rPr>
+        <w:t>,</w:t>
+      </w:r>
+      <w:r>
+        <w:rPr>
+          <w:lang w:val="en-CA"/>
+        </w:rPr>
+        <w:t xml:space="preserve"> php-sqlite3</w:t>
+      </w:r>
+      <w:r>
+        <w:rPr>
+          <w:lang w:val="en-CA"/>
+        </w:rPr>
+        <w:t>,</w:t>
+      </w:r>
+      <w:r>
+        <w:rPr>
+          <w:lang w:val="en-CA"/>
+        </w:rPr>
+        <w:t xml:space="preserve"> </w:t>
+      </w:r>
+      <w:proofErr w:type="spellStart"/>
+      <w:r>
+        <w:rPr>
+          <w:lang w:val="en-CA"/>
+        </w:rPr>
+        <w:t>php-gd</w:t>
+      </w:r>
+      <w:proofErr w:type="spellEnd"/>
+      <w:r>
+        <w:rPr>
+          <w:lang w:val="en-CA"/>
+        </w:rPr>
+        <w:t>,</w:t>
+      </w:r>
+      <w:r>
+        <w:rPr>
+          <w:lang w:val="en-CA"/>
+        </w:rPr>
+        <w:t xml:space="preserve"> </w:t>
+      </w:r>
+      <w:proofErr w:type="spellStart"/>
+      <w:r>
+        <w:rPr>
+          <w:lang w:val="en-CA"/>
+        </w:rPr>
+        <w:t>php</w:t>
+      </w:r>
+      <w:proofErr w:type="spellEnd"/>
+      <w:r>
+        <w:rPr>
+          <w:lang w:val="en-CA"/>
+        </w:rPr>
+        <w:t>-zip</w:t>
+      </w:r>
+      <w:r>
+        <w:rPr>
+          <w:lang w:val="en-CA"/>
+        </w:rPr>
+        <w:t>, and</w:t>
+      </w:r>
+      <w:r>
+        <w:rPr>
+          <w:lang w:val="en-CA"/>
+        </w:rPr>
+        <w:t xml:space="preserve"> </w:t>
+      </w:r>
+      <w:proofErr w:type="spellStart"/>
+      <w:r>
+        <w:rPr>
+          <w:lang w:val="en-CA"/>
+        </w:rPr>
+        <w:t>php</w:t>
+      </w:r>
+      <w:proofErr w:type="spellEnd"/>
+      <w:r>
+        <w:rPr>
+          <w:lang w:val="en-CA"/>
+        </w:rPr>
+        <w:t>-curl</w:t>
       </w:r>
     </w:p>
     <w:p>
@@ -10548,61 +10781,9 @@
           <w:lang w:eastAsia="en-IN"/>
         </w:rPr>
       </w:pPr>
-      <w:r>
-        <w:rPr>
-          <w:lang w:eastAsia="en-IN"/>
-        </w:rPr>
-        <w:t>zip/unzip</w:t>
-      </w:r>
     </w:p>
     <w:p>
       <w:pPr>
-        <w:rPr>
-          <w:lang w:eastAsia="en-IN"/>
-        </w:rPr>
-      </w:pPr>
-      <w:r>
-        <w:rPr>
-          <w:lang w:eastAsia="en-IN"/>
-        </w:rPr>
-        <w:t>All t</w:t>
-      </w:r>
-      <w:r>
-        <w:rPr>
-          <w:lang w:eastAsia="en-IN"/>
-        </w:rPr>
-        <w:t>he above software and packages have been installed</w:t>
-      </w:r>
-      <w:r>
-        <w:rPr>
-          <w:lang w:eastAsia="en-IN"/>
-        </w:rPr>
-        <w:t xml:space="preserve"> </w:t>
-      </w:r>
-      <w:r>
-        <w:rPr>
-          <w:lang w:eastAsia="en-IN"/>
-        </w:rPr>
-        <w:t xml:space="preserve">and are </w:t>
-      </w:r>
-      <w:r>
-        <w:rPr>
-          <w:lang w:eastAsia="en-IN"/>
-        </w:rPr>
-        <w:t xml:space="preserve">being hosted on </w:t>
-      </w:r>
-      <w:hyperlink r:id="rId22" w:history="1">
-        <w:r>
-          <w:rPr>
-            <w:rStyle w:val="Hyperlink"/>
-            <w:lang w:eastAsia="en-IN"/>
-          </w:rPr>
-          <w:t>http://team3.uwpace.ca/</w:t>
-        </w:r>
-      </w:hyperlink>
-    </w:p>
-    <w:p>
-      <w:pPr>
         <w:pStyle w:val="Heading1"/>
         <w:rPr>
           <w:szCs w:val="36"/>
@@ -10613,7 +10794,6 @@
         <w:rPr>
           <w:szCs w:val="36"/>
         </w:rPr>
-        <w:lastRenderedPageBreak/>
         <w:t xml:space="preserve">8.0 </w:t>
       </w:r>
       <w:r>
@@ -10647,6 +10827,7 @@
           <w:bCs/>
           <w:lang w:eastAsia="en-IN"/>
         </w:rPr>
+        <w:lastRenderedPageBreak/>
         <w:t>On the Server</w:t>
       </w:r>
       <w:bookmarkEnd w:id="52"/>
@@ -10655,69 +10836,200 @@
       <w:pPr>
         <w:pStyle w:val="Heading3"/>
         <w:rPr>
+          <w:rFonts w:cs="Times New Roman"/>
           <w:lang w:eastAsia="en-IN"/>
         </w:rPr>
       </w:pPr>
       <w:bookmarkStart w:id="53" w:name="_Toc109042539"/>
       <w:r>
         <w:rPr>
+          <w:rFonts w:cs="Times New Roman"/>
           <w:lang w:eastAsia="en-IN"/>
         </w:rPr>
-        <w:t>UFW - Uncomplicated Firewall</w:t>
+        <w:br/>
+        <w:t>Secured Firewall</w:t>
       </w:r>
       <w:bookmarkEnd w:id="53"/>
     </w:p>
     <w:p>
       <w:pPr>
         <w:rPr>
+          <w:rFonts w:ascii="Times New Roman" w:hAnsi="Times New Roman" w:cs="Times New Roman"/>
+          <w:lang w:val="en-CA" w:eastAsia="en-IN"/>
+        </w:rPr>
+      </w:pPr>
+      <w:r>
+        <w:rPr>
+          <w:rFonts w:ascii="Times New Roman" w:hAnsi="Times New Roman" w:cs="Times New Roman"/>
           <w:lang w:eastAsia="en-IN"/>
         </w:rPr>
-      </w:pPr>
+        <w:t>As part of the Ubuntu distribution, UFW (Uncomplicated Firewall) is a tool for configuring iptables firewall rules. Its goal is to make managing firewall rules easier.</w:t>
+      </w:r>
+      <w:r>
+        <w:rPr>
+          <w:rFonts w:ascii="Times New Roman" w:hAnsi="Times New Roman" w:cs="Times New Roman"/>
+          <w:lang w:eastAsia="en-IN"/>
+        </w:rPr>
+        <w:t xml:space="preserve"> </w:t>
+      </w:r>
+      <w:r>
+        <w:rPr>
+          <w:rFonts w:ascii="Times New Roman" w:hAnsi="Times New Roman" w:cs="Times New Roman"/>
+          <w:lang w:val="en-CA" w:eastAsia="en-IN"/>
+        </w:rPr>
+        <w:t>By using UFW, all ports on the system except 80, 443, and 22 are closed.</w:t>
+      </w:r>
     </w:p>
     <w:p>
       <w:pPr>
         <w:pStyle w:val="Heading3"/>
         <w:rPr>
-          <w:lang w:eastAsia="en-IN"/>
+          <w:rFonts w:cs="Times New Roman"/>
         </w:rPr>
       </w:pPr>
       <w:bookmarkStart w:id="54" w:name="_Toc109042540"/>
       <w:r>
         <w:rPr>
-          <w:lang w:eastAsia="en-IN"/>
-        </w:rPr>
-        <w:t>SSL certificate</w:t>
+          <w:rFonts w:cs="Times New Roman"/>
+        </w:rPr>
+        <w:t xml:space="preserve">SSL </w:t>
+      </w:r>
+      <w:r>
+        <w:rPr>
+          <w:rFonts w:cs="Times New Roman"/>
+        </w:rPr>
+        <w:t>C</w:t>
+      </w:r>
+      <w:r>
+        <w:rPr>
+          <w:rFonts w:cs="Times New Roman"/>
+        </w:rPr>
+        <w:t>ertificate</w:t>
       </w:r>
       <w:bookmarkEnd w:id="54"/>
     </w:p>
     <w:p>
       <w:pPr>
         <w:rPr>
-          <w:lang w:eastAsia="en-IN"/>
-        </w:rPr>
-      </w:pPr>
+          <w:rFonts w:ascii="Times New Roman" w:hAnsi="Times New Roman" w:cs="Times New Roman"/>
+          <w:lang w:val="en-CA"/>
+        </w:rPr>
+      </w:pPr>
+      <w:r>
+        <w:rPr>
+          <w:rFonts w:ascii="Times New Roman" w:hAnsi="Times New Roman" w:cs="Times New Roman"/>
+          <w:lang w:val="en-CA"/>
+        </w:rPr>
+        <w:t>Websites can establish encrypted connections by authenticating their identities using HTTPS certificates. Security protocols such as SSL create encrypted connections between web servers and browsers</w:t>
+      </w:r>
+      <w:r>
+        <w:rPr>
+          <w:rFonts w:ascii="Times New Roman" w:hAnsi="Times New Roman" w:cs="Times New Roman"/>
+          <w:lang w:val="en-CA"/>
+        </w:rPr>
+        <w:t>.</w:t>
+      </w:r>
+      <w:r>
+        <w:rPr>
+          <w:rFonts w:ascii="Times New Roman" w:hAnsi="Times New Roman" w:cs="Times New Roman"/>
+          <w:lang w:val="en-CA"/>
+        </w:rPr>
+        <w:t xml:space="preserve"> </w:t>
+      </w:r>
+      <w:r>
+        <w:rPr>
+          <w:rFonts w:ascii="Times New Roman" w:hAnsi="Times New Roman" w:cs="Times New Roman"/>
+          <w:lang w:val="en-CA"/>
+        </w:rPr>
+        <w:t>A secure SSL certificate protects the website, which can be accessed via HTTPS.</w:t>
+      </w:r>
     </w:p>
     <w:p>
       <w:pPr>
-        <w:rPr>
-          <w:lang w:eastAsia="en-IN"/>
-        </w:rPr>
-      </w:pPr>
+        <w:pStyle w:val="Heading3"/>
+        <w:rPr>
+          <w:rFonts w:cs="Times New Roman"/>
+          <w:lang w:val="en-CA" w:eastAsia="en-IN"/>
+        </w:rPr>
+      </w:pPr>
+      <w:r>
+        <w:rPr>
+          <w:rFonts w:cs="Times New Roman"/>
+          <w:lang w:val="en-CA" w:eastAsia="en-IN"/>
+        </w:rPr>
+        <w:t xml:space="preserve">SSH </w:t>
+      </w:r>
+      <w:r>
+        <w:rPr>
+          <w:rFonts w:cs="Times New Roman"/>
+          <w:lang w:val="en-CA" w:eastAsia="en-IN"/>
+        </w:rPr>
+        <w:t>R</w:t>
+      </w:r>
+      <w:r>
+        <w:rPr>
+          <w:rFonts w:cs="Times New Roman"/>
+          <w:lang w:val="en-CA" w:eastAsia="en-IN"/>
+        </w:rPr>
+        <w:t xml:space="preserve">oot </w:t>
+      </w:r>
+      <w:r>
+        <w:rPr>
+          <w:rFonts w:cs="Times New Roman"/>
+          <w:lang w:val="en-CA" w:eastAsia="en-IN"/>
+        </w:rPr>
+        <w:t>A</w:t>
+      </w:r>
+      <w:r>
+        <w:rPr>
+          <w:rFonts w:cs="Times New Roman"/>
+          <w:lang w:val="en-CA" w:eastAsia="en-IN"/>
+        </w:rPr>
+        <w:t xml:space="preserve">ccess </w:t>
+      </w:r>
+      <w:r>
+        <w:rPr>
+          <w:rFonts w:cs="Times New Roman"/>
+          <w:lang w:val="en-CA" w:eastAsia="en-IN"/>
+        </w:rPr>
+        <w:t>D</w:t>
+      </w:r>
+      <w:r>
+        <w:rPr>
+          <w:rFonts w:cs="Times New Roman"/>
+          <w:lang w:val="en-CA" w:eastAsia="en-IN"/>
+        </w:rPr>
+        <w:t>isabled</w:t>
+      </w:r>
     </w:p>
     <w:p>
       <w:pPr>
         <w:rPr>
-          <w:lang w:eastAsia="en-IN"/>
-        </w:rPr>
-      </w:pPr>
-    </w:p>
-    <w:p>
-      <w:pPr>
-        <w:pStyle w:val="Heading3"/>
-        <w:rPr>
-          <w:lang w:eastAsia="en-IN"/>
-        </w:rPr>
-      </w:pPr>
+          <w:rFonts w:ascii="Times New Roman" w:hAnsi="Times New Roman" w:cs="Times New Roman"/>
+          <w:lang w:val="en-CA" w:eastAsia="en-IN"/>
+        </w:rPr>
+      </w:pPr>
+      <w:r>
+        <w:rPr>
+          <w:rFonts w:ascii="Times New Roman" w:hAnsi="Times New Roman" w:cs="Times New Roman"/>
+          <w:lang w:val="en-CA" w:eastAsia="en-IN"/>
+        </w:rPr>
+        <w:t>SSH root access shouldn't be enabled for unauthorized users for security reasons. Hackers can brute force your password and gain access to your system by brute force.</w:t>
+      </w:r>
+      <w:r>
+        <w:rPr>
+          <w:rFonts w:ascii="Times New Roman" w:hAnsi="Times New Roman" w:cs="Times New Roman"/>
+          <w:lang w:val="en-CA" w:eastAsia="en-IN"/>
+        </w:rPr>
+        <w:t xml:space="preserve"> </w:t>
+      </w:r>
+      <w:r>
+        <w:rPr>
+          <w:rFonts w:ascii="Times New Roman" w:hAnsi="Times New Roman" w:cs="Times New Roman"/>
+          <w:lang w:val="en-CA" w:eastAsia="en-IN"/>
+        </w:rPr>
+        <w:t>The server is configured to prevent root access with SSH.</w:t>
+      </w:r>
     </w:p>
     <w:p>
       <w:pPr>
@@ -10741,7 +11053,6 @@
     </w:p>
     <w:p>
       <w:pPr>
-        <w:pStyle w:val="Heading4"/>
         <w:rPr>
           <w:lang w:eastAsia="en-IN"/>
         </w:rPr>
@@ -10793,7 +11104,25 @@
           <w:sz w:val="24"/>
           <w:szCs w:val="24"/>
         </w:rPr>
-        <w:t>side script injections are prevented by using PHP in-built htmlentities() function to sanitize data. This makes sure that all data gets sanitized before getting used throughout the website.</w:t>
+        <w:t xml:space="preserve">side script injections are prevented by using PHP in-built </w:t>
+      </w:r>
+      <w:proofErr w:type="spellStart"/>
+      <w:r>
+        <w:rPr>
+          <w:rFonts w:ascii="Times New Roman" w:hAnsi="Times New Roman" w:cs="Times New Roman"/>
+          <w:sz w:val="24"/>
+          <w:szCs w:val="24"/>
+        </w:rPr>
+        <w:t>htmlentities</w:t>
+      </w:r>
+      <w:proofErr w:type="spellEnd"/>
+      <w:r>
+        <w:rPr>
+          <w:rFonts w:ascii="Times New Roman" w:hAnsi="Times New Roman" w:cs="Times New Roman"/>
+          <w:sz w:val="24"/>
+          <w:szCs w:val="24"/>
+        </w:rPr>
+        <w:t>() function to sanitize data. This makes sure that all data gets sanitized before getting used throughout the website.</w:t>
       </w:r>
     </w:p>
     <w:p>
@@ -10853,15 +11182,6 @@
         </w:rPr>
         <w:t>. Tokens are random and encoded values. When submitting the token will be verified, and the form will be submitted only if the token matches the setting.</w:t>
       </w:r>
-    </w:p>
-    <w:p>
-      <w:pPr>
-        <w:rPr>
-          <w:rFonts w:ascii="Times New Roman" w:hAnsi="Times New Roman" w:cs="Times New Roman"/>
-          <w:sz w:val="24"/>
-          <w:szCs w:val="24"/>
-        </w:rPr>
-      </w:pPr>
     </w:p>
     <w:p>
       <w:pPr>
@@ -10990,7 +11310,7 @@
                     <pic:cNvPicPr/>
                   </pic:nvPicPr>
                   <pic:blipFill>
-                    <a:blip r:embed="rId23"/>
+                    <a:blip r:embed="rId22"/>
                     <a:stretch>
                       <a:fillRect/>
                     </a:stretch>
@@ -11122,34 +11442,7 @@
           <w:szCs w:val="24"/>
           <w:lang w:val="en-US" w:eastAsia="en-IN"/>
         </w:rPr>
-        <w:t xml:space="preserve">on </w:t>
-      </w:r>
-      <w:r>
-        <w:rPr>
-          <w:rFonts w:ascii="Times New Roman" w:hAnsi="Times New Roman" w:cs="Times New Roman"/>
-          <w:sz w:val="24"/>
-          <w:szCs w:val="24"/>
-          <w:lang w:val="en-US" w:eastAsia="en-IN"/>
-        </w:rPr>
-        <w:t>some</w:t>
-      </w:r>
-      <w:r>
-        <w:rPr>
-          <w:rFonts w:ascii="Times New Roman" w:hAnsi="Times New Roman" w:cs="Times New Roman"/>
-          <w:sz w:val="24"/>
-          <w:szCs w:val="24"/>
-          <w:lang w:val="en-US" w:eastAsia="en-IN"/>
-        </w:rPr>
-        <w:t xml:space="preserve"> special occasions </w:t>
-      </w:r>
-      <w:r>
-        <w:rPr>
-          <w:rFonts w:ascii="Times New Roman" w:hAnsi="Times New Roman" w:cs="Times New Roman"/>
-          <w:sz w:val="24"/>
-          <w:szCs w:val="24"/>
-          <w:lang w:val="en-US" w:eastAsia="en-IN"/>
-        </w:rPr>
-        <w:t>of some discounts or offers which would attract the potential customers seeking to buy outfits at a lower range or package deals.</w:t>
+        <w:t>on some special occasions of some discounts or offers which would attract the potential customers seeking to buy outfits at a lower range or package deals.</w:t>
       </w:r>
     </w:p>
     <w:p>
@@ -11225,7 +11518,7 @@
                     <pic:cNvPicPr/>
                   </pic:nvPicPr>
                   <pic:blipFill>
-                    <a:blip r:embed="rId24"/>
+                    <a:blip r:embed="rId23"/>
                     <a:stretch>
                       <a:fillRect/>
                     </a:stretch>
@@ -11652,13 +11945,23 @@
                 <w:szCs w:val="24"/>
               </w:rPr>
             </w:pPr>
+            <w:proofErr w:type="spellStart"/>
             <w:r>
               <w:rPr>
                 <w:rFonts w:ascii="Times New Roman" w:hAnsi="Times New Roman" w:cs="Times New Roman"/>
                 <w:sz w:val="24"/>
                 <w:szCs w:val="24"/>
               </w:rPr>
-              <w:t>Pui Ching Chung</w:t>
+              <w:t>Pui</w:t>
+            </w:r>
+            <w:proofErr w:type="spellEnd"/>
+            <w:r>
+              <w:rPr>
+                <w:rFonts w:ascii="Times New Roman" w:hAnsi="Times New Roman" w:cs="Times New Roman"/>
+                <w:sz w:val="24"/>
+                <w:szCs w:val="24"/>
+              </w:rPr>
+              <w:t xml:space="preserve"> Ching Chung</w:t>
             </w:r>
           </w:p>
         </w:tc>
@@ -11731,13 +12034,23 @@
                 <w:szCs w:val="24"/>
               </w:rPr>
             </w:pPr>
+            <w:proofErr w:type="spellStart"/>
             <w:r>
               <w:rPr>
                 <w:rFonts w:ascii="Times New Roman" w:hAnsi="Times New Roman" w:cs="Times New Roman"/>
                 <w:sz w:val="24"/>
                 <w:szCs w:val="24"/>
               </w:rPr>
-              <w:t>Lihang Yao</w:t>
+              <w:t>Lihang</w:t>
+            </w:r>
+            <w:proofErr w:type="spellEnd"/>
+            <w:r>
+              <w:rPr>
+                <w:rFonts w:ascii="Times New Roman" w:hAnsi="Times New Roman" w:cs="Times New Roman"/>
+                <w:sz w:val="24"/>
+                <w:szCs w:val="24"/>
+              </w:rPr>
+              <w:t xml:space="preserve"> Yao</w:t>
             </w:r>
           </w:p>
         </w:tc>
@@ -11810,14 +12123,34 @@
                 <w:szCs w:val="24"/>
               </w:rPr>
             </w:pPr>
+            <w:proofErr w:type="spellStart"/>
             <w:r>
               <w:rPr>
                 <w:rFonts w:ascii="Times New Roman" w:hAnsi="Times New Roman" w:cs="Times New Roman"/>
                 <w:sz w:val="24"/>
                 <w:szCs w:val="24"/>
               </w:rPr>
-              <w:t>Dhruval Viradiya</w:t>
-            </w:r>
+              <w:t>Dhruval</w:t>
+            </w:r>
+            <w:proofErr w:type="spellEnd"/>
+            <w:r>
+              <w:rPr>
+                <w:rFonts w:ascii="Times New Roman" w:hAnsi="Times New Roman" w:cs="Times New Roman"/>
+                <w:sz w:val="24"/>
+                <w:szCs w:val="24"/>
+              </w:rPr>
+              <w:t xml:space="preserve"> </w:t>
+            </w:r>
+            <w:proofErr w:type="spellStart"/>
+            <w:r>
+              <w:rPr>
+                <w:rFonts w:ascii="Times New Roman" w:hAnsi="Times New Roman" w:cs="Times New Roman"/>
+                <w:sz w:val="24"/>
+                <w:szCs w:val="24"/>
+              </w:rPr>
+              <w:t>Viradiya</w:t>
+            </w:r>
+            <w:proofErr w:type="spellEnd"/>
           </w:p>
         </w:tc>
         <w:tc>
@@ -14733,6 +15066,119 @@
     </w:lvl>
   </w:abstractNum>
   <w:abstractNum w:abstractNumId="23" w15:restartNumberingAfterBreak="0">
+    <w:nsid w:val="65B63CBF"/>
+    <w:multiLevelType w:val="hybridMultilevel"/>
+    <w:tmpl w:val="5D26FA66"/>
+    <w:lvl w:ilvl="0" w:tplc="04090001">
+      <w:start w:val="1"/>
+      <w:numFmt w:val="bullet"/>
+      <w:lvlText w:val=""/>
+      <w:lvlJc w:val="left"/>
+      <w:pPr>
+        <w:ind w:left="720" w:hanging="360"/>
+      </w:pPr>
+      <w:rPr>
+        <w:rFonts w:ascii="Symbol" w:hAnsi="Symbol" w:hint="default"/>
+      </w:rPr>
+    </w:lvl>
+    <w:lvl w:ilvl="1" w:tplc="04090003" w:tentative="1">
+      <w:start w:val="1"/>
+      <w:numFmt w:val="bullet"/>
+      <w:lvlText w:val="o"/>
+      <w:lvlJc w:val="left"/>
+      <w:pPr>
+        <w:ind w:left="1440" w:hanging="360"/>
+      </w:pPr>
+      <w:rPr>
+        <w:rFonts w:ascii="Courier New" w:hAnsi="Courier New" w:cs="Courier New" w:hint="default"/>
+      </w:rPr>
+    </w:lvl>
+    <w:lvl w:ilvl="2" w:tplc="04090005" w:tentative="1">
+      <w:start w:val="1"/>
+      <w:numFmt w:val="bullet"/>
+      <w:lvlText w:val=""/>
+      <w:lvlJc w:val="left"/>
+      <w:pPr>
+        <w:ind w:left="2160" w:hanging="360"/>
+      </w:pPr>
+      <w:rPr>
+        <w:rFonts w:ascii="Wingdings" w:hAnsi="Wingdings" w:hint="default"/>
+      </w:rPr>
+    </w:lvl>
+    <w:lvl w:ilvl="3" w:tplc="04090001" w:tentative="1">
+      <w:start w:val="1"/>
+      <w:numFmt w:val="bullet"/>
+      <w:lvlText w:val=""/>
+      <w:lvlJc w:val="left"/>
+      <w:pPr>
+        <w:ind w:left="2880" w:hanging="360"/>
+      </w:pPr>
+      <w:rPr>
+        <w:rFonts w:ascii="Symbol" w:hAnsi="Symbol" w:hint="default"/>
+      </w:rPr>
+    </w:lvl>
+    <w:lvl w:ilvl="4" w:tplc="04090003" w:tentative="1">
+      <w:start w:val="1"/>
+      <w:numFmt w:val="bullet"/>
+      <w:lvlText w:val="o"/>
+      <w:lvlJc w:val="left"/>
+      <w:pPr>
+        <w:ind w:left="3600" w:hanging="360"/>
+      </w:pPr>
+      <w:rPr>
+        <w:rFonts w:ascii="Courier New" w:hAnsi="Courier New" w:cs="Courier New" w:hint="default"/>
+      </w:rPr>
+    </w:lvl>
+    <w:lvl w:ilvl="5" w:tplc="04090005" w:tentative="1">
+      <w:start w:val="1"/>
+      <w:numFmt w:val="bullet"/>
+      <w:lvlText w:val=""/>
+      <w:lvlJc w:val="left"/>
+      <w:pPr>
+        <w:ind w:left="4320" w:hanging="360"/>
+      </w:pPr>
+      <w:rPr>
+        <w:rFonts w:ascii="Wingdings" w:hAnsi="Wingdings" w:hint="default"/>
+      </w:rPr>
+    </w:lvl>
+    <w:lvl w:ilvl="6" w:tplc="04090001" w:tentative="1">
+      <w:start w:val="1"/>
+      <w:numFmt w:val="bullet"/>
+      <w:lvlText w:val=""/>
+      <w:lvlJc w:val="left"/>
+      <w:pPr>
+        <w:ind w:left="5040" w:hanging="360"/>
+      </w:pPr>
+      <w:rPr>
+        <w:rFonts w:ascii="Symbol" w:hAnsi="Symbol" w:hint="default"/>
+      </w:rPr>
+    </w:lvl>
+    <w:lvl w:ilvl="7" w:tplc="04090003" w:tentative="1">
+      <w:start w:val="1"/>
+      <w:numFmt w:val="bullet"/>
+      <w:lvlText w:val="o"/>
+      <w:lvlJc w:val="left"/>
+      <w:pPr>
+        <w:ind w:left="5760" w:hanging="360"/>
+      </w:pPr>
+      <w:rPr>
+        <w:rFonts w:ascii="Courier New" w:hAnsi="Courier New" w:cs="Courier New" w:hint="default"/>
+      </w:rPr>
+    </w:lvl>
+    <w:lvl w:ilvl="8" w:tplc="04090005" w:tentative="1">
+      <w:start w:val="1"/>
+      <w:numFmt w:val="bullet"/>
+      <w:lvlText w:val=""/>
+      <w:lvlJc w:val="left"/>
+      <w:pPr>
+        <w:ind w:left="6480" w:hanging="360"/>
+      </w:pPr>
+      <w:rPr>
+        <w:rFonts w:ascii="Wingdings" w:hAnsi="Wingdings" w:hint="default"/>
+      </w:rPr>
+    </w:lvl>
+  </w:abstractNum>
+  <w:abstractNum w:abstractNumId="24" w15:restartNumberingAfterBreak="0">
     <w:nsid w:val="65D565D9"/>
     <w:multiLevelType w:val="hybridMultilevel"/>
     <w:tmpl w:val="11C61F96"/>
@@ -14845,7 +15291,7 @@
       </w:rPr>
     </w:lvl>
   </w:abstractNum>
-  <w:abstractNum w:abstractNumId="24" w15:restartNumberingAfterBreak="0">
+  <w:abstractNum w:abstractNumId="25" w15:restartNumberingAfterBreak="0">
     <w:nsid w:val="66B633F4"/>
     <w:multiLevelType w:val="multilevel"/>
     <w:tmpl w:val="A85EA524"/>
@@ -14958,7 +15404,7 @@
       </w:rPr>
     </w:lvl>
   </w:abstractNum>
-  <w:abstractNum w:abstractNumId="25" w15:restartNumberingAfterBreak="0">
+  <w:abstractNum w:abstractNumId="26" w15:restartNumberingAfterBreak="0">
     <w:nsid w:val="6CF82368"/>
     <w:multiLevelType w:val="multilevel"/>
     <w:tmpl w:val="EDB264DA"/>
@@ -15071,7 +15517,7 @@
       </w:rPr>
     </w:lvl>
   </w:abstractNum>
-  <w:abstractNum w:abstractNumId="26" w15:restartNumberingAfterBreak="0">
+  <w:abstractNum w:abstractNumId="27" w15:restartNumberingAfterBreak="0">
     <w:nsid w:val="6DA10208"/>
     <w:multiLevelType w:val="hybridMultilevel"/>
     <w:tmpl w:val="3042AE2C"/>
@@ -15184,7 +15630,156 @@
       </w:rPr>
     </w:lvl>
   </w:abstractNum>
-  <w:abstractNum w:abstractNumId="27" w15:restartNumberingAfterBreak="0">
+  <w:abstractNum w:abstractNumId="28" w15:restartNumberingAfterBreak="0">
+    <w:nsid w:val="6DF352D4"/>
+    <w:multiLevelType w:val="multilevel"/>
+    <w:tmpl w:val="A704B3CE"/>
+    <w:lvl w:ilvl="0">
+      <w:start w:val="1"/>
+      <w:numFmt w:val="bullet"/>
+      <w:lvlText w:val=""/>
+      <w:lvlJc w:val="left"/>
+      <w:pPr>
+        <w:tabs>
+          <w:tab w:val="num" w:pos="720"/>
+        </w:tabs>
+        <w:ind w:left="720" w:hanging="360"/>
+      </w:pPr>
+      <w:rPr>
+        <w:rFonts w:ascii="Symbol" w:hAnsi="Symbol" w:hint="default"/>
+        <w:sz w:val="20"/>
+      </w:rPr>
+    </w:lvl>
+    <w:lvl w:ilvl="1" w:tentative="1">
+      <w:start w:val="1"/>
+      <w:numFmt w:val="bullet"/>
+      <w:lvlText w:val="o"/>
+      <w:lvlJc w:val="left"/>
+      <w:pPr>
+        <w:tabs>
+          <w:tab w:val="num" w:pos="1440"/>
+        </w:tabs>
+        <w:ind w:left="1440" w:hanging="360"/>
+      </w:pPr>
+      <w:rPr>
+        <w:rFonts w:ascii="Courier New" w:hAnsi="Courier New" w:hint="default"/>
+        <w:sz w:val="20"/>
+      </w:rPr>
+    </w:lvl>
+    <w:lvl w:ilvl="2" w:tentative="1">
+      <w:start w:val="1"/>
+      <w:numFmt w:val="bullet"/>
+      <w:lvlText w:val=""/>
+      <w:lvlJc w:val="left"/>
+      <w:pPr>
+        <w:tabs>
+          <w:tab w:val="num" w:pos="2160"/>
+        </w:tabs>
+        <w:ind w:left="2160" w:hanging="360"/>
+      </w:pPr>
+      <w:rPr>
+        <w:rFonts w:ascii="Wingdings" w:hAnsi="Wingdings" w:hint="default"/>
+        <w:sz w:val="20"/>
+      </w:rPr>
+    </w:lvl>
+    <w:lvl w:ilvl="3" w:tentative="1">
+      <w:start w:val="1"/>
+      <w:numFmt w:val="bullet"/>
+      <w:lvlText w:val=""/>
+      <w:lvlJc w:val="left"/>
+      <w:pPr>
+        <w:tabs>
+          <w:tab w:val="num" w:pos="2880"/>
+        </w:tabs>
+        <w:ind w:left="2880" w:hanging="360"/>
+      </w:pPr>
+      <w:rPr>
+        <w:rFonts w:ascii="Wingdings" w:hAnsi="Wingdings" w:hint="default"/>
+        <w:sz w:val="20"/>
+      </w:rPr>
+    </w:lvl>
+    <w:lvl w:ilvl="4" w:tentative="1">
+      <w:start w:val="1"/>
+      <w:numFmt w:val="bullet"/>
+      <w:lvlText w:val=""/>
+      <w:lvlJc w:val="left"/>
+      <w:pPr>
+        <w:tabs>
+          <w:tab w:val="num" w:pos="3600"/>
+        </w:tabs>
+        <w:ind w:left="3600" w:hanging="360"/>
+      </w:pPr>
+      <w:rPr>
+        <w:rFonts w:ascii="Wingdings" w:hAnsi="Wingdings" w:hint="default"/>
+        <w:sz w:val="20"/>
+      </w:rPr>
+    </w:lvl>
+    <w:lvl w:ilvl="5" w:tentative="1">
+      <w:start w:val="1"/>
+      <w:numFmt w:val="bullet"/>
+      <w:lvlText w:val=""/>
+      <w:lvlJc w:val="left"/>
+      <w:pPr>
+        <w:tabs>
+          <w:tab w:val="num" w:pos="4320"/>
+        </w:tabs>
+        <w:ind w:left="4320" w:hanging="360"/>
+      </w:pPr>
+      <w:rPr>
+        <w:rFonts w:ascii="Wingdings" w:hAnsi="Wingdings" w:hint="default"/>
+        <w:sz w:val="20"/>
+      </w:rPr>
+    </w:lvl>
+    <w:lvl w:ilvl="6" w:tentative="1">
+      <w:start w:val="1"/>
+      <w:numFmt w:val="bullet"/>
+      <w:lvlText w:val=""/>
+      <w:lvlJc w:val="left"/>
+      <w:pPr>
+        <w:tabs>
+          <w:tab w:val="num" w:pos="5040"/>
+        </w:tabs>
+        <w:ind w:left="5040" w:hanging="360"/>
+      </w:pPr>
+      <w:rPr>
+        <w:rFonts w:ascii="Wingdings" w:hAnsi="Wingdings" w:hint="default"/>
+        <w:sz w:val="20"/>
+      </w:rPr>
+    </w:lvl>
+    <w:lvl w:ilvl="7" w:tentative="1">
+      <w:start w:val="1"/>
+      <w:numFmt w:val="bullet"/>
+      <w:lvlText w:val=""/>
+      <w:lvlJc w:val="left"/>
+      <w:pPr>
+        <w:tabs>
+          <w:tab w:val="num" w:pos="5760"/>
+        </w:tabs>
+        <w:ind w:left="5760" w:hanging="360"/>
+      </w:pPr>
+      <w:rPr>
+        <w:rFonts w:ascii="Wingdings" w:hAnsi="Wingdings" w:hint="default"/>
+        <w:sz w:val="20"/>
+      </w:rPr>
+    </w:lvl>
+    <w:lvl w:ilvl="8" w:tentative="1">
+      <w:start w:val="1"/>
+      <w:numFmt w:val="bullet"/>
+      <w:lvlText w:val=""/>
+      <w:lvlJc w:val="left"/>
+      <w:pPr>
+        <w:tabs>
+          <w:tab w:val="num" w:pos="6480"/>
+        </w:tabs>
+        <w:ind w:left="6480" w:hanging="360"/>
+      </w:pPr>
+      <w:rPr>
+        <w:rFonts w:ascii="Wingdings" w:hAnsi="Wingdings" w:hint="default"/>
+        <w:sz w:val="20"/>
+      </w:rPr>
+    </w:lvl>
+  </w:abstractNum>
+  <w:abstractNum w:abstractNumId="29" w15:restartNumberingAfterBreak="0">
     <w:nsid w:val="719126A5"/>
     <w:multiLevelType w:val="hybridMultilevel"/>
     <w:tmpl w:val="65B2E1F2"/>
@@ -15297,7 +15892,7 @@
       </w:rPr>
     </w:lvl>
   </w:abstractNum>
-  <w:abstractNum w:abstractNumId="28" w15:restartNumberingAfterBreak="0">
+  <w:abstractNum w:abstractNumId="30" w15:restartNumberingAfterBreak="0">
     <w:nsid w:val="743C6B57"/>
     <w:multiLevelType w:val="multilevel"/>
     <w:tmpl w:val="7DB4FA98"/>
@@ -15410,7 +16005,7 @@
       </w:rPr>
     </w:lvl>
   </w:abstractNum>
-  <w:abstractNum w:abstractNumId="29" w15:restartNumberingAfterBreak="0">
+  <w:abstractNum w:abstractNumId="31" w15:restartNumberingAfterBreak="0">
     <w:nsid w:val="76265BC3"/>
     <w:multiLevelType w:val="multilevel"/>
     <w:tmpl w:val="3BE2C5EA"/>
@@ -15523,7 +16118,7 @@
       </w:rPr>
     </w:lvl>
   </w:abstractNum>
-  <w:abstractNum w:abstractNumId="30" w15:restartNumberingAfterBreak="0">
+  <w:abstractNum w:abstractNumId="32" w15:restartNumberingAfterBreak="0">
     <w:nsid w:val="7F703D0A"/>
     <w:multiLevelType w:val="hybridMultilevel"/>
     <w:tmpl w:val="BFBCFEDC"/>
@@ -15640,10 +16235,10 @@
     <w:abstractNumId w:val="14"/>
   </w:num>
   <w:num w:numId="11" w16cid:durableId="510027995">
-    <w:abstractNumId w:val="23"/>
+    <w:abstractNumId w:val="24"/>
   </w:num>
   <w:num w:numId="12" w16cid:durableId="320622954">
-    <w:abstractNumId w:val="25"/>
+    <w:abstractNumId w:val="26"/>
   </w:num>
   <w:num w:numId="13" w16cid:durableId="1326318700">
     <w:abstractNumId w:val="19"/>
@@ -15652,7 +16247,7 @@
     <w:abstractNumId w:val="21"/>
   </w:num>
   <w:num w:numId="15" w16cid:durableId="1900362672">
-    <w:abstractNumId w:val="27"/>
+    <w:abstractNumId w:val="29"/>
   </w:num>
   <w:num w:numId="16" w16cid:durableId="559172199">
     <w:abstractNumId w:val="4"/>
@@ -15661,10 +16256,10 @@
     <w:abstractNumId w:val="6"/>
   </w:num>
   <w:num w:numId="18" w16cid:durableId="1307054168">
-    <w:abstractNumId w:val="28"/>
+    <w:abstractNumId w:val="30"/>
   </w:num>
   <w:num w:numId="19" w16cid:durableId="162209560">
-    <w:abstractNumId w:val="24"/>
+    <w:abstractNumId w:val="25"/>
   </w:num>
   <w:num w:numId="20" w16cid:durableId="906644605">
     <w:abstractNumId w:val="10"/>
@@ -15682,16 +16277,16 @@
     <w:abstractNumId w:val="11"/>
   </w:num>
   <w:num w:numId="25" w16cid:durableId="2057075385">
-    <w:abstractNumId w:val="26"/>
+    <w:abstractNumId w:val="27"/>
   </w:num>
   <w:num w:numId="26" w16cid:durableId="1088770898">
     <w:abstractNumId w:val="12"/>
   </w:num>
   <w:num w:numId="27" w16cid:durableId="785731085">
-    <w:abstractNumId w:val="29"/>
+    <w:abstractNumId w:val="31"/>
   </w:num>
   <w:num w:numId="28" w16cid:durableId="889193101">
-    <w:abstractNumId w:val="30"/>
+    <w:abstractNumId w:val="32"/>
   </w:num>
   <w:num w:numId="29" w16cid:durableId="370961010">
     <w:abstractNumId w:val="2"/>
@@ -15701,6 +16296,12 @@
   </w:num>
   <w:num w:numId="31" w16cid:durableId="332029572">
     <w:abstractNumId w:val="8"/>
+  </w:num>
+  <w:num w:numId="32" w16cid:durableId="1160192195">
+    <w:abstractNumId w:val="28"/>
+  </w:num>
+  <w:num w:numId="33" w16cid:durableId="782578079">
+    <w:abstractNumId w:val="23"/>
   </w:num>
 </w:numbering>
 </file>
@@ -16615,6 +17216,18 @@
       <w:szCs w:val="20"/>
     </w:rPr>
   </w:style>
+  <w:style w:type="character" w:styleId="FollowedHyperlink">
+    <w:name w:val="FollowedHyperlink"/>
+    <w:basedOn w:val="DefaultParagraphFont"/>
+    <w:uiPriority w:val="99"/>
+    <w:semiHidden/>
+    <w:unhideWhenUsed/>
+    <w:rsid w:val="00296FEE"/>
+    <w:rPr>
+      <w:color w:val="954F72" w:themeColor="followedHyperlink"/>
+      <w:u w:val="single"/>
+    </w:rPr>
+  </w:style>
 </w:styles>
 </file>
 

</xml_diff>

<commit_message>
[Proposal] Proposal revised and design mockups updated
</commit_message>
<xml_diff>
--- a/Document/proposal_Uptrend.docx
+++ b/Document/proposal_Uptrend.docx
@@ -3415,8 +3415,8 @@
               </mc:Choice>
               <mc:Fallback>
                 <w:pict>
-                  <v:group w14:anchorId="783E47FB" id="Group 12" o:spid="_x0000_s1026" style="position:absolute;margin-left:24.5pt;margin-top:19.8pt;width:172.8pt;height:718.55pt;z-index:-251655168;mso-width-percent:330;mso-height-percent:950;mso-position-horizontal-relative:page;mso-position-vertical-relative:page;mso-width-percent:330;mso-height-percent:950" coordsize="21945,91257" o:gfxdata="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">
-                    <v:rect id="Rectangle 13" o:spid="_x0000_s1027" style="position:absolute;width:1945;height:91257;visibility:visible;mso-wrap-style:square;v-text-anchor:middle" o:gfxdata="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" fillcolor="#44546a [3215]" stroked="f" strokeweight="1pt"/>
+                  <v:group w14:anchorId="783E47FB" id="Group 12" o:spid="_x0000_s1026" style="position:absolute;margin-left:24.5pt;margin-top:19.8pt;width:172.8pt;height:718.55pt;z-index:-251655168;mso-width-percent:330;mso-height-percent:950;mso-position-horizontal-relative:page;mso-position-vertical-relative:page;mso-width-percent:330;mso-height-percent:950" coordsize="21945,91257" o:gfxdata="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">
+                    <v:rect id="Rectangle 13" o:spid="_x0000_s1027" style="position:absolute;width:1945;height:91257;visibility:visible;mso-wrap-style:square;v-text-anchor:middle" o:gfxdata="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" fillcolor="#44546a [3215]" stroked="f" strokeweight="1pt"/>
                     <v:shapetype id="_x0000_t15" coordsize="21600,21600" o:spt="15" adj="16200" path="m@0,l,,,21600@0,21600,21600,10800xe">
                       <v:stroke joinstyle="miter"/>
                       <v:formulas>
@@ -3428,7 +3428,7 @@
                         <v:h position="#0,topLeft" xrange="0,21600"/>
                       </v:handles>
                     </v:shapetype>
-                    <v:shape id="Pentagon 4" o:spid="_x0000_s1028" type="#_x0000_t15" style="position:absolute;top:14668;width:21945;height:5521;visibility:visible;mso-wrap-style:square;v-text-anchor:middle" o:gfxdata="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" adj="18883" fillcolor="#4472c4 [3204]" stroked="f" strokeweight="1pt">
+                    <v:shape id="Pentagon 4" o:spid="_x0000_s1028" type="#_x0000_t15" style="position:absolute;top:14668;width:21945;height:5521;visibility:visible;mso-wrap-style:square;v-text-anchor:middle" o:gfxdata="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" adj="18883" fillcolor="#4472c4 [3204]" stroked="f" strokeweight="1pt">
                       <v:textbox inset=",0,14.4pt,0">
                         <w:txbxContent>
                           <w:sdt>
@@ -3474,99 +3474,99 @@
                         </w:txbxContent>
                       </v:textbox>
                     </v:shape>
-                    <v:group id="Group 16" o:spid="_x0000_s1029" style="position:absolute;left:762;top:42100;width:20574;height:49103" coordorigin="806,42118" coordsize="13062,31210" o:gfxdata="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">
-                      <v:group id="Group 17" o:spid="_x0000_s1030" style="position:absolute;left:1410;top:42118;width:10478;height:31210" coordorigin="1410,42118" coordsize="10477,31210" o:gfxdata="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">
+                    <v:group id="Group 16" o:spid="_x0000_s1029" style="position:absolute;left:762;top:42100;width:20574;height:49103" coordorigin="806,42118" coordsize="13062,31210" o:gfxdata="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">
+                      <v:group id="Group 17" o:spid="_x0000_s1030" style="position:absolute;left:1410;top:42118;width:10478;height:31210" coordorigin="1410,42118" coordsize="10477,31210" o:gfxdata="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">
                         <o:lock v:ext="edit" aspectratio="t"/>
-                        <v:shape id="Freeform 20" o:spid="_x0000_s1031" style="position:absolute;left:3696;top:62168;width:1937;height:6985;visibility:visible;mso-wrap-style:square;v-text-anchor:top" coordsize="122,440" o:gfxdata="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" path="m,l39,152,84,304r38,113l122,440,76,306,39,180,6,53,,xe" fillcolor="#44546a [3215]" strokecolor="#44546a [3215]" strokeweight="0">
+                        <v:shape id="Freeform 20" o:spid="_x0000_s1031" style="position:absolute;left:3696;top:62168;width:1937;height:6985;visibility:visible;mso-wrap-style:square;v-text-anchor:top" coordsize="122,440" o:gfxdata="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" path="m,l39,152,84,304r38,113l122,440,76,306,39,180,6,53,,xe" fillcolor="#44546a [3215]" strokecolor="#44546a [3215]" strokeweight="0">
                           <v:path arrowok="t" o:connecttype="custom" o:connectlocs="0,0;61913,241300;133350,482600;193675,661988;193675,698500;120650,485775;61913,285750;9525,84138;0,0" o:connectangles="0,0,0,0,0,0,0,0,0"/>
                         </v:shape>
-                        <v:shape id="Freeform 21" o:spid="_x0000_s1032" style="position:absolute;left:5728;top:69058;width:1842;height:4270;visibility:visible;mso-wrap-style:square;v-text-anchor:top" coordsize="116,269" o:gfxdata="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" path="m,l8,19,37,93r30,74l116,269r-8,l60,169,30,98,1,25,,xe" fillcolor="#44546a [3215]" strokecolor="#44546a [3215]" strokeweight="0">
+                        <v:shape id="Freeform 21" o:spid="_x0000_s1032" style="position:absolute;left:5728;top:69058;width:1842;height:4270;visibility:visible;mso-wrap-style:square;v-text-anchor:top" coordsize="116,269" o:gfxdata="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" path="m,l8,19,37,93r30,74l116,269r-8,l60,169,30,98,1,25,,xe" fillcolor="#44546a [3215]" strokecolor="#44546a [3215]" strokeweight="0">
                           <v:path arrowok="t" o:connecttype="custom" o:connectlocs="0,0;12700,30163;58738,147638;106363,265113;184150,427038;171450,427038;95250,268288;47625,155575;1588,39688;0,0" o:connectangles="0,0,0,0,0,0,0,0,0,0"/>
                         </v:shape>
-                        <v:shape id="Freeform 22" o:spid="_x0000_s1033" style="position:absolute;left:1410;top:42118;width:2223;height:20193;visibility:visible;mso-wrap-style:square;v-text-anchor:top" coordsize="140,1272" o:gfxdata="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" path="m,l,,1,79r2,80l12,317,23,476,39,634,58,792,83,948r24,138l135,1223r5,49l138,1262,105,1106,77,949,53,792,35,634,20,476,9,317,2,159,,79,,xe" fillcolor="#44546a [3215]" strokecolor="#44546a [3215]" strokeweight="0">
+                        <v:shape id="Freeform 22" o:spid="_x0000_s1033" style="position:absolute;left:1410;top:42118;width:2223;height:20193;visibility:visible;mso-wrap-style:square;v-text-anchor:top" coordsize="140,1272" o:gfxdata="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" path="m,l,,1,79r2,80l12,317,23,476,39,634,58,792,83,948r24,138l135,1223r5,49l138,1262,105,1106,77,949,53,792,35,634,20,476,9,317,2,159,,79,,xe" fillcolor="#44546a [3215]" strokecolor="#44546a [3215]" strokeweight="0">
                           <v:path arrowok="t" o:connecttype="custom" o:connectlocs="0,0;0,0;1588,125413;4763,252413;19050,503238;36513,755650;61913,1006475;92075,1257300;131763,1504950;169863,1724025;214313,1941513;222250,2019300;219075,2003425;166688,1755775;122238,1506538;84138,1257300;55563,1006475;31750,755650;14288,503238;3175,252413;0,125413;0,0" o:connectangles="0,0,0,0,0,0,0,0,0,0,0,0,0,0,0,0,0,0,0,0,0,0"/>
                         </v:shape>
-                        <v:shape id="Freeform 23" o:spid="_x0000_s1034" style="position:absolute;left:3410;top:48611;width:715;height:13557;visibility:visible;mso-wrap-style:square;v-text-anchor:top" coordsize="45,854" o:gfxdata="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" path="m45,r,l35,66r-9,67l14,267,6,401,3,534,6,669r8,134l18,854r,-3l9,814,8,803,1,669,,534,3,401,12,267,25,132,34,66,45,xe" fillcolor="#44546a [3215]" strokecolor="#44546a [3215]" strokeweight="0">
+                        <v:shape id="Freeform 23" o:spid="_x0000_s1034" style="position:absolute;left:3410;top:48611;width:715;height:13557;visibility:visible;mso-wrap-style:square;v-text-anchor:top" coordsize="45,854" o:gfxdata="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" path="m45,r,l35,66r-9,67l14,267,6,401,3,534,6,669r8,134l18,854r,-3l9,814,8,803,1,669,,534,3,401,12,267,25,132,34,66,45,xe" fillcolor="#44546a [3215]" strokecolor="#44546a [3215]" strokeweight="0">
                           <v:path arrowok="t" o:connecttype="custom" o:connectlocs="71438,0;71438,0;55563,104775;41275,211138;22225,423863;9525,636588;4763,847725;9525,1062038;22225,1274763;28575,1355725;28575,1350963;14288,1292225;12700,1274763;1588,1062038;0,847725;4763,636588;19050,423863;39688,209550;53975,104775;71438,0" o:connectangles="0,0,0,0,0,0,0,0,0,0,0,0,0,0,0,0,0,0,0,0"/>
                         </v:shape>
-                        <v:shape id="Freeform 24" o:spid="_x0000_s1035" style="position:absolute;left:3633;top:62311;width:2444;height:9985;visibility:visible;mso-wrap-style:square;v-text-anchor:top" coordsize="154,629" o:gfxdata="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" path="m,l10,44r11,82l34,207r19,86l75,380r25,86l120,521r21,55l152,618r2,11l140,595,115,532,93,468,67,383,47,295,28,207,12,104,,xe" fillcolor="#44546a [3215]" strokecolor="#44546a [3215]" strokeweight="0">
+                        <v:shape id="Freeform 24" o:spid="_x0000_s1035" style="position:absolute;left:3633;top:62311;width:2444;height:9985;visibility:visible;mso-wrap-style:square;v-text-anchor:top" coordsize="154,629" o:gfxdata="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" path="m,l10,44r11,82l34,207r19,86l75,380r25,86l120,521r21,55l152,618r2,11l140,595,115,532,93,468,67,383,47,295,28,207,12,104,,xe" fillcolor="#44546a [3215]" strokecolor="#44546a [3215]" strokeweight="0">
                           <v:path arrowok="t" o:connecttype="custom" o:connectlocs="0,0;15875,69850;33338,200025;53975,328613;84138,465138;119063,603250;158750,739775;190500,827088;223838,914400;241300,981075;244475,998538;222250,944563;182563,844550;147638,742950;106363,608013;74613,468313;44450,328613;19050,165100;0,0" o:connectangles="0,0,0,0,0,0,0,0,0,0,0,0,0,0,0,0,0,0,0"/>
                         </v:shape>
-                        <v:shape id="Freeform 25" o:spid="_x0000_s1036" style="position:absolute;left:6204;top:72233;width:524;height:1095;visibility:visible;mso-wrap-style:square;v-text-anchor:top" coordsize="33,69" o:gfxdata="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" path="m,l33,69r-9,l12,35,,xe" fillcolor="#44546a [3215]" strokecolor="#44546a [3215]" strokeweight="0">
+                        <v:shape id="Freeform 25" o:spid="_x0000_s1036" style="position:absolute;left:6204;top:72233;width:524;height:1095;visibility:visible;mso-wrap-style:square;v-text-anchor:top" coordsize="33,69" o:gfxdata="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" path="m,l33,69r-9,l12,35,,xe" fillcolor="#44546a [3215]" strokecolor="#44546a [3215]" strokeweight="0">
                           <v:path arrowok="t" o:connecttype="custom" o:connectlocs="0,0;52388,109538;38100,109538;19050,55563;0,0" o:connectangles="0,0,0,0,0"/>
                         </v:shape>
-                        <v:shape id="Freeform 26" o:spid="_x0000_s1037" style="position:absolute;left:3553;top:61533;width:238;height:1476;visibility:visible;mso-wrap-style:square;v-text-anchor:top" coordsize="15,93" o:gfxdata="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" path="m,l9,37r,3l15,93,5,49,,xe" fillcolor="#44546a [3215]" strokecolor="#44546a [3215]" strokeweight="0">
+                        <v:shape id="Freeform 26" o:spid="_x0000_s1037" style="position:absolute;left:3553;top:61533;width:238;height:1476;visibility:visible;mso-wrap-style:square;v-text-anchor:top" coordsize="15,93" o:gfxdata="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" path="m,l9,37r,3l15,93,5,49,,xe" fillcolor="#44546a [3215]" strokecolor="#44546a [3215]" strokeweight="0">
                           <v:path arrowok="t" o:connecttype="custom" o:connectlocs="0,0;14288,58738;14288,63500;23813,147638;7938,77788;0,0" o:connectangles="0,0,0,0,0,0"/>
                         </v:shape>
-                        <v:shape id="Freeform 27" o:spid="_x0000_s1038" style="position:absolute;left:5633;top:56897;width:6255;height:12161;visibility:visible;mso-wrap-style:square;v-text-anchor:top" coordsize="394,766" o:gfxdata="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" path="m394,r,l356,38,319,77r-35,40l249,160r-42,58l168,276r-37,63l98,402,69,467,45,535,26,604,14,673,7,746,6,766,,749r1,-5l7,673,21,603,40,533,65,466,94,400r33,-64l164,275r40,-60l248,158r34,-42l318,76,354,37,394,xe" fillcolor="#44546a [3215]" strokecolor="#44546a [3215]" strokeweight="0">
+                        <v:shape id="Freeform 27" o:spid="_x0000_s1038" style="position:absolute;left:5633;top:56897;width:6255;height:12161;visibility:visible;mso-wrap-style:square;v-text-anchor:top" coordsize="394,766" o:gfxdata="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" path="m394,r,l356,38,319,77r-35,40l249,160r-42,58l168,276r-37,63l98,402,69,467,45,535,26,604,14,673,7,746,6,766,,749r1,-5l7,673,21,603,40,533,65,466,94,400r33,-64l164,275r40,-60l248,158r34,-42l318,76,354,37,394,xe" fillcolor="#44546a [3215]" strokecolor="#44546a [3215]" strokeweight="0">
                           <v:path arrowok="t" o:connecttype="custom" o:connectlocs="625475,0;625475,0;565150,60325;506413,122238;450850,185738;395288,254000;328613,346075;266700,438150;207963,538163;155575,638175;109538,741363;71438,849313;41275,958850;22225,1068388;11113,1184275;9525,1216025;0,1189038;1588,1181100;11113,1068388;33338,957263;63500,846138;103188,739775;149225,635000;201613,533400;260350,436563;323850,341313;393700,250825;447675,184150;504825,120650;561975,58738;625475,0" o:connectangles="0,0,0,0,0,0,0,0,0,0,0,0,0,0,0,0,0,0,0,0,0,0,0,0,0,0,0,0,0,0,0"/>
                         </v:shape>
-                        <v:shape id="Freeform 28" o:spid="_x0000_s1039" style="position:absolute;left:5633;top:69153;width:571;height:3080;visibility:visible;mso-wrap-style:square;v-text-anchor:top" coordsize="36,194" o:gfxdata="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" path="m,l6,16r1,3l11,80r9,52l33,185r3,9l21,161,15,145,5,81,1,41,,xe" fillcolor="#44546a [3215]" strokecolor="#44546a [3215]" strokeweight="0">
+                        <v:shape id="Freeform 28" o:spid="_x0000_s1039" style="position:absolute;left:5633;top:69153;width:571;height:3080;visibility:visible;mso-wrap-style:square;v-text-anchor:top" coordsize="36,194" o:gfxdata="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" path="m,l6,16r1,3l11,80r9,52l33,185r3,9l21,161,15,145,5,81,1,41,,xe" fillcolor="#44546a [3215]" strokecolor="#44546a [3215]" strokeweight="0">
                           <v:path arrowok="t" o:connecttype="custom" o:connectlocs="0,0;9525,25400;11113,30163;17463,127000;31750,209550;52388,293688;57150,307975;33338,255588;23813,230188;7938,128588;1588,65088;0,0" o:connectangles="0,0,0,0,0,0,0,0,0,0,0,0"/>
                         </v:shape>
-                        <v:shape id="Freeform 29" o:spid="_x0000_s1040" style="position:absolute;left:6077;top:72296;width:493;height:1032;visibility:visible;mso-wrap-style:square;v-text-anchor:top" coordsize="31,65" o:gfxdata="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" path="m,l31,65r-8,l,xe" fillcolor="#44546a [3215]" strokecolor="#44546a [3215]" strokeweight="0">
+                        <v:shape id="Freeform 29" o:spid="_x0000_s1040" style="position:absolute;left:6077;top:72296;width:493;height:1032;visibility:visible;mso-wrap-style:square;v-text-anchor:top" coordsize="31,65" o:gfxdata="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" path="m,l31,65r-8,l,xe" fillcolor="#44546a [3215]" strokecolor="#44546a [3215]" strokeweight="0">
                           <v:path arrowok="t" o:connecttype="custom" o:connectlocs="0,0;49213,103188;36513,103188;0,0" o:connectangles="0,0,0,0"/>
                         </v:shape>
-                        <v:shape id="Freeform 30" o:spid="_x0000_s1041" style="position:absolute;left:5633;top:68788;width:111;height:666;visibility:visible;mso-wrap-style:square;v-text-anchor:top" coordsize="7,42" o:gfxdata="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" path="m,l6,17,7,42,6,39,,23,,xe" fillcolor="#44546a [3215]" strokecolor="#44546a [3215]" strokeweight="0">
+                        <v:shape id="Freeform 30" o:spid="_x0000_s1041" style="position:absolute;left:5633;top:68788;width:111;height:666;visibility:visible;mso-wrap-style:square;v-text-anchor:top" coordsize="7,42" o:gfxdata="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" path="m,l6,17,7,42,6,39,,23,,xe" fillcolor="#44546a [3215]" strokecolor="#44546a [3215]" strokeweight="0">
                           <v:path arrowok="t" o:connecttype="custom" o:connectlocs="0,0;9525,26988;11113,66675;9525,61913;0,36513;0,0" o:connectangles="0,0,0,0,0,0"/>
                         </v:shape>
-                        <v:shape id="Freeform 31" o:spid="_x0000_s1042" style="position:absolute;left:5871;top:71455;width:714;height:1873;visibility:visible;mso-wrap-style:square;v-text-anchor:top" coordsize="45,118" o:gfxdata="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" path="m,l6,16,21,49,33,84r12,34l44,118,13,53,11,42,,xe" fillcolor="#44546a [3215]" strokecolor="#44546a [3215]" strokeweight="0">
+                        <v:shape id="Freeform 31" o:spid="_x0000_s1042" style="position:absolute;left:5871;top:71455;width:714;height:1873;visibility:visible;mso-wrap-style:square;v-text-anchor:top" coordsize="45,118" o:gfxdata="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" path="m,l6,16,21,49,33,84r12,34l44,118,13,53,11,42,,xe" fillcolor="#44546a [3215]" strokecolor="#44546a [3215]" strokeweight="0">
                           <v:path arrowok="t" o:connecttype="custom" o:connectlocs="0,0;9525,25400;33338,77788;52388,133350;71438,187325;69850,187325;20638,84138;17463,66675;0,0" o:connectangles="0,0,0,0,0,0,0,0,0"/>
                         </v:shape>
                       </v:group>
-                      <v:group id="Group 30" o:spid="_x0000_s1043" style="position:absolute;left:806;top:48269;width:13063;height:25059" coordorigin="806,46499" coordsize="8747,16779" o:gfxdata="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">
+                      <v:group id="Group 30" o:spid="_x0000_s1043" style="position:absolute;left:806;top:48269;width:13063;height:25059" coordorigin="806,46499" coordsize="8747,16779" o:gfxdata="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">
                         <o:lock v:ext="edit" aspectratio="t"/>
-                        <v:shape id="Freeform 8" o:spid="_x0000_s1044" style="position:absolute;left:1187;top:51897;width:1984;height:7143;visibility:visible;mso-wrap-style:square;v-text-anchor:top" coordsize="125,450" o:gfxdata="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" path="m,l41,155,86,309r39,116l125,450,79,311,41,183,7,54,,xe" fillcolor="#44546a [3215]" strokecolor="#44546a [3215]" strokeweight="0">
+                        <v:shape id="Freeform 8" o:spid="_x0000_s1044" style="position:absolute;left:1187;top:51897;width:1984;height:7143;visibility:visible;mso-wrap-style:square;v-text-anchor:top" coordsize="125,450" o:gfxdata="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" path="m,l41,155,86,309r39,116l125,450,79,311,41,183,7,54,,xe" fillcolor="#44546a [3215]" strokecolor="#44546a [3215]" strokeweight="0">
                           <v:fill opacity="13107f"/>
                           <v:stroke opacity="13107f"/>
                           <v:path arrowok="t" o:connecttype="custom" o:connectlocs="0,0;65088,246063;136525,490538;198438,674688;198438,714375;125413,493713;65088,290513;11113,85725;0,0" o:connectangles="0,0,0,0,0,0,0,0,0"/>
                         </v:shape>
-                        <v:shape id="Freeform 9" o:spid="_x0000_s1045" style="position:absolute;left:3282;top:58913;width:1874;height:4366;visibility:visible;mso-wrap-style:square;v-text-anchor:top" coordsize="118,275" o:gfxdata="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" path="m,l8,20,37,96r32,74l118,275r-9,l61,174,30,100,,26,,xe" fillcolor="#44546a [3215]" strokecolor="#44546a [3215]" strokeweight="0">
+                        <v:shape id="Freeform 9" o:spid="_x0000_s1045" style="position:absolute;left:3282;top:58913;width:1874;height:4366;visibility:visible;mso-wrap-style:square;v-text-anchor:top" coordsize="118,275" o:gfxdata="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" path="m,l8,20,37,96r32,74l118,275r-9,l61,174,30,100,,26,,xe" fillcolor="#44546a [3215]" strokecolor="#44546a [3215]" strokeweight="0">
                           <v:fill opacity="13107f"/>
                           <v:stroke opacity="13107f"/>
                           <v:path arrowok="t" o:connecttype="custom" o:connectlocs="0,0;12700,31750;58738,152400;109538,269875;187325,436563;173038,436563;96838,276225;47625,158750;0,41275;0,0" o:connectangles="0,0,0,0,0,0,0,0,0,0"/>
                         </v:shape>
-                        <v:shape id="Freeform 10" o:spid="_x0000_s1046" style="position:absolute;left:806;top:50103;width:317;height:1921;visibility:visible;mso-wrap-style:square;v-text-anchor:top" coordsize="20,121" o:gfxdata="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" path="m,l16,72r4,49l18,112,,31,,xe" fillcolor="#44546a [3215]" strokecolor="#44546a [3215]" strokeweight="0">
+                        <v:shape id="Freeform 10" o:spid="_x0000_s1046" style="position:absolute;left:806;top:50103;width:317;height:1921;visibility:visible;mso-wrap-style:square;v-text-anchor:top" coordsize="20,121" o:gfxdata="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" path="m,l16,72r4,49l18,112,,31,,xe" fillcolor="#44546a [3215]" strokecolor="#44546a [3215]" strokeweight="0">
                           <v:fill opacity="13107f"/>
                           <v:stroke opacity="13107f"/>
                           <v:path arrowok="t" o:connecttype="custom" o:connectlocs="0,0;25400,114300;31750,192088;28575,177800;0,49213;0,0" o:connectangles="0,0,0,0,0,0"/>
                         </v:shape>
-                        <v:shape id="Freeform 12" o:spid="_x0000_s1047" style="position:absolute;left:1123;top:52024;width:2509;height:10207;visibility:visible;mso-wrap-style:square;v-text-anchor:top" coordsize="158,643" o:gfxdata="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" path="m,l11,46r11,83l36,211r19,90l76,389r27,87l123,533r21,55l155,632r3,11l142,608,118,544,95,478,69,391,47,302,29,212,13,107,,xe" fillcolor="#44546a [3215]" strokecolor="#44546a [3215]" strokeweight="0">
+                        <v:shape id="Freeform 12" o:spid="_x0000_s1047" style="position:absolute;left:1123;top:52024;width:2509;height:10207;visibility:visible;mso-wrap-style:square;v-text-anchor:top" coordsize="158,643" o:gfxdata="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" path="m,l11,46r11,83l36,211r19,90l76,389r27,87l123,533r21,55l155,632r3,11l142,608,118,544,95,478,69,391,47,302,29,212,13,107,,xe" fillcolor="#44546a [3215]" strokecolor="#44546a [3215]" strokeweight="0">
                           <v:fill opacity="13107f"/>
                           <v:stroke opacity="13107f"/>
                           <v:path arrowok="t" o:connecttype="custom" o:connectlocs="0,0;17463,73025;34925,204788;57150,334963;87313,477838;120650,617538;163513,755650;195263,846138;228600,933450;246063,1003300;250825,1020763;225425,965200;187325,863600;150813,758825;109538,620713;74613,479425;46038,336550;20638,169863;0,0" o:connectangles="0,0,0,0,0,0,0,0,0,0,0,0,0,0,0,0,0,0,0"/>
                         </v:shape>
-                        <v:shape id="Freeform 13" o:spid="_x0000_s1048" style="position:absolute;left:3759;top:62152;width:524;height:1127;visibility:visible;mso-wrap-style:square;v-text-anchor:top" coordsize="33,71" o:gfxdata="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" path="m,l33,71r-9,l11,36,,xe" fillcolor="#44546a [3215]" strokecolor="#44546a [3215]" strokeweight="0">
+                        <v:shape id="Freeform 13" o:spid="_x0000_s1048" style="position:absolute;left:3759;top:62152;width:524;height:1127;visibility:visible;mso-wrap-style:square;v-text-anchor:top" coordsize="33,71" o:gfxdata="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" path="m,l33,71r-9,l11,36,,xe" fillcolor="#44546a [3215]" strokecolor="#44546a [3215]" strokeweight="0">
                           <v:fill opacity="13107f"/>
                           <v:stroke opacity="13107f"/>
                           <v:path arrowok="t" o:connecttype="custom" o:connectlocs="0,0;52388,112713;38100,112713;17463,57150;0,0" o:connectangles="0,0,0,0,0"/>
                         </v:shape>
-                        <v:shape id="Freeform 14" o:spid="_x0000_s1049" style="position:absolute;left:1060;top:51246;width:238;height:1508;visibility:visible;mso-wrap-style:square;v-text-anchor:top" coordsize="15,95" o:gfxdata="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" path="m,l8,37r,4l15,95,4,49,,xe" fillcolor="#44546a [3215]" strokecolor="#44546a [3215]" strokeweight="0">
+                        <v:shape id="Freeform 14" o:spid="_x0000_s1049" style="position:absolute;left:1060;top:51246;width:238;height:1508;visibility:visible;mso-wrap-style:square;v-text-anchor:top" coordsize="15,95" o:gfxdata="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" path="m,l8,37r,4l15,95,4,49,,xe" fillcolor="#44546a [3215]" strokecolor="#44546a [3215]" strokeweight="0">
                           <v:fill opacity="13107f"/>
                           <v:stroke opacity="13107f"/>
                           <v:path arrowok="t" o:connecttype="custom" o:connectlocs="0,0;12700,58738;12700,65088;23813,150813;6350,77788;0,0" o:connectangles="0,0,0,0,0,0"/>
                         </v:shape>
-                        <v:shape id="Freeform 15" o:spid="_x0000_s1050" style="position:absolute;left:3171;top:46499;width:6382;height:12414;visibility:visible;mso-wrap-style:square;v-text-anchor:top" coordsize="402,782" o:gfxdata="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" path="m402,r,1l363,39,325,79r-35,42l255,164r-44,58l171,284r-38,62l100,411,71,478,45,546,27,617,13,689,7,761r,21l,765r1,-4l7,688,21,616,40,545,66,475,95,409r35,-66l167,281r42,-61l253,163r34,-43l324,78,362,38,402,xe" fillcolor="#44546a [3215]" strokecolor="#44546a [3215]" strokeweight="0">
+                        <v:shape id="Freeform 15" o:spid="_x0000_s1050" style="position:absolute;left:3171;top:46499;width:6382;height:12414;visibility:visible;mso-wrap-style:square;v-text-anchor:top" coordsize="402,782" o:gfxdata="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" path="m402,r,1l363,39,325,79r-35,42l255,164r-44,58l171,284r-38,62l100,411,71,478,45,546,27,617,13,689,7,761r,21l,765r1,-4l7,688,21,616,40,545,66,475,95,409r35,-66l167,281r42,-61l253,163r34,-43l324,78,362,38,402,xe" fillcolor="#44546a [3215]" strokecolor="#44546a [3215]" strokeweight="0">
                           <v:fill opacity="13107f"/>
                           <v:stroke opacity="13107f"/>
                           <v:path arrowok="t" o:connecttype="custom" o:connectlocs="638175,0;638175,1588;576263,61913;515938,125413;460375,192088;404813,260350;334963,352425;271463,450850;211138,549275;158750,652463;112713,758825;71438,866775;42863,979488;20638,1093788;11113,1208088;11113,1241425;0,1214438;1588,1208088;11113,1092200;33338,977900;63500,865188;104775,754063;150813,649288;206375,544513;265113,446088;331788,349250;401638,258763;455613,190500;514350,123825;574675,60325;638175,0" o:connectangles="0,0,0,0,0,0,0,0,0,0,0,0,0,0,0,0,0,0,0,0,0,0,0,0,0,0,0,0,0,0,0"/>
                         </v:shape>
-                        <v:shape id="Freeform 16" o:spid="_x0000_s1051" style="position:absolute;left:3171;top:59040;width:588;height:3112;visibility:visible;mso-wrap-style:square;v-text-anchor:top" coordsize="37,196" o:gfxdata="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" path="m,l6,15r1,3l12,80r9,54l33,188r4,8l22,162,15,146,5,81,1,40,,xe" fillcolor="#44546a [3215]" strokecolor="#44546a [3215]" strokeweight="0">
+                        <v:shape id="Freeform 16" o:spid="_x0000_s1051" style="position:absolute;left:3171;top:59040;width:588;height:3112;visibility:visible;mso-wrap-style:square;v-text-anchor:top" coordsize="37,196" o:gfxdata="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" path="m,l6,15r1,3l12,80r9,54l33,188r4,8l22,162,15,146,5,81,1,40,,xe" fillcolor="#44546a [3215]" strokecolor="#44546a [3215]" strokeweight="0">
                           <v:fill opacity="13107f"/>
                           <v:stroke opacity="13107f"/>
                           <v:path arrowok="t" o:connecttype="custom" o:connectlocs="0,0;9525,23813;11113,28575;19050,127000;33338,212725;52388,298450;58738,311150;34925,257175;23813,231775;7938,128588;1588,63500;0,0" o:connectangles="0,0,0,0,0,0,0,0,0,0,0,0"/>
                         </v:shape>
-                        <v:shape id="Freeform 17" o:spid="_x0000_s1052" style="position:absolute;left:3632;top:62231;width:492;height:1048;visibility:visible;mso-wrap-style:square;v-text-anchor:top" coordsize="31,66" o:gfxdata="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" path="m,l31,66r-7,l,xe" fillcolor="#44546a [3215]" strokecolor="#44546a [3215]" strokeweight="0">
+                        <v:shape id="Freeform 17" o:spid="_x0000_s1052" style="position:absolute;left:3632;top:62231;width:492;height:1048;visibility:visible;mso-wrap-style:square;v-text-anchor:top" coordsize="31,66" o:gfxdata="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" path="m,l31,66r-7,l,xe" fillcolor="#44546a [3215]" strokecolor="#44546a [3215]" strokeweight="0">
                           <v:fill opacity="13107f"/>
                           <v:stroke opacity="13107f"/>
                           <v:path arrowok="t" o:connecttype="custom" o:connectlocs="0,0;49213,104775;38100,104775;0,0" o:connectangles="0,0,0,0"/>
                         </v:shape>
-                        <v:shape id="Freeform 18" o:spid="_x0000_s1053" style="position:absolute;left:3171;top:58644;width:111;height:682;visibility:visible;mso-wrap-style:square;v-text-anchor:top" coordsize="7,43" o:gfxdata="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" path="m,l7,17r,26l6,40,,25,,xe" fillcolor="#44546a [3215]" strokecolor="#44546a [3215]" strokeweight="0">
+                        <v:shape id="Freeform 18" o:spid="_x0000_s1053" style="position:absolute;left:3171;top:58644;width:111;height:682;visibility:visible;mso-wrap-style:square;v-text-anchor:top" coordsize="7,43" o:gfxdata="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" path="m,l7,17r,26l6,40,,25,,xe" fillcolor="#44546a [3215]" strokecolor="#44546a [3215]" strokeweight="0">
                           <v:fill opacity="13107f"/>
                           <v:stroke opacity="13107f"/>
                           <v:path arrowok="t" o:connecttype="custom" o:connectlocs="0,0;11113,26988;11113,68263;9525,63500;0,39688;0,0" o:connectangles="0,0,0,0,0,0"/>
                         </v:shape>
-                        <v:shape id="Freeform 19" o:spid="_x0000_s1054" style="position:absolute;left:3409;top:61358;width:731;height:1921;visibility:visible;mso-wrap-style:square;v-text-anchor:top" coordsize="46,121" o:gfxdata="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" path="m,l7,16,22,50,33,86r13,35l45,121,14,55,11,44,,xe" fillcolor="#44546a [3215]" strokecolor="#44546a [3215]" strokeweight="0">
+                        <v:shape id="Freeform 19" o:spid="_x0000_s1054" style="position:absolute;left:3409;top:61358;width:731;height:1921;visibility:visible;mso-wrap-style:square;v-text-anchor:top" coordsize="46,121" o:gfxdata="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" path="m,l7,16,22,50,33,86r13,35l45,121,14,55,11,44,,xe" fillcolor="#44546a [3215]" strokecolor="#44546a [3215]" strokeweight="0">
                           <v:fill opacity="13107f"/>
                           <v:stroke opacity="13107f"/>
                           <v:path arrowok="t" o:connecttype="custom" o:connectlocs="0,0;11113,25400;34925,79375;52388,136525;73025,192088;71438,192088;22225,87313;17463,69850;0,0" o:connectangles="0,0,0,0,0,0,0,0,0"/>
@@ -3805,7 +3805,7 @@
                     <v:stroke joinstyle="miter"/>
                     <v:path gradientshapeok="t" o:connecttype="rect"/>
                   </v:shapetype>
-                  <v:shape id="Text Box 43" o:spid="_x0000_s1055" type="#_x0000_t202" style="position:absolute;margin-left:257.05pt;margin-top:138.6pt;width:330.05pt;height:84.25pt;z-index:251663360;visibility:visible;mso-wrap-style:square;mso-width-percent:0;mso-height-percent:0;mso-wrap-distance-left:9pt;mso-wrap-distance-top:0;mso-wrap-distance-right:9pt;mso-wrap-distance-bottom:0;mso-position-horizontal:absolute;mso-position-horizontal-relative:page;mso-position-vertical:absolute;mso-position-vertical-relative:page;mso-width-percent:0;mso-height-percent:0;mso-width-relative:page;mso-height-relative:margin;v-text-anchor:top" o:gfxdata="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" filled="f" stroked="f" strokeweight=".5pt">
+                  <v:shape id="Text Box 43" o:spid="_x0000_s1055" type="#_x0000_t202" style="position:absolute;margin-left:257.05pt;margin-top:138.6pt;width:330.05pt;height:84.25pt;z-index:251663360;visibility:visible;mso-wrap-style:square;mso-width-percent:0;mso-height-percent:0;mso-wrap-distance-left:9pt;mso-wrap-distance-top:0;mso-wrap-distance-right:9pt;mso-wrap-distance-bottom:0;mso-position-horizontal:absolute;mso-position-horizontal-relative:page;mso-position-vertical:absolute;mso-position-vertical-relative:page;mso-width-percent:0;mso-height-percent:0;mso-width-relative:page;mso-height-relative:margin;v-text-anchor:top" o:gfxdata="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" filled="f" stroked="f" strokeweight=".5pt">
                     <v:textbox style="mso-fit-shape-to-text:t" inset="0,0,0,0">
                       <w:txbxContent>
                         <w:p>
@@ -4010,6 +4010,9 @@
       <w:pPr>
         <w:spacing w:after="160" w:line="259" w:lineRule="auto"/>
       </w:pPr>
+      <w:r>
+        <w:br w:type="page"/>
+      </w:r>
       <w:r>
         <w:rPr>
           <w:noProof/>
@@ -4353,7 +4356,7 @@
           </mc:Choice>
           <mc:Fallback>
             <w:pict>
-              <v:shape w14:anchorId="3B500653" id="Text Box 8" o:spid="_x0000_s1056" type="#_x0000_t202" alt="Cover page layout" style="position:absolute;margin-left:400.2pt;margin-top:448.8pt;width:167.4pt;height:336pt;z-index:-251657216;visibility:visible;mso-wrap-style:square;mso-width-percent:0;mso-height-percent:0;mso-wrap-distance-left:9pt;mso-wrap-distance-top:0;mso-wrap-distance-right:9pt;mso-wrap-distance-bottom:0;mso-position-horizontal:absolute;mso-position-horizontal-relative:page;mso-position-vertical:absolute;mso-position-vertical-relative:page;mso-width-percent:0;mso-height-percent:0;mso-width-relative:page;mso-height-relative:page;v-text-anchor:top" o:gfxdata="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" o:allowoverlap="f" filled="f" stroked="f" strokeweight=".5pt">
+              <v:shape w14:anchorId="3B500653" id="Text Box 8" o:spid="_x0000_s1056" type="#_x0000_t202" alt="Cover page layout" style="position:absolute;margin-left:400.2pt;margin-top:448.8pt;width:167.4pt;height:336pt;z-index:-251657216;visibility:visible;mso-wrap-style:square;mso-width-percent:0;mso-height-percent:0;mso-wrap-distance-left:9pt;mso-wrap-distance-top:0;mso-wrap-distance-right:9pt;mso-wrap-distance-bottom:0;mso-position-horizontal:absolute;mso-position-horizontal-relative:page;mso-position-vertical:absolute;mso-position-vertical-relative:page;mso-width-percent:0;mso-height-percent:0;mso-width-relative:page;mso-height-relative:page;v-text-anchor:top" o:gfxdata="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" o:allowoverlap="f" filled="f" stroked="f" strokeweight=".5pt">
                 <v:textbox inset="0,0,0,0">
                   <w:txbxContent>
                     <w:tbl>
@@ -7145,23 +7148,13 @@
           <w:szCs w:val="24"/>
         </w:rPr>
       </w:pPr>
-      <w:proofErr w:type="spellStart"/>
-      <w:r>
-        <w:rPr>
-          <w:rFonts w:ascii="Times New Roman" w:hAnsi="Times New Roman" w:cs="Times New Roman"/>
-          <w:sz w:val="24"/>
-          <w:szCs w:val="24"/>
-        </w:rPr>
-        <w:t>Pui</w:t>
-      </w:r>
-      <w:proofErr w:type="spellEnd"/>
-      <w:r>
-        <w:rPr>
-          <w:rFonts w:ascii="Times New Roman" w:hAnsi="Times New Roman" w:cs="Times New Roman"/>
-          <w:sz w:val="24"/>
-          <w:szCs w:val="24"/>
-        </w:rPr>
-        <w:t xml:space="preserve"> Ching Chung </w:t>
+      <w:r>
+        <w:rPr>
+          <w:rFonts w:ascii="Times New Roman" w:hAnsi="Times New Roman" w:cs="Times New Roman"/>
+          <w:sz w:val="24"/>
+          <w:szCs w:val="24"/>
+        </w:rPr>
+        <w:t xml:space="preserve">Pui Ching Chung </w:t>
       </w:r>
       <w:hyperlink r:id="rId13" w:history="1">
         <w:r>
@@ -7279,7 +7272,23 @@
           <w:sz w:val="24"/>
           <w:szCs w:val="24"/>
         </w:rPr>
-        <w:t>May 5</w:t>
+        <w:t>July</w:t>
+      </w:r>
+      <w:r>
+        <w:rPr>
+          <w:rFonts w:ascii="Times New Roman" w:hAnsi="Times New Roman" w:cs="Times New Roman"/>
+          <w:sz w:val="24"/>
+          <w:szCs w:val="24"/>
+        </w:rPr>
+        <w:t xml:space="preserve"> </w:t>
+      </w:r>
+      <w:r>
+        <w:rPr>
+          <w:rFonts w:ascii="Times New Roman" w:hAnsi="Times New Roman" w:cs="Times New Roman"/>
+          <w:sz w:val="24"/>
+          <w:szCs w:val="24"/>
+        </w:rPr>
+        <w:t>18</w:t>
       </w:r>
       <w:r>
         <w:rPr>
@@ -7295,7 +7304,15 @@
           <w:sz w:val="24"/>
           <w:szCs w:val="24"/>
         </w:rPr>
-        <w:t>21</w:t>
+        <w:t>2</w:t>
+      </w:r>
+      <w:r>
+        <w:rPr>
+          <w:rFonts w:ascii="Times New Roman" w:hAnsi="Times New Roman" w:cs="Times New Roman"/>
+          <w:sz w:val="24"/>
+          <w:szCs w:val="24"/>
+        </w:rPr>
+        <w:t>2</w:t>
       </w:r>
       <w:r>
         <w:rPr>
@@ -7694,27 +7711,7 @@
           <w:szCs w:val="24"/>
           <w:shd w:val="clear" w:color="auto" w:fill="FFFFFF"/>
         </w:rPr>
-        <w:t xml:space="preserve">online </w:t>
-      </w:r>
-      <w:r>
-        <w:rPr>
-          <w:rFonts w:ascii="Times New Roman" w:hAnsi="Times New Roman" w:cs="Times New Roman"/>
-          <w:color w:val="242424"/>
-          <w:sz w:val="24"/>
-          <w:szCs w:val="24"/>
-          <w:shd w:val="clear" w:color="auto" w:fill="FFFFFF"/>
-        </w:rPr>
-        <w:t>selling</w:t>
-      </w:r>
-      <w:r>
-        <w:rPr>
-          <w:rFonts w:ascii="Times New Roman" w:hAnsi="Times New Roman" w:cs="Times New Roman"/>
-          <w:color w:val="242424"/>
-          <w:sz w:val="24"/>
-          <w:szCs w:val="24"/>
-          <w:shd w:val="clear" w:color="auto" w:fill="FFFFFF"/>
-        </w:rPr>
-        <w:t xml:space="preserve"> store</w:t>
+        <w:t>online store</w:t>
       </w:r>
       <w:r>
         <w:rPr>
@@ -8092,7 +8089,21 @@
           <w:szCs w:val="24"/>
           <w:lang w:val="en-CA"/>
         </w:rPr>
-        <w:t xml:space="preserve"> income greater than $35,000 and should be outgoing. The website appearance would be </w:t>
+        <w:t xml:space="preserve"> income </w:t>
+      </w:r>
+      <w:r>
+        <w:rPr>
+          <w:szCs w:val="24"/>
+          <w:lang w:val="en-CA"/>
+        </w:rPr>
+        <w:t>high</w:t>
+      </w:r>
+      <w:r>
+        <w:rPr>
+          <w:szCs w:val="24"/>
+          <w:lang w:val="en-CA"/>
+        </w:rPr>
+        <w:t xml:space="preserve">er than $35,000 and should be outgoing. The website appearance would be </w:t>
       </w:r>
       <w:r>
         <w:rPr>
@@ -8237,7 +8248,6 @@
         <w:rPr>
           <w:szCs w:val="24"/>
         </w:rPr>
-        <w:lastRenderedPageBreak/>
         <w:t xml:space="preserve">The audience will consist of </w:t>
       </w:r>
       <w:r>
@@ -8325,6 +8335,7 @@
       <w:bookmarkStart w:id="31" w:name="_Toc102340364"/>
       <w:bookmarkStart w:id="32" w:name="_Toc109042520"/>
       <w:r>
+        <w:lastRenderedPageBreak/>
         <w:t>Secondary Audience</w:t>
       </w:r>
       <w:bookmarkEnd w:id="25"/>
@@ -8558,7 +8569,27 @@
           <w:szCs w:val="24"/>
           <w:lang w:val="en-US"/>
         </w:rPr>
-        <w:t xml:space="preserve">site will be designed in such a way that it could deliver </w:t>
+        <w:t>site will be designed in such a way that it c</w:t>
+      </w:r>
+      <w:r>
+        <w:rPr>
+          <w:rFonts w:ascii="Times New Roman" w:hAnsi="Times New Roman" w:cs="Times New Roman"/>
+          <w:color w:val="000000" w:themeColor="text1"/>
+          <w:sz w:val="24"/>
+          <w:szCs w:val="24"/>
+          <w:lang w:val="en-US"/>
+        </w:rPr>
+        <w:t>an</w:t>
+      </w:r>
+      <w:r>
+        <w:rPr>
+          <w:rFonts w:ascii="Times New Roman" w:hAnsi="Times New Roman" w:cs="Times New Roman"/>
+          <w:color w:val="000000" w:themeColor="text1"/>
+          <w:sz w:val="24"/>
+          <w:szCs w:val="24"/>
+          <w:lang w:val="en-US"/>
+        </w:rPr>
+        <w:t xml:space="preserve"> deliver </w:t>
       </w:r>
       <w:r>
         <w:rPr>
@@ -8632,103 +8663,125 @@
           <w:sz w:val="24"/>
           <w:szCs w:val="24"/>
         </w:rPr>
-        <w:t xml:space="preserve"> user-friendly</w:t>
-      </w:r>
-      <w:r>
-        <w:rPr>
-          <w:rFonts w:ascii="Times New Roman" w:hAnsi="Times New Roman" w:cs="Times New Roman"/>
-          <w:sz w:val="24"/>
-          <w:szCs w:val="24"/>
+        <w:t xml:space="preserve"> user-</w:t>
+      </w:r>
+      <w:r>
+        <w:rPr>
+          <w:rFonts w:ascii="Times New Roman" w:hAnsi="Times New Roman" w:cs="Times New Roman"/>
+          <w:color w:val="000000" w:themeColor="text1"/>
+          <w:sz w:val="24"/>
+          <w:szCs w:val="24"/>
+          <w:lang w:val="en-US"/>
+        </w:rPr>
+        <w:t>friendly. Th</w:t>
+      </w:r>
+      <w:r>
+        <w:rPr>
+          <w:rFonts w:ascii="Times New Roman" w:hAnsi="Times New Roman" w:cs="Times New Roman"/>
+          <w:color w:val="000000" w:themeColor="text1"/>
+          <w:sz w:val="24"/>
+          <w:szCs w:val="24"/>
+          <w:lang w:val="en-US"/>
+        </w:rPr>
+        <w:t>e</w:t>
+      </w:r>
+      <w:r>
+        <w:rPr>
+          <w:rFonts w:ascii="Times New Roman" w:hAnsi="Times New Roman" w:cs="Times New Roman"/>
+          <w:color w:val="000000" w:themeColor="text1"/>
+          <w:sz w:val="24"/>
+          <w:szCs w:val="24"/>
+          <w:lang w:val="en-US"/>
+        </w:rPr>
+        <w:t xml:space="preserve"> navigation would be easily accessible. Also, the content would be structured in an organi</w:t>
+      </w:r>
+      <w:r>
+        <w:rPr>
+          <w:rFonts w:ascii="Times New Roman" w:hAnsi="Times New Roman" w:cs="Times New Roman"/>
+          <w:color w:val="000000" w:themeColor="text1"/>
+          <w:sz w:val="24"/>
+          <w:szCs w:val="24"/>
+          <w:lang w:val="en-US"/>
+        </w:rPr>
+        <w:t>z</w:t>
+      </w:r>
+      <w:r>
+        <w:rPr>
+          <w:rFonts w:ascii="Times New Roman" w:hAnsi="Times New Roman" w:cs="Times New Roman"/>
+          <w:color w:val="000000" w:themeColor="text1"/>
+          <w:sz w:val="24"/>
+          <w:szCs w:val="24"/>
+          <w:lang w:val="en-US"/>
+        </w:rPr>
+        <w:t>ed manner</w:t>
+      </w:r>
+      <w:r>
+        <w:rPr>
+          <w:rFonts w:ascii="Times New Roman" w:hAnsi="Times New Roman" w:cs="Times New Roman"/>
+          <w:color w:val="000000" w:themeColor="text1"/>
+          <w:sz w:val="24"/>
+          <w:szCs w:val="24"/>
+          <w:lang w:val="en-US"/>
         </w:rPr>
         <w:t xml:space="preserve">. </w:t>
       </w:r>
       <w:r>
         <w:rPr>
-          <w:sz w:val="24"/>
-          <w:szCs w:val="24"/>
-          <w:shd w:val="clear" w:color="auto" w:fill="FFFFFF"/>
-        </w:rPr>
-        <w:t>Th</w:t>
-      </w:r>
-      <w:r>
-        <w:rPr>
-          <w:sz w:val="24"/>
-          <w:szCs w:val="24"/>
-          <w:shd w:val="clear" w:color="auto" w:fill="FFFFFF"/>
-        </w:rPr>
-        <w:t>e</w:t>
-      </w:r>
-      <w:r>
-        <w:rPr>
-          <w:sz w:val="24"/>
-          <w:szCs w:val="24"/>
-          <w:shd w:val="clear" w:color="auto" w:fill="FFFFFF"/>
-        </w:rPr>
-        <w:t xml:space="preserve"> navigation would be easily accessible. Also, the content would be structured in an organi</w:t>
-      </w:r>
-      <w:r>
-        <w:rPr>
-          <w:sz w:val="24"/>
-          <w:szCs w:val="24"/>
-          <w:shd w:val="clear" w:color="auto" w:fill="FFFFFF"/>
-        </w:rPr>
-        <w:t>z</w:t>
-      </w:r>
-      <w:r>
-        <w:rPr>
-          <w:sz w:val="24"/>
-          <w:szCs w:val="24"/>
-          <w:shd w:val="clear" w:color="auto" w:fill="FFFFFF"/>
-        </w:rPr>
-        <w:t>ed manner</w:t>
-      </w:r>
-      <w:r>
-        <w:rPr>
-          <w:rFonts w:ascii="Times New Roman" w:hAnsi="Times New Roman" w:cs="Times New Roman"/>
-          <w:sz w:val="24"/>
-          <w:szCs w:val="24"/>
-        </w:rPr>
-        <w:t xml:space="preserve">. </w:t>
-      </w:r>
-      <w:r>
-        <w:rPr>
-          <w:rFonts w:ascii="Times New Roman" w:hAnsi="Times New Roman" w:cs="Times New Roman"/>
-          <w:sz w:val="24"/>
-          <w:szCs w:val="24"/>
+          <w:rFonts w:ascii="Times New Roman" w:hAnsi="Times New Roman" w:cs="Times New Roman"/>
+          <w:color w:val="000000" w:themeColor="text1"/>
+          <w:sz w:val="24"/>
+          <w:szCs w:val="24"/>
+          <w:lang w:val="en-US"/>
         </w:rPr>
         <w:t>The website will</w:t>
       </w:r>
       <w:r>
         <w:rPr>
           <w:rFonts w:ascii="Times New Roman" w:hAnsi="Times New Roman" w:cs="Times New Roman"/>
-          <w:sz w:val="24"/>
-          <w:szCs w:val="24"/>
+          <w:color w:val="000000" w:themeColor="text1"/>
+          <w:sz w:val="24"/>
+          <w:szCs w:val="24"/>
+          <w:lang w:val="en-US"/>
         </w:rPr>
         <w:t xml:space="preserve"> be designed in an MVC </w:t>
       </w:r>
       <w:r>
         <w:rPr>
           <w:rFonts w:ascii="Times New Roman" w:hAnsi="Times New Roman" w:cs="Times New Roman"/>
-          <w:sz w:val="24"/>
-          <w:szCs w:val="24"/>
+          <w:color w:val="000000" w:themeColor="text1"/>
+          <w:sz w:val="24"/>
+          <w:szCs w:val="24"/>
+          <w:lang w:val="en-US"/>
         </w:rPr>
         <w:t>with</w:t>
       </w:r>
       <w:r>
         <w:rPr>
           <w:rFonts w:ascii="Times New Roman" w:hAnsi="Times New Roman" w:cs="Times New Roman"/>
-          <w:sz w:val="24"/>
-          <w:szCs w:val="24"/>
+          <w:color w:val="000000" w:themeColor="text1"/>
+          <w:sz w:val="24"/>
+          <w:szCs w:val="24"/>
+          <w:lang w:val="en-US"/>
         </w:rPr>
         <w:t xml:space="preserve"> Front Controller Framework and will have </w:t>
       </w:r>
       <w:r>
         <w:rPr>
           <w:rFonts w:ascii="Times New Roman" w:hAnsi="Times New Roman" w:cs="Times New Roman"/>
-          <w:sz w:val="24"/>
-          <w:szCs w:val="24"/>
-        </w:rPr>
-        <w:t xml:space="preserve">the </w:t>
+          <w:color w:val="000000" w:themeColor="text1"/>
+          <w:sz w:val="24"/>
+          <w:szCs w:val="24"/>
+          <w:lang w:val="en-US"/>
+        </w:rPr>
+        <w:t>the</w:t>
+      </w:r>
+      <w:r>
+        <w:rPr>
+          <w:rFonts w:ascii="Times New Roman" w:hAnsi="Times New Roman" w:cs="Times New Roman"/>
+          <w:sz w:val="24"/>
+          <w:szCs w:val="24"/>
+        </w:rPr>
+        <w:t xml:space="preserve"> </w:t>
       </w:r>
       <w:r>
         <w:rPr>
@@ -8756,31 +8809,22 @@
         </w:numPr>
       </w:pPr>
       <w:r>
-        <w:t xml:space="preserve">The Customers can add products to </w:t>
-      </w:r>
-      <w:r>
-        <w:t xml:space="preserve">their </w:t>
-      </w:r>
-      <w:r>
-        <w:t>wish list</w:t>
-      </w:r>
-      <w:r>
-        <w:t xml:space="preserve">, as well as remove </w:t>
-      </w:r>
-      <w:r>
-        <w:t>products</w:t>
-      </w:r>
-      <w:r>
-        <w:t xml:space="preserve"> from </w:t>
-      </w:r>
-      <w:r>
-        <w:t xml:space="preserve">their </w:t>
-      </w:r>
-      <w:r>
-        <w:t>wish list</w:t>
-      </w:r>
-      <w:r>
-        <w:t>. They can also save the list for later use.</w:t>
+        <w:t>Registration</w:t>
+      </w:r>
+      <w:r>
+        <w:t xml:space="preserve"> authentication – when a customer registers</w:t>
+      </w:r>
+      <w:r>
+        <w:t>, the email provided will be verified</w:t>
+      </w:r>
+      <w:r>
+        <w:t>,</w:t>
+      </w:r>
+      <w:r>
+        <w:t xml:space="preserve"> and make sure it is unique in the database</w:t>
+      </w:r>
+      <w:r>
+        <w:t>.</w:t>
       </w:r>
     </w:p>
     <w:p>
@@ -8792,22 +8836,22 @@
         </w:numPr>
       </w:pPr>
       <w:r>
-        <w:t>Registration</w:t>
-      </w:r>
-      <w:r>
-        <w:t xml:space="preserve"> authentication – when a customer registers</w:t>
-      </w:r>
-      <w:r>
-        <w:t>, the email provided will be verified</w:t>
-      </w:r>
-      <w:r>
-        <w:t>,</w:t>
-      </w:r>
-      <w:r>
-        <w:t xml:space="preserve"> and make sure it is unique in the database</w:t>
-      </w:r>
-      <w:r>
-        <w:t>.</w:t>
+        <w:t xml:space="preserve">After Logging in, customers can view </w:t>
+      </w:r>
+      <w:r>
+        <w:t xml:space="preserve">their </w:t>
+      </w:r>
+      <w:r>
+        <w:t>profile</w:t>
+      </w:r>
+      <w:r>
+        <w:t xml:space="preserve"> </w:t>
+      </w:r>
+      <w:r>
+        <w:t xml:space="preserve">and </w:t>
+      </w:r>
+      <w:r>
+        <w:t>previous orders and make new orders.</w:t>
       </w:r>
     </w:p>
     <w:p>
@@ -8819,25 +8863,19 @@
         </w:numPr>
       </w:pPr>
       <w:r>
-        <w:t xml:space="preserve">After Logging in, customers can view </w:t>
-      </w:r>
-      <w:r>
-        <w:t xml:space="preserve">their </w:t>
-      </w:r>
-      <w:r>
-        <w:t xml:space="preserve">profile, </w:t>
-      </w:r>
-      <w:r>
-        <w:t>wish list</w:t>
-      </w:r>
-      <w:r>
-        <w:t xml:space="preserve">, </w:t>
-      </w:r>
-      <w:r>
-        <w:t xml:space="preserve">and </w:t>
-      </w:r>
-      <w:r>
-        <w:t>previous orders and make new orders.</w:t>
+        <w:t xml:space="preserve">Login and Logout Authentication </w:t>
+      </w:r>
+      <w:r>
+        <w:t>–</w:t>
+      </w:r>
+      <w:r>
+        <w:t xml:space="preserve"> </w:t>
+      </w:r>
+      <w:r>
+        <w:t>The p</w:t>
+      </w:r>
+      <w:r>
+        <w:t>assword entered will be encoded for website security.</w:t>
       </w:r>
     </w:p>
     <w:p>
@@ -8849,19 +8887,19 @@
         </w:numPr>
       </w:pPr>
       <w:r>
-        <w:t xml:space="preserve">Login and Logout Authentication </w:t>
-      </w:r>
-      <w:r>
-        <w:t>–</w:t>
-      </w:r>
-      <w:r>
-        <w:t xml:space="preserve"> </w:t>
-      </w:r>
-      <w:r>
-        <w:t>The p</w:t>
-      </w:r>
-      <w:r>
-        <w:t>assword entered will be encoded for website security.</w:t>
+        <w:t xml:space="preserve">Customers can search products by keyword. </w:t>
+      </w:r>
+      <w:r>
+        <w:t>The s</w:t>
+      </w:r>
+      <w:r>
+        <w:t xml:space="preserve">earch bar is located </w:t>
+      </w:r>
+      <w:r>
+        <w:t>at</w:t>
+      </w:r>
+      <w:r>
+        <w:t xml:space="preserve"> the top of each page.</w:t>
       </w:r>
     </w:p>
     <w:p>
@@ -8873,19 +8911,16 @@
         </w:numPr>
       </w:pPr>
       <w:r>
-        <w:t xml:space="preserve">Customers can search products by keyword. </w:t>
-      </w:r>
-      <w:r>
-        <w:t>The s</w:t>
-      </w:r>
-      <w:r>
-        <w:t xml:space="preserve">earch bar is located </w:t>
-      </w:r>
-      <w:r>
-        <w:t>at</w:t>
-      </w:r>
-      <w:r>
-        <w:t xml:space="preserve"> the top of each page.</w:t>
+        <w:t>Customers can view products</w:t>
+      </w:r>
+      <w:r>
+        <w:t xml:space="preserve"> sorted by different categories</w:t>
+      </w:r>
+      <w:r>
+        <w:t xml:space="preserve"> and sizes</w:t>
+      </w:r>
+      <w:r>
+        <w:t>.</w:t>
       </w:r>
     </w:p>
     <w:p>
@@ -8897,13 +8932,34 @@
         </w:numPr>
       </w:pPr>
       <w:r>
-        <w:t>Customers can view products</w:t>
-      </w:r>
-      <w:r>
-        <w:t xml:space="preserve"> sorted by different categories</w:t>
-      </w:r>
-      <w:r>
-        <w:t xml:space="preserve"> and sizes</w:t>
+        <w:t>Customer</w:t>
+      </w:r>
+      <w:r>
+        <w:t>s</w:t>
+      </w:r>
+      <w:r>
+        <w:t xml:space="preserve"> can add products</w:t>
+      </w:r>
+      <w:r>
+        <w:t xml:space="preserve"> to </w:t>
+      </w:r>
+      <w:r>
+        <w:t xml:space="preserve">the </w:t>
+      </w:r>
+      <w:r>
+        <w:t>shopping bag</w:t>
+      </w:r>
+      <w:r>
+        <w:t>s</w:t>
+      </w:r>
+      <w:r>
+        <w:t>, edit quantities, view order</w:t>
+      </w:r>
+      <w:r>
+        <w:t xml:space="preserve"> subtotals, and make payment</w:t>
+      </w:r>
+      <w:r>
+        <w:t>s</w:t>
       </w:r>
       <w:r>
         <w:t>.</w:t>
@@ -8918,37 +8974,7 @@
         </w:numPr>
       </w:pPr>
       <w:r>
-        <w:t>Customer</w:t>
-      </w:r>
-      <w:r>
-        <w:t>s</w:t>
-      </w:r>
-      <w:r>
-        <w:t xml:space="preserve"> can add products</w:t>
-      </w:r>
-      <w:r>
-        <w:t xml:space="preserve"> to </w:t>
-      </w:r>
-      <w:r>
-        <w:t xml:space="preserve">the </w:t>
-      </w:r>
-      <w:r>
-        <w:t>shopping bag</w:t>
-      </w:r>
-      <w:r>
-        <w:t>s</w:t>
-      </w:r>
-      <w:r>
-        <w:t>, edit quantities, view order</w:t>
-      </w:r>
-      <w:r>
-        <w:t xml:space="preserve"> subtotals, and make payment</w:t>
-      </w:r>
-      <w:r>
-        <w:t>s</w:t>
-      </w:r>
-      <w:r>
-        <w:t>.</w:t>
+        <w:t>The shopping cart items will be stored in the local storage. Customers will be able to check out the cart list they have created after they close and re-open the browser.</w:t>
       </w:r>
     </w:p>
     <w:p>
@@ -8971,7 +8997,7 @@
           <w:szCs w:val="24"/>
           <w:lang w:val="en-US"/>
         </w:rPr>
-        <w:t xml:space="preserve">Easy to use Navigation to obtain any information about </w:t>
+        <w:t xml:space="preserve">Easy to use </w:t>
       </w:r>
       <w:r>
         <w:rPr>
@@ -8979,6 +9005,22 @@
           <w:szCs w:val="24"/>
           <w:lang w:val="en-US"/>
         </w:rPr>
+        <w:t>the n</w:t>
+      </w:r>
+      <w:r>
+        <w:rPr>
+          <w:color w:val="000000" w:themeColor="text1"/>
+          <w:szCs w:val="24"/>
+          <w:lang w:val="en-US"/>
+        </w:rPr>
+        <w:t xml:space="preserve">avigation to obtain information about </w:t>
+      </w:r>
+      <w:r>
+        <w:rPr>
+          <w:color w:val="000000" w:themeColor="text1"/>
+          <w:szCs w:val="24"/>
+          <w:lang w:val="en-US"/>
+        </w:rPr>
         <w:t xml:space="preserve">the </w:t>
       </w:r>
       <w:r>
@@ -8987,7 +9029,23 @@
           <w:szCs w:val="24"/>
           <w:lang w:val="en-US"/>
         </w:rPr>
-        <w:t>organization or services offered</w:t>
+        <w:t xml:space="preserve">organization or </w:t>
+      </w:r>
+      <w:r>
+        <w:rPr>
+          <w:color w:val="000000" w:themeColor="text1"/>
+          <w:szCs w:val="24"/>
+          <w:lang w:val="en-US"/>
+        </w:rPr>
+        <w:t xml:space="preserve">contact the </w:t>
+      </w:r>
+      <w:r>
+        <w:rPr>
+          <w:color w:val="000000" w:themeColor="text1"/>
+          <w:szCs w:val="24"/>
+          <w:lang w:val="en-US"/>
+        </w:rPr>
+        <w:t>organization</w:t>
       </w:r>
       <w:r>
         <w:rPr>
@@ -9022,7 +9080,13 @@
         <w:rPr>
           <w:szCs w:val="24"/>
         </w:rPr>
-        <w:t>Vibrant and appealing to women</w:t>
+        <w:t>v</w:t>
+      </w:r>
+      <w:r>
+        <w:rPr>
+          <w:szCs w:val="24"/>
+        </w:rPr>
+        <w:t>ibrant and appealing to women</w:t>
       </w:r>
       <w:r>
         <w:rPr>
@@ -9102,11 +9166,10 @@
         <w:rPr>
           <w:noProof/>
         </w:rPr>
-        <w:lastRenderedPageBreak/>
         <w:drawing>
-          <wp:inline distT="0" distB="0" distL="0" distR="0" wp14:anchorId="1268CE35" wp14:editId="59BB7C3A">
-            <wp:extent cx="4625340" cy="8863330"/>
-            <wp:effectExtent l="0" t="0" r="3810" b="0"/>
+          <wp:inline distT="0" distB="0" distL="0" distR="0" wp14:anchorId="1268CE35" wp14:editId="677C9450">
+            <wp:extent cx="4435929" cy="8500371"/>
+            <wp:effectExtent l="0" t="0" r="3175" b="0"/>
             <wp:docPr id="2" name="Picture 2"/>
             <wp:cNvGraphicFramePr>
               <a:graphicFrameLocks xmlns:a="http://schemas.openxmlformats.org/drawingml/2006/main" noChangeAspect="1"/>
@@ -9127,7 +9190,7 @@
                   <pic:spPr>
                     <a:xfrm>
                       <a:off x="0" y="0"/>
-                      <a:ext cx="4625340" cy="8863330"/>
+                      <a:ext cx="4442443" cy="8512853"/>
                     </a:xfrm>
                     <a:prstGeom prst="rect">
                       <a:avLst/>
@@ -9142,20 +9205,21 @@
     </w:p>
     <w:p>
       <w:pPr>
-        <w:rPr>
-          <w:sz w:val="24"/>
-          <w:szCs w:val="24"/>
-        </w:rPr>
-      </w:pPr>
-    </w:p>
-    <w:p>
-      <w:pPr>
         <w:pStyle w:val="Heading2"/>
       </w:pPr>
       <w:bookmarkStart w:id="36" w:name="_Toc109042524"/>
       <w:r>
         <w:lastRenderedPageBreak/>
-        <w:t>Shop page (Dynamically loading data)</w:t>
+        <w:t>Product List</w:t>
+      </w:r>
+      <w:r>
+        <w:t xml:space="preserve"> </w:t>
+      </w:r>
+      <w:r>
+        <w:t>P</w:t>
+      </w:r>
+      <w:r>
+        <w:t>age (Dynamically loading data)</w:t>
       </w:r>
       <w:bookmarkEnd w:id="36"/>
     </w:p>
@@ -9221,6 +9285,7 @@
       </w:pPr>
       <w:bookmarkStart w:id="37" w:name="_Toc109042525"/>
       <w:r>
+        <w:lastRenderedPageBreak/>
         <w:t>Product Details Page (Dynamically loading data):</w:t>
       </w:r>
       <w:bookmarkEnd w:id="37"/>
@@ -9312,10 +9377,10 @@
           <w:noProof/>
         </w:rPr>
         <w:drawing>
-          <wp:inline distT="0" distB="0" distL="0" distR="0" wp14:anchorId="2C252242" wp14:editId="279FF799">
-            <wp:extent cx="5731510" cy="4015740"/>
-            <wp:effectExtent l="0" t="0" r="2540" b="3810"/>
-            <wp:docPr id="4" name="Picture 4"/>
+          <wp:inline distT="0" distB="0" distL="0" distR="0" wp14:anchorId="15F56AEB" wp14:editId="6ECF1DF5">
+            <wp:extent cx="5725160" cy="4510405"/>
+            <wp:effectExtent l="0" t="0" r="8890" b="4445"/>
+            <wp:docPr id="7" name="Picture 7"/>
             <wp:cNvGraphicFramePr>
               <a:graphicFrameLocks xmlns:a="http://schemas.openxmlformats.org/drawingml/2006/main" noChangeAspect="1"/>
             </wp:cNvGraphicFramePr>
@@ -9323,23 +9388,36 @@
               <a:graphicData uri="http://schemas.openxmlformats.org/drawingml/2006/picture">
                 <pic:pic xmlns:pic="http://schemas.openxmlformats.org/drawingml/2006/picture">
                   <pic:nvPicPr>
-                    <pic:cNvPr id="1" name=""/>
-                    <pic:cNvPicPr/>
+                    <pic:cNvPr id="0" name="Picture 1"/>
+                    <pic:cNvPicPr>
+                      <a:picLocks noChangeAspect="1" noChangeArrowheads="1"/>
+                    </pic:cNvPicPr>
                   </pic:nvPicPr>
                   <pic:blipFill>
-                    <a:blip r:embed="rId18"/>
+                    <a:blip r:embed="rId18" cstate="print">
+                      <a:extLst>
+                        <a:ext uri="{28A0092B-C50C-407E-A947-70E740481C1C}">
+                          <a14:useLocalDpi xmlns:a14="http://schemas.microsoft.com/office/drawing/2010/main" val="0"/>
+                        </a:ext>
+                      </a:extLst>
+                    </a:blip>
+                    <a:srcRect/>
                     <a:stretch>
                       <a:fillRect/>
                     </a:stretch>
                   </pic:blipFill>
-                  <pic:spPr>
+                  <pic:spPr bwMode="auto">
                     <a:xfrm>
                       <a:off x="0" y="0"/>
-                      <a:ext cx="5731510" cy="4015740"/>
+                      <a:ext cx="5725160" cy="4510405"/>
                     </a:xfrm>
                     <a:prstGeom prst="rect">
                       <a:avLst/>
                     </a:prstGeom>
+                    <a:noFill/>
+                    <a:ln>
+                      <a:noFill/>
+                    </a:ln>
                   </pic:spPr>
                 </pic:pic>
               </a:graphicData>
@@ -9350,6 +9428,14 @@
     </w:p>
     <w:p>
       <w:pPr>
+        <w:rPr>
+          <w:sz w:val="24"/>
+          <w:szCs w:val="24"/>
+        </w:rPr>
+      </w:pPr>
+    </w:p>
+    <w:p>
+      <w:pPr>
         <w:pStyle w:val="Heading2"/>
       </w:pPr>
       <w:bookmarkStart w:id="39" w:name="_Toc109042527"/>
@@ -9374,15 +9460,6 @@
       <w:bookmarkEnd w:id="40"/>
       <w:bookmarkEnd w:id="41"/>
       <w:bookmarkEnd w:id="42"/>
-    </w:p>
-    <w:p>
-      <w:pPr>
-        <w:rPr>
-          <w:rFonts w:ascii="Times New Roman" w:hAnsi="Times New Roman" w:cs="Times New Roman"/>
-          <w:sz w:val="24"/>
-          <w:szCs w:val="24"/>
-        </w:rPr>
-      </w:pPr>
     </w:p>
     <w:p>
       <w:pPr>
@@ -9434,37 +9511,16 @@
     </w:p>
     <w:p>
       <w:pPr>
-        <w:rPr>
-          <w:rFonts w:ascii="Times New Roman" w:hAnsi="Times New Roman" w:cs="Times New Roman"/>
-          <w:sz w:val="24"/>
-          <w:szCs w:val="24"/>
+        <w:spacing w:after="160" w:line="259" w:lineRule="auto"/>
+        <w:rPr>
+          <w:color w:val="000000" w:themeColor="text1"/>
+          <w:szCs w:val="24"/>
+          <w:lang w:val="en-US"/>
         </w:rPr>
       </w:pPr>
     </w:p>
     <w:p>
       <w:pPr>
-        <w:pStyle w:val="ListParagraph"/>
-        <w:spacing w:after="160" w:line="259" w:lineRule="auto"/>
-        <w:ind w:firstLine="0"/>
-        <w:rPr>
-          <w:color w:val="000000" w:themeColor="text1"/>
-          <w:szCs w:val="24"/>
-          <w:lang w:val="en-US"/>
-        </w:rPr>
-      </w:pPr>
-    </w:p>
-    <w:p>
-      <w:pPr>
-        <w:spacing w:after="160" w:line="259" w:lineRule="auto"/>
-        <w:rPr>
-          <w:color w:val="000000" w:themeColor="text1"/>
-          <w:szCs w:val="24"/>
-          <w:lang w:val="en-US"/>
-        </w:rPr>
-      </w:pPr>
-    </w:p>
-    <w:p>
-      <w:pPr>
         <w:pStyle w:val="Heading1"/>
         <w:rPr>
           <w:szCs w:val="36"/>
@@ -9475,6 +9531,7 @@
         <w:rPr>
           <w:szCs w:val="36"/>
         </w:rPr>
+        <w:lastRenderedPageBreak/>
         <w:t>5</w:t>
       </w:r>
       <w:r>
@@ -9528,15 +9585,47 @@
           <w:sz w:val="24"/>
           <w:szCs w:val="24"/>
         </w:rPr>
-        <w:t xml:space="preserve"> Guest </w:t>
-      </w:r>
-      <w:r>
-        <w:rPr>
-          <w:rFonts w:ascii="Times New Roman" w:hAnsi="Times New Roman" w:cs="Times New Roman"/>
-          <w:sz w:val="24"/>
-          <w:szCs w:val="24"/>
-        </w:rPr>
-        <w:t xml:space="preserve">user can visit all the pages through the main menu, they can view product list and detailed information, search for a certain product, add products to </w:t>
+        <w:t xml:space="preserve"> </w:t>
+      </w:r>
+      <w:r>
+        <w:rPr>
+          <w:rFonts w:ascii="Times New Roman" w:hAnsi="Times New Roman" w:cs="Times New Roman"/>
+          <w:sz w:val="24"/>
+          <w:szCs w:val="24"/>
+        </w:rPr>
+        <w:t>g</w:t>
+      </w:r>
+      <w:r>
+        <w:rPr>
+          <w:rFonts w:ascii="Times New Roman" w:hAnsi="Times New Roman" w:cs="Times New Roman"/>
+          <w:sz w:val="24"/>
+          <w:szCs w:val="24"/>
+        </w:rPr>
+        <w:t xml:space="preserve">uest </w:t>
+      </w:r>
+      <w:r>
+        <w:rPr>
+          <w:rFonts w:ascii="Times New Roman" w:hAnsi="Times New Roman" w:cs="Times New Roman"/>
+          <w:sz w:val="24"/>
+          <w:szCs w:val="24"/>
+        </w:rPr>
+        <w:t>user can visit all the pages through the main menu</w:t>
+      </w:r>
+      <w:r>
+        <w:rPr>
+          <w:rFonts w:ascii="Times New Roman" w:hAnsi="Times New Roman" w:cs="Times New Roman"/>
+          <w:sz w:val="24"/>
+          <w:szCs w:val="24"/>
+        </w:rPr>
+        <w:t>. T</w:t>
+      </w:r>
+      <w:r>
+        <w:rPr>
+          <w:rFonts w:ascii="Times New Roman" w:hAnsi="Times New Roman" w:cs="Times New Roman"/>
+          <w:sz w:val="24"/>
+          <w:szCs w:val="24"/>
+        </w:rPr>
+        <w:t xml:space="preserve">hey can view </w:t>
       </w:r>
       <w:r>
         <w:rPr>
@@ -9552,23 +9641,55 @@
           <w:sz w:val="24"/>
           <w:szCs w:val="24"/>
         </w:rPr>
-        <w:t>shopping bag and wish list, view the shopping bag, edit product quantities and remove products but they cannot view the wish l</w:t>
-      </w:r>
-      <w:r>
-        <w:rPr>
-          <w:rFonts w:ascii="Times New Roman" w:hAnsi="Times New Roman" w:cs="Times New Roman"/>
-          <w:sz w:val="24"/>
-          <w:szCs w:val="24"/>
-        </w:rPr>
-        <w:t>i</w:t>
-      </w:r>
-      <w:r>
-        <w:rPr>
-          <w:rFonts w:ascii="Times New Roman" w:hAnsi="Times New Roman" w:cs="Times New Roman"/>
-          <w:sz w:val="24"/>
-          <w:szCs w:val="24"/>
-        </w:rPr>
-        <w:t>st or proceed to checkout to place an order.</w:t>
+        <w:t xml:space="preserve">product list and detailed information, search for a </w:t>
+      </w:r>
+      <w:r>
+        <w:rPr>
+          <w:rFonts w:ascii="Times New Roman" w:hAnsi="Times New Roman" w:cs="Times New Roman"/>
+          <w:sz w:val="24"/>
+          <w:szCs w:val="24"/>
+        </w:rPr>
+        <w:t>specific</w:t>
+      </w:r>
+      <w:r>
+        <w:rPr>
+          <w:rFonts w:ascii="Times New Roman" w:hAnsi="Times New Roman" w:cs="Times New Roman"/>
+          <w:sz w:val="24"/>
+          <w:szCs w:val="24"/>
+        </w:rPr>
+        <w:t xml:space="preserve"> product, add products to </w:t>
+      </w:r>
+      <w:r>
+        <w:rPr>
+          <w:rFonts w:ascii="Times New Roman" w:hAnsi="Times New Roman" w:cs="Times New Roman"/>
+          <w:sz w:val="24"/>
+          <w:szCs w:val="24"/>
+        </w:rPr>
+        <w:t xml:space="preserve">a </w:t>
+      </w:r>
+      <w:r>
+        <w:rPr>
+          <w:rFonts w:ascii="Times New Roman" w:hAnsi="Times New Roman" w:cs="Times New Roman"/>
+          <w:sz w:val="24"/>
+          <w:szCs w:val="24"/>
+        </w:rPr>
+        <w:t>shopping bag and wish list, view the shopping bag, edit product quantities and remove products</w:t>
+      </w:r>
+      <w:r>
+        <w:rPr>
+          <w:rFonts w:ascii="Times New Roman" w:hAnsi="Times New Roman" w:cs="Times New Roman"/>
+          <w:sz w:val="24"/>
+          <w:szCs w:val="24"/>
+        </w:rPr>
+        <w:t>. However,</w:t>
+      </w:r>
+      <w:r>
+        <w:rPr>
+          <w:rFonts w:ascii="Times New Roman" w:hAnsi="Times New Roman" w:cs="Times New Roman"/>
+          <w:sz w:val="24"/>
+          <w:szCs w:val="24"/>
+        </w:rPr>
+        <w:t xml:space="preserve"> they cannot proceed to checkout to place an order.</w:t>
       </w:r>
     </w:p>
     <w:p>
@@ -9661,7 +9782,23 @@
           <w:sz w:val="24"/>
           <w:szCs w:val="24"/>
         </w:rPr>
-        <w:t xml:space="preserve">profile page. Users can access </w:t>
+        <w:t>profile page</w:t>
+      </w:r>
+      <w:r>
+        <w:rPr>
+          <w:rFonts w:ascii="Times New Roman" w:hAnsi="Times New Roman" w:cs="Times New Roman"/>
+          <w:sz w:val="24"/>
+          <w:szCs w:val="24"/>
+        </w:rPr>
+        <w:t>.</w:t>
+      </w:r>
+      <w:r>
+        <w:rPr>
+          <w:rFonts w:ascii="Times New Roman" w:hAnsi="Times New Roman" w:cs="Times New Roman"/>
+          <w:sz w:val="24"/>
+          <w:szCs w:val="24"/>
+        </w:rPr>
+        <w:t xml:space="preserve"> Users can access </w:t>
       </w:r>
       <w:r>
         <w:rPr>
@@ -9677,71 +9814,23 @@
           <w:sz w:val="24"/>
           <w:szCs w:val="24"/>
         </w:rPr>
-        <w:t xml:space="preserve">“My Orders” page to view all previous orders. “My Wishlist” page to view the products saved in the wish list. They can also remove products from </w:t>
-      </w:r>
-      <w:r>
-        <w:rPr>
-          <w:rFonts w:ascii="Times New Roman" w:hAnsi="Times New Roman" w:cs="Times New Roman"/>
-          <w:sz w:val="24"/>
-          <w:szCs w:val="24"/>
-        </w:rPr>
-        <w:t xml:space="preserve">the </w:t>
-      </w:r>
-      <w:r>
-        <w:rPr>
-          <w:rFonts w:ascii="Times New Roman" w:hAnsi="Times New Roman" w:cs="Times New Roman"/>
-          <w:sz w:val="24"/>
-          <w:szCs w:val="24"/>
-        </w:rPr>
-        <w:t xml:space="preserve">wish list, </w:t>
-      </w:r>
-      <w:r>
-        <w:rPr>
-          <w:rFonts w:ascii="Times New Roman" w:hAnsi="Times New Roman" w:cs="Times New Roman"/>
-          <w:sz w:val="24"/>
-          <w:szCs w:val="24"/>
-        </w:rPr>
-        <w:t xml:space="preserve">and </w:t>
-      </w:r>
-      <w:r>
-        <w:rPr>
-          <w:rFonts w:ascii="Times New Roman" w:hAnsi="Times New Roman" w:cs="Times New Roman"/>
-          <w:sz w:val="24"/>
-          <w:szCs w:val="24"/>
-        </w:rPr>
-        <w:t xml:space="preserve">add products to </w:t>
-      </w:r>
-      <w:r>
-        <w:rPr>
-          <w:rFonts w:ascii="Times New Roman" w:hAnsi="Times New Roman" w:cs="Times New Roman"/>
-          <w:sz w:val="24"/>
-          <w:szCs w:val="24"/>
-        </w:rPr>
-        <w:t xml:space="preserve">the </w:t>
-      </w:r>
-      <w:r>
-        <w:rPr>
-          <w:rFonts w:ascii="Times New Roman" w:hAnsi="Times New Roman" w:cs="Times New Roman"/>
-          <w:sz w:val="24"/>
-          <w:szCs w:val="24"/>
-        </w:rPr>
-        <w:t xml:space="preserve">shopping bag directly from </w:t>
-      </w:r>
-      <w:r>
-        <w:rPr>
-          <w:rFonts w:ascii="Times New Roman" w:hAnsi="Times New Roman" w:cs="Times New Roman"/>
-          <w:sz w:val="24"/>
-          <w:szCs w:val="24"/>
-        </w:rPr>
-        <w:t xml:space="preserve">the </w:t>
-      </w:r>
-      <w:r>
-        <w:rPr>
-          <w:rFonts w:ascii="Times New Roman" w:hAnsi="Times New Roman" w:cs="Times New Roman"/>
-          <w:sz w:val="24"/>
-          <w:szCs w:val="24"/>
-        </w:rPr>
-        <w:t xml:space="preserve">wish list. Proceed to </w:t>
+        <w:t xml:space="preserve">“My Orders” page to view all previous orders. They can also </w:t>
+      </w:r>
+      <w:r>
+        <w:rPr>
+          <w:rFonts w:ascii="Times New Roman" w:hAnsi="Times New Roman" w:cs="Times New Roman"/>
+          <w:sz w:val="24"/>
+          <w:szCs w:val="24"/>
+        </w:rPr>
+        <w:t>p</w:t>
+      </w:r>
+      <w:r>
+        <w:rPr>
+          <w:rFonts w:ascii="Times New Roman" w:hAnsi="Times New Roman" w:cs="Times New Roman"/>
+          <w:sz w:val="24"/>
+          <w:szCs w:val="24"/>
+        </w:rPr>
+        <w:t xml:space="preserve">roceed to </w:t>
       </w:r>
       <w:r>
         <w:rPr>
@@ -10146,10 +10235,10 @@
           <w:noProof/>
         </w:rPr>
         <w:drawing>
-          <wp:inline distT="0" distB="0" distL="0" distR="0" wp14:anchorId="22EA2F1B" wp14:editId="0D1DEF49">
-            <wp:extent cx="5731510" cy="5059045"/>
+          <wp:inline distT="0" distB="0" distL="0" distR="0" wp14:anchorId="22E6353E" wp14:editId="720CCD1D">
+            <wp:extent cx="5736590" cy="5056505"/>
             <wp:effectExtent l="0" t="0" r="0" b="0"/>
-            <wp:docPr id="9" name="Picture 9"/>
+            <wp:docPr id="10" name="Picture 10"/>
             <wp:cNvGraphicFramePr>
               <a:graphicFrameLocks xmlns:a="http://schemas.openxmlformats.org/drawingml/2006/main" noChangeAspect="1"/>
             </wp:cNvGraphicFramePr>
@@ -10157,13 +10246,13 @@
               <a:graphicData uri="http://schemas.openxmlformats.org/drawingml/2006/picture">
                 <pic:pic xmlns:pic="http://schemas.openxmlformats.org/drawingml/2006/picture">
                   <pic:nvPicPr>
-                    <pic:cNvPr id="0" name="Picture 5"/>
+                    <pic:cNvPr id="0" name="Picture 2"/>
                     <pic:cNvPicPr>
                       <a:picLocks noChangeAspect="1" noChangeArrowheads="1"/>
                     </pic:cNvPicPr>
                   </pic:nvPicPr>
                   <pic:blipFill>
-                    <a:blip r:embed="rId20" cstate="print">
+                    <a:blip r:embed="rId20">
                       <a:extLst>
                         <a:ext uri="{28A0092B-C50C-407E-A947-70E740481C1C}">
                           <a14:useLocalDpi xmlns:a14="http://schemas.microsoft.com/office/drawing/2010/main" val="0"/>
@@ -10178,7 +10267,7 @@
                   <pic:spPr bwMode="auto">
                     <a:xfrm>
                       <a:off x="0" y="0"/>
-                      <a:ext cx="5731510" cy="5059045"/>
+                      <a:ext cx="5736590" cy="5056505"/>
                     </a:xfrm>
                     <a:prstGeom prst="rect">
                       <a:avLst/>
@@ -10394,59 +10483,18 @@
         <w:rPr>
           <w:rFonts w:ascii="Times New Roman" w:hAnsi="Times New Roman" w:cs="Times New Roman"/>
         </w:rPr>
-        <w:t xml:space="preserve">All the </w:t>
-      </w:r>
-      <w:r>
-        <w:rPr>
-          <w:rFonts w:ascii="Times New Roman" w:hAnsi="Times New Roman" w:cs="Times New Roman"/>
-        </w:rPr>
-        <w:t>below</w:t>
-      </w:r>
-      <w:r>
-        <w:rPr>
-          <w:rFonts w:ascii="Times New Roman" w:hAnsi="Times New Roman" w:cs="Times New Roman"/>
-        </w:rPr>
-        <w:t xml:space="preserve"> software and packages have been installed and are being hosted on </w:t>
-      </w:r>
-      <w:r>
-        <w:rPr>
-          <w:rFonts w:ascii="Times New Roman" w:hAnsi="Times New Roman" w:cs="Times New Roman"/>
-        </w:rPr>
-        <w:fldChar w:fldCharType="begin"/>
-      </w:r>
-      <w:r>
-        <w:rPr>
-          <w:rFonts w:ascii="Times New Roman" w:hAnsi="Times New Roman" w:cs="Times New Roman"/>
-        </w:rPr>
-        <w:instrText>HYPERLINK "http://team3.uwpace.ca/"</w:instrText>
-      </w:r>
-      <w:r>
-        <w:rPr>
-          <w:rFonts w:ascii="Times New Roman" w:hAnsi="Times New Roman" w:cs="Times New Roman"/>
-        </w:rPr>
-      </w:r>
-      <w:r>
-        <w:rPr>
-          <w:rFonts w:ascii="Times New Roman" w:hAnsi="Times New Roman" w:cs="Times New Roman"/>
-        </w:rPr>
-        <w:fldChar w:fldCharType="separate"/>
-      </w:r>
-      <w:r>
-        <w:rPr>
-          <w:rStyle w:val="Hyperlink"/>
-          <w:rFonts w:ascii="Times New Roman" w:hAnsi="Times New Roman" w:cs="Times New Roman"/>
-          <w:lang w:eastAsia="en-IN"/>
-        </w:rPr>
-        <w:t>http://team3.uwpace.ca/</w:t>
-      </w:r>
-      <w:r>
-        <w:rPr>
-          <w:rStyle w:val="Hyperlink"/>
-          <w:rFonts w:ascii="Times New Roman" w:hAnsi="Times New Roman" w:cs="Times New Roman"/>
-          <w:lang w:eastAsia="en-IN"/>
-        </w:rPr>
-        <w:fldChar w:fldCharType="end"/>
-      </w:r>
+        <w:t xml:space="preserve">All the below software and packages have been installed and are being hosted on </w:t>
+      </w:r>
+      <w:hyperlink r:id="rId22" w:history="1">
+        <w:r>
+          <w:rPr>
+            <w:rStyle w:val="Hyperlink"/>
+            <w:rFonts w:ascii="Times New Roman" w:hAnsi="Times New Roman" w:cs="Times New Roman"/>
+            <w:lang w:eastAsia="en-IN"/>
+          </w:rPr>
+          <w:t>http://team3.uwpace.ca/</w:t>
+        </w:r>
+      </w:hyperlink>
     </w:p>
     <w:p>
       <w:pPr>
@@ -10602,12 +10650,20 @@
         <w:rPr>
           <w:lang w:val="en-CA"/>
         </w:rPr>
-        <w:t>-server</w:t>
-      </w:r>
+        <w:t xml:space="preserve">-server, </w:t>
+      </w:r>
+      <w:proofErr w:type="spellStart"/>
       <w:r>
         <w:rPr>
           <w:lang w:val="en-CA"/>
         </w:rPr>
+        <w:t>php-mbstring</w:t>
+      </w:r>
+      <w:proofErr w:type="spellEnd"/>
+      <w:r>
+        <w:rPr>
+          <w:lang w:val="en-CA"/>
+        </w:rPr>
         <w:t xml:space="preserve">, </w:t>
       </w:r>
       <w:proofErr w:type="spellStart"/>
@@ -10615,26 +10671,62 @@
         <w:rPr>
           <w:lang w:val="en-CA"/>
         </w:rPr>
-        <w:t>php-mbstring</w:t>
+        <w:t>php</w:t>
       </w:r>
       <w:proofErr w:type="spellEnd"/>
       <w:r>
         <w:rPr>
           <w:lang w:val="en-CA"/>
         </w:rPr>
-        <w:t>,</w:t>
-      </w:r>
+        <w:t xml:space="preserve">-xml, </w:t>
+      </w:r>
+      <w:proofErr w:type="spellStart"/>
       <w:r>
         <w:rPr>
           <w:lang w:val="en-CA"/>
         </w:rPr>
-        <w:t xml:space="preserve"> </w:t>
+        <w:t>php</w:t>
+      </w:r>
+      <w:proofErr w:type="spellEnd"/>
+      <w:r>
+        <w:rPr>
+          <w:lang w:val="en-CA"/>
+        </w:rPr>
+        <w:t xml:space="preserve">-zip, </w:t>
       </w:r>
       <w:proofErr w:type="spellStart"/>
       <w:r>
         <w:rPr>
           <w:lang w:val="en-CA"/>
         </w:rPr>
+        <w:t>php-mysql</w:t>
+      </w:r>
+      <w:proofErr w:type="spellEnd"/>
+      <w:r>
+        <w:rPr>
+          <w:lang w:val="en-CA"/>
+        </w:rPr>
+        <w:t xml:space="preserve">, php-sqlite3, </w:t>
+      </w:r>
+      <w:proofErr w:type="spellStart"/>
+      <w:r>
+        <w:rPr>
+          <w:lang w:val="en-CA"/>
+        </w:rPr>
+        <w:t>php-gd</w:t>
+      </w:r>
+      <w:proofErr w:type="spellEnd"/>
+      <w:r>
+        <w:rPr>
+          <w:lang w:val="en-CA"/>
+        </w:rPr>
+        <w:t xml:space="preserve">, </w:t>
+      </w:r>
+      <w:proofErr w:type="spellStart"/>
+      <w:r>
+        <w:rPr>
+          <w:lang w:val="en-CA"/>
+        </w:rPr>
         <w:t>php</w:t>
       </w:r>
       <w:proofErr w:type="spellEnd"/>
@@ -10642,123 +10734,7 @@
         <w:rPr>
           <w:lang w:val="en-CA"/>
         </w:rPr>
-        <w:t>-xml</w:t>
-      </w:r>
-      <w:r>
-        <w:rPr>
-          <w:lang w:val="en-CA"/>
-        </w:rPr>
-        <w:t>,</w:t>
-      </w:r>
-      <w:r>
-        <w:rPr>
-          <w:lang w:val="en-CA"/>
-        </w:rPr>
-        <w:t xml:space="preserve"> </w:t>
-      </w:r>
-      <w:proofErr w:type="spellStart"/>
-      <w:r>
-        <w:rPr>
-          <w:lang w:val="en-CA"/>
-        </w:rPr>
-        <w:t>php</w:t>
-      </w:r>
-      <w:proofErr w:type="spellEnd"/>
-      <w:r>
-        <w:rPr>
-          <w:lang w:val="en-CA"/>
-        </w:rPr>
-        <w:t>-zip</w:t>
-      </w:r>
-      <w:r>
-        <w:rPr>
-          <w:lang w:val="en-CA"/>
-        </w:rPr>
-        <w:t>,</w:t>
-      </w:r>
-      <w:r>
-        <w:rPr>
-          <w:lang w:val="en-CA"/>
-        </w:rPr>
-        <w:t xml:space="preserve"> </w:t>
-      </w:r>
-      <w:proofErr w:type="spellStart"/>
-      <w:r>
-        <w:rPr>
-          <w:lang w:val="en-CA"/>
-        </w:rPr>
-        <w:t>php-mysql</w:t>
-      </w:r>
-      <w:proofErr w:type="spellEnd"/>
-      <w:r>
-        <w:rPr>
-          <w:lang w:val="en-CA"/>
-        </w:rPr>
-        <w:t>,</w:t>
-      </w:r>
-      <w:r>
-        <w:rPr>
-          <w:lang w:val="en-CA"/>
-        </w:rPr>
-        <w:t xml:space="preserve"> php-sqlite3</w:t>
-      </w:r>
-      <w:r>
-        <w:rPr>
-          <w:lang w:val="en-CA"/>
-        </w:rPr>
-        <w:t>,</w:t>
-      </w:r>
-      <w:r>
-        <w:rPr>
-          <w:lang w:val="en-CA"/>
-        </w:rPr>
-        <w:t xml:space="preserve"> </w:t>
-      </w:r>
-      <w:proofErr w:type="spellStart"/>
-      <w:r>
-        <w:rPr>
-          <w:lang w:val="en-CA"/>
-        </w:rPr>
-        <w:t>php-gd</w:t>
-      </w:r>
-      <w:proofErr w:type="spellEnd"/>
-      <w:r>
-        <w:rPr>
-          <w:lang w:val="en-CA"/>
-        </w:rPr>
-        <w:t>,</w:t>
-      </w:r>
-      <w:r>
-        <w:rPr>
-          <w:lang w:val="en-CA"/>
-        </w:rPr>
-        <w:t xml:space="preserve"> </w:t>
-      </w:r>
-      <w:proofErr w:type="spellStart"/>
-      <w:r>
-        <w:rPr>
-          <w:lang w:val="en-CA"/>
-        </w:rPr>
-        <w:t>php</w:t>
-      </w:r>
-      <w:proofErr w:type="spellEnd"/>
-      <w:r>
-        <w:rPr>
-          <w:lang w:val="en-CA"/>
-        </w:rPr>
-        <w:t>-zip</w:t>
-      </w:r>
-      <w:r>
-        <w:rPr>
-          <w:lang w:val="en-CA"/>
-        </w:rPr>
-        <w:t>, and</w:t>
-      </w:r>
-      <w:r>
-        <w:rPr>
-          <w:lang w:val="en-CA"/>
-        </w:rPr>
-        <w:t xml:space="preserve"> </w:t>
+        <w:t xml:space="preserve">-zip, and </w:t>
       </w:r>
       <w:proofErr w:type="spellStart"/>
       <w:r>
@@ -10777,10 +10753,17 @@
     </w:p>
     <w:p>
       <w:pPr>
+        <w:spacing w:after="160" w:line="259" w:lineRule="auto"/>
         <w:rPr>
           <w:lang w:eastAsia="en-IN"/>
         </w:rPr>
       </w:pPr>
+      <w:r>
+        <w:rPr>
+          <w:lang w:eastAsia="en-IN"/>
+        </w:rPr>
+        <w:br w:type="page"/>
+      </w:r>
     </w:p>
     <w:p>
       <w:pPr>
@@ -10794,6 +10777,7 @@
         <w:rPr>
           <w:szCs w:val="36"/>
         </w:rPr>
+        <w:lastRenderedPageBreak/>
         <w:t xml:space="preserve">8.0 </w:t>
       </w:r>
       <w:r>
@@ -10827,7 +10811,6 @@
           <w:bCs/>
           <w:lang w:eastAsia="en-IN"/>
         </w:rPr>
-        <w:lastRenderedPageBreak/>
         <w:t>On the Server</w:t>
       </w:r>
       <w:bookmarkEnd w:id="52"/>
@@ -10863,14 +10846,7 @@
           <w:rFonts w:ascii="Times New Roman" w:hAnsi="Times New Roman" w:cs="Times New Roman"/>
           <w:lang w:eastAsia="en-IN"/>
         </w:rPr>
-        <w:t>As part of the Ubuntu distribution, UFW (Uncomplicated Firewall) is a tool for configuring iptables firewall rules. Its goal is to make managing firewall rules easier.</w:t>
-      </w:r>
-      <w:r>
-        <w:rPr>
-          <w:rFonts w:ascii="Times New Roman" w:hAnsi="Times New Roman" w:cs="Times New Roman"/>
-          <w:lang w:eastAsia="en-IN"/>
-        </w:rPr>
-        <w:t xml:space="preserve"> </w:t>
+        <w:t xml:space="preserve">As part of the Ubuntu distribution, UFW (Uncomplicated Firewall) is a tool for configuring iptables firewall rules. Its goal is to make managing firewall rules easier. </w:t>
       </w:r>
       <w:r>
         <w:rPr>
@@ -11122,7 +11098,39 @@
           <w:sz w:val="24"/>
           <w:szCs w:val="24"/>
         </w:rPr>
-        <w:t>() function to sanitize data. This makes sure that all data gets sanitized before getting used throughout the website.</w:t>
+        <w:t>() function to sanitize data. This</w:t>
+      </w:r>
+      <w:r>
+        <w:rPr>
+          <w:rFonts w:ascii="Times New Roman" w:hAnsi="Times New Roman" w:cs="Times New Roman"/>
+          <w:sz w:val="24"/>
+          <w:szCs w:val="24"/>
+        </w:rPr>
+        <w:t xml:space="preserve"> function</w:t>
+      </w:r>
+      <w:r>
+        <w:rPr>
+          <w:rFonts w:ascii="Times New Roman" w:hAnsi="Times New Roman" w:cs="Times New Roman"/>
+          <w:sz w:val="24"/>
+          <w:szCs w:val="24"/>
+        </w:rPr>
+        <w:t xml:space="preserve"> </w:t>
+      </w:r>
+      <w:r>
+        <w:rPr>
+          <w:rFonts w:ascii="Times New Roman" w:hAnsi="Times New Roman" w:cs="Times New Roman"/>
+          <w:sz w:val="24"/>
+          <w:szCs w:val="24"/>
+        </w:rPr>
+        <w:t>ensures that all data gets sanitized before be</w:t>
+      </w:r>
+      <w:r>
+        <w:rPr>
+          <w:rFonts w:ascii="Times New Roman" w:hAnsi="Times New Roman" w:cs="Times New Roman"/>
+          <w:sz w:val="24"/>
+          <w:szCs w:val="24"/>
+        </w:rPr>
+        <w:t>ing used throughout the website.</w:t>
       </w:r>
     </w:p>
     <w:p>
@@ -11180,7 +11188,23 @@
           <w:sz w:val="24"/>
           <w:szCs w:val="24"/>
         </w:rPr>
-        <w:t>. Tokens are random and encoded values. When submitting the token will be verified, and the form will be submitted only if the token matches the setting.</w:t>
+        <w:t>. Tokens are random and encoded values. When submitting</w:t>
+      </w:r>
+      <w:r>
+        <w:rPr>
+          <w:rFonts w:ascii="Times New Roman" w:hAnsi="Times New Roman" w:cs="Times New Roman"/>
+          <w:sz w:val="24"/>
+          <w:szCs w:val="24"/>
+        </w:rPr>
+        <w:t>,</w:t>
+      </w:r>
+      <w:r>
+        <w:rPr>
+          <w:rFonts w:ascii="Times New Roman" w:hAnsi="Times New Roman" w:cs="Times New Roman"/>
+          <w:sz w:val="24"/>
+          <w:szCs w:val="24"/>
+        </w:rPr>
+        <w:t xml:space="preserve"> the token will be verified, and the form will be submitted only if the token matches the setting.</w:t>
       </w:r>
     </w:p>
     <w:p>
@@ -11299,214 +11323,6 @@
             <wp:extent cx="5731510" cy="6657975"/>
             <wp:effectExtent l="0" t="0" r="2540" b="9525"/>
             <wp:docPr id="45" name="Picture 45"/>
-            <wp:cNvGraphicFramePr>
-              <a:graphicFrameLocks xmlns:a="http://schemas.openxmlformats.org/drawingml/2006/main" noChangeAspect="1"/>
-            </wp:cNvGraphicFramePr>
-            <a:graphic xmlns:a="http://schemas.openxmlformats.org/drawingml/2006/main">
-              <a:graphicData uri="http://schemas.openxmlformats.org/drawingml/2006/picture">
-                <pic:pic xmlns:pic="http://schemas.openxmlformats.org/drawingml/2006/picture">
-                  <pic:nvPicPr>
-                    <pic:cNvPr id="1" name=""/>
-                    <pic:cNvPicPr/>
-                  </pic:nvPicPr>
-                  <pic:blipFill>
-                    <a:blip r:embed="rId22"/>
-                    <a:stretch>
-                      <a:fillRect/>
-                    </a:stretch>
-                  </pic:blipFill>
-                  <pic:spPr>
-                    <a:xfrm>
-                      <a:off x="0" y="0"/>
-                      <a:ext cx="5731510" cy="6657975"/>
-                    </a:xfrm>
-                    <a:prstGeom prst="rect">
-                      <a:avLst/>
-                    </a:prstGeom>
-                  </pic:spPr>
-                </pic:pic>
-              </a:graphicData>
-            </a:graphic>
-          </wp:inline>
-        </w:drawing>
-      </w:r>
-    </w:p>
-    <w:p>
-      <w:pPr>
-        <w:rPr>
-          <w:lang w:val="en-US" w:eastAsia="en-IN"/>
-        </w:rPr>
-      </w:pPr>
-    </w:p>
-    <w:p>
-      <w:pPr>
-        <w:spacing w:after="160" w:line="259" w:lineRule="auto"/>
-        <w:rPr>
-          <w:color w:val="000000" w:themeColor="text1"/>
-          <w:szCs w:val="24"/>
-          <w:lang w:val="en-US"/>
-        </w:rPr>
-      </w:pPr>
-    </w:p>
-    <w:p>
-      <w:pPr>
-        <w:pStyle w:val="Heading1"/>
-        <w:rPr>
-          <w:lang w:val="en-US"/>
-        </w:rPr>
-      </w:pPr>
-      <w:bookmarkStart w:id="60" w:name="_Toc109042546"/>
-      <w:r>
-        <w:rPr>
-          <w:lang w:val="en-US"/>
-        </w:rPr>
-        <w:t>10.0 Value adds</w:t>
-      </w:r>
-      <w:bookmarkEnd w:id="60"/>
-    </w:p>
-    <w:p>
-      <w:pPr>
-        <w:rPr>
-          <w:lang w:val="en-US" w:eastAsia="en-IN"/>
-        </w:rPr>
-      </w:pPr>
-    </w:p>
-    <w:p>
-      <w:pPr>
-        <w:rPr>
-          <w:rFonts w:ascii="Times New Roman" w:hAnsi="Times New Roman" w:cs="Times New Roman"/>
-          <w:sz w:val="24"/>
-          <w:szCs w:val="24"/>
-          <w:lang w:val="en-US" w:eastAsia="en-IN"/>
-        </w:rPr>
-      </w:pPr>
-      <w:r>
-        <w:rPr>
-          <w:rFonts w:ascii="Times New Roman" w:hAnsi="Times New Roman" w:cs="Times New Roman"/>
-          <w:sz w:val="24"/>
-          <w:szCs w:val="24"/>
-          <w:lang w:val="en-US" w:eastAsia="en-IN"/>
-        </w:rPr>
-        <w:lastRenderedPageBreak/>
-        <w:t>We will be adding advertisement</w:t>
-      </w:r>
-      <w:r>
-        <w:rPr>
-          <w:rFonts w:ascii="Times New Roman" w:hAnsi="Times New Roman" w:cs="Times New Roman"/>
-          <w:sz w:val="24"/>
-          <w:szCs w:val="24"/>
-          <w:lang w:val="en-US" w:eastAsia="en-IN"/>
-        </w:rPr>
-        <w:t>s</w:t>
-      </w:r>
-      <w:r>
-        <w:rPr>
-          <w:rFonts w:ascii="Times New Roman" w:hAnsi="Times New Roman" w:cs="Times New Roman"/>
-          <w:sz w:val="24"/>
-          <w:szCs w:val="24"/>
-          <w:lang w:val="en-US" w:eastAsia="en-IN"/>
-        </w:rPr>
-        <w:t xml:space="preserve"> </w:t>
-      </w:r>
-      <w:r>
-        <w:rPr>
-          <w:rFonts w:ascii="Times New Roman" w:hAnsi="Times New Roman" w:cs="Times New Roman"/>
-          <w:sz w:val="24"/>
-          <w:szCs w:val="24"/>
-          <w:lang w:val="en-US" w:eastAsia="en-IN"/>
-        </w:rPr>
-        <w:t xml:space="preserve">on the page as a value add so admin can easily add the </w:t>
-      </w:r>
-      <w:r>
-        <w:rPr>
-          <w:rFonts w:ascii="Times New Roman" w:hAnsi="Times New Roman" w:cs="Times New Roman"/>
-          <w:sz w:val="24"/>
-          <w:szCs w:val="24"/>
-          <w:lang w:val="en-US" w:eastAsia="en-IN"/>
-        </w:rPr>
-        <w:t xml:space="preserve">special </w:t>
-      </w:r>
-      <w:r>
-        <w:rPr>
-          <w:rFonts w:ascii="Times New Roman" w:hAnsi="Times New Roman" w:cs="Times New Roman"/>
-          <w:sz w:val="24"/>
-          <w:szCs w:val="24"/>
-          <w:lang w:val="en-US" w:eastAsia="en-IN"/>
-        </w:rPr>
-        <w:t xml:space="preserve">advertisement </w:t>
-      </w:r>
-      <w:r>
-        <w:rPr>
-          <w:rFonts w:ascii="Times New Roman" w:hAnsi="Times New Roman" w:cs="Times New Roman"/>
-          <w:sz w:val="24"/>
-          <w:szCs w:val="24"/>
-          <w:lang w:val="en-US" w:eastAsia="en-IN"/>
-        </w:rPr>
-        <w:t>on some special occasions of some discounts or offers which would attract the potential customers seeking to buy outfits at a lower range or package deals.</w:t>
-      </w:r>
-    </w:p>
-    <w:p>
-      <w:pPr>
-        <w:rPr>
-          <w:rFonts w:ascii="Times New Roman" w:hAnsi="Times New Roman" w:cs="Times New Roman"/>
-          <w:sz w:val="24"/>
-          <w:szCs w:val="24"/>
-          <w:lang w:val="en-US" w:eastAsia="en-IN"/>
-        </w:rPr>
-      </w:pPr>
-    </w:p>
-    <w:p>
-      <w:pPr>
-        <w:pStyle w:val="Heading1"/>
-      </w:pPr>
-      <w:bookmarkStart w:id="61" w:name="_Toc109042547"/>
-      <w:r>
-        <w:t>11</w:t>
-      </w:r>
-      <w:r>
-        <w:t>.</w:t>
-      </w:r>
-      <w:r>
-        <w:t xml:space="preserve">0 </w:t>
-      </w:r>
-      <w:r>
-        <w:t xml:space="preserve">Revised </w:t>
-      </w:r>
-      <w:r>
-        <w:t xml:space="preserve">ERD </w:t>
-      </w:r>
-      <w:r>
-        <w:t>for Value Adds</w:t>
-      </w:r>
-      <w:bookmarkEnd w:id="61"/>
-    </w:p>
-    <w:p>
-      <w:pPr>
-        <w:rPr>
-          <w:rFonts w:ascii="Times New Roman" w:hAnsi="Times New Roman" w:cs="Times New Roman"/>
-          <w:sz w:val="36"/>
-          <w:szCs w:val="36"/>
-        </w:rPr>
-      </w:pPr>
-    </w:p>
-    <w:p>
-      <w:pPr>
-        <w:rPr>
-          <w:rFonts w:ascii="Times New Roman" w:hAnsi="Times New Roman" w:cs="Times New Roman"/>
-          <w:sz w:val="24"/>
-          <w:szCs w:val="24"/>
-        </w:rPr>
-      </w:pPr>
-      <w:r>
-        <w:rPr>
-          <w:noProof/>
-        </w:rPr>
-        <w:lastRenderedPageBreak/>
-        <w:drawing>
-          <wp:inline distT="0" distB="0" distL="0" distR="0" wp14:anchorId="27743A7A" wp14:editId="002A951B">
-            <wp:extent cx="5731510" cy="7654290"/>
-            <wp:effectExtent l="0" t="0" r="2540" b="3810"/>
-            <wp:docPr id="1" name="Picture 1"/>
             <wp:cNvGraphicFramePr>
               <a:graphicFrameLocks xmlns:a="http://schemas.openxmlformats.org/drawingml/2006/main" noChangeAspect="1"/>
             </wp:cNvGraphicFramePr>
@@ -11526,6 +11342,206 @@
                   <pic:spPr>
                     <a:xfrm>
                       <a:off x="0" y="0"/>
+                      <a:ext cx="5731510" cy="6657975"/>
+                    </a:xfrm>
+                    <a:prstGeom prst="rect">
+                      <a:avLst/>
+                    </a:prstGeom>
+                  </pic:spPr>
+                </pic:pic>
+              </a:graphicData>
+            </a:graphic>
+          </wp:inline>
+        </w:drawing>
+      </w:r>
+    </w:p>
+    <w:p>
+      <w:pPr>
+        <w:spacing w:after="160" w:line="259" w:lineRule="auto"/>
+        <w:rPr>
+          <w:color w:val="000000" w:themeColor="text1"/>
+          <w:szCs w:val="24"/>
+          <w:lang w:val="en-US"/>
+        </w:rPr>
+      </w:pPr>
+    </w:p>
+    <w:p>
+      <w:pPr>
+        <w:pStyle w:val="Heading1"/>
+        <w:rPr>
+          <w:lang w:val="en-US"/>
+        </w:rPr>
+      </w:pPr>
+      <w:bookmarkStart w:id="60" w:name="_Toc109042546"/>
+      <w:r>
+        <w:rPr>
+          <w:lang w:val="en-US"/>
+        </w:rPr>
+        <w:t>10.0 Value adds</w:t>
+      </w:r>
+      <w:bookmarkEnd w:id="60"/>
+    </w:p>
+    <w:p>
+      <w:pPr>
+        <w:rPr>
+          <w:lang w:val="en-US" w:eastAsia="en-IN"/>
+        </w:rPr>
+      </w:pPr>
+    </w:p>
+    <w:p>
+      <w:pPr>
+        <w:rPr>
+          <w:rFonts w:ascii="Times New Roman" w:hAnsi="Times New Roman" w:cs="Times New Roman"/>
+          <w:sz w:val="24"/>
+          <w:szCs w:val="24"/>
+          <w:lang w:val="en-US" w:eastAsia="en-IN"/>
+        </w:rPr>
+      </w:pPr>
+      <w:r>
+        <w:rPr>
+          <w:rFonts w:ascii="Times New Roman" w:hAnsi="Times New Roman" w:cs="Times New Roman"/>
+          <w:sz w:val="24"/>
+          <w:szCs w:val="24"/>
+          <w:lang w:val="en-US" w:eastAsia="en-IN"/>
+        </w:rPr>
+        <w:t>We will be adding advertisement</w:t>
+      </w:r>
+      <w:r>
+        <w:rPr>
+          <w:rFonts w:ascii="Times New Roman" w:hAnsi="Times New Roman" w:cs="Times New Roman"/>
+          <w:sz w:val="24"/>
+          <w:szCs w:val="24"/>
+          <w:lang w:val="en-US" w:eastAsia="en-IN"/>
+        </w:rPr>
+        <w:t>s</w:t>
+      </w:r>
+      <w:r>
+        <w:rPr>
+          <w:rFonts w:ascii="Times New Roman" w:hAnsi="Times New Roman" w:cs="Times New Roman"/>
+          <w:sz w:val="24"/>
+          <w:szCs w:val="24"/>
+          <w:lang w:val="en-US" w:eastAsia="en-IN"/>
+        </w:rPr>
+        <w:t xml:space="preserve"> </w:t>
+      </w:r>
+      <w:r>
+        <w:rPr>
+          <w:rFonts w:ascii="Times New Roman" w:hAnsi="Times New Roman" w:cs="Times New Roman"/>
+          <w:sz w:val="24"/>
+          <w:szCs w:val="24"/>
+          <w:lang w:val="en-US" w:eastAsia="en-IN"/>
+        </w:rPr>
+        <w:t xml:space="preserve">on the page as a value add so admin can easily add the </w:t>
+      </w:r>
+      <w:r>
+        <w:rPr>
+          <w:rFonts w:ascii="Times New Roman" w:hAnsi="Times New Roman" w:cs="Times New Roman"/>
+          <w:sz w:val="24"/>
+          <w:szCs w:val="24"/>
+          <w:lang w:val="en-US" w:eastAsia="en-IN"/>
+        </w:rPr>
+        <w:t xml:space="preserve">special </w:t>
+      </w:r>
+      <w:r>
+        <w:rPr>
+          <w:rFonts w:ascii="Times New Roman" w:hAnsi="Times New Roman" w:cs="Times New Roman"/>
+          <w:sz w:val="24"/>
+          <w:szCs w:val="24"/>
+          <w:lang w:val="en-US" w:eastAsia="en-IN"/>
+        </w:rPr>
+        <w:t xml:space="preserve">advertisement </w:t>
+      </w:r>
+      <w:r>
+        <w:rPr>
+          <w:rFonts w:ascii="Times New Roman" w:hAnsi="Times New Roman" w:cs="Times New Roman"/>
+          <w:sz w:val="24"/>
+          <w:szCs w:val="24"/>
+          <w:lang w:val="en-US" w:eastAsia="en-IN"/>
+        </w:rPr>
+        <w:t>on some special occasions of some discounts or offers which would attract the potential customers seeking to buy outfits at a lower range or package deals.</w:t>
+      </w:r>
+    </w:p>
+    <w:p>
+      <w:pPr>
+        <w:rPr>
+          <w:rFonts w:ascii="Times New Roman" w:hAnsi="Times New Roman" w:cs="Times New Roman"/>
+          <w:sz w:val="24"/>
+          <w:szCs w:val="24"/>
+          <w:lang w:val="en-US" w:eastAsia="en-IN"/>
+        </w:rPr>
+      </w:pPr>
+    </w:p>
+    <w:p>
+      <w:pPr>
+        <w:pStyle w:val="Heading1"/>
+      </w:pPr>
+      <w:bookmarkStart w:id="61" w:name="_Toc109042547"/>
+      <w:r>
+        <w:lastRenderedPageBreak/>
+        <w:t>11</w:t>
+      </w:r>
+      <w:r>
+        <w:t>.</w:t>
+      </w:r>
+      <w:r>
+        <w:t xml:space="preserve">0 </w:t>
+      </w:r>
+      <w:r>
+        <w:t xml:space="preserve">Revised </w:t>
+      </w:r>
+      <w:r>
+        <w:t xml:space="preserve">ERD </w:t>
+      </w:r>
+      <w:r>
+        <w:t>for Value Adds</w:t>
+      </w:r>
+      <w:bookmarkEnd w:id="61"/>
+    </w:p>
+    <w:p>
+      <w:pPr>
+        <w:rPr>
+          <w:rFonts w:ascii="Times New Roman" w:hAnsi="Times New Roman" w:cs="Times New Roman"/>
+          <w:sz w:val="36"/>
+          <w:szCs w:val="36"/>
+        </w:rPr>
+      </w:pPr>
+    </w:p>
+    <w:p>
+      <w:pPr>
+        <w:rPr>
+          <w:rFonts w:ascii="Times New Roman" w:hAnsi="Times New Roman" w:cs="Times New Roman"/>
+          <w:sz w:val="24"/>
+          <w:szCs w:val="24"/>
+        </w:rPr>
+      </w:pPr>
+      <w:r>
+        <w:rPr>
+          <w:noProof/>
+        </w:rPr>
+        <w:drawing>
+          <wp:inline distT="0" distB="0" distL="0" distR="0" wp14:anchorId="27743A7A" wp14:editId="002A951B">
+            <wp:extent cx="5731510" cy="7654290"/>
+            <wp:effectExtent l="0" t="0" r="2540" b="3810"/>
+            <wp:docPr id="1" name="Picture 1"/>
+            <wp:cNvGraphicFramePr>
+              <a:graphicFrameLocks xmlns:a="http://schemas.openxmlformats.org/drawingml/2006/main" noChangeAspect="1"/>
+            </wp:cNvGraphicFramePr>
+            <a:graphic xmlns:a="http://schemas.openxmlformats.org/drawingml/2006/main">
+              <a:graphicData uri="http://schemas.openxmlformats.org/drawingml/2006/picture">
+                <pic:pic xmlns:pic="http://schemas.openxmlformats.org/drawingml/2006/picture">
+                  <pic:nvPicPr>
+                    <pic:cNvPr id="1" name=""/>
+                    <pic:cNvPicPr/>
+                  </pic:nvPicPr>
+                  <pic:blipFill>
+                    <a:blip r:embed="rId24"/>
+                    <a:stretch>
+                      <a:fillRect/>
+                    </a:stretch>
+                  </pic:blipFill>
+                  <pic:spPr>
+                    <a:xfrm>
+                      <a:off x="0" y="0"/>
                       <a:ext cx="5731510" cy="7654290"/>
                     </a:xfrm>
                     <a:prstGeom prst="rect">
@@ -11733,16 +11749,6 @@
         </w:rPr>
         <w:t xml:space="preserve"> website: </w:t>
       </w:r>
-    </w:p>
-    <w:p>
-      <w:pPr>
-        <w:spacing w:after="169"/>
-        <w:rPr>
-          <w:rFonts w:ascii="Times New Roman" w:hAnsi="Times New Roman" w:cs="Times New Roman"/>
-          <w:sz w:val="24"/>
-          <w:szCs w:val="24"/>
-        </w:rPr>
-      </w:pPr>
     </w:p>
     <w:p>
       <w:pPr>
@@ -11945,23 +11951,13 @@
                 <w:szCs w:val="24"/>
               </w:rPr>
             </w:pPr>
-            <w:proofErr w:type="spellStart"/>
             <w:r>
               <w:rPr>
                 <w:rFonts w:ascii="Times New Roman" w:hAnsi="Times New Roman" w:cs="Times New Roman"/>
                 <w:sz w:val="24"/>
                 <w:szCs w:val="24"/>
               </w:rPr>
-              <w:t>Pui</w:t>
-            </w:r>
-            <w:proofErr w:type="spellEnd"/>
-            <w:r>
-              <w:rPr>
-                <w:rFonts w:ascii="Times New Roman" w:hAnsi="Times New Roman" w:cs="Times New Roman"/>
-                <w:sz w:val="24"/>
-                <w:szCs w:val="24"/>
-              </w:rPr>
-              <w:t xml:space="preserve"> Ching Chung</w:t>
+              <w:t>Pui Ching Chung</w:t>
             </w:r>
           </w:p>
         </w:tc>
@@ -12301,7 +12297,7 @@
     </w:p>
     <w:sectPr>
       <w:pgSz w:w="11906" w:h="16838"/>
-      <w:pgMar w:top="1440" w:right="1440" w:bottom="1440" w:left="1440" w:header="708" w:footer="708" w:gutter="0"/>
+      <w:pgMar w:top="990" w:right="1440" w:bottom="1170" w:left="1440" w:header="708" w:footer="708" w:gutter="0"/>
       <w:pgNumType w:start="0"/>
       <w:cols w:space="708"/>
       <w:titlePg/>
@@ -16800,6 +16796,7 @@
   <w:style w:type="character" w:default="1" w:styleId="DefaultParagraphFont">
     <w:name w:val="Default Paragraph Font"/>
     <w:uiPriority w:val="1"/>
+    <w:semiHidden/>
     <w:unhideWhenUsed/>
   </w:style>
   <w:style w:type="table" w:default="1" w:styleId="TableNormal">

</xml_diff>